<commit_message>
Bugs add K. Fraiser A. Liu data into summary
</commit_message>
<xml_diff>
--- a/Documentation/Manuscript.docx
+++ b/Documentation/Manuscript.docx
@@ -28,7 +28,13 @@
         <w:pStyle w:val="Subtitle"/>
       </w:pPr>
       <w:r>
-        <w:t xml:space="preserve">Kaitlin Palmer, Fabio </w:t>
+        <w:t xml:space="preserve">Kaitlin </w:t>
+      </w:r>
+      <w:r>
+        <w:t xml:space="preserve">J </w:t>
+      </w:r>
+      <w:r>
+        <w:t xml:space="preserve">Palmer, Fabio </w:t>
       </w:r>
       <w:proofErr w:type="spellStart"/>
       <w:r>
@@ -163,7 +169,19 @@
       </w:r>
       <w:proofErr w:type="spellEnd"/>
       <w:r>
-        <w:t>, Alex Harris, Emma Cummings, Ruth Joy</w:t>
+        <w:t>, Alex Harris, Emma Cummings,</w:t>
+      </w:r>
+      <w:r>
+        <w:t xml:space="preserve"> Kait Frasier, </w:t>
+      </w:r>
+      <w:r>
+        <w:t>Amanda A. Leu</w:t>
+      </w:r>
+      <w:r>
+        <w:t xml:space="preserve">, </w:t>
+      </w:r>
+      <w:r>
+        <w:t>Ruth Joy</w:t>
       </w:r>
     </w:p>
     <w:p>
@@ -340,10 +358,7 @@
       </w:r>
       <w:proofErr w:type="spellEnd"/>
       <w:r>
-        <w:t xml:space="preserve"> KC, Bigg MA 1986</w:t>
-      </w:r>
-      <w:r>
-        <w:t xml:space="preserve">, </w:t>
+        <w:t xml:space="preserve"> KC, Bigg MA 1986, </w:t>
       </w:r>
       <w:r>
         <w:t xml:space="preserve">Ford et al. 1998, </w:t>
@@ -812,7 +827,7 @@
       </w:r>
       <w:proofErr w:type="spellStart"/>
       <w:r>
-        <w:t>OrcaSound</w:t>
+        <w:t>Orcasound</w:t>
       </w:r>
       <w:proofErr w:type="spellEnd"/>
       <w:r>
@@ -872,7 +887,13 @@
     </w:p>
     <w:p>
       <w:r>
-        <w:t xml:space="preserve">Data donated to this effort were amassed from several independent project each with different goals, using different methods, and annotated to different levels. </w:t>
+        <w:t>Data donated to this effort were amassed from several independent project</w:t>
+      </w:r>
+      <w:r>
+        <w:t>s</w:t>
+      </w:r>
+      <w:r>
+        <w:t xml:space="preserve"> each with different goals, using different methods, and annotated to different levels. </w:t>
       </w:r>
       <w:r>
         <w:t xml:space="preserve">The DFO and </w:t>
@@ -896,7 +917,21 @@
     </w:p>
     <w:p>
       <w:r>
-        <w:t xml:space="preserve">Data are stored HERE and organized into folders based for each data provider. A combined annotation spreadsheet, detailed in the Technical Validation section contains the processed annotations for all data providers. Within each provider folder are three sub folders Audio, Meta, and Annotations with the latter containing the original annotations by the analyst. </w:t>
+        <w:t xml:space="preserve">Data are stored HERE </w:t>
+      </w:r>
+      <w:r>
+        <w:t xml:space="preserve">( </w:t>
+      </w:r>
+      <w:proofErr w:type="spellStart"/>
+      <w:r>
+        <w:t>zzz</w:t>
+      </w:r>
+      <w:proofErr w:type="spellEnd"/>
+      <w:r>
+        <w:t>) a</w:t>
+      </w:r>
+      <w:r>
+        <w:t xml:space="preserve">nd organized into folders based for each data provider. A combined annotation spreadsheet, detailed in the Technical Validation section contains the processed annotations for all data providers. Within each provider folder are three sub folders Audio, Meta, and Annotations with the latter containing the original annotations by the analyst. </w:t>
       </w:r>
     </w:p>
     <w:p/>
@@ -906,7 +941,7 @@
       </w:pPr>
       <w:proofErr w:type="spellStart"/>
       <w:r>
-        <w:t>OrcaSound</w:t>
+        <w:t>Orcasound</w:t>
       </w:r>
       <w:proofErr w:type="spellEnd"/>
     </w:p>
@@ -917,45 +952,55 @@
       </w:r>
       <w:proofErr w:type="spellStart"/>
       <w:r>
-        <w:t>OrcaSound</w:t>
+        <w:t>Orcasound</w:t>
       </w:r>
       <w:proofErr w:type="spellEnd"/>
       <w:r>
-        <w:t xml:space="preserve"> were compiled from multiple recording efforts spanning from 2017 to 2020. This public dataset includes </w:t>
-      </w:r>
-      <w:r>
-        <w:t xml:space="preserve">nine </w:t>
-      </w:r>
-      <w:r>
-        <w:t>iterations</w:t>
-      </w:r>
-      <w:r>
-        <w:t xml:space="preserve"> of the '</w:t>
+        <w:t xml:space="preserve"> were compiled from multiple recording efforts spanning from 2017 to 2020. This public dataset includes nine labeling efforts with the '</w:t>
       </w:r>
       <w:proofErr w:type="spellStart"/>
       <w:r>
-        <w:t>pod.cast</w:t>
+        <w:t>Pod.Cast</w:t>
       </w:r>
       <w:proofErr w:type="spellEnd"/>
       <w:r>
-        <w:t>' events, where Google Summer of Code students collaborated to develop user-friendly tools for efficiently analyzing audio data to detect the presence of killer whales. In addition to the ZENDO archives, both the original audio recordings and annotations are accessible online</w:t>
-      </w:r>
-      <w:r>
-        <w:t xml:space="preserve"> </w:t>
-      </w:r>
-      <w:hyperlink r:id="rId8" w:history="1">
-        <w:r>
-          <w:rPr>
-            <w:rStyle w:val="Hyperlink"/>
-          </w:rPr>
-          <w:t>here</w:t>
-        </w:r>
-      </w:hyperlink>
-      <w:r>
-        <w:t>. The dataset is organized into rounds, each encompassing annotations from various locations and associated with unique challenges</w:t>
-      </w:r>
-      <w:r>
-        <w:t>.</w:t>
+        <w:t>' annotation tool, an open source web app developed by Microsoft Hackathon volunteers to efficiently analyze audio data to detect the presence of killer whale calls</w:t>
+      </w:r>
+      <w:r>
+        <w:t xml:space="preserve"> (</w:t>
+      </w:r>
+      <w:r>
+        <w:t>https://ai4orcas.net/portfolio/pod-cast-annotation-system/</w:t>
+      </w:r>
+      <w:r>
+        <w:t>)</w:t>
+      </w:r>
+      <w:r>
+        <w:t xml:space="preserve">. In addition to the ZENDO archives, both the original audio recordings and annotations are accessible via </w:t>
+      </w:r>
+      <w:proofErr w:type="spellStart"/>
+      <w:r>
+        <w:t>Orcasound's</w:t>
+      </w:r>
+      <w:proofErr w:type="spellEnd"/>
+      <w:r>
+        <w:t xml:space="preserve"> open labeled data bucket. The dataset is organized into annotation rounds that used audio data from various </w:t>
+      </w:r>
+      <w:proofErr w:type="spellStart"/>
+      <w:r>
+        <w:t>Orcasound</w:t>
+      </w:r>
+      <w:proofErr w:type="spellEnd"/>
+      <w:r>
+        <w:t xml:space="preserve"> locations with a range of SRKW call </w:t>
+      </w:r>
+      <w:proofErr w:type="spellStart"/>
+      <w:r>
+        <w:t>signal:noise</w:t>
+      </w:r>
+      <w:proofErr w:type="spellEnd"/>
+      <w:r>
+        <w:t xml:space="preserve"> and background noise characteristics.</w:t>
       </w:r>
     </w:p>
     <w:p>
@@ -979,7 +1024,7 @@
       </w:r>
       <w:proofErr w:type="spellStart"/>
       <w:r>
-        <w:t>OrcaSound</w:t>
+        <w:t>Orcasound</w:t>
       </w:r>
       <w:proofErr w:type="spellEnd"/>
       <w:r>
@@ -991,16 +1036,39 @@
       </w:r>
       <w:proofErr w:type="spellEnd"/>
       <w:r>
-        <w:t xml:space="preserve"> Lab on San Juan Island, Bush Point, and Port Townsend. At each location, custom, low-cost hydrophones were deployed. These hydrophones were manually installed in shallow waters (less than </w:t>
-      </w:r>
-      <w:r>
-        <w:t>25</w:t>
-      </w:r>
-      <w:r>
-        <w:t xml:space="preserve"> meters at low tide) using bespoke, affordable recording equipment. Detailed specifications of the hydrophones and recording devices are not provided.</w:t>
-      </w:r>
-      <w:r>
-        <w:t xml:space="preserve"> (IF YOU HAVE DETAILS THAT WOULD BE FANTASTIC)</w:t>
+        <w:t xml:space="preserve"> Lab on San Juan Island (</w:t>
+      </w:r>
+      <w:proofErr w:type="spellStart"/>
+      <w:r>
+        <w:t>Haro</w:t>
+      </w:r>
+      <w:proofErr w:type="spellEnd"/>
+      <w:r>
+        <w:t xml:space="preserve"> Strait), Bush Point on Whidbey Island, and Port Townsend (the latter two within Admiralty Inlet). At each location, low-cost hydrophones were deployed: LabCore-40 or CRT26-08 elements were utilized in Admiralty Inlet, whereas </w:t>
+      </w:r>
+      <w:proofErr w:type="spellStart"/>
+      <w:r>
+        <w:t>Orcasound</w:t>
+      </w:r>
+      <w:proofErr w:type="spellEnd"/>
+      <w:r>
+        <w:t xml:space="preserve"> Lab tested a wide variety of elements, including HTI 99-MIN, Aquarian AS-1, and ITC1032 models. These hydrophones were deployed in shallow waters (less than 10 meters at low tide) using bespoke, affordable live-streaming equipment (Raspberry Pi with the </w:t>
+      </w:r>
+      <w:proofErr w:type="spellStart"/>
+      <w:r>
+        <w:t>Pisound</w:t>
+      </w:r>
+      <w:proofErr w:type="spellEnd"/>
+      <w:r>
+        <w:t xml:space="preserve"> ADC HAT [24 bit, stereo, max 192 kHz]) and the </w:t>
+      </w:r>
+      <w:proofErr w:type="spellStart"/>
+      <w:r>
+        <w:t>orcanode</w:t>
+      </w:r>
+      <w:proofErr w:type="spellEnd"/>
+      <w:r>
+        <w:t xml:space="preserve"> open source code that generates compressed, lossy audio segments in HLS format and uploads it to an open S3 bucket sponsored by Amazon. </w:t>
       </w:r>
     </w:p>
     <w:p>
@@ -1071,7 +1139,10 @@
       </w:r>
       <w:proofErr w:type="spellStart"/>
       <w:r>
-        <w:t>Orcasound's</w:t>
+        <w:t>Orcasound</w:t>
+      </w:r>
+      <w:r>
+        <w:t>'s</w:t>
       </w:r>
       <w:proofErr w:type="spellEnd"/>
       <w:r>
@@ -1096,11 +1167,8 @@
     </w:p>
     <w:p>
       <w:r>
-        <w:t xml:space="preserve">This project's annotations specifically aimed at identifying Southern Resident Killer Whales (SRKW), categorizing detections into two classes: SRKW and False Positive. The annotation granularity varied between these classes; for confirmed SRKW calls, the start and end times were documented. For non-detections (i.e., 'false positives'), the files were marked as 'FP,' without specifying time or frequency boundaries. Citizen scientist-flagged files underwent expert review to confirm the presence of SRKW calls, noting the call's start and end times. Frequency bounds were not recorded, hence listed as 'NAN' in </w:t>
-      </w:r>
-      <w:r>
         <w:lastRenderedPageBreak/>
-        <w:t xml:space="preserve">the frequency columns of the annotation files. Files lacking identifiable SRKW calls were tagged as 'noise,' and all noise labels were reclassified as 'Abiotic' in the </w:t>
+        <w:t xml:space="preserve">This project's annotations specifically aimed at identifying Southern Resident Killer Whales (SRKW), categorizing detections into two classes: SRKW and False Positive. The annotation granularity varied between these classes; for confirmed SRKW calls, the start and end times were documented. For non-detections (i.e., 'false positives'), the files were marked as 'FP,' without specifying time or frequency boundaries. Citizen scientist-flagged files underwent expert review to confirm the presence of SRKW calls, noting the call's start and end times. Frequency bounds were not recorded, hence listed as 'NAN' in the frequency columns of the annotation files. Files lacking identifiable SRKW calls were tagged as 'noise,' and all noise labels were reclassified as 'Abiotic' in the </w:t>
       </w:r>
       <w:proofErr w:type="spellStart"/>
       <w:r>
@@ -1158,7 +1226,7 @@
       <w:r>
         <w:t>(</w:t>
       </w:r>
-      <w:hyperlink r:id="rId9" w:history="1">
+      <w:hyperlink r:id="rId8" w:history="1">
         <w:r>
           <w:rPr>
             <w:rStyle w:val="Hyperlink"/>
@@ -1201,6 +1269,11 @@
       </w:r>
     </w:p>
     <w:p>
+      <w:pPr>
+        <w:rPr>
+          <w:color w:val="000000" w:themeColor="text1"/>
+        </w:rPr>
+      </w:pPr>
       <w:r>
         <w:t xml:space="preserve">The hydrophone sampled at 64kHz but uses a 25.6kHz anti-aliasing filter during data collection and digitization, yielding a 32kHz bandwidth with reduced apparent sound intensities above 25.6kHz. Data were evaluated for the presence of killer whales and other species in three separate efforts with varying protocols for each. All manual annotation was completed initially using JASCO’s </w:t>
       </w:r>
@@ -1210,39 +1283,39 @@
       </w:r>
       <w:proofErr w:type="spellEnd"/>
       <w:r>
-        <w:t xml:space="preserve"> software. Annotations were produced using a logarithmic spectrogram display with different spectral settings in 4 different bands, enabling multi-species identification across the full bandwidth in a single pass. All visible signals were considered for annotation, and no signal-to-noise ratio threshold was used. Annotations initially made in </w:t>
+        <w:t xml:space="preserve"> software. Annotations were produced using a logarithmic spectrogram display with different spectral settings in 4 different bands, enabling multi-</w:t>
+      </w:r>
+      <w:r>
+        <w:rPr>
+          <w:color w:val="000000" w:themeColor="text1"/>
+        </w:rPr>
+        <w:t xml:space="preserve">species identification across the full bandwidth in a single pass. All visible signals were considered for annotation, and no signal-to-noise ratio threshold was used. Annotations initially made in </w:t>
       </w:r>
       <w:proofErr w:type="spellStart"/>
       <w:r>
+        <w:rPr>
+          <w:color w:val="000000" w:themeColor="text1"/>
+        </w:rPr>
         <w:t>PAMLab</w:t>
       </w:r>
       <w:proofErr w:type="spellEnd"/>
       <w:r>
+        <w:rPr>
+          <w:color w:val="000000" w:themeColor="text1"/>
+        </w:rPr>
         <w:t xml:space="preserve"> were reviewed for accuracy, signal diversity, and completeness using Raven Pro</w:t>
       </w:r>
       <w:r>
+        <w:rPr>
+          <w:color w:val="000000" w:themeColor="text1"/>
+        </w:rPr>
         <w:t xml:space="preserve"> v 1.6</w:t>
       </w:r>
       <w:r>
-        <w:t>.</w:t>
-      </w:r>
-      <w:r>
-        <w:rPr>
-          <w:color w:val="FF0000"/>
-        </w:rPr>
-        <w:t xml:space="preserve"> No automatic detection algorithms were applied during </w:t>
-      </w:r>
-      <w:r>
-        <w:rPr>
-          <w:color w:val="FF0000"/>
-        </w:rPr>
-        <w:t>any part of the</w:t>
-      </w:r>
-      <w:r>
-        <w:rPr>
-          <w:color w:val="FF0000"/>
-        </w:rPr>
-        <w:t xml:space="preserve"> analysis.</w:t>
+        <w:rPr>
+          <w:color w:val="000000" w:themeColor="text1"/>
+        </w:rPr>
+        <w:t>. No automatic detection algorithms were applied during any part of the analysis.</w:t>
       </w:r>
     </w:p>
     <w:p/>
@@ -1263,7 +1336,11 @@
     </w:p>
     <w:p>
       <w:r>
-        <w:t xml:space="preserve">Two groups independently annotated these data for different purposes using different approaches. The original annotation effort focused on categorizing marine mammal presence as well as producing diverse call-level annotations for classifier development. Here, every second file for each of the first four days of the month in 2014 was reviewed for the presence of marine mammal signals. If a marine mammal call or signal was found, the signal was annotated on one of three levels. If the file contained a killer whale signal, all pulsed signals within the file were annotated if present. Some whistles were annotated but echolocation clicks were not annotated. Due to their infrequent use of the area, files previously identified as containing killer whales in 2013 during opportunistic data checks were also annotated and included in the data set. For all other species, only one signal (e.g. fin whale classic call) was annotated per file with exceptions made to include an extra call to capture diverse signals. Thus, some of the audio files containing biological sounds contain more biological signals than were annotated. </w:t>
+        <w:t xml:space="preserve">Two groups independently annotated these data for different purposes using different approaches. The original annotation effort focused on categorizing marine mammal presence as well as producing diverse call-level annotations for classifier development. Here, every second file for each of the first four days of the month in 2014 was reviewed for the presence of marine mammal signals. If a marine mammal call or signal was found, the signal was annotated on one of three levels. If the file contained a killer whale signal, all pulsed signals within the file were annotated if present. Some whistles were annotated but echolocation clicks were not annotated. Due to their infrequent use of the area, files previously identified as containing killer whales in 2013 during opportunistic data checks were also annotated and included in the data set. For all other species, only one signal (e.g. fin whale classic call) was annotated per file with exceptions made to include an extra call to capture diverse signals. Thus, </w:t>
+      </w:r>
+      <w:r>
+        <w:lastRenderedPageBreak/>
+        <w:t xml:space="preserve">some of the audio files containing biological sounds contain more biological signals than were annotated. </w:t>
       </w:r>
     </w:p>
     <w:p>
@@ -1271,20 +1348,94 @@
         <w:jc w:val="both"/>
       </w:pPr>
       <w:r>
-        <w:t xml:space="preserve">A latter effort supported by the HALLO group focused on incorporating inter-observer variability into the analysis. Thus, two outside experts from JASCO analyzed similar timestamps focusing on annotating killer whale calls in Raven Pro. To increase annotation count and add variation into the dataset, new data was also analyzed. </w:t>
+        <w:t xml:space="preserve">A latter effort </w:t>
+      </w:r>
+      <w:r>
+        <w:t>sought to incorporate i</w:t>
+      </w:r>
+      <w:r>
+        <w:t>nter-observer variability into the analysis</w:t>
+      </w:r>
+      <w:r>
+        <w:t xml:space="preserve"> and thus hired two outside experts to re-annotate a section of data between May 20 and June 23, 2023. </w:t>
+      </w:r>
+      <w:r>
+        <w:t xml:space="preserve">. Thus, two outside experts from JASCO analyzed </w:t>
+      </w:r>
+      <w:r>
+        <w:t>a subset of the annotations from A</w:t>
+      </w:r>
+      <w:r>
+        <w:t xml:space="preserve"> Raven Pro. </w:t>
+      </w:r>
+      <w:r>
+        <w:t xml:space="preserve">In the secondary analysis </w:t>
       </w:r>
       <w:r>
         <w:rPr>
           <w:rFonts w:cstheme="minorHAnsi"/>
         </w:rPr>
-        <w:t xml:space="preserve">All SRKW and Bigg’s communication signals such as pulsed calls, whistles, buzzes, and rasps </w:t>
+        <w:t>a</w:t>
       </w:r>
       <w:r>
         <w:rPr>
           <w:rFonts w:cstheme="minorHAnsi"/>
         </w:rPr>
-        <w:lastRenderedPageBreak/>
-        <w:t>were annotated with bounding boxes demarcating the start and end time of the signal as well as the low and high frequencies. When possible, pulsed calls were further classified into specific call types, as outlined by John Ford in 1987 and James Pilkington’s unpublished catalogue. Although not all echolocation clicks were recorded, a singular instance or burst of clicks was marked in each audio file to indicate the presence of echolocation. Each signal was assigned a confidence rating of either ‘low’, ‘medium’, or ‘high’ to specify the level of certainty provided by the annotator. If the call could not be identified, it was left as ‘unknown’.</w:t>
+        <w:t xml:space="preserve">ll SRKW and Bigg’s communication signals such as pulsed calls, whistles, buzzes, and rasps were annotated with bounding boxes demarcating the start and end time of the signal as well as the low and high frequencies. When possible, pulsed calls were further classified into specific call types, </w:t>
+      </w:r>
+      <w:r>
+        <w:rPr>
+          <w:rFonts w:cstheme="minorHAnsi"/>
+        </w:rPr>
+        <w:t>following the call types demarcated by</w:t>
+      </w:r>
+      <w:r>
+        <w:rPr>
+          <w:rFonts w:cstheme="minorHAnsi"/>
+        </w:rPr>
+        <w:t xml:space="preserve"> Ford </w:t>
+      </w:r>
+      <w:r>
+        <w:rPr>
+          <w:rFonts w:cstheme="minorHAnsi"/>
+        </w:rPr>
+        <w:t>(</w:t>
+      </w:r>
+      <w:r>
+        <w:rPr>
+          <w:rFonts w:cstheme="minorHAnsi"/>
+        </w:rPr>
+        <w:t>1987</w:t>
+      </w:r>
+      <w:r>
+        <w:rPr>
+          <w:rFonts w:cstheme="minorHAnsi"/>
+        </w:rPr>
+        <w:t>)</w:t>
+      </w:r>
+      <w:r>
+        <w:rPr>
+          <w:rFonts w:cstheme="minorHAnsi"/>
+        </w:rPr>
+        <w:t>. Although not all echolocation clicks were recorded, a singular instance or burst of clicks was marked in each audio file to indicate the presence of echolocation</w:t>
+      </w:r>
+      <w:r>
+        <w:rPr>
+          <w:rFonts w:cstheme="minorHAnsi"/>
+        </w:rPr>
+        <w:t xml:space="preserve"> in the file</w:t>
+      </w:r>
+      <w:r>
+        <w:rPr>
+          <w:rFonts w:cstheme="minorHAnsi"/>
+        </w:rPr>
+        <w:t>. Each signal was assigned a confidence rating of either ‘low’, ‘medium’, or ‘high’ to specify the level of certainty provided by the annotator. If the call could not be identified, it was left as ‘unknown’.</w:t>
+      </w:r>
+      <w:r>
+        <w:t xml:space="preserve"> </w:t>
+      </w:r>
+      <w:r>
+        <w:t>The two annotation streams have been combined for the final dataset. The two annotation sets have not been thoroughly cross referenced in order to allow for inter-observer analysis.</w:t>
       </w:r>
       <w:r>
         <w:t xml:space="preserve"> </w:t>
@@ -1292,30 +1443,50 @@
     </w:p>
     <w:p>
       <w:pPr>
-        <w:jc w:val="both"/>
-        <w:rPr>
-          <w:rFonts w:cstheme="minorHAnsi"/>
-        </w:rPr>
-      </w:pPr>
-      <w:r>
-        <w:t xml:space="preserve">Select examples of vessel noise overlapping with killer whale call frequencies were also annotated along with Pacific white-sided dolphin whistles. Raven Pro Spectrogram Settings (Brightness, Contrast, FFT, Volume Gain, Frequency Range, Amplification, and High Pass Filter use) were documented in a README.txt file along with general notes. </w:t>
-      </w:r>
-      <w:r>
-        <w:t>The two annotation streams have been combined for the final dataset. The two annotation sets have not been thoroughly cross referenced in order to allow for inter-observer analysis.</w:t>
-      </w:r>
-      <w:r>
-        <w:t xml:space="preserve"> </w:t>
-      </w:r>
-    </w:p>
-    <w:p>
-      <w:pPr>
         <w:rPr>
           <w:b/>
           <w:bCs/>
         </w:rPr>
       </w:pPr>
       <w:r>
-        <w:t xml:space="preserve">For the purposes of the detection and classification dataset all killer whale calls with the exception of echolocation clicks were categorized as ‘KW’ regardless of certainty. Calls with either medium or low certainty were labeled as 1 in the ‘KW’ uncertain category. Because click annotation varied between groups, click annotations in the ONC data were classified as ‘undetermined biological’ sounds. Killer whale annotations that were paired with other potential species, e.g. </w:t>
+        <w:t>For the purposes of the detection and classification dataset</w:t>
+      </w:r>
+      <w:r>
+        <w:t>,</w:t>
+      </w:r>
+      <w:r>
+        <w:t xml:space="preserve"> all </w:t>
+      </w:r>
+      <w:r>
+        <w:t xml:space="preserve">annotations indicating the possible presence of killer whales were </w:t>
+      </w:r>
+      <w:r>
+        <w:t xml:space="preserve">categorized as ‘KW’ regardless of certainty. </w:t>
+      </w:r>
+      <w:proofErr w:type="spellStart"/>
+      <w:r>
+        <w:t>Anotations</w:t>
+      </w:r>
+      <w:proofErr w:type="spellEnd"/>
+      <w:r>
+        <w:t xml:space="preserve"> that indicated uncertainty to the species by indicating either possible alternative species or were demarcated with </w:t>
+      </w:r>
+      <w:r>
+        <w:t xml:space="preserve">medium or low certainty were </w:t>
+      </w:r>
+      <w:r>
+        <w:t xml:space="preserve">defined in the </w:t>
+      </w:r>
+      <w:proofErr w:type="spellStart"/>
+      <w:r>
+        <w:t>KW_certain</w:t>
+      </w:r>
+      <w:proofErr w:type="spellEnd"/>
+      <w:r>
+        <w:t xml:space="preserve"> </w:t>
+      </w:r>
+      <w:r>
+        <w:t xml:space="preserve">category. Because click annotation varied between groups, click annotations in the ONC data were classified as ‘undetermined biological’ sounds. Killer whale annotations that were paired with other potential species, e.g. </w:t>
       </w:r>
       <w:r>
         <w:t>“</w:t>
@@ -1363,11 +1534,9 @@
       <w:r>
         <w:t xml:space="preserve">Two groups within DFO provided datasets to the challenge, the </w:t>
       </w:r>
-      <w:proofErr w:type="spellStart"/>
-      <w:r>
-        <w:t>Ceacean</w:t>
-      </w:r>
-      <w:proofErr w:type="spellEnd"/>
+      <w:r>
+        <w:t>Cetacean</w:t>
+      </w:r>
       <w:r>
         <w:t xml:space="preserve"> Research Program </w:t>
       </w:r>
@@ -1378,7 +1547,13 @@
         <w:t>Whale Detection and Localization Program</w:t>
       </w:r>
       <w:r>
-        <w:t>. Data processing methods were consistent across projects within each lab but varied slightly between each lab.</w:t>
+        <w:t>. Data processing methods were consistent across projects within each lab but varied slightly between lab</w:t>
+      </w:r>
+      <w:r>
+        <w:t>s</w:t>
+      </w:r>
+      <w:r>
+        <w:t>.</w:t>
       </w:r>
       <w:r>
         <w:t xml:space="preserve"> </w:t>
@@ -1425,12 +1600,12 @@
           <w:b/>
           <w:bCs/>
         </w:rPr>
+        <w:lastRenderedPageBreak/>
         <w:t xml:space="preserve">Deployment </w:t>
       </w:r>
     </w:p>
     <w:p>
       <w:r>
-        <w:lastRenderedPageBreak/>
         <w:t xml:space="preserve">Data were collected using AURAL-M2 and SM2M off of Vancouver Island and Northern BC, respectively. As with all DFO data exact locations are not publicly available. Deployment depth off of Vancouver Island was approximately 114m and 35m at the Northern BC deployment site. The AURAL-M2 sampled audio at 16.384 kHz and the SM2M sampled at 16khz. </w:t>
       </w:r>
     </w:p>
@@ -1477,10 +1652,7 @@
       </w:r>
       <w:proofErr w:type="spellEnd"/>
       <w:r>
-        <w:t xml:space="preserve"> </w:t>
-      </w:r>
-      <w:r>
-        <w:t xml:space="preserve">detections were subsequently processed into calls using a simple grouping algorithm. The algorithm first searched for temporally overlapping </w:t>
+        <w:t xml:space="preserve"> detections were subsequently processed into calls using a simple grouping algorithm. The algorithm first searched for temporally overlapping </w:t>
       </w:r>
       <w:r>
         <w:t>detections</w:t>
@@ -1536,6 +1708,7 @@
       </w:r>
       <w:commentRangeStart w:id="3"/>
       <w:commentRangeStart w:id="4"/>
+      <w:commentRangeStart w:id="5"/>
       <w:r>
         <w:t>.</w:t>
       </w:r>
@@ -1553,32 +1726,45 @@
         </w:rPr>
         <w:commentReference w:id="4"/>
       </w:r>
+      <w:commentRangeEnd w:id="5"/>
+      <w:r>
+        <w:rPr>
+          <w:rStyle w:val="CommentReference"/>
+        </w:rPr>
+        <w:commentReference w:id="5"/>
+      </w:r>
       <w:r>
         <w:t xml:space="preserve"> These manual reviews were conducted by trained and experienced analysts</w:t>
       </w:r>
-      <w:commentRangeStart w:id="5"/>
-      <w:r>
-        <w:t xml:space="preserve">. A small portion of annotations contain question marks for both the KW class and the Ecotype class. As these calls were validated to ecotype we assume that KW class is certain and the question mark is removed. </w:t>
-      </w:r>
-      <w:commentRangeEnd w:id="5"/>
+      <w:commentRangeStart w:id="6"/>
+      <w:r>
+        <w:t xml:space="preserve">. A small portion of annotations contain question marks for both the KW class and the Ecotype class. As these calls were validated to </w:t>
+      </w:r>
+      <w:r>
+        <w:t>ecotype,</w:t>
+      </w:r>
+      <w:r>
+        <w:t xml:space="preserve"> we assume that KW class is certain and the question mark is removed. </w:t>
+      </w:r>
+      <w:commentRangeEnd w:id="6"/>
       <w:r>
         <w:rPr>
           <w:rStyle w:val="CommentReference"/>
         </w:rPr>
-        <w:commentReference w:id="5"/>
+        <w:commentReference w:id="6"/>
       </w:r>
     </w:p>
     <w:p>
-      <w:commentRangeStart w:id="6"/>
+      <w:commentRangeStart w:id="7"/>
       <w:r>
         <w:t>Note that individual detections may be separate components of the same discrete call (i.e. harmonics or sidebands), thus, not every detection represents a unique vocalization</w:t>
       </w:r>
-      <w:commentRangeEnd w:id="6"/>
+      <w:commentRangeEnd w:id="7"/>
       <w:r>
         <w:rPr>
           <w:rStyle w:val="CommentReference"/>
         </w:rPr>
-        <w:commentReference w:id="6"/>
+        <w:commentReference w:id="7"/>
       </w:r>
       <w:r>
         <w:t xml:space="preserve">. The </w:t>
@@ -1591,8 +1777,8 @@
       <w:r>
         <w:t xml:space="preserve"> Whistle and Moan detector detects individual contours, so all individual harmonics within a call would constitute separate detections if they meet the detector’s criteria (this happens quite frequently). Also, the settings of the detector mean that independent tones (like from multiple individuals) that cross or overlap in frequency and time may be detected as a single detection. </w:t>
       </w:r>
-      <w:commentRangeStart w:id="7"/>
       <w:commentRangeStart w:id="8"/>
+      <w:commentRangeStart w:id="9"/>
       <w:r>
         <w:rPr>
           <w:highlight w:val="yellow"/>
@@ -1602,33 +1788,33 @@
       <w:r>
         <w:t xml:space="preserve"> </w:t>
       </w:r>
-      <w:commentRangeEnd w:id="7"/>
+      <w:commentRangeEnd w:id="8"/>
       <w:r>
         <w:rPr>
           <w:rStyle w:val="CommentReference"/>
         </w:rPr>
-        <w:commentReference w:id="7"/>
-      </w:r>
-      <w:commentRangeEnd w:id="8"/>
+        <w:commentReference w:id="8"/>
+      </w:r>
+      <w:commentRangeEnd w:id="9"/>
       <w:r>
         <w:rPr>
           <w:rStyle w:val="CommentReference"/>
         </w:rPr>
-        <w:commentReference w:id="8"/>
+        <w:commentReference w:id="9"/>
       </w:r>
       <w:r>
         <w:t xml:space="preserve">annotations provided, the start time of </w:t>
       </w:r>
-      <w:commentRangeStart w:id="9"/>
+      <w:commentRangeStart w:id="10"/>
       <w:r>
         <w:t>348</w:t>
       </w:r>
-      <w:commentRangeEnd w:id="9"/>
+      <w:commentRangeEnd w:id="10"/>
       <w:r>
         <w:rPr>
           <w:rStyle w:val="CommentReference"/>
         </w:rPr>
-        <w:commentReference w:id="9"/>
+        <w:commentReference w:id="10"/>
       </w:r>
       <w:r>
         <w:t xml:space="preserve"> annotations coincided (e.g. overlapped) with the time start time and duration of other annotations.   </w:t>
@@ -2075,16 +2261,16 @@
       <w:r>
         <w:t xml:space="preserve">, four were annotated further to </w:t>
       </w:r>
-      <w:commentRangeStart w:id="10"/>
+      <w:commentRangeStart w:id="11"/>
       <w:r>
         <w:t xml:space="preserve">population </w:t>
       </w:r>
-      <w:commentRangeEnd w:id="10"/>
+      <w:commentRangeEnd w:id="11"/>
       <w:r>
         <w:rPr>
           <w:rStyle w:val="CommentReference"/>
         </w:rPr>
-        <w:commentReference w:id="10"/>
+        <w:commentReference w:id="11"/>
       </w:r>
       <w:r>
         <w:t xml:space="preserve">level and </w:t>
@@ -2183,7 +2369,7 @@
     <w:p>
       <w:pPr>
         <w:pStyle w:val="Heading3"/>
-        <w:pPrChange w:id="11" w:author="Kaitlin Palmer" w:date="2024-01-21T17:43:00Z">
+        <w:pPrChange w:id="12" w:author="Kaitlin Palmer" w:date="2024-01-21T17:43:00Z">
           <w:pPr>
             <w:pStyle w:val="Heading2"/>
           </w:pPr>
@@ -2366,7 +2552,7 @@
         </w:rPr>
         <w:t>(</w:t>
       </w:r>
-      <w:hyperlink r:id="rId14" w:tgtFrame="_blank" w:history="1">
+      <w:hyperlink r:id="rId13" w:tgtFrame="_blank" w:history="1">
         <w:r>
           <w:rPr>
             <w:rStyle w:val="Hyperlink"/>
@@ -2425,7 +2611,7 @@
         </w:rPr>
         <w:t xml:space="preserve">eployment for this kind of hydrophone is typically eight to 12 months long. Audio data is continuously recorded at 128 kHz and stored as five-minute .wav files. In addition, audio data is often streamed live and can be listened to at </w:t>
       </w:r>
-      <w:hyperlink r:id="rId15" w:tgtFrame="_blank" w:history="1">
+      <w:hyperlink r:id="rId14" w:tgtFrame="_blank" w:history="1">
         <w:r>
           <w:rPr>
             <w:rStyle w:val="Hyperlink"/>
@@ -2538,7 +2724,7 @@
         </w:rPr>
         <w:t>(</w:t>
       </w:r>
-      <w:hyperlink r:id="rId16" w:tgtFrame="_blank" w:history="1">
+      <w:hyperlink r:id="rId15" w:tgtFrame="_blank" w:history="1">
         <w:r>
           <w:rPr>
             <w:rStyle w:val="Hyperlink"/>
@@ -2597,7 +2783,7 @@
         </w:rPr>
         <w:t xml:space="preserve">eployment for this kind of hydrophone is typically eight to 12 months long. Audio data is continuously recorded at 128 kHz and stored as five-minute .wav files. In addition, audio data is often streamed live and can be listened to at </w:t>
       </w:r>
-      <w:hyperlink r:id="rId17" w:tgtFrame="_blank" w:history="1">
+      <w:hyperlink r:id="rId16" w:tgtFrame="_blank" w:history="1">
         <w:r>
           <w:rPr>
             <w:rStyle w:val="Hyperlink"/>
@@ -2715,7 +2901,6 @@
         <w:t>.</w:t>
       </w:r>
     </w:p>
-    <w:p/>
     <w:p>
       <w:pPr>
         <w:pStyle w:val="Heading2"/>
@@ -2727,7 +2912,19 @@
     <w:p/>
     <w:p>
       <w:r>
-        <w:t xml:space="preserve">All potential killer whale detections were reviewed by expert analysts at their respective institutes. </w:t>
+        <w:t xml:space="preserve">All potential killer whale </w:t>
+      </w:r>
+      <w:r>
+        <w:t xml:space="preserve">annotations were created </w:t>
+      </w:r>
+      <w:r>
+        <w:t>by expert analysts at their respective institute</w:t>
+      </w:r>
+      <w:r>
+        <w:t>s based on a canonical catalogue of killer whale calls (Ford 1987).</w:t>
+      </w:r>
+      <w:r>
+        <w:t xml:space="preserve"> </w:t>
       </w:r>
       <w:r>
         <w:t xml:space="preserve">As with all biological signals, the quality varied considerably based on the background noise, distance between the animal and they hydrophone, and propagation considerations. </w:t>
@@ -2736,7 +2933,7 @@
     <w:p>
       <w:pPr>
         <w:rPr>
-          <w:ins w:id="12" w:author="Kaitlin Palmer" w:date="2024-02-05T13:30:00Z"/>
+          <w:ins w:id="13" w:author="Kaitlin Palmer" w:date="2024-02-05T13:30:00Z"/>
         </w:rPr>
       </w:pPr>
       <w:r>
@@ -2775,18 +2972,7 @@
       <w:r>
         <w:t xml:space="preserve">An annotation file is provided as a CSV that includes links to audio files. The following describes each column in the annotation file. </w:t>
       </w:r>
-    </w:p>
-    <w:p>
-      <w:pPr>
-        <w:rPr>
-          <w:b/>
-          <w:bCs/>
-        </w:rPr>
-      </w:pPr>
-    </w:p>
-    <w:p>
-      <w:r>
-        <w:lastRenderedPageBreak/>
+      <w:r>
         <w:br w:type="page"/>
       </w:r>
     </w:p>
@@ -2803,7 +2989,10 @@
         <w:fldChar w:fldCharType="begin"/>
       </w:r>
       <w:r>
-        <w:instrText xml:space="preserve"> SEQ Table \* ARABIC </w:instrText>
+        <w:instrText xml:space="preserve"> SEQ Table \* ARABI</w:instrText>
+      </w:r>
+      <w:r>
+        <w:instrText xml:space="preserve">C </w:instrText>
       </w:r>
       <w:r>
         <w:fldChar w:fldCharType="separate"/>
@@ -3581,73 +3770,6 @@
         <w:t>Usage Notes</w:t>
       </w:r>
     </w:p>
-    <w:p/>
-    <w:p>
-      <w:pPr>
-        <w:spacing w:before="120"/>
-        <w:rPr>
-          <w:i/>
-          <w:iCs/>
-        </w:rPr>
-      </w:pPr>
-      <w:r>
-        <w:rPr>
-          <w:i/>
-          <w:iCs/>
-        </w:rPr>
-        <w:lastRenderedPageBreak/>
-        <w:t xml:space="preserve">The Usage Notes can contain brief instructions to assist other researchers with reuse of the data. This may include discussion of software packages that are suitable for </w:t>
-      </w:r>
-      <w:proofErr w:type="spellStart"/>
-      <w:r>
-        <w:rPr>
-          <w:i/>
-          <w:iCs/>
-        </w:rPr>
-        <w:t>analysing</w:t>
-      </w:r>
-      <w:proofErr w:type="spellEnd"/>
-      <w:r>
-        <w:rPr>
-          <w:i/>
-          <w:iCs/>
-        </w:rPr>
-        <w:t xml:space="preserve"> the assay data files, suggested downstream processing steps (e.g. normalization, etc.), or tips for integrating or comparing the data records with other datasets. Authors are encouraged to provide code, programs or data-processing workflows if they may help others understand or use the data. Please see our </w:t>
-      </w:r>
-      <w:hyperlink r:id="rId18" w:anchor="code-avail" w:history="1">
-        <w:r>
-          <w:rPr>
-            <w:rStyle w:val="Hyperlink"/>
-            <w:i/>
-            <w:iCs/>
-          </w:rPr>
-          <w:t>code availability policy</w:t>
-        </w:r>
-      </w:hyperlink>
-      <w:r>
-        <w:rPr>
-          <w:i/>
-          <w:iCs/>
-        </w:rPr>
-        <w:t xml:space="preserve"> for advice on supplying custom code alongside Data Descriptor manuscripts.</w:t>
-      </w:r>
-    </w:p>
-    <w:p>
-      <w:pPr>
-        <w:spacing w:before="120"/>
-        <w:rPr>
-          <w:i/>
-          <w:iCs/>
-        </w:rPr>
-      </w:pPr>
-      <w:r>
-        <w:rPr>
-          <w:i/>
-          <w:iCs/>
-        </w:rPr>
-        <w:t xml:space="preserve">For studies involving privacy or safety controls on public access to the data, this section should describe in detail these controls, including how authors can apply to access the data, what criteria will be used to determine who may access the data, and any limitations on data use. </w:t>
-      </w:r>
-    </w:p>
     <w:p>
       <w:pPr>
         <w:spacing w:before="120"/>
@@ -3658,6 +3780,7 @@
         <w:spacing w:before="120"/>
       </w:pPr>
       <w:r>
+        <w:lastRenderedPageBreak/>
         <w:t xml:space="preserve">The intended purpose of these data is to build classifiers for detecting killer whales and classifying </w:t>
       </w:r>
       <w:r>
@@ -3784,7 +3907,6 @@
         <w:pStyle w:val="Heading2"/>
       </w:pPr>
       <w:r>
-        <w:lastRenderedPageBreak/>
         <w:t>Code Availability</w:t>
       </w:r>
     </w:p>
@@ -3801,6 +3923,7 @@
         <w:pStyle w:val="Heading1"/>
       </w:pPr>
       <w:r>
+        <w:lastRenderedPageBreak/>
         <w:t>Acknowledgements</w:t>
       </w:r>
     </w:p>
@@ -3859,7 +3982,7 @@
                     </pic:cNvPicPr>
                   </pic:nvPicPr>
                   <pic:blipFill>
-                    <a:blip r:embed="rId19" cstate="print">
+                    <a:blip r:embed="rId17" cstate="print">
                       <a:extLst>
                         <a:ext uri="{28A0092B-C50C-407E-A947-70E740481C1C}">
                           <a14:useLocalDpi xmlns:a14="http://schemas.microsoft.com/office/drawing/2010/main" val="0"/>
@@ -3960,7 +4083,6 @@
       </w:r>
     </w:p>
     <w:p/>
-    <w:p/>
     <w:p>
       <w:pPr>
         <w:sectPr>
@@ -3985,7 +4107,7 @@
         <w:pStyle w:val="Caption"/>
         <w:keepNext/>
       </w:pPr>
-      <w:bookmarkStart w:id="13" w:name="_Ref160180346"/>
+      <w:bookmarkStart w:id="14" w:name="_Ref160180346"/>
       <w:r>
         <w:t xml:space="preserve">Table </w:t>
       </w:r>
@@ -4010,7 +4132,7 @@
         </w:rPr>
         <w:fldChar w:fldCharType="end"/>
       </w:r>
-      <w:bookmarkEnd w:id="13"/>
+      <w:bookmarkEnd w:id="14"/>
       <w:r>
         <w:t xml:space="preserve"> Deployment summary for the data included in the detection and classification dataset. Annotation start and finish dates represent first and last annotation included in the dataset. Deployment is the name of the deployment location used in the annotations table. </w:t>
       </w:r>
@@ -21677,10 +21799,7 @@
         <w:jc w:val="both"/>
       </w:pPr>
       <w:r>
-        <w:t>B</w:t>
-      </w:r>
-      <w:r>
-        <w:t xml:space="preserve">aird RW, Hanson MB, Dill LM (2005) Factors influencing the diving </w:t>
+        <w:t xml:space="preserve">Baird RW, Hanson MB, Dill LM (2005) Factors influencing the diving </w:t>
       </w:r>
       <w:proofErr w:type="spellStart"/>
       <w:r>
@@ -21823,7 +21942,7 @@
         </w:rPr>
         <w:t xml:space="preserve"> </w:t>
       </w:r>
-      <w:hyperlink r:id="rId20" w:history="1">
+      <w:hyperlink r:id="rId18" w:history="1">
         <w:r>
           <w:rPr>
             <w:rStyle w:val="Hyperlink"/>
@@ -21849,14 +21968,115 @@
           <w:rFonts w:eastAsia="Times New Roman" w:cstheme="minorHAnsi"/>
           <w:color w:val="222222"/>
         </w:rPr>
-        <w:t>Ford JKB (1987) A catalogue</w:t>
+        <w:t>Ford J</w:t>
       </w:r>
       <w:r>
         <w:rPr>
           <w:rFonts w:eastAsia="Times New Roman" w:cstheme="minorHAnsi"/>
           <w:color w:val="222222"/>
         </w:rPr>
-        <w:t xml:space="preserve"> of underwater calls produced by killer whales (Orcinus orca) in British Columbia. Department of Fisheries and Oceans, Nanaimo, British Columbia, Canada</w:t>
+        <w:t>.</w:t>
+      </w:r>
+      <w:r>
+        <w:rPr>
+          <w:rFonts w:eastAsia="Times New Roman" w:cstheme="minorHAnsi"/>
+          <w:color w:val="222222"/>
+        </w:rPr>
+        <w:t>K</w:t>
+      </w:r>
+      <w:r>
+        <w:rPr>
+          <w:rFonts w:eastAsia="Times New Roman" w:cstheme="minorHAnsi"/>
+          <w:color w:val="222222"/>
+        </w:rPr>
+        <w:t>.</w:t>
+      </w:r>
+      <w:r>
+        <w:rPr>
+          <w:rFonts w:eastAsia="Times New Roman" w:cstheme="minorHAnsi"/>
+          <w:color w:val="222222"/>
+        </w:rPr>
+        <w:t>B (1987) A catalogue</w:t>
+      </w:r>
+      <w:r>
+        <w:rPr>
+          <w:rFonts w:eastAsia="Times New Roman" w:cstheme="minorHAnsi"/>
+          <w:color w:val="222222"/>
+        </w:rPr>
+        <w:t xml:space="preserve"> of underwater calls produced by killer whales (Orcinus orca) in British Columbia.</w:t>
+      </w:r>
+      <w:r>
+        <w:rPr>
+          <w:rFonts w:eastAsia="Times New Roman" w:cstheme="minorHAnsi"/>
+          <w:color w:val="222222"/>
+        </w:rPr>
+        <w:t xml:space="preserve"> Canadian Data report of Fisheries and Aquatic Sciences. No 633.</w:t>
+      </w:r>
+      <w:r>
+        <w:rPr>
+          <w:rFonts w:eastAsia="Times New Roman" w:cstheme="minorHAnsi"/>
+          <w:color w:val="222222"/>
+        </w:rPr>
+        <w:t xml:space="preserve"> Department of Fisheries and Oceans, Nanaimo, British Columbia, Canad</w:t>
+      </w:r>
+      <w:r>
+        <w:rPr>
+          <w:rFonts w:eastAsia="Times New Roman" w:cstheme="minorHAnsi"/>
+          <w:color w:val="222222"/>
+        </w:rPr>
+        <w:t xml:space="preserve">a. </w:t>
+      </w:r>
+      <w:hyperlink r:id="rId19" w:history="1">
+        <w:r>
+          <w:rPr>
+            <w:rStyle w:val="Hyperlink"/>
+            <w:rFonts w:eastAsia="Times New Roman" w:cstheme="minorHAnsi"/>
+          </w:rPr>
+          <w:t>https://publications.gc.ca/collections/collection_2007/dfo-mpo/Fs97-13-633E.pdf</w:t>
+        </w:r>
+      </w:hyperlink>
+      <w:r>
+        <w:rPr>
+          <w:rFonts w:eastAsia="Times New Roman" w:cstheme="minorHAnsi"/>
+          <w:color w:val="222222"/>
+        </w:rPr>
+        <w:t xml:space="preserve"> </w:t>
+      </w:r>
+      <w:r>
+        <w:rPr>
+          <w:rFonts w:cstheme="minorHAnsi"/>
+        </w:rPr>
+        <w:t xml:space="preserve">(Accessed </w:t>
+      </w:r>
+      <w:r>
+        <w:rPr>
+          <w:rFonts w:cstheme="minorHAnsi"/>
+        </w:rPr>
+        <w:t>March</w:t>
+      </w:r>
+      <w:r>
+        <w:rPr>
+          <w:rFonts w:cstheme="minorHAnsi"/>
+        </w:rPr>
+        <w:t xml:space="preserve"> </w:t>
+      </w:r>
+      <w:r>
+        <w:rPr>
+          <w:rFonts w:cstheme="minorHAnsi"/>
+        </w:rPr>
+        <w:t>31</w:t>
+      </w:r>
+      <w:r>
+        <w:rPr>
+          <w:rFonts w:cstheme="minorHAnsi"/>
+        </w:rPr>
+        <w:t>,</w:t>
+      </w:r>
+      <w:r>
+        <w:rPr>
+          <w:rFonts w:cstheme="minorHAnsi"/>
+        </w:rPr>
+        <w:t xml:space="preserve"> 2024)</w:t>
       </w:r>
     </w:p>
     <w:p>
@@ -21888,7 +22108,7 @@
         </w:rPr>
         <w:t xml:space="preserve"> III. 1998. “Dietary Specialization in Two Sympatric Populations of Killer Whales (Orcinus Orca) in Coastal British Columbia and Adjacent Waters.” Canadian Journal of Zoology 76: 1456–1471. </w:t>
       </w:r>
-      <w:hyperlink r:id="rId21" w:history="1">
+      <w:hyperlink r:id="rId20" w:history="1">
         <w:r>
           <w:rPr>
             <w:rStyle w:val="Hyperlink"/>
@@ -22172,7 +22392,7 @@
       <w:r>
         <w:t xml:space="preserve"> </w:t>
       </w:r>
-      <w:hyperlink r:id="rId22" w:tgtFrame="_blank" w:history="1">
+      <w:hyperlink r:id="rId21" w:tgtFrame="_blank" w:history="1">
         <w:r>
           <w:rPr>
             <w:rStyle w:val="Hyperlink"/>
@@ -22222,7 +22442,7 @@
         </w:rPr>
         <w:t xml:space="preserve"> during transits of Boundary Pass in the Salish Sea. MSc Thesis, Simon Fraser University </w:t>
       </w:r>
-      <w:hyperlink r:id="rId23" w:history="1">
+      <w:hyperlink r:id="rId22" w:history="1">
         <w:r>
           <w:t>https://www.sfu.ca/~rjoy/OMurphy_ARP.pdf</w:t>
         </w:r>
@@ -22260,7 +22480,7 @@
       <w:r>
         <w:t xml:space="preserve">SIMRES (2020) Hydrophones. </w:t>
       </w:r>
-      <w:hyperlink r:id="rId24" w:history="1">
+      <w:hyperlink r:id="rId23" w:history="1">
         <w:r>
           <w:rPr>
             <w:rStyle w:val="Hyperlink"/>
@@ -22309,7 +22529,11 @@
       </w:r>
       <w:proofErr w:type="spellEnd"/>
       <w:r>
-        <w:t>. "Management and research applications of real-time and archival passive acoustic sensors over varying temporal and spatial scales." Marine Ecology Progress Series 395 (2009): 21-36.</w:t>
+        <w:t xml:space="preserve">. "Management and research applications of real-time and archival </w:t>
+      </w:r>
+      <w:r>
+        <w:lastRenderedPageBreak/>
+        <w:t>passive acoustic sensors over varying temporal and spatial scales." Marine Ecology Progress Series 395 (2009): 21-36.</w:t>
       </w:r>
     </w:p>
     <w:p>
@@ -22511,27 +22735,11 @@
         <w:annotationRef/>
       </w:r>
       <w:r>
-        <w:t xml:space="preserve">Hi Kate, I don't think that is a good thing to do here. If both, the </w:t>
-      </w:r>
-      <w:proofErr w:type="spellStart"/>
-      <w:r>
-        <w:t>Sound.Type</w:t>
-      </w:r>
-      <w:proofErr w:type="spellEnd"/>
-      <w:r>
-        <w:t xml:space="preserve"> and the </w:t>
-      </w:r>
-      <w:proofErr w:type="spellStart"/>
-      <w:r>
-        <w:t>KW.Type</w:t>
-      </w:r>
-      <w:proofErr w:type="spellEnd"/>
-      <w:r>
-        <w:t xml:space="preserve"> classes contained question mark, e.g. KW? with KWT?, it would denote uncertainty in the sound being KW, but if it is KW, it could be Bigg's.  There is still uncertainty in all levels, and that uncertainty should remain.  It seems like only 5 out of the ~433K detections falls into this category, is that also how many you have?  I would leave the uncertainty. </w:t>
+        <w:t xml:space="preserve">Hi Kate, I don't think that is a good thing to do here. If both, the Sound.Type and the KW.Type classes contained question mark, e.g. KW? with KWT?, it would denote uncertainty in the sound being KW, but if it is KW, it could be Bigg's.  There is still uncertainty in all levels, and that uncertainty should remain.  It seems like only 5 out of the ~433K detections falls into this category, is that also how many you have?  I would leave the uncertainty. </w:t>
       </w:r>
     </w:p>
   </w:comment>
-  <w:comment w:id="5" w:author="Pilkington, James" w:date="2024-02-23T17:47:00Z" w:initials="PJ">
+  <w:comment w:id="5" w:author="Kaitlin Palmer" w:date="2024-03-02T12:41:00Z" w:initials="KP">
     <w:p>
       <w:pPr>
         <w:pStyle w:val="CommentText"/>
@@ -22543,11 +22751,11 @@
         <w:annotationRef/>
       </w:r>
       <w:r>
-        <w:t>See above comment. I don't think this was the right thing to do, but may be insignificant.</w:t>
+        <w:t xml:space="preserve">Agreed. It should remain but </w:t>
       </w:r>
     </w:p>
   </w:comment>
-  <w:comment w:id="6" w:author="Pilkington, James" w:date="2024-02-23T17:52:00Z" w:initials="PJ">
+  <w:comment w:id="6" w:author="Pilkington, James" w:date="2024-02-23T17:47:00Z" w:initials="PJ">
     <w:p>
       <w:pPr>
         <w:pStyle w:val="CommentText"/>
@@ -22559,19 +22767,11 @@
         <w:annotationRef/>
       </w:r>
       <w:r>
-        <w:t xml:space="preserve">See following comments about our original dataset size, versus the size you mention.  It may be that the large </w:t>
-      </w:r>
-      <w:proofErr w:type="spellStart"/>
-      <w:r>
-        <w:t>discrepency</w:t>
-      </w:r>
-      <w:proofErr w:type="spellEnd"/>
-      <w:r>
-        <w:t xml:space="preserve"> between the size of my original datasets and your version is that someone (Fabio?) may have attempted to deal with harmonics and merge  detections if they overlapped significantly in the time domain, which would mean this paragraph is only applicable to our originally submitted datasets and should be changed accordingly once it is determined how the dataset was changed by HALLO/Fabio.</w:t>
+        <w:t>See above comment. I don't think this was the right thing to do, but may be insignificant.</w:t>
       </w:r>
     </w:p>
   </w:comment>
-  <w:comment w:id="7" w:author="Pilkington, James" w:date="2024-02-23T17:26:00Z" w:initials="PJ">
+  <w:comment w:id="7" w:author="Pilkington, James" w:date="2024-02-23T17:52:00Z" w:initials="PJ">
     <w:p>
       <w:pPr>
         <w:pStyle w:val="CommentText"/>
@@ -22583,11 +22783,11 @@
         <w:annotationRef/>
       </w:r>
       <w:r>
-        <w:t>The text files that we submitted contained 433,324 validated detections. The data was obviously manipulated in some way after it left our hands, which isn't described here at all. I think those other methods need to be described here as well so we all understand what happened to the other 300K detections!</w:t>
+        <w:t>See following comments about our original dataset size, versus the size you mention.  It may be that the large discrepency between the size of my original datasets and your version is that someone (Fabio?) may have attempted to deal with harmonics and merge  detections if they overlapped significantly in the time domain, which would mean this paragraph is only applicable to our originally submitted datasets and should be changed accordingly once it is determined how the dataset was changed by HALLO/Fabio.</w:t>
       </w:r>
     </w:p>
   </w:comment>
-  <w:comment w:id="8" w:author="Pilkington, James" w:date="2024-02-23T17:46:00Z" w:initials="PJ">
+  <w:comment w:id="8" w:author="Pilkington, James" w:date="2024-02-23T17:26:00Z" w:initials="PJ">
     <w:p>
       <w:pPr>
         <w:pStyle w:val="CommentText"/>
@@ -22599,11 +22799,11 @@
         <w:annotationRef/>
       </w:r>
       <w:r>
-        <w:t>Were all detections overlapping in time merged under the same annotation to remove harmonics??</w:t>
+        <w:t>The text files that we submitted contained 433,324 validated detections. The data was obviously manipulated in some way after it left our hands, which isn't described here at all. I think those other methods need to be described here as well so we all understand what happened to the other 300K detections!</w:t>
       </w:r>
     </w:p>
   </w:comment>
-  <w:comment w:id="9" w:author="Pilkington, James" w:date="2024-02-23T17:56:00Z" w:initials="PJ">
+  <w:comment w:id="9" w:author="Pilkington, James" w:date="2024-02-23T17:46:00Z" w:initials="PJ">
     <w:p>
       <w:pPr>
         <w:pStyle w:val="CommentText"/>
@@ -22615,11 +22815,27 @@
         <w:annotationRef/>
       </w:r>
       <w:r>
-        <w:t>This small of a number would suggest that someone already tried merging detections overlapping in time...</w:t>
+        <w:t>Were all detections overlapping in time merged under the same annotation to remove harmonics??</w:t>
       </w:r>
     </w:p>
   </w:comment>
-  <w:comment w:id="10" w:author="Jennifer Wladichuk" w:date="2024-02-28T10:00:00Z" w:initials="JW">
+  <w:comment w:id="10" w:author="Pilkington, James" w:date="2024-02-23T17:56:00Z" w:initials="PJ">
+    <w:p>
+      <w:pPr>
+        <w:pStyle w:val="CommentText"/>
+      </w:pPr>
+      <w:r>
+        <w:rPr>
+          <w:rStyle w:val="CommentReference"/>
+        </w:rPr>
+        <w:annotationRef/>
+      </w:r>
+      <w:r>
+        <w:t>This small of a number would suggest that someone already tried merging detections overlapping in time...</w:t>
+      </w:r>
+    </w:p>
+  </w:comment>
+  <w:comment w:id="11" w:author="Jennifer Wladichuk" w:date="2024-02-28T10:00:00Z" w:initials="JW">
     <w:p>
       <w:pPr>
         <w:pStyle w:val="CommentText"/>
@@ -22643,10 +22859,11 @@
   <w15:commentEx w15:paraId="323736F0" w15:done="0"/>
   <w15:commentEx w15:paraId="0B437387" w15:done="0"/>
   <w15:commentEx w15:paraId="35B3A975" w15:paraIdParent="0B437387" w15:done="0"/>
+  <w15:commentEx w15:paraId="17382537" w15:paraIdParent="0B437387" w15:done="0"/>
   <w15:commentEx w15:paraId="4878B5CF" w15:done="0"/>
-  <w15:commentEx w15:paraId="59E3AAE7" w15:done="0"/>
-  <w15:commentEx w15:paraId="0E203E8E" w15:done="0"/>
-  <w15:commentEx w15:paraId="060C90E0" w15:paraIdParent="0E203E8E" w15:done="0"/>
+  <w15:commentEx w15:paraId="59E3AAE7" w15:done="1"/>
+  <w15:commentEx w15:paraId="0E203E8E" w15:done="1"/>
+  <w15:commentEx w15:paraId="060C90E0" w15:paraIdParent="0E203E8E" w15:done="1"/>
   <w15:commentEx w15:paraId="2B1E9933" w15:done="0"/>
   <w15:commentEx w15:paraId="3E506ABD" w15:done="0"/>
 </w15:commentsEx>
@@ -22657,6 +22874,7 @@
   <w16cex:commentExtensible w16cex:durableId="298327DB" w16cex:dateUtc="2024-02-23T22:19:00Z"/>
   <w16cex:commentExtensible w16cex:durableId="298327DE" w16cex:dateUtc="2024-02-23T22:19:00Z"/>
   <w16cex:commentExtensible w16cex:durableId="298327DF" w16cex:dateUtc="2024-02-23T22:19:00Z"/>
+  <w16cex:commentExtensible w16cex:durableId="298D9D06" w16cex:dateUtc="2024-03-02T20:41:00Z"/>
   <w16cex:commentExtensible w16cex:durableId="298327E0" w16cex:dateUtc="2024-02-23T22:19:00Z"/>
   <w16cex:commentExtensible w16cex:durableId="298327E1" w16cex:dateUtc="2024-02-23T22:19:00Z"/>
   <w16cex:commentExtensible w16cex:durableId="298327E4" w16cex:dateUtc="2024-02-23T22:19:00Z"/>
@@ -22671,6 +22889,7 @@
   <w16cid:commentId w16cid:paraId="323736F0" w16cid:durableId="298327DB"/>
   <w16cid:commentId w16cid:paraId="0B437387" w16cid:durableId="298327DE"/>
   <w16cid:commentId w16cid:paraId="35B3A975" w16cid:durableId="298327DF"/>
+  <w16cid:commentId w16cid:paraId="17382537" w16cid:durableId="298D9D06"/>
   <w16cid:commentId w16cid:paraId="4878B5CF" w16cid:durableId="298327E0"/>
   <w16cid:commentId w16cid:paraId="59E3AAE7" w16cid:durableId="298327E1"/>
   <w16cid:commentId w16cid:paraId="0E203E8E" w16cid:durableId="298327E4"/>
@@ -23233,6 +23452,7 @@
   <w:style w:type="character" w:default="1" w:styleId="DefaultParagraphFont">
     <w:name w:val="Default Paragraph Font"/>
     <w:uiPriority w:val="1"/>
+    <w:semiHidden/>
     <w:unhideWhenUsed/>
   </w:style>
   <w:style w:type="table" w:default="1" w:styleId="TableNormal">

</xml_diff>

<commit_message>
clean out non-annotated files and add prelim VPFA data to report
</commit_message>
<xml_diff>
--- a/Documentation/Manuscript.docx
+++ b/Documentation/Manuscript.docx
@@ -34,15 +34,7 @@
         <w:t xml:space="preserve">J </w:t>
       </w:r>
       <w:r>
-        <w:t xml:space="preserve">Palmer, Fabio </w:t>
-      </w:r>
-      <w:proofErr w:type="spellStart"/>
-      <w:r>
-        <w:t>Frazao</w:t>
-      </w:r>
-      <w:proofErr w:type="spellEnd"/>
-      <w:r>
-        <w:t>, Jenn Waldichuck</w:t>
+        <w:t>Palmer, Fabio Frazao, Jenn Waldichuck</w:t>
       </w:r>
       <w:r>
         <w:rPr>
@@ -60,77 +52,19 @@
         <w:t>3,4</w:t>
       </w:r>
       <w:r>
-        <w:t xml:space="preserve">, James Pilkington, Harald </w:t>
-      </w:r>
-      <w:proofErr w:type="spellStart"/>
-      <w:r>
-        <w:t>Yurk</w:t>
-      </w:r>
-      <w:proofErr w:type="spellEnd"/>
-      <w:r>
-        <w:t xml:space="preserve">, Holger </w:t>
-      </w:r>
-      <w:proofErr w:type="spellStart"/>
-      <w:r>
-        <w:t>Klinck</w:t>
-      </w:r>
-      <w:proofErr w:type="spellEnd"/>
-      <w:r>
-        <w:t xml:space="preserve">, Lucy Quale, Holly </w:t>
-      </w:r>
-      <w:proofErr w:type="spellStart"/>
-      <w:r>
-        <w:t>LeBlond</w:t>
-      </w:r>
-      <w:proofErr w:type="spellEnd"/>
-      <w:r>
-        <w:t xml:space="preserve">, Scott </w:t>
-      </w:r>
-      <w:proofErr w:type="spellStart"/>
-      <w:r>
-        <w:t>Viers</w:t>
-      </w:r>
-      <w:proofErr w:type="spellEnd"/>
-      <w:r>
-        <w:t xml:space="preserve">, Val </w:t>
-      </w:r>
-      <w:proofErr w:type="spellStart"/>
-      <w:r>
-        <w:t>Viers</w:t>
-      </w:r>
-      <w:proofErr w:type="spellEnd"/>
-      <w:r>
-        <w:t xml:space="preserve">, Jasper </w:t>
-      </w:r>
-      <w:proofErr w:type="spellStart"/>
-      <w:r>
-        <w:t>Kanes</w:t>
-      </w:r>
-      <w:proofErr w:type="spellEnd"/>
-      <w:r>
-        <w:t xml:space="preserve">, Thomas </w:t>
-      </w:r>
-      <w:proofErr w:type="spellStart"/>
-      <w:r>
-        <w:t>Doniol-Valcroze</w:t>
-      </w:r>
-      <w:proofErr w:type="spellEnd"/>
-      <w:r>
-        <w:t xml:space="preserve"> (listed on DFO data?), Lauren </w:t>
-      </w:r>
-      <w:proofErr w:type="spellStart"/>
-      <w:r>
-        <w:t>Laturnus</w:t>
-      </w:r>
-      <w:proofErr w:type="spellEnd"/>
-      <w:r>
-        <w:t xml:space="preserve">, </w:t>
+        <w:t>, James Pilkington, Harald Yurk, Holger Klinck, Lucy Quale, Holly LeBlond, Scott Viers, Val Viers, Jasper Kanes,</w:t>
+      </w:r>
+      <w:r>
+        <w:t xml:space="preserve"> Krista Trounce</w:t>
+      </w:r>
+      <w:r>
+        <w:t xml:space="preserve">, Lauren Laturnus, </w:t>
       </w:r>
       <w:r>
         <w:rPr>
           <w:lang w:val="en-CA"/>
         </w:rPr>
-        <w:t>Olivia Murphy (on SIMRES metadata?),</w:t>
+        <w:t>Olivia Murphy ,</w:t>
       </w:r>
       <w:r>
         <w:t xml:space="preserve"> </w:t>
@@ -145,40 +79,10 @@
         <w:t>Tristan Gale</w:t>
       </w:r>
       <w:r>
-        <w:t xml:space="preserve">, </w:t>
-      </w:r>
-      <w:proofErr w:type="spellStart"/>
-      <w:r>
-        <w:t>Amalis</w:t>
-      </w:r>
-      <w:proofErr w:type="spellEnd"/>
-      <w:r>
-        <w:t xml:space="preserve"> </w:t>
-      </w:r>
-      <w:proofErr w:type="spellStart"/>
-      <w:r>
-        <w:t>Riera</w:t>
-      </w:r>
-      <w:proofErr w:type="spellEnd"/>
-      <w:r>
-        <w:t xml:space="preserve"> </w:t>
-      </w:r>
-      <w:proofErr w:type="spellStart"/>
-      <w:r>
-        <w:t>Vuibert</w:t>
-      </w:r>
-      <w:proofErr w:type="spellEnd"/>
-      <w:r>
-        <w:t>, Alex Harris, Emma Cummings,</w:t>
-      </w:r>
-      <w:r>
-        <w:t xml:space="preserve"> Kait Frasier, </w:t>
-      </w:r>
-      <w:r>
-        <w:t>Amanda A. Leu</w:t>
-      </w:r>
-      <w:r>
-        <w:t xml:space="preserve">, </w:t>
+        <w:t>, Amalis Riera Vuibert, Alex Harris, Emma Cummings,</w:t>
+      </w:r>
+      <w:r>
+        <w:t xml:space="preserve"> Kait Frasier, Amanda A. Leu, </w:t>
       </w:r>
       <w:r>
         <w:t>Ruth Joy</w:t>
@@ -272,15 +176,7 @@
         <w:t xml:space="preserve"> and longitudinal studies</w:t>
       </w:r>
       <w:r>
-        <w:t xml:space="preserve"> spanning decades (van </w:t>
-      </w:r>
-      <w:proofErr w:type="spellStart"/>
-      <w:r>
-        <w:t>Parjis</w:t>
-      </w:r>
-      <w:proofErr w:type="spellEnd"/>
-      <w:r>
-        <w:t xml:space="preserve"> et al. 2009)</w:t>
+        <w:t xml:space="preserve"> spanning decades (van Parjis et al. 2009)</w:t>
       </w:r>
       <w:r>
         <w:t xml:space="preserve">. All methods rely on automated detectors to identify relatively rare sounds of animals and discriminate between species, and in the case of killer whales, between different ecotypes and </w:t>
@@ -349,36 +245,23 @@
         <w:t>. The three ecotypes are resident, transient and offshore</w:t>
       </w:r>
       <w:r>
-        <w:t xml:space="preserve"> (Baird and Stacy 1988, </w:t>
-      </w:r>
-      <w:proofErr w:type="spellStart"/>
+        <w:t xml:space="preserve"> (Baird and Stacy 1988, Balcomb KC, Bigg MA 1986, </w:t>
+      </w:r>
+      <w:r>
+        <w:t xml:space="preserve">Ford et al. 1998, </w:t>
+      </w:r>
+      <w:r>
+        <w:t>de Bruyn et al. 2013)</w:t>
+      </w:r>
+      <w:r>
+        <w:t>.</w:t>
+      </w:r>
+      <w:r>
+        <w:t xml:space="preserve"> These populations are known to co-</w:t>
+      </w:r>
       <w:r>
         <w:lastRenderedPageBreak/>
-        <w:t>Balcomb</w:t>
-      </w:r>
-      <w:proofErr w:type="spellEnd"/>
-      <w:r>
-        <w:t xml:space="preserve"> KC, Bigg MA 1986, </w:t>
-      </w:r>
-      <w:r>
-        <w:t xml:space="preserve">Ford et al. 1998, </w:t>
-      </w:r>
-      <w:r>
-        <w:t xml:space="preserve">de </w:t>
-      </w:r>
-      <w:proofErr w:type="spellStart"/>
-      <w:r>
-        <w:t>Bruyn</w:t>
-      </w:r>
-      <w:proofErr w:type="spellEnd"/>
-      <w:r>
-        <w:t xml:space="preserve"> et al. 2013)</w:t>
-      </w:r>
-      <w:r>
-        <w:t>.</w:t>
-      </w:r>
-      <w:r>
-        <w:t xml:space="preserve"> These populations are known to co-habitat the same areas but do not interbreed.</w:t>
+        <w:t>habitat the same areas but do not interbreed.</w:t>
       </w:r>
       <w:r>
         <w:t xml:space="preserve"> Populations within the resident ecotype include</w:t>
@@ -560,15 +443,7 @@
         <w:t xml:space="preserve">areas inaccessible to visual observers. Acoustic surveys, however, generate large volumes of data which require some level of automated processing in order to be usefully. </w:t>
       </w:r>
       <w:r>
-        <w:t>A variety of generalized detection algorithms are available as well as one open-source ketos-based killer whale detector (</w:t>
-      </w:r>
-      <w:proofErr w:type="spellStart"/>
-      <w:r>
-        <w:t>Kirsebom</w:t>
-      </w:r>
-      <w:proofErr w:type="spellEnd"/>
-      <w:r>
-        <w:t xml:space="preserve"> et al. 2022). </w:t>
+        <w:t xml:space="preserve">A variety of generalized detection algorithms are available as well as one open-source ketos-based killer whale detector (Kirsebom et al. 2022). </w:t>
       </w:r>
       <w:r>
         <w:t>Several groups have independently been working to build Killer whale detection and classification algorithms but there is a need to combine efforts in order to build an ecologically representative dataset.</w:t>
@@ -705,15 +580,7 @@
         <w:t>Machine learning models are only as good as the data used to train them. For acoustic ecology, data used to train the algorithm must be representative of the animals’ repertoire in order to be effective</w:t>
       </w:r>
       <w:r>
-        <w:t xml:space="preserve"> (</w:t>
-      </w:r>
-      <w:proofErr w:type="spellStart"/>
-      <w:r>
-        <w:t>Shiu</w:t>
-      </w:r>
-      <w:proofErr w:type="spellEnd"/>
-      <w:r>
-        <w:t xml:space="preserve"> et al. 2020)</w:t>
+        <w:t xml:space="preserve"> (Shiu et al. 2020)</w:t>
       </w:r>
       <w:r>
         <w:t xml:space="preserve">. Furthermore, many machine learning applications in conservation are targeted at longitudinal, or backwards looking studies in order to assess changes on the scale of years or decades. In species capable of cultural adaptation of their repertoires including humpback and killer whales, data for machine learning algorithms must represent signals that were previously heard in the environment (e.g. antiquated song, and killer whale calls from now diseased animals). </w:t>
@@ -825,11 +692,9 @@
       <w:r>
         <w:t xml:space="preserve"> </w:t>
       </w:r>
-      <w:proofErr w:type="spellStart"/>
       <w:r>
         <w:t>Orcasound</w:t>
       </w:r>
-      <w:proofErr w:type="spellEnd"/>
       <w:r>
         <w:t xml:space="preserve">, Ocean Networks Canada (ONC), the Canadian Department of Fisheries and Oceans (DFO), JASCO Applied Sciences (JASCO) and Malahat First Nations, and </w:t>
       </w:r>
@@ -848,23 +713,7 @@
         </w:r>
       </w:hyperlink>
       <w:r>
-        <w:t xml:space="preserve">), Ocean Sonics </w:t>
-      </w:r>
-      <w:proofErr w:type="spellStart"/>
-      <w:r>
-        <w:t>icListens</w:t>
-      </w:r>
-      <w:proofErr w:type="spellEnd"/>
-      <w:r>
-        <w:t xml:space="preserve">, and Ocean Instruments </w:t>
-      </w:r>
-      <w:proofErr w:type="spellStart"/>
-      <w:r>
-        <w:t>soundtrap</w:t>
-      </w:r>
-      <w:proofErr w:type="spellEnd"/>
-      <w:r>
-        <w:t xml:space="preserve"> recorders in depths ranging from 8-253m. Data coverage varied, as time and funding allowed</w:t>
+        <w:t>), Ocean Sonics icListens, and Ocean Instruments soundtrap recorders in depths ranging from 8-253m. Data coverage varied, as time and funding allowed</w:t>
       </w:r>
       <w:r>
         <w:t xml:space="preserve"> but covered a </w:t>
@@ -920,15 +769,7 @@
         <w:t xml:space="preserve">Data are stored HERE </w:t>
       </w:r>
       <w:r>
-        <w:t xml:space="preserve">( </w:t>
-      </w:r>
-      <w:proofErr w:type="spellStart"/>
-      <w:r>
-        <w:t>zzz</w:t>
-      </w:r>
-      <w:proofErr w:type="spellEnd"/>
-      <w:r>
-        <w:t>) a</w:t>
+        <w:t>( zzz) a</w:t>
       </w:r>
       <w:r>
         <w:t xml:space="preserve">nd organized into folders based for each data provider. A combined annotation spreadsheet, detailed in the Technical Validation section contains the processed annotations for all data providers. Within each provider folder are three sub folders Audio, Meta, and Annotations with the latter containing the original annotations by the analyst. </w:t>
@@ -939,32 +780,14 @@
       <w:pPr>
         <w:pStyle w:val="Heading3"/>
       </w:pPr>
-      <w:proofErr w:type="spellStart"/>
       <w:r>
         <w:t>Orcasound</w:t>
       </w:r>
-      <w:proofErr w:type="spellEnd"/>
     </w:p>
     <w:p/>
     <w:p>
       <w:r>
-        <w:t xml:space="preserve">Data from </w:t>
-      </w:r>
-      <w:proofErr w:type="spellStart"/>
-      <w:r>
-        <w:t>Orcasound</w:t>
-      </w:r>
-      <w:proofErr w:type="spellEnd"/>
-      <w:r>
-        <w:t xml:space="preserve"> were compiled from multiple recording efforts spanning from 2017 to 2020. This public dataset includes nine labeling efforts with the '</w:t>
-      </w:r>
-      <w:proofErr w:type="spellStart"/>
-      <w:r>
-        <w:t>Pod.Cast</w:t>
-      </w:r>
-      <w:proofErr w:type="spellEnd"/>
-      <w:r>
-        <w:t>' annotation tool, an open source web app developed by Microsoft Hackathon volunteers to efficiently analyze audio data to detect the presence of killer whale calls</w:t>
+        <w:t>Data from Orcasound were compiled from multiple recording efforts spanning from 2017 to 2020. This public dataset includes nine labeling efforts with the 'Pod.Cast' annotation tool, an open source web app developed by Microsoft Hackathon volunteers to efficiently analyze audio data to detect the presence of killer whale calls</w:t>
       </w:r>
       <w:r>
         <w:t xml:space="preserve"> (</w:t>
@@ -976,31 +799,7 @@
         <w:t>)</w:t>
       </w:r>
       <w:r>
-        <w:t xml:space="preserve">. In addition to the ZENDO archives, both the original audio recordings and annotations are accessible via </w:t>
-      </w:r>
-      <w:proofErr w:type="spellStart"/>
-      <w:r>
-        <w:t>Orcasound's</w:t>
-      </w:r>
-      <w:proofErr w:type="spellEnd"/>
-      <w:r>
-        <w:t xml:space="preserve"> open labeled data bucket. The dataset is organized into annotation rounds that used audio data from various </w:t>
-      </w:r>
-      <w:proofErr w:type="spellStart"/>
-      <w:r>
-        <w:t>Orcasound</w:t>
-      </w:r>
-      <w:proofErr w:type="spellEnd"/>
-      <w:r>
-        <w:t xml:space="preserve"> locations with a range of SRKW call </w:t>
-      </w:r>
-      <w:proofErr w:type="spellStart"/>
-      <w:r>
-        <w:t>signal:noise</w:t>
-      </w:r>
-      <w:proofErr w:type="spellEnd"/>
-      <w:r>
-        <w:t xml:space="preserve"> and background noise characteristics.</w:t>
+        <w:t>. In addition to the ZENDO archives, both the original audio recordings and annotations are accessible via Orcasound's open labeled data bucket. The dataset is organized into annotation rounds that used audio data from various Orcasound locations with a range of SRKW call signal:noise and background noise characteristics.</w:t>
       </w:r>
     </w:p>
     <w:p>
@@ -1020,55 +819,7 @@
     </w:p>
     <w:p>
       <w:r>
-        <w:t xml:space="preserve">The </w:t>
-      </w:r>
-      <w:proofErr w:type="spellStart"/>
-      <w:r>
-        <w:t>Orcasound</w:t>
-      </w:r>
-      <w:proofErr w:type="spellEnd"/>
-      <w:r>
-        <w:t xml:space="preserve"> data were gathered from three sites in Washington State, USA: the </w:t>
-      </w:r>
-      <w:proofErr w:type="spellStart"/>
-      <w:r>
-        <w:t>Orcasound</w:t>
-      </w:r>
-      <w:proofErr w:type="spellEnd"/>
-      <w:r>
-        <w:t xml:space="preserve"> Lab on San Juan Island (</w:t>
-      </w:r>
-      <w:proofErr w:type="spellStart"/>
-      <w:r>
-        <w:t>Haro</w:t>
-      </w:r>
-      <w:proofErr w:type="spellEnd"/>
-      <w:r>
-        <w:t xml:space="preserve"> Strait), Bush Point on Whidbey Island, and Port Townsend (the latter two within Admiralty Inlet). At each location, low-cost hydrophones were deployed: LabCore-40 or CRT26-08 elements were utilized in Admiralty Inlet, whereas </w:t>
-      </w:r>
-      <w:proofErr w:type="spellStart"/>
-      <w:r>
-        <w:t>Orcasound</w:t>
-      </w:r>
-      <w:proofErr w:type="spellEnd"/>
-      <w:r>
-        <w:t xml:space="preserve"> Lab tested a wide variety of elements, including HTI 99-MIN, Aquarian AS-1, and ITC1032 models. These hydrophones were deployed in shallow waters (less than 10 meters at low tide) using bespoke, affordable live-streaming equipment (Raspberry Pi with the </w:t>
-      </w:r>
-      <w:proofErr w:type="spellStart"/>
-      <w:r>
-        <w:t>Pisound</w:t>
-      </w:r>
-      <w:proofErr w:type="spellEnd"/>
-      <w:r>
-        <w:t xml:space="preserve"> ADC HAT [24 bit, stereo, max 192 kHz]) and the </w:t>
-      </w:r>
-      <w:proofErr w:type="spellStart"/>
-      <w:r>
-        <w:t>orcanode</w:t>
-      </w:r>
-      <w:proofErr w:type="spellEnd"/>
-      <w:r>
-        <w:t xml:space="preserve"> open source code that generates compressed, lossy audio segments in HLS format and uploads it to an open S3 bucket sponsored by Amazon. </w:t>
+        <w:t xml:space="preserve">The Orcasound data were gathered from three sites in Washington State, USA: the Orcasound Lab on San Juan Island (Haro Strait), Bush Point on Whidbey Island, and Port Townsend (the latter two within Admiralty Inlet). At each location, low-cost hydrophones were deployed: LabCore-40 or CRT26-08 elements were utilized in Admiralty Inlet, whereas Orcasound Lab tested a wide variety of elements, including HTI 99-MIN, Aquarian AS-1, and ITC1032 models. These hydrophones were deployed in shallow waters (less than 10 meters at low tide) using bespoke, affordable live-streaming equipment (Raspberry Pi with the Pisound ADC HAT [24 bit, stereo, max 192 kHz]) and the orcanode open source code that generates compressed, lossy audio segments in HLS format and uploads it to an open S3 bucket sponsored by Amazon. </w:t>
       </w:r>
     </w:p>
     <w:p>
@@ -1137,30 +888,15 @@
       <w:r>
         <w:t xml:space="preserve">A sub-set of </w:t>
       </w:r>
-      <w:proofErr w:type="spellStart"/>
       <w:r>
         <w:t>Orcasound</w:t>
       </w:r>
       <w:r>
-        <w:t>'s</w:t>
-      </w:r>
-      <w:proofErr w:type="spellEnd"/>
-      <w:r>
-        <w:t xml:space="preserve"> open labeled data includes labeled data archives that were prepared via the </w:t>
-      </w:r>
-      <w:proofErr w:type="spellStart"/>
-      <w:r>
-        <w:t>Pod.Cast</w:t>
-      </w:r>
-      <w:proofErr w:type="spellEnd"/>
-      <w:r>
-        <w:t xml:space="preserve"> system. For each 'Round' of data, </w:t>
-      </w:r>
-      <w:proofErr w:type="spellStart"/>
+        <w:t xml:space="preserve">'s open labeled data includes labeled data archives that were prepared via the Pod.Cast system. For each 'Round' of data, </w:t>
+      </w:r>
       <w:r>
         <w:t>Orcasound</w:t>
       </w:r>
-      <w:proofErr w:type="spellEnd"/>
       <w:r>
         <w:t xml:space="preserve"> candidates for annotation were prioritized, extracted from an archive of unlabeled (raw audio) data, pre-labeled by running an existing classifier with a threshold tuned for high-recall, and validated by crowd-sourcing the predictions. </w:t>
       </w:r>
@@ -1168,15 +904,7 @@
     <w:p>
       <w:r>
         <w:lastRenderedPageBreak/>
-        <w:t xml:space="preserve">This project's annotations specifically aimed at identifying Southern Resident Killer Whales (SRKW), categorizing detections into two classes: SRKW and False Positive. The annotation granularity varied between these classes; for confirmed SRKW calls, the start and end times were documented. For non-detections (i.e., 'false positives'), the files were marked as 'FP,' without specifying time or frequency boundaries. Citizen scientist-flagged files underwent expert review to confirm the presence of SRKW calls, noting the call's start and end times. Frequency bounds were not recorded, hence listed as 'NAN' in the frequency columns of the annotation files. Files lacking identifiable SRKW calls were tagged as 'noise,' and all noise labels were reclassified as 'Abiotic' in the </w:t>
-      </w:r>
-      <w:proofErr w:type="spellStart"/>
-      <w:r>
-        <w:t>SpeciesClass</w:t>
-      </w:r>
-      <w:proofErr w:type="spellEnd"/>
-      <w:r>
-        <w:t xml:space="preserve"> column.</w:t>
+        <w:t>This project's annotations specifically aimed at identifying Southern Resident Killer Whales (SRKW), categorizing detections into two classes: SRKW and False Positive. The annotation granularity varied between these classes; for confirmed SRKW calls, the start and end times were documented. For non-detections (i.e., 'false positives'), the files were marked as 'FP,' without specifying time or frequency boundaries. Citizen scientist-flagged files underwent expert review to confirm the presence of SRKW calls, noting the call's start and end times. Frequency bounds were not recorded, hence listed as 'NAN' in the frequency columns of the annotation files. Files lacking identifiable SRKW calls were tagged as 'noise,' and all noise labels were reclassified as 'Abiotic' in the SpeciesClass column.</w:t>
       </w:r>
     </w:p>
     <w:p>
@@ -1275,35 +1003,13 @@
         </w:rPr>
       </w:pPr>
       <w:r>
-        <w:t xml:space="preserve">The hydrophone sampled at 64kHz but uses a 25.6kHz anti-aliasing filter during data collection and digitization, yielding a 32kHz bandwidth with reduced apparent sound intensities above 25.6kHz. Data were evaluated for the presence of killer whales and other species in three separate efforts with varying protocols for each. All manual annotation was completed initially using JASCO’s </w:t>
-      </w:r>
-      <w:proofErr w:type="spellStart"/>
-      <w:r>
-        <w:t>PAMLab</w:t>
-      </w:r>
-      <w:proofErr w:type="spellEnd"/>
-      <w:r>
-        <w:t xml:space="preserve"> software. Annotations were produced using a logarithmic spectrogram display with different spectral settings in 4 different bands, enabling multi-</w:t>
+        <w:t>The hydrophone sampled at 64kHz but uses a 25.6kHz anti-aliasing filter during data collection and digitization, yielding a 32kHz bandwidth with reduced apparent sound intensities above 25.6kHz. Data were evaluated for the presence of killer whales and other species in three separate efforts with varying protocols for each. All manual annotation was completed initially using JASCO’s PAMLab software. Annotations were produced using a logarithmic spectrogram display with different spectral settings in 4 different bands, enabling multi-</w:t>
       </w:r>
       <w:r>
         <w:rPr>
           <w:color w:val="000000" w:themeColor="text1"/>
         </w:rPr>
-        <w:t xml:space="preserve">species identification across the full bandwidth in a single pass. All visible signals were considered for annotation, and no signal-to-noise ratio threshold was used. Annotations initially made in </w:t>
-      </w:r>
-      <w:proofErr w:type="spellStart"/>
-      <w:r>
-        <w:rPr>
-          <w:color w:val="000000" w:themeColor="text1"/>
-        </w:rPr>
-        <w:t>PAMLab</w:t>
-      </w:r>
-      <w:proofErr w:type="spellEnd"/>
-      <w:r>
-        <w:rPr>
-          <w:color w:val="000000" w:themeColor="text1"/>
-        </w:rPr>
-        <w:t xml:space="preserve"> were reviewed for accuracy, signal diversity, and completeness using Raven Pro</w:t>
+        <w:t>species identification across the full bandwidth in a single pass. All visible signals were considered for annotation, and no signal-to-noise ratio threshold was used. Annotations initially made in PAMLab were reviewed for accuracy, signal diversity, and completeness using Raven Pro</w:t>
       </w:r>
       <w:r>
         <w:rPr>
@@ -1463,27 +1169,14 @@
       <w:r>
         <w:t xml:space="preserve">categorized as ‘KW’ regardless of certainty. </w:t>
       </w:r>
-      <w:proofErr w:type="spellStart"/>
-      <w:r>
-        <w:t>Anotations</w:t>
-      </w:r>
-      <w:proofErr w:type="spellEnd"/>
-      <w:r>
-        <w:t xml:space="preserve"> that indicated uncertainty to the species by indicating either possible alternative species or were demarcated with </w:t>
+      <w:r>
+        <w:t xml:space="preserve">Anotations that indicated uncertainty to the species by indicating either possible alternative species or were demarcated with </w:t>
       </w:r>
       <w:r>
         <w:t xml:space="preserve">medium or low certainty were </w:t>
       </w:r>
       <w:r>
-        <w:t xml:space="preserve">defined in the </w:t>
-      </w:r>
-      <w:proofErr w:type="spellStart"/>
-      <w:r>
-        <w:t>KW_certain</w:t>
-      </w:r>
-      <w:proofErr w:type="spellEnd"/>
-      <w:r>
-        <w:t xml:space="preserve"> </w:t>
+        <w:t xml:space="preserve">defined in the KW_certain </w:t>
       </w:r>
       <w:r>
         <w:t xml:space="preserve">category. Because click annotation varied between groups, click annotations in the ONC data were classified as ‘undetermined biological’ sounds. Killer whale annotations that were paired with other potential species, e.g. </w:t>
@@ -1634,25 +1327,12 @@
     </w:p>
     <w:p>
       <w:r>
-        <w:t xml:space="preserve">The raw audio recordings (WAV) were post-processed using the Whistle and Moan Detector in </w:t>
-      </w:r>
-      <w:proofErr w:type="spellStart"/>
-      <w:r>
-        <w:t>PAMGuard</w:t>
-      </w:r>
-      <w:proofErr w:type="spellEnd"/>
-      <w:r>
-        <w:t xml:space="preserve"> version 1.12.08 (Gillespie et al. 2013). The detector was user- configured with a high-pass filter of 800Hz to limit the number of humpback whale detections and lessen the manual validation burden. The SNR detection threshold was set to 6dB. All detections in the first two seconds of each file were excluded because the detection algorithm produces several false detections within this period. </w:t>
+        <w:t xml:space="preserve">The raw audio recordings (WAV) were post-processed using the Whistle and Moan Detector in PAMGuard version 1.12.08 (Gillespie et al. 2013). The detector was user- configured with a high-pass filter of 800Hz to limit the number of humpback whale detections and lessen the manual validation burden. The SNR detection threshold was set to 6dB. All detections in the first two seconds of each file were excluded because the detection algorithm produces several false detections within this period. </w:t>
       </w:r>
     </w:p>
     <w:p>
-      <w:proofErr w:type="spellStart"/>
-      <w:r>
-        <w:t>PAMGuard</w:t>
-      </w:r>
-      <w:proofErr w:type="spellEnd"/>
-      <w:r>
-        <w:t xml:space="preserve"> detections were subsequently processed into calls using a simple grouping algorithm. The algorithm first searched for temporally overlapping </w:t>
+      <w:r>
+        <w:t xml:space="preserve">PAMGuard detections were subsequently processed into calls using a simple grouping algorithm. The algorithm first searched for temporally overlapping </w:t>
       </w:r>
       <w:r>
         <w:t>detections</w:t>
@@ -1696,15 +1376,7 @@
         <w:t>including whistles and pulsed calls were aurally</w:t>
       </w:r>
       <w:r>
-        <w:t xml:space="preserve"> and visually reviewed using </w:t>
-      </w:r>
-      <w:proofErr w:type="spellStart"/>
-      <w:r>
-        <w:t>PAMGuard</w:t>
-      </w:r>
-      <w:proofErr w:type="spellEnd"/>
-      <w:r>
-        <w:t xml:space="preserve"> and identified to species (for biotic) and sound type (for abiotic). Where applicable and as time allowed, detections were also acoustically identified to ecotype. Note that files may contain more identifiable calls than the annotations indicate due to false negatives that are inherent when using automated detectors</w:t>
+        <w:t xml:space="preserve"> and visually reviewed using PAMGuard and identified to species (for biotic) and sound type (for abiotic). Where applicable and as time allowed, detections were also acoustically identified to ecotype. Note that files may contain more identifiable calls than the annotations indicate due to false negatives that are inherent when using automated detectors</w:t>
       </w:r>
       <w:commentRangeStart w:id="3"/>
       <w:commentRangeStart w:id="4"/>
@@ -1767,15 +1439,7 @@
         <w:commentReference w:id="7"/>
       </w:r>
       <w:r>
-        <w:t xml:space="preserve">. The </w:t>
-      </w:r>
-      <w:proofErr w:type="spellStart"/>
-      <w:r>
-        <w:t>PAMGuard</w:t>
-      </w:r>
-      <w:proofErr w:type="spellEnd"/>
-      <w:r>
-        <w:t xml:space="preserve"> Whistle and Moan detector detects individual contours, so all individual harmonics within a call would constitute separate detections if they meet the detector’s criteria (this happens quite frequently). Also, the settings of the detector mean that independent tones (like from multiple individuals) that cross or overlap in frequency and time may be detected as a single detection. </w:t>
+        <w:t xml:space="preserve">. The PAMGuard Whistle and Moan detector detects individual contours, so all individual harmonics within a call would constitute separate detections if they meet the detector’s criteria (this happens quite frequently). Also, the settings of the detector mean that independent tones (like from multiple individuals) that cross or overlap in frequency and time may be detected as a single detection. </w:t>
       </w:r>
       <w:commentRangeStart w:id="8"/>
       <w:commentRangeStart w:id="9"/>
@@ -1869,25 +1533,7 @@
           <w:color w:val="222222"/>
           <w:shd w:val="clear" w:color="auto" w:fill="FFFFFF"/>
         </w:rPr>
-        <w:t xml:space="preserve">provided data from four deployment locations, </w:t>
-      </w:r>
-      <w:proofErr w:type="spellStart"/>
-      <w:r>
-        <w:rPr>
-          <w:rFonts w:ascii="Calibri" w:hAnsi="Calibri"/>
-          <w:color w:val="222222"/>
-          <w:shd w:val="clear" w:color="auto" w:fill="FFFFFF"/>
-        </w:rPr>
-        <w:t>Carmanah</w:t>
-      </w:r>
-      <w:proofErr w:type="spellEnd"/>
-      <w:r>
-        <w:rPr>
-          <w:rFonts w:ascii="Calibri" w:hAnsi="Calibri"/>
-          <w:color w:val="222222"/>
-          <w:shd w:val="clear" w:color="auto" w:fill="FFFFFF"/>
-        </w:rPr>
-        <w:t>, Swanson Channel, and two locations in the Strait of Georgia. The annotated dataset spanned 298 days from September 2021 through June 2022.</w:t>
+        <w:t>provided data from four deployment locations, Carmanah, Swanson Channel, and two locations in the Strait of Georgia. The annotated dataset spanned 298 days from September 2021 through June 2022.</w:t>
       </w:r>
     </w:p>
     <w:p>
@@ -1907,34 +1553,16 @@
     </w:p>
     <w:p>
       <w:r>
-        <w:t xml:space="preserve">Four locations were chosen for the study area. </w:t>
-      </w:r>
-      <w:proofErr w:type="spellStart"/>
-      <w:r>
-        <w:t>Carmanah</w:t>
-      </w:r>
-      <w:proofErr w:type="spellEnd"/>
-      <w:r>
-        <w:t xml:space="preserve"> Point, Swanson Channel and the Northern and Southern Ends of the Strait of Georgia. Exact locations are not disclosed. A </w:t>
-      </w:r>
-      <w:proofErr w:type="spellStart"/>
-      <w:r>
-        <w:t>SoundTrap</w:t>
-      </w:r>
-      <w:proofErr w:type="spellEnd"/>
-      <w:r>
-        <w:t xml:space="preserve"> </w:t>
+        <w:t xml:space="preserve">Four locations were chosen for the study area. Carmanah Point, Swanson Channel and the Northern and Southern Ends of the Strait of Georgia. Exact locations are not disclosed. A </w:t>
+      </w:r>
+      <w:r>
+        <w:t xml:space="preserve">SoundTrap </w:t>
       </w:r>
       <w:r>
         <w:t xml:space="preserve">(www.oceaninstruments.co.nz) was used for the </w:t>
       </w:r>
-      <w:proofErr w:type="spellStart"/>
-      <w:r>
-        <w:t>Carmanah</w:t>
-      </w:r>
-      <w:proofErr w:type="spellEnd"/>
-      <w:r>
-        <w:t xml:space="preserve"> </w:t>
+      <w:r>
+        <w:t xml:space="preserve">Carmanah </w:t>
       </w:r>
       <w:r>
         <w:t xml:space="preserve">point location and AMARS were used for all </w:t>
@@ -1953,15 +1581,7 @@
         <w:t>H</w:t>
       </w:r>
       <w:r>
-        <w:t xml:space="preserve">z for the </w:t>
-      </w:r>
-      <w:proofErr w:type="spellStart"/>
-      <w:r>
-        <w:t>SoundTrap</w:t>
-      </w:r>
-      <w:proofErr w:type="spellEnd"/>
-      <w:r>
-        <w:t xml:space="preserve"> or 256 kHz for the AMARs.</w:t>
+        <w:t>z for the SoundTrap or 256 kHz for the AMARs.</w:t>
       </w:r>
     </w:p>
     <w:p>
@@ -1981,29 +1601,13 @@
     </w:p>
     <w:p>
       <w:r>
-        <w:t xml:space="preserve">Audio recordings were processed with the </w:t>
-      </w:r>
-      <w:proofErr w:type="spellStart"/>
-      <w:r>
-        <w:t>PAMGuard</w:t>
-      </w:r>
-      <w:proofErr w:type="spellEnd"/>
-      <w:r>
-        <w:t xml:space="preserve"> (Gillespie et al. 2013) Whistle and Moan Detector (v. 2.02.03) for the presence of potential killer whale calls. </w:t>
+        <w:t xml:space="preserve">Audio recordings were processed with the PAMGuard (Gillespie et al. 2013) Whistle and Moan Detector (v. 2.02.03) for the presence of potential killer whale calls. </w:t>
       </w:r>
       <w:r>
         <w:t>A</w:t>
       </w:r>
       <w:r>
-        <w:t xml:space="preserve">udio files were downsampled within </w:t>
-      </w:r>
-      <w:proofErr w:type="spellStart"/>
-      <w:r>
-        <w:t>PAMGuard</w:t>
-      </w:r>
-      <w:proofErr w:type="spellEnd"/>
-      <w:r>
-        <w:t xml:space="preserve"> to 48 kHz, and a weak IIR Butterworth high-pass filter with a threshold of 2 kHz and an order of 1 was applied to reduce background noise in the lower frequency bands. </w:t>
+        <w:t xml:space="preserve">udio files were downsampled within PAMGuard to 48 kHz, and a weak IIR Butterworth high-pass filter with a threshold of 2 kHz and an order of 1 was applied to reduce background noise in the lower frequency bands. </w:t>
       </w:r>
       <w:r>
         <w:t>N</w:t>
@@ -2033,15 +1637,7 @@
         <w:t>were used</w:t>
       </w:r>
       <w:r>
-        <w:t xml:space="preserve"> for AMARs and the </w:t>
-      </w:r>
-      <w:proofErr w:type="spellStart"/>
-      <w:r>
-        <w:t>SoundTraps</w:t>
-      </w:r>
-      <w:proofErr w:type="spellEnd"/>
-      <w:r>
-        <w:t>, respectively. The Whistle and Moan Detector used a minimum frequency threshold of 200 Hz, a maximum frequency threshold of 24000 Hz (the Nyquist rate), and a minimum contour length of 15 time slices (about 341 milliseconds); otherwise, all other detection settings were kept at their defaults. In the detector's noise and thresholding tab, all boxes except "Run Gaussian Kernel Smoothing" were checked and any input values were kept at their defaults as well. The FFT engine used with the detector used an FFT length of 2048, a hop size of 1024, and a Hann window function, with the same noise parameters as those in the detector.</w:t>
+        <w:t xml:space="preserve"> for AMARs and the SoundTraps, respectively. The Whistle and Moan Detector used a minimum frequency threshold of 200 Hz, a maximum frequency threshold of 24000 Hz (the Nyquist rate), and a minimum contour length of 15 time slices (about 341 milliseconds); otherwise, all other detection settings were kept at their defaults. In the detector's noise and thresholding tab, all boxes except "Run Gaussian Kernel Smoothing" were checked and any input values were kept at their defaults as well. The FFT engine used with the detector used an FFT length of 2048, a hop size of 1024, and a Hann window function, with the same noise parameters as those in the detector.</w:t>
       </w:r>
     </w:p>
     <w:p>
@@ -2061,15 +1657,7 @@
     </w:p>
     <w:p>
       <w:r>
-        <w:t xml:space="preserve">All </w:t>
-      </w:r>
-      <w:proofErr w:type="spellStart"/>
-      <w:r>
-        <w:t>PAMGuard</w:t>
-      </w:r>
-      <w:proofErr w:type="spellEnd"/>
-      <w:r>
-        <w:t xml:space="preserve"> detections were evaluated for the presence of killer whales by expert analysts and annotated as such.</w:t>
+        <w:t>All PAMGuard detections were evaluated for the presence of killer whales by expert analysts and annotated as such.</w:t>
       </w:r>
       <w:r>
         <w:rPr>
@@ -2093,15 +1681,7 @@
         <w:t xml:space="preserve"> </w:t>
       </w:r>
       <w:r>
-        <w:t xml:space="preserve">As with the Pilkington dataset that was similarly processed by </w:t>
-      </w:r>
-      <w:proofErr w:type="spellStart"/>
-      <w:r>
-        <w:t>PAMGuard</w:t>
-      </w:r>
-      <w:proofErr w:type="spellEnd"/>
-      <w:r>
-        <w:t xml:space="preserve">, </w:t>
+        <w:t xml:space="preserve">As with the Pilkington dataset that was similarly processed by PAMGuard, </w:t>
       </w:r>
       <w:r>
         <w:t xml:space="preserve">multiple </w:t>
@@ -2333,15 +1913,7 @@
     </w:p>
     <w:p>
       <w:r>
-        <w:t>Extracted features were presented to a random forest classifier to determine the class of the sound detected. The classifier was trained using several thousands of manually annotated vocalizations in recordings collected at different locations in British Columbia (</w:t>
-      </w:r>
-      <w:proofErr w:type="spellStart"/>
-      <w:r>
-        <w:t>Mouy</w:t>
-      </w:r>
-      <w:proofErr w:type="spellEnd"/>
-      <w:r>
-        <w:t xml:space="preserve"> et al. 2015). The random forest was defined with the following classes: “killer whale”, “humpback whale”, “Pacific white-side dolphin”, and “fish”. </w:t>
+        <w:t xml:space="preserve">Extracted features were presented to a random forest classifier to determine the class of the sound detected. The classifier was trained using several thousands of manually annotated vocalizations in recordings collected at different locations in British Columbia (Mouy et al. 2015). The random forest was defined with the following classes: “killer whale”, “humpback whale”, “Pacific white-side dolphin”, and “fish”. </w:t>
       </w:r>
     </w:p>
     <w:p/>
@@ -2365,6 +1937,145 @@
         <w:t xml:space="preserve">Each detection was validated and annotation classes included killer whales identified to ecotype, anthropogenic sounds (e.g. vessel and chain noise”), humpback whales, and other non-distinct biological sounds.  </w:t>
       </w:r>
     </w:p>
+    <w:p/>
+    <w:p>
+      <w:pPr>
+        <w:pStyle w:val="Heading3"/>
+      </w:pPr>
+      <w:r>
+        <w:t>JASCO, Vancouver Frasier Port Authority</w:t>
+      </w:r>
+    </w:p>
+    <w:p>
+      <w:r>
+        <w:t>Hey Krista!</w:t>
+      </w:r>
+    </w:p>
+    <w:p>
+      <w:pPr>
+        <w:rPr>
+          <w:b/>
+          <w:bCs/>
+        </w:rPr>
+      </w:pPr>
+      <w:r>
+        <w:rPr>
+          <w:b/>
+          <w:bCs/>
+        </w:rPr>
+        <w:t>Deployment</w:t>
+      </w:r>
+    </w:p>
+    <w:p>
+      <w:r>
+        <w:t>Haro Strait North,</w:t>
+      </w:r>
+    </w:p>
+    <w:p>
+      <w:r>
+        <w:t xml:space="preserve"> Harro Strait South</w:t>
+      </w:r>
+    </w:p>
+    <w:p>
+      <w:r>
+        <w:t xml:space="preserve"> Boundary Pass</w:t>
+      </w:r>
+    </w:p>
+    <w:p>
+      <w:pPr>
+        <w:rPr>
+          <w:b/>
+          <w:bCs/>
+        </w:rPr>
+      </w:pPr>
+      <w:r>
+        <w:rPr>
+          <w:b/>
+          <w:bCs/>
+        </w:rPr>
+        <w:t>Processing</w:t>
+      </w:r>
+    </w:p>
+    <w:p>
+      <w:pPr>
+        <w:rPr>
+          <w:b/>
+          <w:bCs/>
+        </w:rPr>
+      </w:pPr>
+      <w:r>
+        <w:rPr>
+          <w:b/>
+          <w:bCs/>
+        </w:rPr>
+        <w:t>Annotation</w:t>
+      </w:r>
+    </w:p>
+    <w:p/>
+    <w:p/>
+    <w:p>
+      <w:pPr>
+        <w:pStyle w:val="Heading3"/>
+      </w:pPr>
+      <w:r>
+        <w:t>JASCO, Vancouver Frasier Port Authority</w:t>
+      </w:r>
+      <w:r>
+        <w:t>, Ocean Networks Canada</w:t>
+      </w:r>
+    </w:p>
+    <w:p/>
+    <w:p>
+      <w:pPr>
+        <w:rPr>
+          <w:b/>
+          <w:bCs/>
+        </w:rPr>
+      </w:pPr>
+      <w:r>
+        <w:rPr>
+          <w:b/>
+          <w:bCs/>
+        </w:rPr>
+        <w:t>Deployment</w:t>
+      </w:r>
+    </w:p>
+    <w:p>
+      <w:r>
+        <w:t>Roberts bank (actually Strait of Georgia)</w:t>
+      </w:r>
+    </w:p>
+    <w:p>
+      <w:pPr>
+        <w:rPr>
+          <w:b/>
+          <w:bCs/>
+        </w:rPr>
+      </w:pPr>
+      <w:r>
+        <w:rPr>
+          <w:b/>
+          <w:bCs/>
+        </w:rPr>
+        <w:t>Processing</w:t>
+      </w:r>
+    </w:p>
+    <w:p>
+      <w:pPr>
+        <w:rPr>
+          <w:b/>
+          <w:bCs/>
+        </w:rPr>
+      </w:pPr>
+      <w:r>
+        <w:rPr>
+          <w:b/>
+          <w:bCs/>
+        </w:rPr>
+        <w:t>Annotation</w:t>
+      </w:r>
+    </w:p>
+    <w:p/>
     <w:p/>
     <w:p>
       <w:pPr>
@@ -2376,6 +2087,7 @@
         </w:pPrChange>
       </w:pPr>
       <w:r>
+        <w:lastRenderedPageBreak/>
         <w:t>SIMRES</w:t>
       </w:r>
     </w:p>
@@ -2432,23 +2144,7 @@
           <w:rFonts w:cstheme="minorHAnsi"/>
           <w:color w:val="000000" w:themeColor="text1"/>
         </w:rPr>
-        <w:t xml:space="preserve">The original goal of this annotation effort was to determine how vessel noise impacts SRKW acoustic </w:t>
-      </w:r>
-      <w:proofErr w:type="spellStart"/>
-      <w:r>
-        <w:rPr>
-          <w:rFonts w:cstheme="minorHAnsi"/>
-          <w:color w:val="000000" w:themeColor="text1"/>
-        </w:rPr>
-        <w:t>behaviour</w:t>
-      </w:r>
-      <w:proofErr w:type="spellEnd"/>
-      <w:r>
-        <w:rPr>
-          <w:rFonts w:cstheme="minorHAnsi"/>
-          <w:color w:val="000000" w:themeColor="text1"/>
-        </w:rPr>
-        <w:t xml:space="preserve"> in Boundary Pass. Specifically, comparing the bandwidth frequency, peak frequency, and duration of SRKW calls in instances of low and high vessel noise (Murphy, 2023). The annotated dataset includes 13 hours and 40 minutes of SRKW acoustic activity and call types were identified from all three SRKW pods, J, K, and L. The duration of acoustic events varied and ranged from 5 minutes to 190 minutes. </w:t>
+        <w:t xml:space="preserve">The original goal of this annotation effort was to determine how vessel noise impacts SRKW acoustic behaviour in Boundary Pass. Specifically, comparing the bandwidth frequency, peak frequency, and duration of SRKW calls in instances of low and high vessel noise (Murphy, 2023). The annotated dataset includes 13 hours and 40 minutes of SRKW acoustic activity and call types were identified from all three SRKW pods, J, K, and L. The duration of acoustic events varied and ranged from 5 minutes to 190 minutes. </w:t>
       </w:r>
     </w:p>
     <w:p>
@@ -2485,23 +2181,7 @@
           <w:rFonts w:eastAsia="Times New Roman" w:cstheme="minorHAnsi"/>
           <w:color w:val="222222"/>
         </w:rPr>
-        <w:t xml:space="preserve">An Ocean Sonic’s </w:t>
-      </w:r>
-      <w:proofErr w:type="spellStart"/>
-      <w:r>
-        <w:rPr>
-          <w:rFonts w:eastAsia="Times New Roman" w:cstheme="minorHAnsi"/>
-          <w:color w:val="222222"/>
-        </w:rPr>
-        <w:t>icListen</w:t>
-      </w:r>
-      <w:proofErr w:type="spellEnd"/>
-      <w:r>
-        <w:rPr>
-          <w:rFonts w:eastAsia="Times New Roman" w:cstheme="minorHAnsi"/>
-          <w:color w:val="222222"/>
-        </w:rPr>
-        <w:t xml:space="preserve"> high-frequency</w:t>
+        <w:t>An Ocean Sonic’s icListen high-frequency</w:t>
       </w:r>
       <w:r>
         <w:rPr>
@@ -2641,7 +2321,6 @@
           <w:b/>
           <w:bCs/>
         </w:rPr>
-        <w:lastRenderedPageBreak/>
         <w:t>Processing</w:t>
       </w:r>
     </w:p>
@@ -2657,23 +2336,7 @@
           <w:rFonts w:eastAsia="Times New Roman" w:cstheme="minorHAnsi"/>
           <w:color w:val="222222"/>
         </w:rPr>
-        <w:t xml:space="preserve">An Ocean Sonic’s </w:t>
-      </w:r>
-      <w:proofErr w:type="spellStart"/>
-      <w:r>
-        <w:rPr>
-          <w:rFonts w:eastAsia="Times New Roman" w:cstheme="minorHAnsi"/>
-          <w:color w:val="222222"/>
-        </w:rPr>
-        <w:t>icListen</w:t>
-      </w:r>
-      <w:proofErr w:type="spellEnd"/>
-      <w:r>
-        <w:rPr>
-          <w:rFonts w:eastAsia="Times New Roman" w:cstheme="minorHAnsi"/>
-          <w:color w:val="222222"/>
-        </w:rPr>
-        <w:t xml:space="preserve"> high-frequency</w:t>
+        <w:t>An Ocean Sonic’s icListen high-frequency</w:t>
       </w:r>
       <w:r>
         <w:rPr>
@@ -2847,7 +2510,14 @@
         <w:rPr>
           <w:rFonts w:cstheme="minorHAnsi"/>
         </w:rPr>
-        <w:t>. Although not all echolocation clicks were recorded, a singular instance or burst of clicks was marked in each audio file to indicate the presence of echolocation. Each signal was assigned a confidence rating of either ‘low’, ‘medium’, or ‘high’ to specify the level of certainty provided by the annotator. If the call could not be identified, it was left as ‘unknown’.</w:t>
+        <w:t xml:space="preserve">. Although not all echolocation clicks were recorded, a singular instance or burst of clicks was marked in each audio file to indicate the presence of echolocation. Each signal was assigned a confidence </w:t>
+      </w:r>
+      <w:r>
+        <w:rPr>
+          <w:rFonts w:cstheme="minorHAnsi"/>
+        </w:rPr>
+        <w:lastRenderedPageBreak/>
+        <w:t>rating of either ‘low’, ‘medium’, or ‘high’ to specify the level of certainty provided by the annotator. If the call could not be identified, it was left as ‘unknown’.</w:t>
       </w:r>
     </w:p>
     <w:p>
@@ -2863,23 +2533,7 @@
           <w:rFonts w:eastAsia="Times New Roman" w:cstheme="minorHAnsi"/>
           <w:color w:val="222222"/>
         </w:rPr>
-        <w:t xml:space="preserve">A small number of potential humpback whale calls were also annotated with uncertainty, these have been included in the ‘humpback’ </w:t>
-      </w:r>
-      <w:proofErr w:type="spellStart"/>
-      <w:r>
-        <w:rPr>
-          <w:rFonts w:eastAsia="Times New Roman" w:cstheme="minorHAnsi"/>
-          <w:color w:val="222222"/>
-        </w:rPr>
-        <w:t>SpeciesClass</w:t>
-      </w:r>
-      <w:proofErr w:type="spellEnd"/>
-      <w:r>
-        <w:rPr>
-          <w:rFonts w:eastAsia="Times New Roman" w:cstheme="minorHAnsi"/>
-          <w:color w:val="222222"/>
-        </w:rPr>
-        <w:t>.  One killer whale annotation had no assigned ecotype</w:t>
+        <w:t>A small number of potential humpback whale calls were also annotated with uncertainty, these have been included in the ‘humpback’ SpeciesClass.  One killer whale annotation had no assigned ecotype</w:t>
       </w:r>
       <w:r>
         <w:rPr>
@@ -2954,15 +2608,7 @@
         <w:t>AMARs</w:t>
       </w:r>
       <w:r>
-        <w:t xml:space="preserve">, </w:t>
-      </w:r>
-      <w:proofErr w:type="spellStart"/>
-      <w:r>
-        <w:t>Soundtraps</w:t>
-      </w:r>
-      <w:proofErr w:type="spellEnd"/>
-      <w:r>
-        <w:t>, IC listening devices, and custom built hydrophones. Sample rates ranged from 16-125khz but were downsampled to 16khz.</w:t>
+        <w:t>, Soundtraps, IC listening devices, and custom built hydrophones. Sample rates ranged from 16-125khz but were downsampled to 16khz.</w:t>
       </w:r>
       <w:r>
         <w:t xml:space="preserve"> </w:t>
@@ -2985,38 +2631,17 @@
       <w:r>
         <w:t xml:space="preserve">Table </w:t>
       </w:r>
-      <w:r>
-        <w:fldChar w:fldCharType="begin"/>
-      </w:r>
-      <w:r>
-        <w:instrText xml:space="preserve"> SEQ Table \* ARABI</w:instrText>
-      </w:r>
-      <w:r>
-        <w:instrText xml:space="preserve">C </w:instrText>
-      </w:r>
-      <w:r>
-        <w:fldChar w:fldCharType="separate"/>
-      </w:r>
-      <w:r>
-        <w:rPr>
-          <w:noProof/>
-        </w:rPr>
-        <w:t>1</w:t>
-      </w:r>
-      <w:r>
-        <w:rPr>
-          <w:noProof/>
-        </w:rPr>
-        <w:fldChar w:fldCharType="end"/>
-      </w:r>
-      <w:r>
-        <w:t xml:space="preserve"> Annotation file </w:t>
-      </w:r>
-      <w:proofErr w:type="spellStart"/>
-      <w:r>
-        <w:t>decriptors</w:t>
-      </w:r>
-      <w:proofErr w:type="spellEnd"/>
+      <w:fldSimple w:instr=" SEQ Table \* ARABIC ">
+        <w:r>
+          <w:rPr>
+            <w:noProof/>
+          </w:rPr>
+          <w:t>1</w:t>
+        </w:r>
+      </w:fldSimple>
+      <w:r>
+        <w:t xml:space="preserve"> Annotation file decriptors</w:t>
+      </w:r>
     </w:p>
     <w:tbl>
       <w:tblPr>
@@ -3067,7 +2692,6 @@
             <w:tcW w:w="3116" w:type="dxa"/>
           </w:tcPr>
           <w:p>
-            <w:proofErr w:type="spellStart"/>
             <w:r>
               <w:rPr>
                 <w:b/>
@@ -3075,7 +2699,6 @@
               </w:rPr>
               <w:t>SoundFile</w:t>
             </w:r>
-            <w:proofErr w:type="spellEnd"/>
           </w:p>
         </w:tc>
         <w:tc>
@@ -3111,7 +2734,6 @@
             <w:tcW w:w="3116" w:type="dxa"/>
           </w:tcPr>
           <w:p>
-            <w:proofErr w:type="spellStart"/>
             <w:r>
               <w:rPr>
                 <w:b/>
@@ -3119,7 +2741,6 @@
               </w:rPr>
               <w:t>FileBeginSec</w:t>
             </w:r>
-            <w:proofErr w:type="spellEnd"/>
           </w:p>
         </w:tc>
         <w:tc>
@@ -3175,7 +2796,6 @@
                 <w:bCs/>
               </w:rPr>
             </w:pPr>
-            <w:proofErr w:type="spellStart"/>
             <w:r>
               <w:rPr>
                 <w:b/>
@@ -3183,7 +2803,6 @@
               </w:rPr>
               <w:t>FileEndSec</w:t>
             </w:r>
-            <w:proofErr w:type="spellEnd"/>
           </w:p>
         </w:tc>
         <w:tc>
@@ -3219,7 +2838,6 @@
                 <w:bCs/>
               </w:rPr>
             </w:pPr>
-            <w:proofErr w:type="spellStart"/>
             <w:r>
               <w:rPr>
                 <w:b/>
@@ -3227,7 +2845,6 @@
               </w:rPr>
               <w:t>LowFreqHz</w:t>
             </w:r>
-            <w:proofErr w:type="spellEnd"/>
           </w:p>
         </w:tc>
         <w:tc>
@@ -3263,7 +2880,6 @@
                 <w:bCs/>
               </w:rPr>
             </w:pPr>
-            <w:proofErr w:type="spellStart"/>
             <w:r>
               <w:rPr>
                 <w:b/>
@@ -3271,7 +2887,6 @@
               </w:rPr>
               <w:t>HighFreqHz</w:t>
             </w:r>
-            <w:proofErr w:type="spellEnd"/>
           </w:p>
         </w:tc>
         <w:tc>
@@ -3322,15 +2937,7 @@
           </w:tcPr>
           <w:p>
             <w:r>
-              <w:t>UTC time at the beginning of each annotation (</w:t>
-            </w:r>
-            <w:proofErr w:type="spellStart"/>
-            <w:r>
-              <w:t>StartTime</w:t>
-            </w:r>
-            <w:proofErr w:type="spellEnd"/>
-            <w:r>
-              <w:t>)</w:t>
+              <w:t>UTC time at the beginning of each annotation (StartTime)</w:t>
             </w:r>
           </w:p>
         </w:tc>
@@ -3357,7 +2964,6 @@
                 <w:bCs/>
               </w:rPr>
             </w:pPr>
-            <w:proofErr w:type="spellStart"/>
             <w:r>
               <w:rPr>
                 <w:b/>
@@ -3365,7 +2971,6 @@
               </w:rPr>
               <w:t>ClassSpecies</w:t>
             </w:r>
-            <w:proofErr w:type="spellEnd"/>
           </w:p>
         </w:tc>
         <w:tc>
@@ -3406,7 +3011,6 @@
             <w:r>
               <w:t>), and Undetermined Biological sound (</w:t>
             </w:r>
-            <w:proofErr w:type="spellStart"/>
             <w:r>
               <w:rPr>
                 <w:b/>
@@ -3414,7 +3018,6 @@
               </w:rPr>
               <w:t>UndBio</w:t>
             </w:r>
-            <w:proofErr w:type="spellEnd"/>
             <w:r>
               <w:t>).</w:t>
             </w:r>
@@ -3443,7 +3046,6 @@
                 <w:bCs/>
               </w:rPr>
             </w:pPr>
-            <w:proofErr w:type="spellStart"/>
             <w:r>
               <w:rPr>
                 <w:b/>
@@ -3451,7 +3053,6 @@
               </w:rPr>
               <w:t>AnnotationLevel</w:t>
             </w:r>
-            <w:proofErr w:type="spellEnd"/>
           </w:p>
         </w:tc>
         <w:tc>
@@ -3552,7 +3153,6 @@
                 <w:bCs/>
               </w:rPr>
             </w:pPr>
-            <w:proofErr w:type="spellStart"/>
             <w:r>
               <w:rPr>
                 <w:b/>
@@ -3560,7 +3160,6 @@
               </w:rPr>
               <w:t>KW_certain</w:t>
             </w:r>
-            <w:proofErr w:type="spellEnd"/>
           </w:p>
         </w:tc>
         <w:tc>
@@ -4057,27 +3656,14 @@
       <w:r>
         <w:t xml:space="preserve">Figure </w:t>
       </w:r>
-      <w:r>
-        <w:fldChar w:fldCharType="begin"/>
-      </w:r>
-      <w:r>
-        <w:instrText xml:space="preserve"> SEQ Figure \* ARABIC </w:instrText>
-      </w:r>
-      <w:r>
-        <w:fldChar w:fldCharType="separate"/>
-      </w:r>
-      <w:r>
-        <w:rPr>
-          <w:noProof/>
-        </w:rPr>
-        <w:t>1</w:t>
-      </w:r>
-      <w:r>
-        <w:rPr>
-          <w:noProof/>
-        </w:rPr>
-        <w:fldChar w:fldCharType="end"/>
-      </w:r>
+      <w:fldSimple w:instr=" SEQ Figure \* ARABIC ">
+        <w:r>
+          <w:rPr>
+            <w:noProof/>
+          </w:rPr>
+          <w:t>1</w:t>
+        </w:r>
+      </w:fldSimple>
       <w:r>
         <w:t xml:space="preserve"> Map of study area and hydrophone locations. Points represent data collection sites and transparent bubbles indicate approximate regions for DFO data collection sites (exact coordinates are not provided).</w:t>
       </w:r>
@@ -4111,27 +3697,14 @@
       <w:r>
         <w:t xml:space="preserve">Table </w:t>
       </w:r>
-      <w:r>
-        <w:fldChar w:fldCharType="begin"/>
-      </w:r>
-      <w:r>
-        <w:instrText xml:space="preserve"> SEQ Table \* ARABIC </w:instrText>
-      </w:r>
-      <w:r>
-        <w:fldChar w:fldCharType="separate"/>
-      </w:r>
-      <w:r>
-        <w:rPr>
-          <w:noProof/>
-        </w:rPr>
-        <w:t>2</w:t>
-      </w:r>
-      <w:r>
-        <w:rPr>
-          <w:noProof/>
-        </w:rPr>
-        <w:fldChar w:fldCharType="end"/>
-      </w:r>
+      <w:fldSimple w:instr=" SEQ Table \* ARABIC ">
+        <w:r>
+          <w:rPr>
+            <w:noProof/>
+          </w:rPr>
+          <w:t>2</w:t>
+        </w:r>
+      </w:fldSimple>
       <w:bookmarkEnd w:id="14"/>
       <w:r>
         <w:t xml:space="preserve"> Deployment summary for the data included in the detection and classification dataset. Annotation start and finish dates represent first and last annotation included in the dataset. Deployment is the name of the deployment location used in the annotations table. </w:t>
@@ -4577,7 +4150,6 @@
                 <w:color w:val="000000"/>
               </w:rPr>
             </w:pPr>
-            <w:proofErr w:type="spellStart"/>
             <w:r>
               <w:rPr>
                 <w:rFonts w:ascii="Calibri" w:eastAsia="Times New Roman" w:hAnsi="Calibri" w:cs="Calibri"/>
@@ -4585,7 +4157,6 @@
               </w:rPr>
               <w:t>Orcasound</w:t>
             </w:r>
-            <w:proofErr w:type="spellEnd"/>
             <w:r>
               <w:rPr>
                 <w:rFonts w:ascii="Calibri" w:eastAsia="Times New Roman" w:hAnsi="Calibri" w:cs="Calibri"/>
@@ -4893,7 +4464,6 @@
                 <w:color w:val="000000"/>
               </w:rPr>
             </w:pPr>
-            <w:proofErr w:type="spellStart"/>
             <w:r>
               <w:rPr>
                 <w:rFonts w:ascii="Calibri" w:eastAsia="Times New Roman" w:hAnsi="Calibri" w:cs="Calibri"/>
@@ -4901,7 +4471,6 @@
               </w:rPr>
               <w:t>Orcasound</w:t>
             </w:r>
-            <w:proofErr w:type="spellEnd"/>
             <w:r>
               <w:rPr>
                 <w:rFonts w:ascii="Calibri" w:eastAsia="Times New Roman" w:hAnsi="Calibri" w:cs="Calibri"/>
@@ -5209,7 +4778,6 @@
                 <w:color w:val="000000"/>
               </w:rPr>
             </w:pPr>
-            <w:proofErr w:type="spellStart"/>
             <w:r>
               <w:rPr>
                 <w:rFonts w:ascii="Calibri" w:eastAsia="Times New Roman" w:hAnsi="Calibri" w:cs="Calibri"/>
@@ -5217,7 +4785,6 @@
               </w:rPr>
               <w:t>Orcasound</w:t>
             </w:r>
-            <w:proofErr w:type="spellEnd"/>
             <w:r>
               <w:rPr>
                 <w:rFonts w:ascii="Calibri" w:eastAsia="Times New Roman" w:hAnsi="Calibri" w:cs="Calibri"/>
@@ -5525,7 +5092,6 @@
                 <w:color w:val="000000"/>
               </w:rPr>
             </w:pPr>
-            <w:proofErr w:type="spellStart"/>
             <w:r>
               <w:rPr>
                 <w:rFonts w:ascii="Calibri" w:eastAsia="Times New Roman" w:hAnsi="Calibri" w:cs="Calibri"/>
@@ -5533,7 +5099,6 @@
               </w:rPr>
               <w:t>Orcasound</w:t>
             </w:r>
-            <w:proofErr w:type="spellEnd"/>
             <w:r>
               <w:rPr>
                 <w:rFonts w:ascii="Calibri" w:eastAsia="Times New Roman" w:hAnsi="Calibri" w:cs="Calibri"/>
@@ -5841,7 +5406,6 @@
                 <w:color w:val="000000"/>
               </w:rPr>
             </w:pPr>
-            <w:proofErr w:type="spellStart"/>
             <w:r>
               <w:rPr>
                 <w:rFonts w:ascii="Calibri" w:eastAsia="Times New Roman" w:hAnsi="Calibri" w:cs="Calibri"/>
@@ -5849,7 +5413,6 @@
               </w:rPr>
               <w:t>Orcasound</w:t>
             </w:r>
-            <w:proofErr w:type="spellEnd"/>
             <w:r>
               <w:rPr>
                 <w:rFonts w:ascii="Calibri" w:eastAsia="Times New Roman" w:hAnsi="Calibri" w:cs="Calibri"/>
@@ -6162,17 +5725,8 @@
                 <w:rFonts w:ascii="Calibri" w:eastAsia="Times New Roman" w:hAnsi="Calibri" w:cs="Calibri"/>
                 <w:color w:val="000000"/>
               </w:rPr>
-              <w:t xml:space="preserve">Port </w:t>
-            </w:r>
-            <w:proofErr w:type="spellStart"/>
-            <w:r>
-              <w:rPr>
-                <w:rFonts w:ascii="Calibri" w:eastAsia="Times New Roman" w:hAnsi="Calibri" w:cs="Calibri"/>
-                <w:color w:val="000000"/>
-              </w:rPr>
-              <w:t>Townsand</w:t>
-            </w:r>
-            <w:proofErr w:type="spellEnd"/>
+              <w:t>Port Townsand</w:t>
+            </w:r>
           </w:p>
         </w:tc>
         <w:tc>
@@ -7092,17 +6646,8 @@
                 <w:rFonts w:ascii="Calibri" w:eastAsia="Times New Roman" w:hAnsi="Calibri" w:cs="Calibri"/>
                 <w:color w:val="000000"/>
               </w:rPr>
-              <w:t xml:space="preserve">Port </w:t>
-            </w:r>
-            <w:proofErr w:type="spellStart"/>
-            <w:r>
-              <w:rPr>
-                <w:rFonts w:ascii="Calibri" w:eastAsia="Times New Roman" w:hAnsi="Calibri" w:cs="Calibri"/>
-                <w:color w:val="000000"/>
-              </w:rPr>
-              <w:t>Townsand</w:t>
-            </w:r>
-            <w:proofErr w:type="spellEnd"/>
+              <w:t>Port Townsand</w:t>
+            </w:r>
           </w:p>
         </w:tc>
         <w:tc>
@@ -7760,21 +7305,12 @@
                 <w:color w:val="000000"/>
               </w:rPr>
             </w:pPr>
-            <w:proofErr w:type="spellStart"/>
-            <w:r>
-              <w:rPr>
-                <w:rFonts w:ascii="Calibri" w:eastAsia="Times New Roman" w:hAnsi="Calibri" w:cs="Calibri"/>
-                <w:color w:val="000000"/>
-              </w:rPr>
-              <w:t>WVanIsl</w:t>
-            </w:r>
-            <w:proofErr w:type="spellEnd"/>
-            <w:r>
-              <w:rPr>
-                <w:rFonts w:ascii="Calibri" w:eastAsia="Times New Roman" w:hAnsi="Calibri" w:cs="Calibri"/>
-                <w:color w:val="000000"/>
-              </w:rPr>
-              <w:t xml:space="preserve">      </w:t>
+            <w:r>
+              <w:rPr>
+                <w:rFonts w:ascii="Calibri" w:eastAsia="Times New Roman" w:hAnsi="Calibri" w:cs="Calibri"/>
+                <w:color w:val="000000"/>
+              </w:rPr>
+              <w:t xml:space="preserve">WVanIsl      </w:t>
             </w:r>
           </w:p>
         </w:tc>
@@ -8089,7 +7625,6 @@
                 <w:color w:val="000000"/>
               </w:rPr>
             </w:pPr>
-            <w:proofErr w:type="spellStart"/>
             <w:r>
               <w:rPr>
                 <w:rFonts w:ascii="Calibri" w:eastAsia="Times New Roman" w:hAnsi="Calibri" w:cs="Calibri"/>
@@ -8097,7 +7632,6 @@
               </w:rPr>
               <w:t>NorthBc</w:t>
             </w:r>
-            <w:proofErr w:type="spellEnd"/>
           </w:p>
         </w:tc>
         <w:tc>
@@ -8380,21 +7914,12 @@
                 <w:color w:val="000000"/>
               </w:rPr>
             </w:pPr>
-            <w:proofErr w:type="spellStart"/>
-            <w:r>
-              <w:rPr>
-                <w:rFonts w:ascii="Calibri" w:eastAsia="Times New Roman" w:hAnsi="Calibri" w:cs="Calibri"/>
-                <w:color w:val="000000"/>
-              </w:rPr>
-              <w:t>Carmanah</w:t>
-            </w:r>
-            <w:proofErr w:type="spellEnd"/>
-            <w:r>
-              <w:rPr>
-                <w:rFonts w:ascii="Calibri" w:eastAsia="Times New Roman" w:hAnsi="Calibri" w:cs="Calibri"/>
-                <w:color w:val="000000"/>
-              </w:rPr>
-              <w:t xml:space="preserve"> Point           </w:t>
+            <w:r>
+              <w:rPr>
+                <w:rFonts w:ascii="Calibri" w:eastAsia="Times New Roman" w:hAnsi="Calibri" w:cs="Calibri"/>
+                <w:color w:val="000000"/>
+              </w:rPr>
+              <w:t xml:space="preserve">Carmanah Point           </w:t>
             </w:r>
           </w:p>
         </w:tc>
@@ -8420,21 +7945,12 @@
                 <w:color w:val="000000"/>
               </w:rPr>
             </w:pPr>
-            <w:proofErr w:type="spellStart"/>
-            <w:r>
-              <w:rPr>
-                <w:rFonts w:ascii="Calibri" w:eastAsia="Times New Roman" w:hAnsi="Calibri" w:cs="Calibri"/>
-                <w:color w:val="000000"/>
-              </w:rPr>
-              <w:t>CarmanahPt</w:t>
-            </w:r>
-            <w:proofErr w:type="spellEnd"/>
-            <w:r>
-              <w:rPr>
-                <w:rFonts w:ascii="Calibri" w:eastAsia="Times New Roman" w:hAnsi="Calibri" w:cs="Calibri"/>
-                <w:color w:val="000000"/>
-              </w:rPr>
-              <w:t xml:space="preserve">           </w:t>
+            <w:r>
+              <w:rPr>
+                <w:rFonts w:ascii="Calibri" w:eastAsia="Times New Roman" w:hAnsi="Calibri" w:cs="Calibri"/>
+                <w:color w:val="000000"/>
+              </w:rPr>
+              <w:t xml:space="preserve">CarmanahPt           </w:t>
             </w:r>
           </w:p>
         </w:tc>
@@ -8588,21 +8104,12 @@
                 <w:color w:val="000000"/>
               </w:rPr>
             </w:pPr>
-            <w:proofErr w:type="spellStart"/>
-            <w:r>
-              <w:rPr>
-                <w:rFonts w:ascii="Calibri" w:eastAsia="Times New Roman" w:hAnsi="Calibri" w:cs="Calibri"/>
-                <w:color w:val="000000"/>
-              </w:rPr>
-              <w:t>SoundTrap</w:t>
-            </w:r>
-            <w:proofErr w:type="spellEnd"/>
-            <w:r>
-              <w:rPr>
-                <w:rFonts w:ascii="Calibri" w:eastAsia="Times New Roman" w:hAnsi="Calibri" w:cs="Calibri"/>
-                <w:color w:val="000000"/>
-              </w:rPr>
-              <w:t xml:space="preserve"> 6249</w:t>
+            <w:r>
+              <w:rPr>
+                <w:rFonts w:ascii="Calibri" w:eastAsia="Times New Roman" w:hAnsi="Calibri" w:cs="Calibri"/>
+                <w:color w:val="000000"/>
+              </w:rPr>
+              <w:t>SoundTrap 6249</w:t>
             </w:r>
           </w:p>
         </w:tc>
@@ -9978,21 +9485,12 @@
                 <w:color w:val="000000"/>
               </w:rPr>
             </w:pPr>
-            <w:proofErr w:type="spellStart"/>
-            <w:r>
-              <w:rPr>
-                <w:rFonts w:ascii="Calibri" w:eastAsia="Times New Roman" w:hAnsi="Calibri" w:cs="Calibri"/>
-                <w:color w:val="000000"/>
-              </w:rPr>
-              <w:t>Swansen</w:t>
-            </w:r>
-            <w:proofErr w:type="spellEnd"/>
-            <w:r>
-              <w:rPr>
-                <w:rFonts w:ascii="Calibri" w:eastAsia="Times New Roman" w:hAnsi="Calibri" w:cs="Calibri"/>
-                <w:color w:val="000000"/>
-              </w:rPr>
-              <w:t xml:space="preserve"> Channel</w:t>
+            <w:r>
+              <w:rPr>
+                <w:rFonts w:ascii="Calibri" w:eastAsia="Times New Roman" w:hAnsi="Calibri" w:cs="Calibri"/>
+                <w:color w:val="000000"/>
+              </w:rPr>
+              <w:t>Swansen Channel</w:t>
             </w:r>
           </w:p>
         </w:tc>
@@ -10018,7 +9516,6 @@
                 <w:color w:val="000000"/>
               </w:rPr>
             </w:pPr>
-            <w:proofErr w:type="spellStart"/>
             <w:r>
               <w:rPr>
                 <w:rFonts w:ascii="Calibri" w:eastAsia="Times New Roman" w:hAnsi="Calibri" w:cs="Calibri"/>
@@ -10026,7 +9523,6 @@
               </w:rPr>
               <w:t>SwanChan</w:t>
             </w:r>
-            <w:proofErr w:type="spellEnd"/>
           </w:p>
         </w:tc>
         <w:tc>
@@ -11576,7 +11072,37 @@
                 <w:color w:val="000000"/>
               </w:rPr>
             </w:pPr>
-            <w:proofErr w:type="spellStart"/>
+            <w:r>
+              <w:rPr>
+                <w:rFonts w:ascii="Calibri" w:eastAsia="Times New Roman" w:hAnsi="Calibri" w:cs="Calibri"/>
+                <w:color w:val="000000"/>
+              </w:rPr>
+              <w:t>Tekteksen (East Point), Saturna Island, BC</w:t>
+            </w:r>
+          </w:p>
+        </w:tc>
+        <w:tc>
+          <w:tcPr>
+            <w:tcW w:w="1794" w:type="dxa"/>
+            <w:tcBorders>
+              <w:top w:val="nil"/>
+              <w:left w:val="nil"/>
+              <w:bottom w:val="single" w:sz="4" w:space="0" w:color="auto"/>
+              <w:right w:val="nil"/>
+            </w:tcBorders>
+            <w:shd w:val="clear" w:color="auto" w:fill="auto"/>
+            <w:noWrap/>
+            <w:vAlign w:val="bottom"/>
+            <w:hideMark/>
+          </w:tcPr>
+          <w:p>
+            <w:pPr>
+              <w:spacing w:after="0" w:line="240" w:lineRule="auto"/>
+              <w:rPr>
+                <w:rFonts w:ascii="Calibri" w:eastAsia="Times New Roman" w:hAnsi="Calibri" w:cs="Calibri"/>
+                <w:color w:val="000000"/>
+              </w:rPr>
+            </w:pPr>
             <w:r>
               <w:rPr>
                 <w:rFonts w:ascii="Calibri" w:eastAsia="Times New Roman" w:hAnsi="Calibri" w:cs="Calibri"/>
@@ -11584,35 +11110,11 @@
               </w:rPr>
               <w:t>Tekteksen</w:t>
             </w:r>
-            <w:proofErr w:type="spellEnd"/>
-            <w:r>
-              <w:rPr>
-                <w:rFonts w:ascii="Calibri" w:eastAsia="Times New Roman" w:hAnsi="Calibri" w:cs="Calibri"/>
-                <w:color w:val="000000"/>
-              </w:rPr>
-              <w:t xml:space="preserve"> (East Point), </w:t>
-            </w:r>
-            <w:proofErr w:type="spellStart"/>
-            <w:r>
-              <w:rPr>
-                <w:rFonts w:ascii="Calibri" w:eastAsia="Times New Roman" w:hAnsi="Calibri" w:cs="Calibri"/>
-                <w:color w:val="000000"/>
-              </w:rPr>
-              <w:t>Saturna</w:t>
-            </w:r>
-            <w:proofErr w:type="spellEnd"/>
-            <w:r>
-              <w:rPr>
-                <w:rFonts w:ascii="Calibri" w:eastAsia="Times New Roman" w:hAnsi="Calibri" w:cs="Calibri"/>
-                <w:color w:val="000000"/>
-              </w:rPr>
-              <w:t xml:space="preserve"> Island, BC</w:t>
-            </w:r>
-          </w:p>
-        </w:tc>
-        <w:tc>
-          <w:tcPr>
-            <w:tcW w:w="1794" w:type="dxa"/>
+          </w:p>
+        </w:tc>
+        <w:tc>
+          <w:tcPr>
+            <w:tcW w:w="972" w:type="dxa"/>
             <w:tcBorders>
               <w:top w:val="nil"/>
               <w:left w:val="nil"/>
@@ -11627,25 +11129,24 @@
           <w:p>
             <w:pPr>
               <w:spacing w:after="0" w:line="240" w:lineRule="auto"/>
-              <w:rPr>
-                <w:rFonts w:ascii="Calibri" w:eastAsia="Times New Roman" w:hAnsi="Calibri" w:cs="Calibri"/>
-                <w:color w:val="000000"/>
-              </w:rPr>
-            </w:pPr>
-            <w:proofErr w:type="spellStart"/>
-            <w:r>
-              <w:rPr>
-                <w:rFonts w:ascii="Calibri" w:eastAsia="Times New Roman" w:hAnsi="Calibri" w:cs="Calibri"/>
-                <w:color w:val="000000"/>
-              </w:rPr>
-              <w:t>Tekteksen</w:t>
-            </w:r>
-            <w:proofErr w:type="spellEnd"/>
-          </w:p>
-        </w:tc>
-        <w:tc>
-          <w:tcPr>
-            <w:tcW w:w="972" w:type="dxa"/>
+              <w:jc w:val="right"/>
+              <w:rPr>
+                <w:rFonts w:ascii="Calibri" w:eastAsia="Times New Roman" w:hAnsi="Calibri" w:cs="Calibri"/>
+                <w:color w:val="000000"/>
+              </w:rPr>
+            </w:pPr>
+            <w:r>
+              <w:rPr>
+                <w:rFonts w:ascii="Calibri" w:eastAsia="Times New Roman" w:hAnsi="Calibri" w:cs="Calibri"/>
+                <w:color w:val="000000"/>
+              </w:rPr>
+              <w:t>48.780</w:t>
+            </w:r>
+          </w:p>
+        </w:tc>
+        <w:tc>
+          <w:tcPr>
+            <w:tcW w:w="1127" w:type="dxa"/>
             <w:tcBorders>
               <w:top w:val="nil"/>
               <w:left w:val="nil"/>
@@ -11671,13 +11172,13 @@
                 <w:rFonts w:ascii="Calibri" w:eastAsia="Times New Roman" w:hAnsi="Calibri" w:cs="Calibri"/>
                 <w:color w:val="000000"/>
               </w:rPr>
-              <w:t>48.780</w:t>
-            </w:r>
-          </w:p>
-        </w:tc>
-        <w:tc>
-          <w:tcPr>
-            <w:tcW w:w="1127" w:type="dxa"/>
+              <w:t>123.052</w:t>
+            </w:r>
+          </w:p>
+        </w:tc>
+        <w:tc>
+          <w:tcPr>
+            <w:tcW w:w="778" w:type="dxa"/>
             <w:tcBorders>
               <w:top w:val="nil"/>
               <w:left w:val="nil"/>
@@ -11703,13 +11204,13 @@
                 <w:rFonts w:ascii="Calibri" w:eastAsia="Times New Roman" w:hAnsi="Calibri" w:cs="Calibri"/>
                 <w:color w:val="000000"/>
               </w:rPr>
-              <w:t>123.052</w:t>
-            </w:r>
-          </w:p>
-        </w:tc>
-        <w:tc>
-          <w:tcPr>
-            <w:tcW w:w="778" w:type="dxa"/>
+              <w:t>27</w:t>
+            </w:r>
+          </w:p>
+        </w:tc>
+        <w:tc>
+          <w:tcPr>
+            <w:tcW w:w="1269" w:type="dxa"/>
             <w:tcBorders>
               <w:top w:val="nil"/>
               <w:left w:val="nil"/>
@@ -11735,13 +11236,13 @@
                 <w:rFonts w:ascii="Calibri" w:eastAsia="Times New Roman" w:hAnsi="Calibri" w:cs="Calibri"/>
                 <w:color w:val="000000"/>
               </w:rPr>
-              <w:t>27</w:t>
-            </w:r>
-          </w:p>
-        </w:tc>
-        <w:tc>
-          <w:tcPr>
-            <w:tcW w:w="1269" w:type="dxa"/>
+              <w:t>128</w:t>
+            </w:r>
+          </w:p>
+        </w:tc>
+        <w:tc>
+          <w:tcPr>
+            <w:tcW w:w="1561" w:type="dxa"/>
             <w:tcBorders>
               <w:top w:val="nil"/>
               <w:left w:val="nil"/>
@@ -11756,65 +11257,17 @@
           <w:p>
             <w:pPr>
               <w:spacing w:after="0" w:line="240" w:lineRule="auto"/>
-              <w:jc w:val="right"/>
-              <w:rPr>
-                <w:rFonts w:ascii="Calibri" w:eastAsia="Times New Roman" w:hAnsi="Calibri" w:cs="Calibri"/>
-                <w:color w:val="000000"/>
-              </w:rPr>
-            </w:pPr>
-            <w:r>
-              <w:rPr>
-                <w:rFonts w:ascii="Calibri" w:eastAsia="Times New Roman" w:hAnsi="Calibri" w:cs="Calibri"/>
-                <w:color w:val="000000"/>
-              </w:rPr>
-              <w:t>128</w:t>
-            </w:r>
-          </w:p>
-        </w:tc>
-        <w:tc>
-          <w:tcPr>
-            <w:tcW w:w="1561" w:type="dxa"/>
-            <w:tcBorders>
-              <w:top w:val="nil"/>
-              <w:left w:val="nil"/>
-              <w:bottom w:val="single" w:sz="4" w:space="0" w:color="auto"/>
-              <w:right w:val="nil"/>
-            </w:tcBorders>
-            <w:shd w:val="clear" w:color="auto" w:fill="auto"/>
-            <w:noWrap/>
-            <w:vAlign w:val="bottom"/>
-            <w:hideMark/>
-          </w:tcPr>
-          <w:p>
-            <w:pPr>
-              <w:spacing w:after="0" w:line="240" w:lineRule="auto"/>
-              <w:rPr>
-                <w:rFonts w:ascii="Calibri" w:eastAsia="Times New Roman" w:hAnsi="Calibri" w:cs="Calibri"/>
-                <w:color w:val="000000"/>
-              </w:rPr>
-            </w:pPr>
-            <w:r>
-              <w:rPr>
-                <w:rFonts w:ascii="Calibri" w:eastAsia="Times New Roman" w:hAnsi="Calibri" w:cs="Calibri"/>
-                <w:color w:val="000000"/>
-              </w:rPr>
-              <w:t xml:space="preserve">Ocean </w:t>
-            </w:r>
-            <w:proofErr w:type="spellStart"/>
-            <w:r>
-              <w:rPr>
-                <w:rFonts w:ascii="Calibri" w:eastAsia="Times New Roman" w:hAnsi="Calibri" w:cs="Calibri"/>
-                <w:color w:val="000000"/>
-              </w:rPr>
-              <w:t>Soncics</w:t>
-            </w:r>
-            <w:proofErr w:type="spellEnd"/>
-            <w:r>
-              <w:rPr>
-                <w:rFonts w:ascii="Calibri" w:eastAsia="Times New Roman" w:hAnsi="Calibri" w:cs="Calibri"/>
-                <w:color w:val="000000"/>
-              </w:rPr>
-              <w:t xml:space="preserve"> IC Listen</w:t>
+              <w:rPr>
+                <w:rFonts w:ascii="Calibri" w:eastAsia="Times New Roman" w:hAnsi="Calibri" w:cs="Calibri"/>
+                <w:color w:val="000000"/>
+              </w:rPr>
+            </w:pPr>
+            <w:r>
+              <w:rPr>
+                <w:rFonts w:ascii="Calibri" w:eastAsia="Times New Roman" w:hAnsi="Calibri" w:cs="Calibri"/>
+                <w:color w:val="000000"/>
+              </w:rPr>
+              <w:t>Ocean Soncics IC Listen</w:t>
             </w:r>
           </w:p>
         </w:tc>
@@ -11893,27 +11346,14 @@
       <w:r>
         <w:t xml:space="preserve">Table </w:t>
       </w:r>
-      <w:r>
-        <w:fldChar w:fldCharType="begin"/>
-      </w:r>
-      <w:r>
-        <w:instrText xml:space="preserve"> SEQ Table \* ARABIC </w:instrText>
-      </w:r>
-      <w:r>
-        <w:fldChar w:fldCharType="separate"/>
-      </w:r>
-      <w:r>
-        <w:rPr>
-          <w:noProof/>
-        </w:rPr>
-        <w:t>3</w:t>
-      </w:r>
-      <w:r>
-        <w:rPr>
-          <w:noProof/>
-        </w:rPr>
-        <w:fldChar w:fldCharType="end"/>
-      </w:r>
+      <w:fldSimple w:instr=" SEQ Table \* ARABIC ">
+        <w:r>
+          <w:rPr>
+            <w:noProof/>
+          </w:rPr>
+          <w:t>3</w:t>
+        </w:r>
+      </w:fldSimple>
       <w:r>
         <w:t xml:space="preserve"> </w:t>
       </w:r>
@@ -11930,23 +11370,7 @@
         <w:t>’s detection and classification dataset</w:t>
       </w:r>
       <w:r>
-        <w:t xml:space="preserve">. CRP </w:t>
-      </w:r>
-      <w:proofErr w:type="spellStart"/>
-      <w:r>
-        <w:t>indicateds</w:t>
-      </w:r>
-      <w:proofErr w:type="spellEnd"/>
-      <w:r>
-        <w:t xml:space="preserve"> Cetacean Research Program and WDLP indicates </w:t>
-      </w:r>
-      <w:proofErr w:type="spellStart"/>
-      <w:r>
-        <w:t>Whald</w:t>
-      </w:r>
-      <w:proofErr w:type="spellEnd"/>
-      <w:r>
-        <w:t xml:space="preserve"> and Detection and Localization Program.</w:t>
+        <w:t>. CRP indicateds Cetacean Research Program and WDLP indicates Whald and Detection and Localization Program.</w:t>
       </w:r>
       <w:r>
         <w:t xml:space="preserve"> Detection dataset annotations are divided into killer whale, other or undetermined biological sounds, abiotic sounds, and humpback whales. Population/Ecotype classification task includes annotations for southern resident killer whales (SRKW), Biggs, northern resident killer whales (NRKW) and offshore killer whales (OKW)</w:t>
@@ -16664,21 +16088,12 @@
                 <w:color w:val="000000"/>
               </w:rPr>
             </w:pPr>
-            <w:proofErr w:type="spellStart"/>
-            <w:r>
-              <w:rPr>
-                <w:rFonts w:ascii="Calibri" w:eastAsia="Times New Roman" w:hAnsi="Calibri" w:cs="Calibri"/>
-                <w:color w:val="000000"/>
-              </w:rPr>
-              <w:t>WVanIsl</w:t>
-            </w:r>
-            <w:proofErr w:type="spellEnd"/>
-            <w:r>
-              <w:rPr>
-                <w:rFonts w:ascii="Calibri" w:eastAsia="Times New Roman" w:hAnsi="Calibri" w:cs="Calibri"/>
-                <w:color w:val="000000"/>
-              </w:rPr>
-              <w:t xml:space="preserve">      </w:t>
+            <w:r>
+              <w:rPr>
+                <w:rFonts w:ascii="Calibri" w:eastAsia="Times New Roman" w:hAnsi="Calibri" w:cs="Calibri"/>
+                <w:color w:val="000000"/>
+              </w:rPr>
+              <w:t xml:space="preserve">WVanIsl      </w:t>
             </w:r>
           </w:p>
         </w:tc>
@@ -16705,21 +16120,12 @@
                 <w:color w:val="000000"/>
               </w:rPr>
             </w:pPr>
-            <w:proofErr w:type="spellStart"/>
-            <w:r>
-              <w:rPr>
-                <w:rFonts w:ascii="Calibri" w:eastAsia="Times New Roman" w:hAnsi="Calibri" w:cs="Calibri"/>
-                <w:color w:val="000000"/>
-              </w:rPr>
-              <w:t>Pamguard</w:t>
-            </w:r>
-            <w:proofErr w:type="spellEnd"/>
-            <w:r>
-              <w:rPr>
-                <w:rFonts w:ascii="Calibri" w:eastAsia="Times New Roman" w:hAnsi="Calibri" w:cs="Calibri"/>
-                <w:color w:val="000000"/>
-              </w:rPr>
-              <w:t xml:space="preserve"> WM</w:t>
+            <w:r>
+              <w:rPr>
+                <w:rFonts w:ascii="Calibri" w:eastAsia="Times New Roman" w:hAnsi="Calibri" w:cs="Calibri"/>
+                <w:color w:val="000000"/>
+              </w:rPr>
+              <w:t>Pamguard WM</w:t>
             </w:r>
           </w:p>
         </w:tc>
@@ -17075,7 +16481,6 @@
                 <w:color w:val="000000"/>
               </w:rPr>
             </w:pPr>
-            <w:proofErr w:type="spellStart"/>
             <w:r>
               <w:rPr>
                 <w:rFonts w:ascii="Calibri" w:eastAsia="Times New Roman" w:hAnsi="Calibri" w:cs="Calibri"/>
@@ -17083,7 +16488,6 @@
               </w:rPr>
               <w:t>NorthBc</w:t>
             </w:r>
-            <w:proofErr w:type="spellEnd"/>
           </w:p>
         </w:tc>
         <w:tc>
@@ -17109,21 +16513,12 @@
                 <w:color w:val="000000"/>
               </w:rPr>
             </w:pPr>
-            <w:proofErr w:type="spellStart"/>
-            <w:r>
-              <w:rPr>
-                <w:rFonts w:ascii="Calibri" w:eastAsia="Times New Roman" w:hAnsi="Calibri" w:cs="Calibri"/>
-                <w:color w:val="000000"/>
-              </w:rPr>
-              <w:t>Pamguard</w:t>
-            </w:r>
-            <w:proofErr w:type="spellEnd"/>
-            <w:r>
-              <w:rPr>
-                <w:rFonts w:ascii="Calibri" w:eastAsia="Times New Roman" w:hAnsi="Calibri" w:cs="Calibri"/>
-                <w:color w:val="000000"/>
-              </w:rPr>
-              <w:t xml:space="preserve"> WM</w:t>
+            <w:r>
+              <w:rPr>
+                <w:rFonts w:ascii="Calibri" w:eastAsia="Times New Roman" w:hAnsi="Calibri" w:cs="Calibri"/>
+                <w:color w:val="000000"/>
+              </w:rPr>
+              <w:t>Pamguard WM</w:t>
             </w:r>
           </w:p>
         </w:tc>
@@ -17483,21 +16878,12 @@
                 <w:color w:val="000000"/>
               </w:rPr>
             </w:pPr>
-            <w:proofErr w:type="spellStart"/>
-            <w:r>
-              <w:rPr>
-                <w:rFonts w:ascii="Calibri" w:eastAsia="Times New Roman" w:hAnsi="Calibri" w:cs="Calibri"/>
-                <w:color w:val="000000"/>
-              </w:rPr>
-              <w:t>CarmanahPt</w:t>
-            </w:r>
-            <w:proofErr w:type="spellEnd"/>
-            <w:r>
-              <w:rPr>
-                <w:rFonts w:ascii="Calibri" w:eastAsia="Times New Roman" w:hAnsi="Calibri" w:cs="Calibri"/>
-                <w:color w:val="000000"/>
-              </w:rPr>
-              <w:t xml:space="preserve">           </w:t>
+            <w:r>
+              <w:rPr>
+                <w:rFonts w:ascii="Calibri" w:eastAsia="Times New Roman" w:hAnsi="Calibri" w:cs="Calibri"/>
+                <w:color w:val="000000"/>
+              </w:rPr>
+              <w:t xml:space="preserve">CarmanahPt           </w:t>
             </w:r>
           </w:p>
         </w:tc>
@@ -17524,21 +16910,12 @@
                 <w:color w:val="000000"/>
               </w:rPr>
             </w:pPr>
-            <w:proofErr w:type="spellStart"/>
-            <w:r>
-              <w:rPr>
-                <w:rFonts w:ascii="Calibri" w:eastAsia="Times New Roman" w:hAnsi="Calibri" w:cs="Calibri"/>
-                <w:color w:val="000000"/>
-              </w:rPr>
-              <w:t>Pamguard</w:t>
-            </w:r>
-            <w:proofErr w:type="spellEnd"/>
-            <w:r>
-              <w:rPr>
-                <w:rFonts w:ascii="Calibri" w:eastAsia="Times New Roman" w:hAnsi="Calibri" w:cs="Calibri"/>
-                <w:color w:val="000000"/>
-              </w:rPr>
-              <w:t xml:space="preserve"> WM</w:t>
+            <w:r>
+              <w:rPr>
+                <w:rFonts w:ascii="Calibri" w:eastAsia="Times New Roman" w:hAnsi="Calibri" w:cs="Calibri"/>
+                <w:color w:val="000000"/>
+              </w:rPr>
+              <w:t>Pamguard WM</w:t>
             </w:r>
           </w:p>
         </w:tc>
@@ -17920,21 +17297,12 @@
                 <w:color w:val="000000"/>
               </w:rPr>
             </w:pPr>
-            <w:proofErr w:type="spellStart"/>
-            <w:r>
-              <w:rPr>
-                <w:rFonts w:ascii="Calibri" w:eastAsia="Times New Roman" w:hAnsi="Calibri" w:cs="Calibri"/>
-                <w:color w:val="000000"/>
-              </w:rPr>
-              <w:t>Pamguard</w:t>
-            </w:r>
-            <w:proofErr w:type="spellEnd"/>
-            <w:r>
-              <w:rPr>
-                <w:rFonts w:ascii="Calibri" w:eastAsia="Times New Roman" w:hAnsi="Calibri" w:cs="Calibri"/>
-                <w:color w:val="000000"/>
-              </w:rPr>
-              <w:t xml:space="preserve"> WM</w:t>
+            <w:r>
+              <w:rPr>
+                <w:rFonts w:ascii="Calibri" w:eastAsia="Times New Roman" w:hAnsi="Calibri" w:cs="Calibri"/>
+                <w:color w:val="000000"/>
+              </w:rPr>
+              <w:t>Pamguard WM</w:t>
             </w:r>
           </w:p>
         </w:tc>
@@ -18316,21 +17684,12 @@
                 <w:color w:val="000000"/>
               </w:rPr>
             </w:pPr>
-            <w:proofErr w:type="spellStart"/>
-            <w:r>
-              <w:rPr>
-                <w:rFonts w:ascii="Calibri" w:eastAsia="Times New Roman" w:hAnsi="Calibri" w:cs="Calibri"/>
-                <w:color w:val="000000"/>
-              </w:rPr>
-              <w:t>Pamguard</w:t>
-            </w:r>
-            <w:proofErr w:type="spellEnd"/>
-            <w:r>
-              <w:rPr>
-                <w:rFonts w:ascii="Calibri" w:eastAsia="Times New Roman" w:hAnsi="Calibri" w:cs="Calibri"/>
-                <w:color w:val="000000"/>
-              </w:rPr>
-              <w:t xml:space="preserve"> WM</w:t>
+            <w:r>
+              <w:rPr>
+                <w:rFonts w:ascii="Calibri" w:eastAsia="Times New Roman" w:hAnsi="Calibri" w:cs="Calibri"/>
+                <w:color w:val="000000"/>
+              </w:rPr>
+              <w:t>Pamguard WM</w:t>
             </w:r>
           </w:p>
         </w:tc>
@@ -18712,21 +18071,12 @@
                 <w:color w:val="000000"/>
               </w:rPr>
             </w:pPr>
-            <w:proofErr w:type="spellStart"/>
-            <w:r>
-              <w:rPr>
-                <w:rFonts w:ascii="Calibri" w:eastAsia="Times New Roman" w:hAnsi="Calibri" w:cs="Calibri"/>
-                <w:color w:val="000000"/>
-              </w:rPr>
-              <w:t>Pamguard</w:t>
-            </w:r>
-            <w:proofErr w:type="spellEnd"/>
-            <w:r>
-              <w:rPr>
-                <w:rFonts w:ascii="Calibri" w:eastAsia="Times New Roman" w:hAnsi="Calibri" w:cs="Calibri"/>
-                <w:color w:val="000000"/>
-              </w:rPr>
-              <w:t xml:space="preserve"> WM</w:t>
+            <w:r>
+              <w:rPr>
+                <w:rFonts w:ascii="Calibri" w:eastAsia="Times New Roman" w:hAnsi="Calibri" w:cs="Calibri"/>
+                <w:color w:val="000000"/>
+              </w:rPr>
+              <w:t>Pamguard WM</w:t>
             </w:r>
           </w:p>
         </w:tc>
@@ -19108,21 +18458,12 @@
                 <w:color w:val="000000"/>
               </w:rPr>
             </w:pPr>
-            <w:proofErr w:type="spellStart"/>
-            <w:r>
-              <w:rPr>
-                <w:rFonts w:ascii="Calibri" w:eastAsia="Times New Roman" w:hAnsi="Calibri" w:cs="Calibri"/>
-                <w:color w:val="000000"/>
-              </w:rPr>
-              <w:t>Pamguard</w:t>
-            </w:r>
-            <w:proofErr w:type="spellEnd"/>
-            <w:r>
-              <w:rPr>
-                <w:rFonts w:ascii="Calibri" w:eastAsia="Times New Roman" w:hAnsi="Calibri" w:cs="Calibri"/>
-                <w:color w:val="000000"/>
-              </w:rPr>
-              <w:t xml:space="preserve"> WM</w:t>
+            <w:r>
+              <w:rPr>
+                <w:rFonts w:ascii="Calibri" w:eastAsia="Times New Roman" w:hAnsi="Calibri" w:cs="Calibri"/>
+                <w:color w:val="000000"/>
+              </w:rPr>
+              <w:t>Pamguard WM</w:t>
             </w:r>
           </w:p>
         </w:tc>
@@ -19478,7 +18819,6 @@
                 <w:color w:val="000000"/>
               </w:rPr>
             </w:pPr>
-            <w:proofErr w:type="spellStart"/>
             <w:r>
               <w:rPr>
                 <w:rFonts w:ascii="Calibri" w:eastAsia="Times New Roman" w:hAnsi="Calibri" w:cs="Calibri"/>
@@ -19486,7 +18826,6 @@
               </w:rPr>
               <w:t>SwanChan</w:t>
             </w:r>
-            <w:proofErr w:type="spellEnd"/>
           </w:p>
         </w:tc>
         <w:tc>
@@ -19512,21 +18851,12 @@
                 <w:color w:val="000000"/>
               </w:rPr>
             </w:pPr>
-            <w:proofErr w:type="spellStart"/>
-            <w:r>
-              <w:rPr>
-                <w:rFonts w:ascii="Calibri" w:eastAsia="Times New Roman" w:hAnsi="Calibri" w:cs="Calibri"/>
-                <w:color w:val="000000"/>
-              </w:rPr>
-              <w:t>Pamguard</w:t>
-            </w:r>
-            <w:proofErr w:type="spellEnd"/>
-            <w:r>
-              <w:rPr>
-                <w:rFonts w:ascii="Calibri" w:eastAsia="Times New Roman" w:hAnsi="Calibri" w:cs="Calibri"/>
-                <w:color w:val="000000"/>
-              </w:rPr>
-              <w:t xml:space="preserve"> WM</w:t>
+            <w:r>
+              <w:rPr>
+                <w:rFonts w:ascii="Calibri" w:eastAsia="Times New Roman" w:hAnsi="Calibri" w:cs="Calibri"/>
+                <w:color w:val="000000"/>
+              </w:rPr>
+              <w:t>Pamguard WM</w:t>
             </w:r>
           </w:p>
         </w:tc>
@@ -21442,7 +20772,6 @@
                 <w:color w:val="000000"/>
               </w:rPr>
             </w:pPr>
-            <w:proofErr w:type="spellStart"/>
             <w:r>
               <w:rPr>
                 <w:rFonts w:ascii="Calibri" w:eastAsia="Times New Roman" w:hAnsi="Calibri" w:cs="Calibri"/>
@@ -21450,7 +20779,6 @@
               </w:rPr>
               <w:t>Tekteksen</w:t>
             </w:r>
-            <w:proofErr w:type="spellEnd"/>
           </w:p>
         </w:tc>
         <w:tc>
@@ -21799,29 +21127,13 @@
         <w:jc w:val="both"/>
       </w:pPr>
       <w:r>
-        <w:t xml:space="preserve">Baird RW, Hanson MB, Dill LM (2005) Factors influencing the diving </w:t>
-      </w:r>
-      <w:proofErr w:type="spellStart"/>
-      <w:r>
-        <w:t>behaviour</w:t>
-      </w:r>
-      <w:proofErr w:type="spellEnd"/>
-      <w:r>
-        <w:t xml:space="preserve"> of fish-eating killer whales:</w:t>
+        <w:t>Baird RW, Hanson MB, Dill LM (2005) Factors influencing the diving behaviour of fish-eating killer whales:</w:t>
       </w:r>
       <w:r>
         <w:t xml:space="preserve"> </w:t>
       </w:r>
       <w:r>
-        <w:t xml:space="preserve">sex differences and diel and interannual variation in diving rates. Can J </w:t>
-      </w:r>
-      <w:proofErr w:type="spellStart"/>
-      <w:r>
-        <w:t>Zool</w:t>
-      </w:r>
-      <w:proofErr w:type="spellEnd"/>
-      <w:r>
-        <w:t xml:space="preserve"> 83: 257−267</w:t>
+        <w:t>sex differences and diel and interannual variation in diving rates. Can J Zool 83: 257−267</w:t>
       </w:r>
     </w:p>
     <w:p>
@@ -21833,37 +21145,8 @@
           <w:rFonts w:cstheme="minorHAnsi"/>
         </w:rPr>
       </w:pPr>
-      <w:proofErr w:type="spellStart"/>
-      <w:r>
-        <w:t>Balcomb</w:t>
-      </w:r>
-      <w:proofErr w:type="spellEnd"/>
-      <w:r>
-        <w:t xml:space="preserve"> KC, Bigg MA (1986) Population biology of three resident killer whale pods in Puget Sound and off southern Vancouver Island. </w:t>
-      </w:r>
-      <w:proofErr w:type="spellStart"/>
-      <w:r>
-        <w:t>In:Kirkevold</w:t>
-      </w:r>
-      <w:proofErr w:type="spellEnd"/>
-      <w:r>
-        <w:t xml:space="preserve"> BC, Lockard JS (eds) </w:t>
-      </w:r>
-      <w:proofErr w:type="spellStart"/>
-      <w:r>
-        <w:t>Behavioural</w:t>
-      </w:r>
-      <w:proofErr w:type="spellEnd"/>
-      <w:r>
-        <w:t xml:space="preserve"> biology of killer whales. Alan R. </w:t>
-      </w:r>
-      <w:proofErr w:type="spellStart"/>
-      <w:r>
-        <w:t>Liss</w:t>
-      </w:r>
-      <w:proofErr w:type="spellEnd"/>
-      <w:r>
-        <w:t>, New York, NY, p 85−95</w:t>
+      <w:r>
+        <w:t>Balcomb KC, Bigg MA (1986) Population biology of three resident killer whale pods in Puget Sound and off southern Vancouver Island. In:Kirkevold BC, Lockard JS (eds) Behavioural biology of killer whales. Alan R. Liss, New York, NY, p 85−95</w:t>
       </w:r>
     </w:p>
     <w:p>
@@ -21876,35 +21159,13 @@
         </w:rPr>
       </w:pPr>
       <w:r>
-        <w:t xml:space="preserve">de </w:t>
-      </w:r>
-      <w:proofErr w:type="spellStart"/>
-      <w:r>
-        <w:t>Bruyn</w:t>
-      </w:r>
-      <w:proofErr w:type="spellEnd"/>
-      <w:r>
-        <w:t>, P.J.N., Tosh</w:t>
+        <w:t>de Bruyn, P.J.N., Tosh</w:t>
       </w:r>
       <w:r>
         <w:rPr>
           <w:rFonts w:cstheme="minorHAnsi"/>
         </w:rPr>
-        <w:t xml:space="preserve">, C.A. and </w:t>
-      </w:r>
-      <w:proofErr w:type="spellStart"/>
-      <w:r>
-        <w:rPr>
-          <w:rFonts w:cstheme="minorHAnsi"/>
-        </w:rPr>
-        <w:t>Terauds</w:t>
-      </w:r>
-      <w:proofErr w:type="spellEnd"/>
-      <w:r>
-        <w:rPr>
-          <w:rFonts w:cstheme="minorHAnsi"/>
-        </w:rPr>
-        <w:t>, A. (2013), Killer whale ecotypes: is there a global model?.</w:t>
+        <w:t>, C.A. and Terauds, A. (2013), Killer whale ecotypes: is there a global model?.</w:t>
       </w:r>
       <w:r>
         <w:rPr>
@@ -22092,21 +21353,7 @@
         <w:rPr>
           <w:rFonts w:cstheme="minorHAnsi"/>
         </w:rPr>
-        <w:t xml:space="preserve">Ford, J. K. B., G. M. Ellis, L. G. Barrett-Lennard, A. B. Morton, R. S. Palm, and K. C. </w:t>
-      </w:r>
-      <w:proofErr w:type="spellStart"/>
-      <w:r>
-        <w:rPr>
-          <w:rFonts w:cstheme="minorHAnsi"/>
-        </w:rPr>
-        <w:t>Balcomb</w:t>
-      </w:r>
-      <w:proofErr w:type="spellEnd"/>
-      <w:r>
-        <w:rPr>
-          <w:rFonts w:cstheme="minorHAnsi"/>
-        </w:rPr>
-        <w:t xml:space="preserve"> III. 1998. “Dietary Specialization in Two Sympatric Populations of Killer Whales (Orcinus Orca) in Coastal British Columbia and Adjacent Waters.” Canadian Journal of Zoology 76: 1456–1471. </w:t>
+        <w:t xml:space="preserve">Ford, J. K. B., G. M. Ellis, L. G. Barrett-Lennard, A. B. Morton, R. S. Palm, and K. C. Balcomb III. 1998. “Dietary Specialization in Two Sympatric Populations of Killer Whales (Orcinus Orca) in Coastal British Columbia and Adjacent Waters.” Canadian Journal of Zoology 76: 1456–1471. </w:t>
       </w:r>
       <w:hyperlink r:id="rId20" w:history="1">
         <w:r>
@@ -22143,21 +21390,7 @@
         <w:rPr>
           <w:rFonts w:cstheme="minorHAnsi"/>
         </w:rPr>
-        <w:t xml:space="preserve">Southern Resident Killer Whale Call </w:t>
-      </w:r>
-      <w:proofErr w:type="spellStart"/>
-      <w:r>
-        <w:rPr>
-          <w:rFonts w:cstheme="minorHAnsi"/>
-        </w:rPr>
-        <w:t>Catelogue</w:t>
-      </w:r>
-      <w:proofErr w:type="spellEnd"/>
-      <w:r>
-        <w:rPr>
-          <w:rFonts w:cstheme="minorHAnsi"/>
-        </w:rPr>
-        <w:t xml:space="preserve">. </w:t>
+        <w:t xml:space="preserve">Southern Resident Killer Whale Call Catelogue. </w:t>
       </w:r>
       <w:r>
         <w:rPr>
@@ -22221,21 +21454,7 @@
         <w:rPr>
           <w:rFonts w:cstheme="minorHAnsi"/>
         </w:rPr>
-        <w:t xml:space="preserve">Ford, John K.B., Volker B. </w:t>
-      </w:r>
-      <w:proofErr w:type="spellStart"/>
-      <w:r>
-        <w:rPr>
-          <w:rFonts w:cstheme="minorHAnsi"/>
-        </w:rPr>
-        <w:t>Deecke</w:t>
-      </w:r>
-      <w:proofErr w:type="spellEnd"/>
-      <w:r>
-        <w:rPr>
-          <w:rFonts w:cstheme="minorHAnsi"/>
-        </w:rPr>
-        <w:t>, and James F. Pilkington. 2023. Dialects of Killer Whales in Coastal Northeastern Pacific Waters: A Catalogue of Call Types. https://orca.research.sfu.ca/call-library. Accessed 26 Feb. 2024 (or whatever date you accessed it).</w:t>
+        <w:t>Ford, John K.B., Volker B. Deecke, and James F. Pilkington. 2023. Dialects of Killer Whales in Coastal Northeastern Pacific Waters: A Catalogue of Call Types. https://orca.research.sfu.ca/call-library. Accessed 26 Feb. 2024 (or whatever date you accessed it).</w:t>
       </w:r>
     </w:p>
     <w:p>
@@ -22251,49 +21470,7 @@
         <w:rPr>
           <w:rFonts w:cstheme="minorHAnsi"/>
         </w:rPr>
-        <w:t xml:space="preserve">Gillespie, D. M., Gordon, J., McHugh, R., </w:t>
-      </w:r>
-      <w:proofErr w:type="spellStart"/>
-      <w:r>
-        <w:rPr>
-          <w:rFonts w:cstheme="minorHAnsi"/>
-        </w:rPr>
-        <w:t>Mclaren</w:t>
-      </w:r>
-      <w:proofErr w:type="spellEnd"/>
-      <w:r>
-        <w:rPr>
-          <w:rFonts w:cstheme="minorHAnsi"/>
-        </w:rPr>
-        <w:t xml:space="preserve">, D., Mellinger, D., Redmond, P., </w:t>
-      </w:r>
-      <w:proofErr w:type="spellStart"/>
-      <w:r>
-        <w:rPr>
-          <w:rFonts w:cstheme="minorHAnsi"/>
-        </w:rPr>
-        <w:t>Thode</w:t>
-      </w:r>
-      <w:proofErr w:type="spellEnd"/>
-      <w:r>
-        <w:rPr>
-          <w:rFonts w:cstheme="minorHAnsi"/>
-        </w:rPr>
-        <w:t xml:space="preserve">, A., Trinder, P., &amp; Deng, X. Y. (2008). PAMGUARD: Semiautomated, open source software for real-time acoustic detection and </w:t>
-      </w:r>
-      <w:proofErr w:type="spellStart"/>
-      <w:r>
-        <w:rPr>
-          <w:rFonts w:cstheme="minorHAnsi"/>
-        </w:rPr>
-        <w:t>localisation</w:t>
-      </w:r>
-      <w:proofErr w:type="spellEnd"/>
-      <w:r>
-        <w:rPr>
-          <w:rFonts w:cstheme="minorHAnsi"/>
-        </w:rPr>
-        <w:t xml:space="preserve"> of cetaceans.</w:t>
+        <w:t>Gillespie, D. M., Gordon, J., McHugh, R., Mclaren, D., Mellinger, D., Redmond, P., Thode, A., Trinder, P., &amp; Deng, X. Y. (2008). PAMGUARD: Semiautomated, open source software for real-time acoustic detection and localisation of cetaceans.</w:t>
       </w:r>
     </w:p>
     <w:p>
@@ -22305,89 +21482,11 @@
           <w:rFonts w:cstheme="minorHAnsi"/>
         </w:rPr>
       </w:pPr>
-      <w:proofErr w:type="spellStart"/>
       <w:r>
         <w:rPr>
           <w:rFonts w:cstheme="minorHAnsi"/>
         </w:rPr>
-        <w:t>Kirsebom</w:t>
-      </w:r>
-      <w:proofErr w:type="spellEnd"/>
-      <w:r>
-        <w:rPr>
-          <w:rFonts w:cstheme="minorHAnsi"/>
-        </w:rPr>
-        <w:t xml:space="preserve">, O.S., </w:t>
-      </w:r>
-      <w:proofErr w:type="spellStart"/>
-      <w:r>
-        <w:rPr>
-          <w:rFonts w:cstheme="minorHAnsi"/>
-        </w:rPr>
-        <w:t>Frazão</w:t>
-      </w:r>
-      <w:proofErr w:type="spellEnd"/>
-      <w:r>
-        <w:rPr>
-          <w:rFonts w:cstheme="minorHAnsi"/>
-        </w:rPr>
-        <w:t xml:space="preserve">, F., </w:t>
-      </w:r>
-      <w:proofErr w:type="spellStart"/>
-      <w:r>
-        <w:rPr>
-          <w:rFonts w:cstheme="minorHAnsi"/>
-        </w:rPr>
-        <w:t>Padovese</w:t>
-      </w:r>
-      <w:proofErr w:type="spellEnd"/>
-      <w:r>
-        <w:rPr>
-          <w:rFonts w:cstheme="minorHAnsi"/>
-        </w:rPr>
-        <w:t xml:space="preserve">, B., </w:t>
-      </w:r>
-      <w:proofErr w:type="spellStart"/>
-      <w:r>
-        <w:rPr>
-          <w:rFonts w:cstheme="minorHAnsi"/>
-        </w:rPr>
-        <w:t>Sakib</w:t>
-      </w:r>
-      <w:proofErr w:type="spellEnd"/>
-      <w:r>
-        <w:rPr>
-          <w:rFonts w:cstheme="minorHAnsi"/>
-        </w:rPr>
-        <w:t xml:space="preserve">, S.M., </w:t>
-      </w:r>
-      <w:proofErr w:type="spellStart"/>
-      <w:r>
-        <w:rPr>
-          <w:rFonts w:cstheme="minorHAnsi"/>
-        </w:rPr>
-        <w:t>Su</w:t>
-      </w:r>
-      <w:proofErr w:type="spellEnd"/>
-      <w:r>
-        <w:rPr>
-          <w:rFonts w:cstheme="minorHAnsi"/>
-        </w:rPr>
-        <w:t xml:space="preserve">, Y., &amp; </w:t>
-      </w:r>
-      <w:proofErr w:type="spellStart"/>
-      <w:r>
-        <w:rPr>
-          <w:rFonts w:cstheme="minorHAnsi"/>
-        </w:rPr>
-        <w:t>Matwin</w:t>
-      </w:r>
-      <w:proofErr w:type="spellEnd"/>
-      <w:r>
-        <w:rPr>
-          <w:rFonts w:cstheme="minorHAnsi"/>
-        </w:rPr>
-        <w:t>, S. (2022). MERIDIAN open-source software for deep learning-based acoustic data analysis. The Journal of the Acoustical Society of America.</w:t>
+        <w:t>Kirsebom, O.S., Frazão, F., Padovese, B., Sakib, S.M., Su, Y., &amp; Matwin, S. (2022). MERIDIAN open-source software for deep learning-based acoustic data analysis. The Journal of the Acoustical Society of America.</w:t>
       </w:r>
       <w:r>
         <w:t xml:space="preserve"> </w:t>
@@ -22412,35 +21511,7 @@
         <w:rPr>
           <w:rFonts w:cstheme="minorHAnsi"/>
         </w:rPr>
-        <w:t xml:space="preserve">Murphy O (2023) </w:t>
-      </w:r>
-      <w:proofErr w:type="spellStart"/>
-      <w:r>
-        <w:rPr>
-          <w:rFonts w:cstheme="minorHAnsi"/>
-        </w:rPr>
-        <w:t>Analysing</w:t>
-      </w:r>
-      <w:proofErr w:type="spellEnd"/>
-      <w:r>
-        <w:rPr>
-          <w:rFonts w:cstheme="minorHAnsi"/>
-        </w:rPr>
-        <w:t xml:space="preserve"> marine vessel noise impacts on endangered Southern Resident killer whale acoustic </w:t>
-      </w:r>
-      <w:proofErr w:type="spellStart"/>
-      <w:r>
-        <w:rPr>
-          <w:rFonts w:cstheme="minorHAnsi"/>
-        </w:rPr>
-        <w:t>behaviour</w:t>
-      </w:r>
-      <w:proofErr w:type="spellEnd"/>
-      <w:r>
-        <w:rPr>
-          <w:rFonts w:cstheme="minorHAnsi"/>
-        </w:rPr>
-        <w:t xml:space="preserve"> during transits of Boundary Pass in the Salish Sea. MSc Thesis, Simon Fraser University </w:t>
+        <w:t xml:space="preserve">Murphy O (2023) Analysing marine vessel noise impacts on endangered Southern Resident killer whale acoustic behaviour during transits of Boundary Pass in the Salish Sea. MSc Thesis, Simon Fraser University </w:t>
       </w:r>
       <w:hyperlink r:id="rId22" w:history="1">
         <w:r>
@@ -22454,21 +21525,8 @@
         <w:ind w:left="720" w:hanging="720"/>
         <w:jc w:val="both"/>
       </w:pPr>
-      <w:proofErr w:type="spellStart"/>
-      <w:r>
-        <w:t>Shiu</w:t>
-      </w:r>
-      <w:proofErr w:type="spellEnd"/>
-      <w:r>
-        <w:t xml:space="preserve"> Y, Palmer KJ, </w:t>
-      </w:r>
-      <w:proofErr w:type="spellStart"/>
-      <w:r>
-        <w:t>Roch</w:t>
-      </w:r>
-      <w:proofErr w:type="spellEnd"/>
-      <w:r>
-        <w:t xml:space="preserve"> MA, et al. Deep neural networks for automated detection of marine mammal species [published correction appears in Sci Rep. 2020 Jun 30;10(1):11000] [published correction appears in Sci Rep. 2021 Oct 21;11(1):21189]. Sci Rep. 2020;10(1):607. Published 2020 Jan 17. doi:10.1038/s41598-020-57549-y</w:t>
+      <w:r>
+        <w:t>Shiu Y, Palmer KJ, Roch MA, et al. Deep neural networks for automated detection of marine mammal species [published correction appears in Sci Rep. 2020 Jun 30;10(1):11000] [published correction appears in Sci Rep. 2021 Oct 21;11(1):21189]. Sci Rep. 2020;10(1):607. Published 2020 Jan 17. doi:10.1038/s41598-020-57549-y</w:t>
       </w:r>
     </w:p>
     <w:p>
@@ -22505,31 +21563,7 @@
         <w:jc w:val="both"/>
       </w:pPr>
       <w:r>
-        <w:t xml:space="preserve">Van </w:t>
-      </w:r>
-      <w:proofErr w:type="spellStart"/>
-      <w:r>
-        <w:t>Parijs</w:t>
-      </w:r>
-      <w:proofErr w:type="spellEnd"/>
-      <w:r>
-        <w:t xml:space="preserve">, Sofie M., Chris W. Clark, Renata S. Sousa-Lima, Susan E. Parks, Shannon Rankin, Denise </w:t>
-      </w:r>
-      <w:proofErr w:type="spellStart"/>
-      <w:r>
-        <w:t>Risch</w:t>
-      </w:r>
-      <w:proofErr w:type="spellEnd"/>
-      <w:r>
-        <w:t xml:space="preserve">, and Ilse C. Van </w:t>
-      </w:r>
-      <w:proofErr w:type="spellStart"/>
-      <w:r>
-        <w:t>Opzeeland</w:t>
-      </w:r>
-      <w:proofErr w:type="spellEnd"/>
-      <w:r>
-        <w:t xml:space="preserve">. "Management and research applications of real-time and archival </w:t>
+        <w:t xml:space="preserve">Van Parijs, Sofie M., Chris W. Clark, Renata S. Sousa-Lima, Susan E. Parks, Shannon Rankin, Denise Risch, and Ilse C. Van Opzeeland. "Management and research applications of real-time and archival </w:t>
       </w:r>
       <w:r>
         <w:lastRenderedPageBreak/>
@@ -22641,23 +21675,7 @@
         <w:t xml:space="preserve">Processing – </w:t>
       </w:r>
       <w:r>
-        <w:t>How ere the data processed? Filters? Detectors (.</w:t>
-      </w:r>
-      <w:proofErr w:type="spellStart"/>
-      <w:r>
-        <w:t>e.g</w:t>
-      </w:r>
-      <w:proofErr w:type="spellEnd"/>
-      <w:r>
-        <w:t xml:space="preserve"> </w:t>
-      </w:r>
-      <w:proofErr w:type="spellStart"/>
-      <w:r>
-        <w:t>Pamguard</w:t>
-      </w:r>
-      <w:proofErr w:type="spellEnd"/>
-      <w:r>
-        <w:t xml:space="preserve"> version, whistle moan detector including settings parameters)</w:t>
+        <w:t>How ere the data processed? Filters? Detectors (.e.g Pamguard version, whistle moan detector including settings parameters)</w:t>
       </w:r>
     </w:p>
     <w:p>

</xml_diff>

<commit_message>
Malahat out sio in
</commit_message>
<xml_diff>
--- a/Documentation/Manuscript.docx
+++ b/Documentation/Manuscript.docx
@@ -1,6 +1,6 @@
 
 <file path=word/document.xml><?xml version="1.0" encoding="utf-8"?>
-<w:document xmlns:wpc="http://schemas.microsoft.com/office/word/2010/wordprocessingCanvas" xmlns:cx="http://schemas.microsoft.com/office/drawing/2014/chartex" xmlns:cx1="http://schemas.microsoft.com/office/drawing/2015/9/8/chartex" xmlns:cx2="http://schemas.microsoft.com/office/drawing/2015/10/21/chartex" xmlns:cx3="http://schemas.microsoft.com/office/drawing/2016/5/9/chartex" xmlns:cx4="http://schemas.microsoft.com/office/drawing/2016/5/10/chartex" xmlns:cx5="http://schemas.microsoft.com/office/drawing/2016/5/11/chartex" xmlns:cx6="http://schemas.microsoft.com/office/drawing/2016/5/12/chartex" xmlns:cx7="http://schemas.microsoft.com/office/drawing/2016/5/13/chartex" xmlns:cx8="http://schemas.microsoft.com/office/drawing/2016/5/14/chartex" xmlns:mc="http://schemas.openxmlformats.org/markup-compatibility/2006" xmlns:aink="http://schemas.microsoft.com/office/drawing/2016/ink" xmlns:am3d="http://schemas.microsoft.com/office/drawing/2017/model3d" xmlns:o="urn:schemas-microsoft-com:office:office" xmlns:r="http://schemas.openxmlformats.org/officeDocument/2006/relationships" xmlns:m="http://schemas.openxmlformats.org/officeDocument/2006/math" xmlns:v="urn:schemas-microsoft-com:vml" xmlns:wp14="http://schemas.microsoft.com/office/word/2010/wordprocessingDrawing" xmlns:wp="http://schemas.openxmlformats.org/drawingml/2006/wordprocessingDrawing" xmlns:w10="urn:schemas-microsoft-com:office:word" xmlns:w="http://schemas.openxmlformats.org/wordprocessingml/2006/main" xmlns:w14="http://schemas.microsoft.com/office/word/2010/wordml" xmlns:w15="http://schemas.microsoft.com/office/word/2012/wordml" xmlns:w16cex="http://schemas.microsoft.com/office/word/2018/wordml/cex" xmlns:w16cid="http://schemas.microsoft.com/office/word/2016/wordml/cid" xmlns:w16="http://schemas.microsoft.com/office/word/2018/wordml" xmlns:w16sdtdh="http://schemas.microsoft.com/office/word/2020/wordml/sdtdatahash" xmlns:w16se="http://schemas.microsoft.com/office/word/2015/wordml/symex" xmlns:wpg="http://schemas.microsoft.com/office/word/2010/wordprocessingGroup" xmlns:wpi="http://schemas.microsoft.com/office/word/2010/wordprocessingInk" xmlns:wne="http://schemas.microsoft.com/office/word/2006/wordml" xmlns:wps="http://schemas.microsoft.com/office/word/2010/wordprocessingShape" mc:Ignorable="w14 w15 w16se w16cid w16 w16cex w16sdtdh wp14">
+<w:document xmlns:wpc="http://schemas.microsoft.com/office/word/2010/wordprocessingCanvas" xmlns:cx="http://schemas.microsoft.com/office/drawing/2014/chartex" xmlns:cx1="http://schemas.microsoft.com/office/drawing/2015/9/8/chartex" xmlns:cx2="http://schemas.microsoft.com/office/drawing/2015/10/21/chartex" xmlns:cx3="http://schemas.microsoft.com/office/drawing/2016/5/9/chartex" xmlns:cx4="http://schemas.microsoft.com/office/drawing/2016/5/10/chartex" xmlns:cx5="http://schemas.microsoft.com/office/drawing/2016/5/11/chartex" xmlns:cx6="http://schemas.microsoft.com/office/drawing/2016/5/12/chartex" xmlns:cx7="http://schemas.microsoft.com/office/drawing/2016/5/13/chartex" xmlns:cx8="http://schemas.microsoft.com/office/drawing/2016/5/14/chartex" xmlns:mc="http://schemas.openxmlformats.org/markup-compatibility/2006" xmlns:aink="http://schemas.microsoft.com/office/drawing/2016/ink" xmlns:am3d="http://schemas.microsoft.com/office/drawing/2017/model3d" xmlns:o="urn:schemas-microsoft-com:office:office" xmlns:oel="http://schemas.microsoft.com/office/2019/extlst" xmlns:r="http://schemas.openxmlformats.org/officeDocument/2006/relationships" xmlns:m="http://schemas.openxmlformats.org/officeDocument/2006/math" xmlns:v="urn:schemas-microsoft-com:vml" xmlns:wp14="http://schemas.microsoft.com/office/word/2010/wordprocessingDrawing" xmlns:wp="http://schemas.openxmlformats.org/drawingml/2006/wordprocessingDrawing" xmlns:w10="urn:schemas-microsoft-com:office:word" xmlns:w="http://schemas.openxmlformats.org/wordprocessingml/2006/main" xmlns:w14="http://schemas.microsoft.com/office/word/2010/wordml" xmlns:w15="http://schemas.microsoft.com/office/word/2012/wordml" xmlns:w16cex="http://schemas.microsoft.com/office/word/2018/wordml/cex" xmlns:w16cid="http://schemas.microsoft.com/office/word/2016/wordml/cid" xmlns:w16="http://schemas.microsoft.com/office/word/2018/wordml" xmlns:w16du="http://schemas.microsoft.com/office/word/2023/wordml/word16du" xmlns:w16sdtdh="http://schemas.microsoft.com/office/word/2020/wordml/sdtdatahash" xmlns:w16se="http://schemas.microsoft.com/office/word/2015/wordml/symex" xmlns:wpg="http://schemas.microsoft.com/office/word/2010/wordprocessingGroup" xmlns:wpi="http://schemas.microsoft.com/office/word/2010/wordprocessingInk" xmlns:wne="http://schemas.microsoft.com/office/word/2006/wordml" xmlns:wps="http://schemas.microsoft.com/office/word/2010/wordprocessingShape" mc:Ignorable="w14 w15 w16se w16cid w16 w16cex w16sdtdh w16du wp14">
   <w:body>
     <w:p/>
     <w:p/>
@@ -34,140 +34,59 @@
         <w:t xml:space="preserve">J </w:t>
       </w:r>
       <w:r>
-        <w:t xml:space="preserve">Palmer, Fabio </w:t>
+        <w:t>Palmer, Fabio Frazao, Jenn Waldichuck</w:t>
+      </w:r>
+      <w:r>
+        <w:rPr>
+          <w:vertAlign w:val="superscript"/>
+        </w:rPr>
+        <w:t>3</w:t>
+      </w:r>
+      <w:r>
+        <w:t>, April Houweling</w:t>
+      </w:r>
+      <w:r>
+        <w:rPr>
+          <w:vertAlign w:val="superscript"/>
+        </w:rPr>
+        <w:t>3,4</w:t>
+      </w:r>
+      <w:r>
+        <w:t>, James Pilkington, Harald Yurk, Holger Klinck, Lucy Quale, Holly LeBlond, Scott Viers, Val Viers, Jasper Kanes,</w:t>
+      </w:r>
+      <w:r>
+        <w:t xml:space="preserve"> Krista Trounce</w:t>
+      </w:r>
+      <w:r>
+        <w:t xml:space="preserve">, Lauren </w:t>
       </w:r>
       <w:proofErr w:type="spellStart"/>
       <w:r>
-        <w:t>Frazao</w:t>
+        <w:t>Laturnus</w:t>
       </w:r>
       <w:proofErr w:type="spellEnd"/>
       <w:r>
-        <w:t>, Jenn Waldichuck</w:t>
-      </w:r>
-      <w:r>
-        <w:rPr>
-          <w:vertAlign w:val="superscript"/>
-        </w:rPr>
-        <w:t>3</w:t>
-      </w:r>
-      <w:r>
-        <w:t>, April Houweling</w:t>
-      </w:r>
-      <w:r>
-        <w:rPr>
-          <w:vertAlign w:val="superscript"/>
-        </w:rPr>
-        <w:t>3,4</w:t>
-      </w:r>
-      <w:r>
-        <w:t xml:space="preserve">, James Pilkington, Harald </w:t>
+        <w:t xml:space="preserve">, </w:t>
+      </w:r>
+      <w:r>
+        <w:rPr>
+          <w:lang w:val="en-CA"/>
+        </w:rPr>
+        <w:t>Olivia Murphy</w:t>
+      </w:r>
+      <w:r>
+        <w:rPr>
+          <w:lang w:val="en-CA"/>
+        </w:rPr>
+        <w:t xml:space="preserve">, </w:t>
       </w:r>
       <w:proofErr w:type="spellStart"/>
       <w:r>
-        <w:t>Yurk</w:t>
+        <w:t>Amalis</w:t>
       </w:r>
       <w:proofErr w:type="spellEnd"/>
       <w:r>
-        <w:t xml:space="preserve">, Holger </w:t>
-      </w:r>
-      <w:proofErr w:type="spellStart"/>
-      <w:r>
-        <w:t>Klinck</w:t>
-      </w:r>
-      <w:proofErr w:type="spellEnd"/>
-      <w:r>
-        <w:t xml:space="preserve">, Lucy Quale, Holly </w:t>
-      </w:r>
-      <w:proofErr w:type="spellStart"/>
-      <w:r>
-        <w:t>LeBlond</w:t>
-      </w:r>
-      <w:proofErr w:type="spellEnd"/>
-      <w:r>
-        <w:t xml:space="preserve">, Scott </w:t>
-      </w:r>
-      <w:proofErr w:type="spellStart"/>
-      <w:r>
-        <w:t>Viers</w:t>
-      </w:r>
-      <w:proofErr w:type="spellEnd"/>
-      <w:r>
-        <w:t xml:space="preserve">, Val </w:t>
-      </w:r>
-      <w:proofErr w:type="spellStart"/>
-      <w:r>
-        <w:t>Viers</w:t>
-      </w:r>
-      <w:proofErr w:type="spellEnd"/>
-      <w:r>
-        <w:t xml:space="preserve">, Jasper </w:t>
-      </w:r>
-      <w:proofErr w:type="spellStart"/>
-      <w:r>
-        <w:t>Kanes</w:t>
-      </w:r>
-      <w:proofErr w:type="spellEnd"/>
-      <w:r>
-        <w:t>,</w:t>
-      </w:r>
-      <w:r>
-        <w:t xml:space="preserve"> Krista Trounce</w:t>
-      </w:r>
-      <w:r>
-        <w:t xml:space="preserve">, Lauren </w:t>
-      </w:r>
-      <w:proofErr w:type="spellStart"/>
-      <w:r>
-        <w:t>Laturnus</w:t>
-      </w:r>
-      <w:proofErr w:type="spellEnd"/>
-      <w:r>
-        <w:t xml:space="preserve">, </w:t>
-      </w:r>
-      <w:r>
-        <w:rPr>
-          <w:lang w:val="en-CA"/>
-        </w:rPr>
-        <w:t xml:space="preserve">Olivia </w:t>
-      </w:r>
-      <w:proofErr w:type="gramStart"/>
-      <w:r>
-        <w:rPr>
-          <w:lang w:val="en-CA"/>
-        </w:rPr>
-        <w:t>Murphy ,</w:t>
-      </w:r>
-      <w:proofErr w:type="gramEnd"/>
-      <w:r>
-        <w:t xml:space="preserve"> </w:t>
-      </w:r>
-      <w:r>
-        <w:t>Desiree Bulger</w:t>
-      </w:r>
-      <w:r>
-        <w:t xml:space="preserve">, </w:t>
-      </w:r>
-      <w:r>
-        <w:t>Tristan Gale</w:t>
-      </w:r>
-      <w:r>
-        <w:t xml:space="preserve">, </w:t>
-      </w:r>
-      <w:proofErr w:type="spellStart"/>
-      <w:r>
-        <w:t>Amalis</w:t>
-      </w:r>
-      <w:proofErr w:type="spellEnd"/>
-      <w:r>
-        <w:t xml:space="preserve"> </w:t>
-      </w:r>
-      <w:proofErr w:type="spellStart"/>
-      <w:r>
-        <w:t>Riera</w:t>
-      </w:r>
-      <w:proofErr w:type="spellEnd"/>
-      <w:r>
-        <w:t xml:space="preserve"> </w:t>
+        <w:t xml:space="preserve"> Riera </w:t>
       </w:r>
       <w:proofErr w:type="spellStart"/>
       <w:r>
@@ -232,68 +151,55 @@
         <w:t>Background and Summary</w:t>
       </w:r>
     </w:p>
+    <w:p/>
     <w:p>
-      <w:pPr>
-        <w:pStyle w:val="Heading2"/>
-      </w:pPr>
-      <w:r>
-        <w:t>Cultural Perspective?</w:t>
+      <w:r>
+        <w:t>Passive acoustic methods are critical tools used to monitor vocally active biota within the marine environment</w:t>
+      </w:r>
+      <w:r>
+        <w:t xml:space="preserve">. </w:t>
+      </w:r>
+      <w:r>
+        <w:t>PAM methodologies are u</w:t>
+      </w:r>
+      <w:r>
+        <w:t>sed</w:t>
+      </w:r>
+      <w:r>
+        <w:t xml:space="preserve"> in both </w:t>
+      </w:r>
+      <w:r>
+        <w:t>real time conservation</w:t>
+      </w:r>
+      <w:r>
+        <w:t xml:space="preserve"> studies</w:t>
+      </w:r>
+      <w:r>
+        <w:t xml:space="preserve"> and longitudinal studies</w:t>
+      </w:r>
+      <w:r>
+        <w:t xml:space="preserve"> spanning decades (van </w:t>
+      </w:r>
+      <w:proofErr w:type="spellStart"/>
+      <w:r>
+        <w:t>Parjis</w:t>
+      </w:r>
+      <w:proofErr w:type="spellEnd"/>
+      <w:r>
+        <w:t xml:space="preserve"> et al. 2009)</w:t>
+      </w:r>
+      <w:r>
+        <w:t xml:space="preserve">. All methods rely on automated detectors to identify relatively rare sounds of animals and discriminate between species, and in the case of killer whales, between different ecotypes and </w:t>
+      </w:r>
+      <w:r>
+        <w:t>lineages</w:t>
+      </w:r>
+      <w:r>
+        <w:t>.</w:t>
       </w:r>
     </w:p>
     <w:p>
       <w:r>
-        <w:t xml:space="preserve">If appropriate, I’d like to have our indigenous partners open the work with their perspective on the project.  </w:t>
-      </w:r>
-    </w:p>
-    <w:p/>
-    <w:p>
-      <w:r>
-        <w:t>Passive acoustic methods are critical tools used to monitor vocally active biota within the marine environment</w:t>
-      </w:r>
-      <w:r>
-        <w:t xml:space="preserve">. </w:t>
-      </w:r>
-      <w:r>
-        <w:t>PAM methodologies are u</w:t>
-      </w:r>
-      <w:r>
-        <w:t>sed</w:t>
-      </w:r>
-      <w:r>
-        <w:t xml:space="preserve"> in both </w:t>
-      </w:r>
-      <w:r>
-        <w:t>real time conservation</w:t>
-      </w:r>
-      <w:r>
-        <w:t xml:space="preserve"> studies</w:t>
-      </w:r>
-      <w:r>
-        <w:t xml:space="preserve"> and longitudinal studies</w:t>
-      </w:r>
-      <w:r>
-        <w:t xml:space="preserve"> spanning decades (van </w:t>
-      </w:r>
-      <w:proofErr w:type="spellStart"/>
-      <w:r>
-        <w:t>Parjis</w:t>
-      </w:r>
-      <w:proofErr w:type="spellEnd"/>
-      <w:r>
-        <w:t xml:space="preserve"> et al. 2009)</w:t>
-      </w:r>
-      <w:r>
-        <w:t xml:space="preserve">. All methods rely on automated detectors to identify relatively rare sounds of animals and discriminate between species, and in the case of killer whales, between different ecotypes and </w:t>
-      </w:r>
-      <w:r>
-        <w:t>lineages</w:t>
-      </w:r>
-      <w:r>
-        <w:t>.</w:t>
-      </w:r>
-    </w:p>
-    <w:p>
-      <w:r>
         <w:t>Killer whales (</w:t>
       </w:r>
       <w:r>
@@ -349,96 +255,80 @@
         <w:t>. The three ecotypes are resident, transient and offshore</w:t>
       </w:r>
       <w:r>
-        <w:t xml:space="preserve"> (Baird and Stacy 1988, </w:t>
-      </w:r>
-      <w:proofErr w:type="spellStart"/>
-      <w:r>
-        <w:t>Balcomb</w:t>
-      </w:r>
-      <w:proofErr w:type="spellEnd"/>
-      <w:r>
-        <w:t xml:space="preserve"> KC, Bigg MA 1986, </w:t>
+        <w:t xml:space="preserve"> (Baird and Stacy 1988, Balcomb KC, Bigg MA 1986, </w:t>
       </w:r>
       <w:r>
         <w:t xml:space="preserve">Ford et al. 1998, </w:t>
       </w:r>
       <w:r>
-        <w:t xml:space="preserve">de </w:t>
-      </w:r>
-      <w:proofErr w:type="spellStart"/>
-      <w:r>
-        <w:t>Bruyn</w:t>
-      </w:r>
-      <w:proofErr w:type="spellEnd"/>
-      <w:r>
-        <w:t xml:space="preserve"> et al. 2013)</w:t>
+        <w:t>de Bruyn et al. 2013)</w:t>
       </w:r>
       <w:r>
         <w:t>.</w:t>
       </w:r>
       <w:r>
-        <w:t xml:space="preserve"> These populations are known to co-</w:t>
+        <w:t xml:space="preserve"> These populations are known to co-habitat the same areas but do not interbreed.</w:t>
+      </w:r>
+      <w:r>
+        <w:t xml:space="preserve"> Populations within the resident ecotype include</w:t>
+      </w:r>
+      <w:r>
+        <w:t xml:space="preserve"> Southern </w:t>
+      </w:r>
+      <w:r>
+        <w:t xml:space="preserve">Resident </w:t>
+      </w:r>
+      <w:r>
+        <w:t>killer whale</w:t>
+      </w:r>
+      <w:r>
+        <w:t xml:space="preserve"> (SRKW), Northern Resident killer whale</w:t>
+      </w:r>
+      <w:r>
+        <w:t xml:space="preserve"> (</w:t>
+      </w:r>
+      <w:r>
+        <w:t>NRKW</w:t>
+      </w:r>
+      <w:r>
+        <w:t xml:space="preserve">), </w:t>
+      </w:r>
+      <w:r>
+        <w:t xml:space="preserve">West Coast Bigg's (Transient) </w:t>
+      </w:r>
+      <w:r>
+        <w:t>killer whales</w:t>
+      </w:r>
+      <w:r>
+        <w:t xml:space="preserve"> (Bigg’s)</w:t>
+      </w:r>
+      <w:r>
+        <w:t xml:space="preserve">, and </w:t>
+      </w:r>
+      <w:r>
+        <w:t xml:space="preserve">Offshore </w:t>
+      </w:r>
+      <w:r>
+        <w:t>killer whales</w:t>
+      </w:r>
+      <w:r>
+        <w:t xml:space="preserve"> (OKW)</w:t>
+      </w:r>
+      <w:r>
+        <w:t xml:space="preserve">. </w:t>
+      </w:r>
+      <w:r>
+        <w:t xml:space="preserve">Each killer whale population is ecologically specialized through their seasonal distributions, social structure, and </w:t>
+      </w:r>
+      <w:r>
+        <w:t>behavior</w:t>
+      </w:r>
+      <w:r>
+        <w:t xml:space="preserve"> which may be a consequence of </w:t>
       </w:r>
       <w:r>
         <w:lastRenderedPageBreak/>
-        <w:t>habitat the same areas but do not interbreed.</w:t>
-      </w:r>
-      <w:r>
-        <w:t xml:space="preserve"> Populations within the resident ecotype include</w:t>
-      </w:r>
-      <w:r>
-        <w:t xml:space="preserve"> Southern </w:t>
-      </w:r>
-      <w:r>
-        <w:t xml:space="preserve">Resident </w:t>
-      </w:r>
-      <w:r>
-        <w:t>killer whale</w:t>
-      </w:r>
-      <w:r>
-        <w:t xml:space="preserve"> (SRKW), Northern Resident killer whale</w:t>
-      </w:r>
-      <w:r>
-        <w:t xml:space="preserve"> (</w:t>
-      </w:r>
-      <w:r>
-        <w:t>NRKW</w:t>
-      </w:r>
-      <w:r>
-        <w:t xml:space="preserve">), </w:t>
-      </w:r>
-      <w:r>
-        <w:t xml:space="preserve">West Coast Bigg's (Transient) </w:t>
-      </w:r>
-      <w:r>
-        <w:t>killer whales</w:t>
-      </w:r>
-      <w:r>
-        <w:t xml:space="preserve"> (Bigg’s)</w:t>
-      </w:r>
-      <w:r>
-        <w:t xml:space="preserve">, and </w:t>
-      </w:r>
-      <w:r>
-        <w:t xml:space="preserve">Offshore </w:t>
-      </w:r>
-      <w:r>
-        <w:t>killer whales</w:t>
-      </w:r>
-      <w:r>
-        <w:t xml:space="preserve"> (OKW)</w:t>
-      </w:r>
-      <w:r>
-        <w:t xml:space="preserve">. </w:t>
-      </w:r>
-      <w:r>
-        <w:t xml:space="preserve">Each killer whale population is ecologically specialized through their seasonal distributions, social structure, and </w:t>
-      </w:r>
-      <w:r>
-        <w:t>behavior</w:t>
-      </w:r>
-      <w:r>
-        <w:t xml:space="preserve"> which may be a consequence of differences in their preferred prey. </w:t>
+        <w:t xml:space="preserve">differences in their preferred prey. </w:t>
       </w:r>
       <w:r>
         <w:t xml:space="preserve">Southern and Northern </w:t>
@@ -698,7 +588,6 @@
         <w:pStyle w:val="Heading1"/>
       </w:pPr>
       <w:r>
-        <w:lastRenderedPageBreak/>
         <w:t>Methods</w:t>
       </w:r>
     </w:p>
@@ -708,26 +597,14 @@
         <w:t>Machine learning models are only as good as the data used to train them. For acoustic ecology, data used to train the algorithm must be representative of the animals’ repertoire in order to be effective</w:t>
       </w:r>
       <w:r>
-        <w:t xml:space="preserve"> (</w:t>
-      </w:r>
-      <w:proofErr w:type="spellStart"/>
-      <w:r>
-        <w:t>Shiu</w:t>
-      </w:r>
-      <w:proofErr w:type="spellEnd"/>
-      <w:r>
-        <w:t xml:space="preserve"> et al. 2020)</w:t>
-      </w:r>
-      <w:r>
-        <w:t>. Furthermore, many machine learning applications in conservation are targeted at longitudinal, or backwards looking studies in order to assess changes on the scale of years or decades. In species capable of cultural adaptation of their repertoires including humpback and killer whales, data for machine learning algorithms must represent signals that were previously heard in the environment (</w:t>
-      </w:r>
-      <w:proofErr w:type="gramStart"/>
-      <w:r>
-        <w:t>e.g.</w:t>
-      </w:r>
-      <w:proofErr w:type="gramEnd"/>
-      <w:r>
-        <w:t xml:space="preserve"> antiquated song, and killer whale calls from now diseased animals). </w:t>
+        <w:t xml:space="preserve"> </w:t>
+      </w:r>
+      <w:r>
+        <w:lastRenderedPageBreak/>
+        <w:t>(Shiu et al. 2020)</w:t>
+      </w:r>
+      <w:r>
+        <w:t xml:space="preserve">. Furthermore, many machine learning applications in conservation are targeted at longitudinal, or backwards looking studies in order to assess changes on the scale of years or decades. In species capable of cultural adaptation of their repertoires including humpback and killer whales, data for machine learning algorithms must represent signals that were previously heard in the environment (e.g. antiquated song, and killer whale calls from now diseased animals). </w:t>
       </w:r>
       <w:r>
         <w:t xml:space="preserve">Furthermore, environmental factors including but not limited to background noise, instrument parameters, sound propagation conditions can all influence how robust a detection and classification algorithm is. </w:t>
@@ -919,11 +796,7 @@
         <w:t xml:space="preserve">energy detectors and analysts validate each detection. Other efforts have focused on annotating all signals of interest in a small subset of data. Therefore, we needed to come up with a consistent annotation scheme. One that ideally retained the uncertainty in some of the annotations while providing a simple target for supervised learning models. </w:t>
       </w:r>
       <w:r>
-        <w:t xml:space="preserve">The following sections provide detailed </w:t>
-      </w:r>
-      <w:r>
-        <w:lastRenderedPageBreak/>
-        <w:t xml:space="preserve">information on the 1) Deployment 2) Processing and 4) Annotation procedure for each of the projects. The annotation section also indicates how data were aggregated for this project. </w:t>
+        <w:t xml:space="preserve">The following sections provide detailed information on the 1) Deployment 2) Processing and 4) Annotation procedure for each of the projects. The annotation section also indicates how data were aggregated for this project. </w:t>
       </w:r>
     </w:p>
     <w:p>
@@ -932,19 +805,18 @@
       </w:r>
       <w:proofErr w:type="gramStart"/>
       <w:r>
-        <w:t xml:space="preserve">( </w:t>
-      </w:r>
-      <w:proofErr w:type="spellStart"/>
-      <w:r>
-        <w:t>zzz</w:t>
-      </w:r>
-      <w:proofErr w:type="spellEnd"/>
+        <w:t>( zzz</w:t>
+      </w:r>
       <w:proofErr w:type="gramEnd"/>
       <w:r>
         <w:t>) a</w:t>
       </w:r>
       <w:r>
-        <w:t xml:space="preserve">nd organized into folders based for each data provider. A combined annotation spreadsheet, detailed in the Technical Validation section contains the processed annotations for all data providers. Within each provider folder are three sub folders Audio, Meta, and Annotations with the latter containing the original annotations by the analyst. </w:t>
+        <w:t xml:space="preserve">nd organized into folders based for each data provider. A combined annotation spreadsheet, detailed in the Technical Validation section contains the processed annotations </w:t>
+      </w:r>
+      <w:r>
+        <w:lastRenderedPageBreak/>
+        <w:t xml:space="preserve">for all data providers. Within each provider folder are three sub folders Audio, Meta, and Annotations with the latter containing the original annotations by the analyst. </w:t>
       </w:r>
     </w:p>
     <w:p/>
@@ -1059,31 +931,15 @@
       </w:r>
       <w:proofErr w:type="spellEnd"/>
       <w:r>
-        <w:t xml:space="preserve"> Lab on San Juan Island (</w:t>
+        <w:t xml:space="preserve"> Lab on San Juan Island (Haro Strait), Bush Point on Whidbey Island, and Port Townsend (the latter two within Admiralty Inlet). At each location, low-cost hydrophones were deployed: LabCore-40 or CRT26-08 elements were utilized in Admiralty Inlet, whereas </w:t>
       </w:r>
       <w:proofErr w:type="spellStart"/>
       <w:r>
-        <w:t>Haro</w:t>
+        <w:t>Orcasound</w:t>
       </w:r>
       <w:proofErr w:type="spellEnd"/>
       <w:r>
-        <w:t xml:space="preserve"> Strait), Bush Point on Whidbey Island, and Port Townsend (the latter two within Admiralty Inlet). At each location, low-cost hydrophones were deployed: LabCore-40 or CRT26-08 elements were utilized in Admiralty Inlet, whereas </w:t>
-      </w:r>
-      <w:proofErr w:type="spellStart"/>
-      <w:r>
-        <w:t>Orcasound</w:t>
-      </w:r>
-      <w:proofErr w:type="spellEnd"/>
-      <w:r>
-        <w:t xml:space="preserve"> Lab tested a wide variety of elements, including HTI 99-MIN, Aquarian AS-1, and ITC1032 models. These hydrophones were deployed in shallow waters (less than 10 meters at low tide) using bespoke, affordable live-streaming equipment (Raspberry Pi with the </w:t>
-      </w:r>
-      <w:proofErr w:type="spellStart"/>
-      <w:r>
-        <w:t>Pisound</w:t>
-      </w:r>
-      <w:proofErr w:type="spellEnd"/>
-      <w:r>
-        <w:t xml:space="preserve"> ADC HAT [</w:t>
+        <w:t xml:space="preserve"> Lab tested a wide variety of elements, including HTI 99-MIN, Aquarian AS-1, and ITC1032 models. These hydrophones were deployed in shallow waters (less than 10 meters at low tide) using bespoke, affordable live-streaming equipment (Raspberry Pi with the Pisound ADC HAT [</w:t>
       </w:r>
       <w:proofErr w:type="gramStart"/>
       <w:r>
@@ -1203,8 +1059,11 @@
     </w:p>
     <w:p>
       <w:r>
+        <w:t xml:space="preserve">This project's annotations specifically aimed at identifying Southern Resident Killer Whales (SRKW), categorizing detections into two classes: SRKW and False Positive. The annotation granularity varied between these classes; for confirmed SRKW calls, the start and end times were documented. For non-detections (i.e., 'false positives'), the files were marked as 'FP,' without specifying time or frequency boundaries. Citizen scientist-flagged files underwent expert review to confirm the presence of SRKW calls, noting the call's start and end times. Frequency bounds were not recorded, hence listed as 'NAN' in </w:t>
+      </w:r>
+      <w:r>
         <w:lastRenderedPageBreak/>
-        <w:t xml:space="preserve">This project's annotations specifically aimed at identifying Southern Resident Killer Whales (SRKW), categorizing detections into two classes: SRKW and False Positive. The annotation granularity varied between these classes; for confirmed SRKW calls, the start and end times were documented. For non-detections (i.e., 'false positives'), the files were marked as 'FP,' without specifying time or frequency boundaries. Citizen scientist-flagged files underwent expert review to confirm the presence of SRKW calls, noting the call's start and end times. Frequency bounds were not recorded, hence listed as 'NAN' in the frequency columns of the annotation files. Files lacking identifiable SRKW calls were tagged as 'noise,' and all noise labels were reclassified as 'Abiotic' in the </w:t>
+        <w:t xml:space="preserve">the frequency columns of the annotation files. Files lacking identifiable SRKW calls were tagged as 'noise,' and all noise labels were reclassified as 'Abiotic' in the </w:t>
       </w:r>
       <w:proofErr w:type="spellStart"/>
       <w:r>
@@ -1228,15 +1087,15 @@
         <w:t xml:space="preserve">Ocean Networks Canada maintains a variety of hydrophone nodes in Canadian waters. </w:t>
       </w:r>
       <w:r>
-        <w:t xml:space="preserve">All raw audio </w:t>
+        <w:t xml:space="preserve">All raw </w:t>
       </w:r>
       <w:proofErr w:type="gramStart"/>
       <w:r>
-        <w:t>are</w:t>
+        <w:t>audio</w:t>
       </w:r>
       <w:proofErr w:type="gramEnd"/>
       <w:r>
-        <w:t xml:space="preserve"> area</w:t>
+        <w:t xml:space="preserve"> are area</w:t>
       </w:r>
       <w:r>
         <w:t xml:space="preserve"> </w:t>
@@ -1380,19 +1239,7 @@
     </w:p>
     <w:p>
       <w:r>
-        <w:t>Two groups independently annotated these data for different purposes using different approaches. The original annotation effort focused on categorizing marine mammal presence as well as producing diverse call-level annotations for classifier development. Here, every second file for each of the first four days of the month in 2014 was reviewed for the presence of marine mammal signals. If a marine mammal call or signal was found, the signal was annotated on one of three levels. If the file contained a killer whale signal, all pulsed signals within the file were annotated if present. Some whistles were annotated but echolocation clicks were not annotated. Due to their infrequent use of the area, files previously identified as containing killer whales in 2013 during opportunistic data checks were also annotated and included in the data set. For all other species, only one signal (</w:t>
-      </w:r>
-      <w:proofErr w:type="gramStart"/>
-      <w:r>
-        <w:t>e.g.</w:t>
-      </w:r>
-      <w:proofErr w:type="gramEnd"/>
-      <w:r>
-        <w:t xml:space="preserve"> fin whale classic call) was annotated per file with exceptions made to include an extra call to capture diverse signals. Thus, </w:t>
-      </w:r>
-      <w:r>
-        <w:lastRenderedPageBreak/>
-        <w:t xml:space="preserve">some of the audio files containing biological sounds contain more biological signals than were annotated. </w:t>
+        <w:t xml:space="preserve">Two groups independently annotated these data for different purposes using different approaches. The original annotation effort focused on categorizing marine mammal presence as well as producing diverse call-level annotations for classifier development. Here, every second file for each of the first four days of the month in 2014 was reviewed for the presence of marine mammal signals. If a marine mammal call or signal was found, the signal was annotated on one of three levels. If the file contained a killer whale signal, all pulsed signals within the file were annotated if present. Some whistles were annotated but echolocation clicks were not annotated. Due to their infrequent use of the area, files previously identified as containing killer whales in 2013 during opportunistic data checks were also annotated and included in the data set. For all other species, only one signal (e.g. fin whale classic call) was annotated per file with exceptions made to include an extra call to capture diverse signals. Thus, some of the audio files containing biological sounds contain more biological signals than were annotated. </w:t>
       </w:r>
     </w:p>
     <w:p>
@@ -1441,7 +1288,14 @@
         <w:rPr>
           <w:rFonts w:cstheme="minorHAnsi"/>
         </w:rPr>
-        <w:t xml:space="preserve">ll SRKW and Bigg’s communication signals such as pulsed calls, whistles, buzzes, and rasps were annotated with bounding boxes demarcating the start and end time of the signal as well as the low and high frequencies. When possible, pulsed calls were further classified into specific call types, </w:t>
+        <w:t xml:space="preserve">ll SRKW and Bigg’s communication signals such as pulsed calls, whistles, buzzes, and rasps were annotated with </w:t>
+      </w:r>
+      <w:r>
+        <w:rPr>
+          <w:rFonts w:cstheme="minorHAnsi"/>
+        </w:rPr>
+        <w:lastRenderedPageBreak/>
+        <w:t xml:space="preserve">bounding boxes demarcating the start and end time of the signal as well as the low and high frequencies. When possible, pulsed calls were further classified into specific call types, </w:t>
       </w:r>
       <w:r>
         <w:rPr>
@@ -1546,15 +1400,7 @@
         <w:t xml:space="preserve"> </w:t>
       </w:r>
       <w:r>
-        <w:t xml:space="preserve">category. Because click annotation varied between groups, click annotations in the ONC data were classified as ‘undetermined biological’ sounds. Killer whale annotations that were paired with other potential species, </w:t>
-      </w:r>
-      <w:proofErr w:type="gramStart"/>
-      <w:r>
-        <w:t>e.g.</w:t>
-      </w:r>
-      <w:proofErr w:type="gramEnd"/>
-      <w:r>
-        <w:t xml:space="preserve"> </w:t>
+        <w:t xml:space="preserve">category. Because click annotation varied between groups, click annotations in the ONC data were classified as ‘undetermined biological’ sounds. Killer whale annotations that were paired with other potential species, e.g. </w:t>
       </w:r>
       <w:r>
         <w:t>“</w:t>
@@ -1668,7 +1514,6 @@
           <w:b/>
           <w:bCs/>
         </w:rPr>
-        <w:lastRenderedPageBreak/>
         <w:t xml:space="preserve">Deployment </w:t>
       </w:r>
     </w:p>
@@ -1690,6 +1535,7 @@
           <w:b/>
           <w:bCs/>
         </w:rPr>
+        <w:lastRenderedPageBreak/>
         <w:t>Processing</w:t>
       </w:r>
       <w:commentRangeEnd w:id="2"/>
@@ -1737,15 +1583,7 @@
       </w:r>
       <w:proofErr w:type="gramEnd"/>
       <w:r>
-        <w:t>, end, low and high frequencies were combined if the labels were consistent across overlapping detections. This was done with finer resolution labels (</w:t>
-      </w:r>
-      <w:proofErr w:type="gramStart"/>
-      <w:r>
-        <w:t>e.g.</w:t>
-      </w:r>
-      <w:proofErr w:type="gramEnd"/>
-      <w:r>
-        <w:t xml:space="preserve"> call type, clan, subclan, or pod)</w:t>
+        <w:t>, end, low and high frequencies were combined if the labels were consistent across overlapping detections. This was done with finer resolution labels (e.g. call type, clan, subclan, or pod)</w:t>
       </w:r>
       <w:r>
         <w:t xml:space="preserve"> than are presented in the </w:t>
@@ -1839,17 +1677,29 @@
       </w:r>
     </w:p>
     <w:p>
+      <w:r>
+        <w:t xml:space="preserve">Note that individual detections may be separate components of the same discrete call (i.e. harmonics or sidebands), thus, not every detection represents a unique vocalization. The </w:t>
+      </w:r>
+      <w:proofErr w:type="spellStart"/>
+      <w:r>
+        <w:t>PAMGuard</w:t>
+      </w:r>
+      <w:proofErr w:type="spellEnd"/>
+      <w:r>
+        <w:t xml:space="preserve"> Whistle and Moan detector detects individual contours, so all individual harmonics within a call would constitute separate detections if they meet the detector’s criteria (this happens quite frequently). Also, the settings of the detector mean that independent tones (like from multiple individuals) that cross or overlap in frequency and time may be detected as a single detection. </w:t>
+      </w:r>
+      <w:r>
+        <w:rPr>
+          <w:highlight w:val="yellow"/>
+        </w:rPr>
+        <w:t>Of the 158k</w:t>
+      </w:r>
+      <w:r>
+        <w:t xml:space="preserve"> annotations provided, the start time of </w:t>
+      </w:r>
       <w:commentRangeStart w:id="7"/>
       <w:r>
-        <w:t>Note that individual detections may be separate components of the same discrete call (</w:t>
-      </w:r>
-      <w:proofErr w:type="gramStart"/>
-      <w:r>
-        <w:t>i.e.</w:t>
-      </w:r>
-      <w:proofErr w:type="gramEnd"/>
-      <w:r>
-        <w:t xml:space="preserve"> harmonics or sidebands), thus, not every detection represents a unique vocalization</w:t>
+        <w:t>348</w:t>
       </w:r>
       <w:commentRangeEnd w:id="7"/>
       <w:r>
@@ -1859,65 +1709,7 @@
         <w:commentReference w:id="7"/>
       </w:r>
       <w:r>
-        <w:t xml:space="preserve">. The </w:t>
-      </w:r>
-      <w:proofErr w:type="spellStart"/>
-      <w:r>
-        <w:t>PAMGuard</w:t>
-      </w:r>
-      <w:proofErr w:type="spellEnd"/>
-      <w:r>
-        <w:t xml:space="preserve"> Whistle and Moan detector detects individual contours, so all individual harmonics within a call would constitute separate detections if they meet the detector’s criteria (this happens quite frequently). Also, the settings of the detector mean that independent tones (like from multiple individuals) that cross or overlap in frequency and time may be detected as a single detection. </w:t>
-      </w:r>
-      <w:commentRangeStart w:id="8"/>
-      <w:commentRangeStart w:id="9"/>
-      <w:r>
-        <w:rPr>
-          <w:highlight w:val="yellow"/>
-        </w:rPr>
-        <w:t>Of the 158k</w:t>
-      </w:r>
-      <w:r>
-        <w:t xml:space="preserve"> </w:t>
-      </w:r>
-      <w:commentRangeEnd w:id="8"/>
-      <w:r>
-        <w:rPr>
-          <w:rStyle w:val="CommentReference"/>
-        </w:rPr>
-        <w:commentReference w:id="8"/>
-      </w:r>
-      <w:commentRangeEnd w:id="9"/>
-      <w:r>
-        <w:rPr>
-          <w:rStyle w:val="CommentReference"/>
-        </w:rPr>
-        <w:commentReference w:id="9"/>
-      </w:r>
-      <w:r>
-        <w:t xml:space="preserve">annotations provided, the start time of </w:t>
-      </w:r>
-      <w:commentRangeStart w:id="10"/>
-      <w:r>
-        <w:t>348</w:t>
-      </w:r>
-      <w:commentRangeEnd w:id="10"/>
-      <w:r>
-        <w:rPr>
-          <w:rStyle w:val="CommentReference"/>
-        </w:rPr>
-        <w:commentReference w:id="10"/>
-      </w:r>
-      <w:r>
-        <w:t xml:space="preserve"> annotations coincided (</w:t>
-      </w:r>
-      <w:proofErr w:type="gramStart"/>
-      <w:r>
-        <w:t>e.g.</w:t>
-      </w:r>
-      <w:proofErr w:type="gramEnd"/>
-      <w:r>
-        <w:t xml:space="preserve"> overlapped) with the time start time and duration of other annotations.   </w:t>
+        <w:t xml:space="preserve"> annotations coincided (e.g. overlapped) with the time start time and duration of other annotations.   </w:t>
       </w:r>
     </w:p>
     <w:p>
@@ -2037,11 +1829,7 @@
         <w:t xml:space="preserve"> </w:t>
       </w:r>
       <w:r>
-        <w:t xml:space="preserve">point location and AMARS were used for all </w:t>
-      </w:r>
-      <w:r>
-        <w:lastRenderedPageBreak/>
-        <w:t xml:space="preserve">other deployments. </w:t>
+        <w:t xml:space="preserve">point location and AMARS were used for all other deployments. </w:t>
       </w:r>
       <w:r>
         <w:t>All deployments were between about 3- 5 months long</w:t>
@@ -2095,10 +1883,19 @@
         <w:t>A</w:t>
       </w:r>
       <w:r>
-        <w:t xml:space="preserve">udio files were downsampled within </w:t>
+        <w:t xml:space="preserve">udio files were </w:t>
       </w:r>
       <w:proofErr w:type="spellStart"/>
       <w:r>
+        <w:t>downsampled</w:t>
+      </w:r>
+      <w:proofErr w:type="spellEnd"/>
+      <w:r>
+        <w:t xml:space="preserve"> within </w:t>
+      </w:r>
+      <w:proofErr w:type="spellStart"/>
+      <w:r>
+        <w:lastRenderedPageBreak/>
         <w:t>PAMGuard</w:t>
       </w:r>
       <w:proofErr w:type="spellEnd"/>
@@ -2237,33 +2034,171 @@
         <w:pStyle w:val="Heading3"/>
       </w:pPr>
       <w:r>
-        <w:t xml:space="preserve">JASCO </w:t>
-      </w:r>
-      <w:r>
-        <w:t xml:space="preserve">&amp; </w:t>
-      </w:r>
-      <w:r>
-        <w:t>Malahat First Nation</w:t>
+        <w:t>JASCO, Vancouver Frasier Port Authority</w:t>
+      </w:r>
+    </w:p>
+    <w:p>
+      <w:r>
+        <w:t xml:space="preserve">The Vancouver Frasier Port Authority (VFPA) in collaboration with JASCO Applied Sciences, collected data from two locations in Haro Strait. These data were part of the Enhancing Cetacean Habitat Observation program which aims to improve killer whale acoustic habitat through voluntary vessel speed reductions. </w:t>
       </w:r>
     </w:p>
     <w:p>
       <w:pPr>
-        <w:pStyle w:val="BodyText"/>
-        <w:rPr>
-          <w:rFonts w:eastAsiaTheme="minorHAnsi" w:cstheme="minorBidi"/>
-          <w:sz w:val="22"/>
-          <w:szCs w:val="22"/>
-          <w:lang w:val="en-US" w:eastAsia="en-US"/>
+        <w:rPr>
+          <w:b/>
+          <w:bCs/>
         </w:rPr>
       </w:pPr>
       <w:r>
         <w:rPr>
-          <w:rFonts w:eastAsiaTheme="minorHAnsi" w:cstheme="minorBidi"/>
-          <w:sz w:val="22"/>
-          <w:szCs w:val="22"/>
-          <w:lang w:val="en-US" w:eastAsia="en-US"/>
-        </w:rPr>
-        <w:t xml:space="preserve">Between 2015 and 2016, the Malahat First Nation collaborated with JASCO Applied Sciences to deploy six autonomous marine acoustic recorders (AMARs) in and around the southern tip and west coast of Vancouver Island, BC. The aim of the project was to measure long-term ambient noise levels and evaluate habitat use by killer whales and other cetaceans.  </w:t>
+          <w:b/>
+          <w:bCs/>
+        </w:rPr>
+        <w:t>Deployment</w:t>
+      </w:r>
+    </w:p>
+    <w:p>
+      <w:pPr>
+        <w:rPr>
+          <w:b/>
+          <w:bCs/>
+        </w:rPr>
+      </w:pPr>
+      <w:r>
+        <w:rPr>
+          <w:b/>
+          <w:bCs/>
+        </w:rPr>
+        <w:t>Haro Strait North and South</w:t>
+      </w:r>
+    </w:p>
+    <w:p>
+      <w:r>
+        <w:t>AMAR recorders were deployed directly adjacent to the southbound and northbound shipping lanes in Haro Strait (</w:t>
+      </w:r>
+      <w:r>
+        <w:fldChar w:fldCharType="begin"/>
+      </w:r>
+      <w:r>
+        <w:instrText xml:space="preserve"> REF _Ref160180346 \h </w:instrText>
+      </w:r>
+      <w:r>
+        <w:fldChar w:fldCharType="separate"/>
+      </w:r>
+      <w:r>
+        <w:t xml:space="preserve">Table </w:t>
+      </w:r>
+      <w:r>
+        <w:rPr>
+          <w:noProof/>
+        </w:rPr>
+        <w:t>2</w:t>
+      </w:r>
+      <w:r>
+        <w:fldChar w:fldCharType="end"/>
+      </w:r>
+      <w:r>
+        <w:t xml:space="preserve">, </w:t>
+      </w:r>
+      <w:r>
+        <w:fldChar w:fldCharType="begin"/>
+      </w:r>
+      <w:r>
+        <w:instrText xml:space="preserve"> REF _Ref163560742 \h </w:instrText>
+      </w:r>
+      <w:r>
+        <w:fldChar w:fldCharType="separate"/>
+      </w:r>
+      <w:r>
+        <w:t xml:space="preserve">Figure </w:t>
+      </w:r>
+      <w:r>
+        <w:rPr>
+          <w:noProof/>
+        </w:rPr>
+        <w:t>1</w:t>
+      </w:r>
+      <w:r>
+        <w:fldChar w:fldCharType="end"/>
+      </w:r>
+      <w:r>
+        <w:t>). Instruments at both locations were deployed and recovered twice</w:t>
+      </w:r>
+      <w:r>
+        <w:t>. The first deployment extended between July 6</w:t>
+      </w:r>
+      <w:r>
+        <w:rPr>
+          <w:vertAlign w:val="superscript"/>
+        </w:rPr>
+        <w:t>th</w:t>
+      </w:r>
+      <w:r>
+        <w:t xml:space="preserve"> and September 8</w:t>
+      </w:r>
+      <w:r>
+        <w:rPr>
+          <w:vertAlign w:val="superscript"/>
+        </w:rPr>
+        <w:t>th</w:t>
+      </w:r>
+      <w:r>
+        <w:t xml:space="preserve"> 2017. Instruments were deployed and refurbished AMAR’s were re-deployed at the same locations on </w:t>
+      </w:r>
+      <w:r>
+        <w:t>September</w:t>
+      </w:r>
+      <w:r>
+        <w:t xml:space="preserve"> 8</w:t>
+      </w:r>
+      <w:r>
+        <w:rPr>
+          <w:vertAlign w:val="superscript"/>
+        </w:rPr>
+        <w:t>th</w:t>
+      </w:r>
+      <w:r>
+        <w:t xml:space="preserve"> and recovered October 26</w:t>
+      </w:r>
+      <w:r>
+        <w:rPr>
+          <w:vertAlign w:val="superscript"/>
+        </w:rPr>
+        <w:t>th</w:t>
+      </w:r>
+      <w:r>
+        <w:t xml:space="preserve"> of the same year.</w:t>
+      </w:r>
+    </w:p>
+    <w:p>
+      <w:r>
+        <w:t xml:space="preserve">In addition to the he Haro Strait monitors an AMAR was also briefly deployed in Boundary Pass as part of an </w:t>
+      </w:r>
+    </w:p>
+    <w:p>
+      <w:pPr>
+        <w:rPr>
+          <w:b/>
+          <w:bCs/>
+        </w:rPr>
+      </w:pPr>
+      <w:r>
+        <w:rPr>
+          <w:b/>
+          <w:bCs/>
+        </w:rPr>
+        <w:t>Processing</w:t>
+      </w:r>
+    </w:p>
+    <w:p>
+      <w:r>
+        <w:t xml:space="preserve">As above raw audio files were pre-processed for the presence of target signals by the same proprietary </w:t>
+      </w:r>
+      <w:r>
+        <w:t>detection algorithm developed by JASCO</w:t>
+      </w:r>
+      <w:r>
+        <w:t xml:space="preserve">. </w:t>
       </w:r>
     </w:p>
     <w:p/>
@@ -2279,113 +2214,28 @@
           <w:b/>
           <w:bCs/>
         </w:rPr>
-        <w:t xml:space="preserve">Deployment </w:t>
+        <w:t>Annotation</w:t>
+      </w:r>
+    </w:p>
+    <w:p>
+      <w:r>
+        <w:t xml:space="preserve">Annotations were provided by the HALLO group </w:t>
       </w:r>
     </w:p>
     <w:p>
       <w:pPr>
         <w:rPr>
-          <w:rFonts w:eastAsia="Times New Roman" w:cs="Times New Roman"/>
-          <w:lang w:val="en-CA" w:eastAsia="en-CA"/>
+          <w:b/>
+          <w:bCs/>
         </w:rPr>
       </w:pPr>
       <w:r>
-        <w:t xml:space="preserve">The hydrophones were set to record </w:t>
-      </w:r>
-      <w:r>
-        <w:t xml:space="preserve">in a duty cycle changing between </w:t>
-      </w:r>
-      <w:r>
-        <w:t>sample rate</w:t>
-      </w:r>
-      <w:r>
-        <w:t>s</w:t>
-      </w:r>
-      <w:r>
-        <w:t xml:space="preserve"> of 64 kHz and 375 kHz to capture higher frequency sounds from </w:t>
-      </w:r>
-      <w:r>
-        <w:t>other odontocetes</w:t>
-      </w:r>
-      <w:r>
-        <w:t xml:space="preserve">. </w:t>
-      </w:r>
-      <w:r>
-        <w:t xml:space="preserve">Only the 64 kHz dataset was included here for annotating killer whale vocalizations. </w:t>
-      </w:r>
-      <w:r>
-        <w:t xml:space="preserve">The AMARs were deployed in three four-month sessions to generate a continuous data set from October 2015 to </w:t>
-      </w:r>
-      <w:r>
-        <w:rPr>
-          <w:rFonts w:eastAsia="Times New Roman" w:cs="Times New Roman"/>
-          <w:lang w:val="en-CA"/>
-        </w:rPr>
-        <w:t xml:space="preserve">October 2016. </w:t>
-      </w:r>
-      <w:r>
-        <w:rPr>
-          <w:rFonts w:eastAsia="Times New Roman" w:cs="Times New Roman"/>
-          <w:lang w:val="en-CA" w:eastAsia="en-CA"/>
-        </w:rPr>
-        <w:t>Deployment depth</w:t>
-      </w:r>
-      <w:r>
-        <w:t>s</w:t>
-      </w:r>
-      <w:r>
-        <w:rPr>
-          <w:rFonts w:eastAsia="Times New Roman" w:cs="Times New Roman"/>
-          <w:lang w:val="en-CA" w:eastAsia="en-CA"/>
-        </w:rPr>
-        <w:t xml:space="preserve"> </w:t>
-      </w:r>
-      <w:r>
-        <w:t>were</w:t>
-      </w:r>
-      <w:r>
-        <w:rPr>
-          <w:rFonts w:eastAsia="Times New Roman" w:cs="Times New Roman"/>
-          <w:lang w:val="en-CA" w:eastAsia="en-CA"/>
-        </w:rPr>
-        <w:t xml:space="preserve"> among the deepest of any data provided, with depths ranging from 74 to 213 m. Of the six </w:t>
-      </w:r>
-      <w:r>
-        <w:t>hydrophones</w:t>
-      </w:r>
-      <w:r>
-        <w:t xml:space="preserve"> </w:t>
-      </w:r>
-      <w:r>
-        <w:rPr>
-          <w:rFonts w:eastAsia="Times New Roman" w:cs="Times New Roman"/>
-          <w:lang w:val="en-CA" w:eastAsia="en-CA"/>
-        </w:rPr>
-        <w:t>deployed</w:t>
-      </w:r>
-      <w:r>
-        <w:t xml:space="preserve">, four were annotated further to </w:t>
-      </w:r>
-      <w:commentRangeStart w:id="11"/>
-      <w:r>
-        <w:t xml:space="preserve">population </w:t>
-      </w:r>
-      <w:commentRangeEnd w:id="11"/>
-      <w:r>
-        <w:rPr>
-          <w:rStyle w:val="CommentReference"/>
-        </w:rPr>
-        <w:commentReference w:id="11"/>
-      </w:r>
-      <w:r>
-        <w:t xml:space="preserve">level and </w:t>
-      </w:r>
-      <w:r>
-        <w:rPr>
-          <w:rFonts w:eastAsia="Times New Roman" w:cs="Times New Roman"/>
-          <w:lang w:val="en-CA" w:eastAsia="en-CA"/>
-        </w:rPr>
-        <w:t>were donated to this effort</w:t>
+        <w:rPr>
+          <w:b/>
+          <w:bCs/>
+        </w:rPr>
+        <w:lastRenderedPageBreak/>
+        <w:t>Boundary Pass</w:t>
       </w:r>
     </w:p>
     <w:p>
@@ -2400,57 +2250,25 @@
           <w:b/>
           <w:bCs/>
         </w:rPr>
-        <w:t>Processing</w:t>
+        <w:t>Deployment</w:t>
       </w:r>
     </w:p>
     <w:p>
-      <w:r>
-        <w:t xml:space="preserve">A </w:t>
-      </w:r>
-      <w:r>
-        <w:t xml:space="preserve">proprietary </w:t>
-      </w:r>
-      <w:r>
-        <w:t>detection algorithm developed by JASCO was used to automatically detect the vocalizations from killer whales</w:t>
-      </w:r>
-      <w:r>
-        <w:t xml:space="preserve"> </w:t>
-      </w:r>
-      <w:r>
-        <w:t xml:space="preserve">in </w:t>
-      </w:r>
-      <w:r>
-        <w:t>the raw wav files</w:t>
-      </w:r>
-      <w:r>
-        <w:t>.</w:t>
-      </w:r>
-      <w:r>
-        <w:t xml:space="preserve"> </w:t>
-      </w:r>
-      <w:r>
-        <w:t xml:space="preserve">The algorithm first calculates the spectrogram and </w:t>
-      </w:r>
-      <w:r>
-        <w:lastRenderedPageBreak/>
-        <w:t>normalizes it for each frequency band. The spectrogram is then segmented to detect acoustic events between 10 Hz and 8 kHz. For each event, a set of 40 features representing salient characteristics of the spectrogram were extracted. The features are based on the spectrogram, frequency envelope, and amplitude envelope of the signal.</w:t>
+      <w:pPr>
+        <w:rPr>
+          <w:b/>
+          <w:bCs/>
+        </w:rPr>
+      </w:pPr>
+      <w:r>
+        <w:rPr>
+          <w:b/>
+          <w:bCs/>
+        </w:rPr>
+        <w:t>Processing</w:t>
       </w:r>
     </w:p>
     <w:p>
-      <w:r>
-        <w:t>Extracted features were presented to a random forest classifier to determine the class of the sound detected. The classifier was trained using several thousands of manually annotated vocalizations in recordings collected at different locations in British Columbia (</w:t>
-      </w:r>
-      <w:proofErr w:type="spellStart"/>
-      <w:r>
-        <w:t>Mouy</w:t>
-      </w:r>
-      <w:proofErr w:type="spellEnd"/>
-      <w:r>
-        <w:t xml:space="preserve"> et al. 2015). The random forest was defined with the following classes: “killer whale”, “humpback whale”, “Pacific white-side dolphin”, and “fish”. </w:t>
-      </w:r>
-    </w:p>
-    <w:p/>
-    <w:p>
       <w:pPr>
         <w:rPr>
           <w:b/>
@@ -2463,25 +2281,6 @@
           <w:bCs/>
         </w:rPr>
         <w:t>Annotation</w:t>
-      </w:r>
-    </w:p>
-    <w:p>
-      <w:r>
-        <w:t xml:space="preserve">Each detection was validated </w:t>
-      </w:r>
-      <w:r>
-        <w:t xml:space="preserve">by expert analysts </w:t>
-      </w:r>
-      <w:r>
-        <w:t>and annotation classes included killer whales identified to ecotype, anthropogenic sounds (</w:t>
-      </w:r>
-      <w:proofErr w:type="gramStart"/>
-      <w:r>
-        <w:t>e.g.</w:t>
-      </w:r>
-      <w:proofErr w:type="gramEnd"/>
-      <w:r>
-        <w:t xml:space="preserve"> vessel and chain noise”), humpback whales, and other non-distinct biological sounds.</w:t>
       </w:r>
     </w:p>
     <w:p/>
@@ -2490,171 +2289,7 @@
         <w:pStyle w:val="Heading3"/>
       </w:pPr>
       <w:r>
-        <w:t>JASCO, Vancouver Frasier Port Authority</w:t>
-      </w:r>
-    </w:p>
-    <w:p>
-      <w:r>
-        <w:t xml:space="preserve">The Vancouver Frasier Port Authority (VFPA) in collaboration with JASCO Applied Sciences, collected data from two locations in </w:t>
-      </w:r>
-      <w:proofErr w:type="spellStart"/>
-      <w:r>
-        <w:t>Haro</w:t>
-      </w:r>
-      <w:proofErr w:type="spellEnd"/>
-      <w:r>
-        <w:t xml:space="preserve"> Strait. These data were part of the Enhancing Cetacean Habitat Observation program which aims to improve killer whale acoustic habitat through voluntary vessel speed reductions. </w:t>
-      </w:r>
-    </w:p>
-    <w:p/>
-    <w:p>
-      <w:pPr>
-        <w:rPr>
-          <w:b/>
-          <w:bCs/>
-        </w:rPr>
-      </w:pPr>
-      <w:r>
-        <w:rPr>
-          <w:b/>
-          <w:bCs/>
-        </w:rPr>
-        <w:t>Deployment</w:t>
-      </w:r>
-    </w:p>
-    <w:p>
-      <w:proofErr w:type="spellStart"/>
-      <w:r>
-        <w:t>Haro</w:t>
-      </w:r>
-      <w:proofErr w:type="spellEnd"/>
-      <w:r>
-        <w:t xml:space="preserve"> Strait</w:t>
-      </w:r>
-    </w:p>
-    <w:p>
-      <w:r>
-        <w:t xml:space="preserve">AMAR recorders </w:t>
-      </w:r>
-      <w:r>
-        <w:t xml:space="preserve">were deployed directly adjacent to the southbound and northbound shipping lanes in </w:t>
-      </w:r>
-      <w:proofErr w:type="spellStart"/>
-      <w:r>
-        <w:t>Haro</w:t>
-      </w:r>
-      <w:proofErr w:type="spellEnd"/>
-      <w:r>
-        <w:t xml:space="preserve"> Strait</w:t>
-      </w:r>
-      <w:r>
-        <w:t xml:space="preserve"> (</w:t>
-      </w:r>
-      <w:r>
-        <w:fldChar w:fldCharType="begin"/>
-      </w:r>
-      <w:r>
-        <w:instrText xml:space="preserve"> REF _Ref160180346 \h </w:instrText>
-      </w:r>
-      <w:r>
-        <w:fldChar w:fldCharType="separate"/>
-      </w:r>
-      <w:r>
-        <w:t xml:space="preserve">Table </w:t>
-      </w:r>
-      <w:r>
-        <w:rPr>
-          <w:noProof/>
-        </w:rPr>
-        <w:t>2</w:t>
-      </w:r>
-      <w:r>
-        <w:fldChar w:fldCharType="end"/>
-      </w:r>
-      <w:r>
-        <w:t xml:space="preserve">, </w:t>
-      </w:r>
-      <w:r>
-        <w:fldChar w:fldCharType="begin"/>
-      </w:r>
-      <w:r>
-        <w:instrText xml:space="preserve"> REF _Ref163560742 \h </w:instrText>
-      </w:r>
-      <w:r>
-        <w:fldChar w:fldCharType="separate"/>
-      </w:r>
-      <w:r>
-        <w:t xml:space="preserve">Figure </w:t>
-      </w:r>
-      <w:r>
-        <w:rPr>
-          <w:noProof/>
-        </w:rPr>
-        <w:t>1</w:t>
-      </w:r>
-      <w:r>
-        <w:fldChar w:fldCharType="end"/>
-      </w:r>
-      <w:r>
-        <w:t>). Instruments at both locations were deployed and recovered twice</w:t>
-      </w:r>
-      <w:r>
-        <w:t>. The first deployment extended between July 6</w:t>
-      </w:r>
-      <w:r>
-        <w:rPr>
-          <w:vertAlign w:val="superscript"/>
-        </w:rPr>
-        <w:t>th</w:t>
-      </w:r>
-      <w:r>
-        <w:t xml:space="preserve"> and September 8</w:t>
-      </w:r>
-      <w:r>
-        <w:rPr>
-          <w:vertAlign w:val="superscript"/>
-        </w:rPr>
-        <w:t>th</w:t>
-      </w:r>
-      <w:r>
-        <w:t xml:space="preserve"> 2017. Instruments were deployed and refurbished AMAR’s were re-deployed at the same locations on </w:t>
-      </w:r>
-      <w:r>
-        <w:t>September</w:t>
-      </w:r>
-      <w:r>
-        <w:t xml:space="preserve"> 8</w:t>
-      </w:r>
-      <w:r>
-        <w:rPr>
-          <w:vertAlign w:val="superscript"/>
-        </w:rPr>
-        <w:t>th</w:t>
-      </w:r>
-      <w:r>
-        <w:t xml:space="preserve"> and recovered October 26</w:t>
-      </w:r>
-      <w:r>
-        <w:rPr>
-          <w:vertAlign w:val="superscript"/>
-        </w:rPr>
-        <w:t>th</w:t>
-      </w:r>
-      <w:r>
-        <w:t xml:space="preserve"> of the same year.</w:t>
-      </w:r>
-    </w:p>
-    <w:p>
-      <w:r>
-        <w:t xml:space="preserve">In addition to the he </w:t>
-      </w:r>
-      <w:proofErr w:type="spellStart"/>
-      <w:r>
-        <w:t>Haro</w:t>
-      </w:r>
-      <w:proofErr w:type="spellEnd"/>
-      <w:r>
-        <w:t xml:space="preserve"> Strait monitors an AMAR was also briefly deployed in Boundary Pass as part of an </w:t>
+        <w:t>JASCO, Vancouver Frasier Port Authority, Ocean Networks Canada</w:t>
       </w:r>
     </w:p>
     <w:p>
@@ -2669,60 +2304,9 @@
           <w:b/>
           <w:bCs/>
         </w:rPr>
-        <w:t>Processing</w:t>
+        <w:t xml:space="preserve">Strait of Georgia </w:t>
       </w:r>
     </w:p>
-    <w:p>
-      <w:r>
-        <w:t xml:space="preserve">As above raw audio files were pre-processed for the presence of target signals by the same </w:t>
-      </w:r>
-      <w:r>
-        <w:t xml:space="preserve">proprietary </w:t>
-      </w:r>
-      <w:r>
-        <w:t>detection algorithm developed by JASCO</w:t>
-      </w:r>
-      <w:r>
-        <w:t>.</w:t>
-      </w:r>
-      <w:r>
-        <w:t xml:space="preserve"> </w:t>
-      </w:r>
-    </w:p>
-    <w:p/>
-    <w:p>
-      <w:pPr>
-        <w:rPr>
-          <w:b/>
-          <w:bCs/>
-        </w:rPr>
-      </w:pPr>
-      <w:r>
-        <w:rPr>
-          <w:b/>
-          <w:bCs/>
-        </w:rPr>
-        <w:t>Annotation</w:t>
-      </w:r>
-    </w:p>
-    <w:p>
-      <w:r>
-        <w:t xml:space="preserve">Annotations were provided by the HALLO group </w:t>
-      </w:r>
-    </w:p>
-    <w:p/>
-    <w:p>
-      <w:pPr>
-        <w:pStyle w:val="Heading3"/>
-      </w:pPr>
-      <w:r>
-        <w:t>JASCO, Vancouver Frasier Port Authority</w:t>
-      </w:r>
-      <w:r>
-        <w:t>, Ocean Networks Canada</w:t>
-      </w:r>
-    </w:p>
-    <w:p/>
     <w:p>
       <w:r>
         <w:t xml:space="preserve">The Strait of Georgia underwater listening station </w:t>
@@ -2779,10 +2363,7 @@
     </w:p>
     <w:p>
       <w:r>
-        <w:t>The ULS</w:t>
-      </w:r>
-      <w:r>
-        <w:t xml:space="preserve"> is situated on the seabed at approximately 170 </w:t>
+        <w:t xml:space="preserve">The ULS is situated on the seabed at approximately 170 </w:t>
       </w:r>
       <w:proofErr w:type="spellStart"/>
       <w:r>
@@ -2837,7 +2418,7 @@
     <w:p>
       <w:pPr>
         <w:pStyle w:val="Heading3"/>
-        <w:pPrChange w:id="12" w:author="Kaitlin Palmer" w:date="2024-01-21T17:43:00Z">
+        <w:pPrChange w:id="8" w:author="Kaitlin Palmer" w:date="2024-01-21T17:43:00Z">
           <w:pPr>
             <w:pStyle w:val="Heading2"/>
           </w:pPr>
@@ -2916,7 +2497,15 @@
           <w:rFonts w:cstheme="minorHAnsi"/>
           <w:color w:val="000000" w:themeColor="text1"/>
         </w:rPr>
-        <w:t xml:space="preserve"> in Boundary Pass. Specifically, comparing the bandwidth frequency, peak frequency, and duration of SRKW calls in instances of low and high vessel noise (Murphy, 2023). The annotated dataset includes 13 hours and 40 minutes of SRKW acoustic activity and call types were identified from all three SRKW pods, J, K, and L. The duration of acoustic events varied and ranged from 5 minutes to 190 minutes. </w:t>
+        <w:t xml:space="preserve"> in Boundary Pass. Specifically, comparing the bandwidth frequency, peak frequency, and duration of SRKW calls in instances of low and high vessel noise (Murphy, 2023). The annotated dataset </w:t>
+      </w:r>
+      <w:r>
+        <w:rPr>
+          <w:rFonts w:cstheme="minorHAnsi"/>
+          <w:color w:val="000000" w:themeColor="text1"/>
+        </w:rPr>
+        <w:lastRenderedPageBreak/>
+        <w:t xml:space="preserve">includes 13 hours and 40 minutes of SRKW acoustic activity and call types were identified from all three SRKW pods, J, K, and L. The duration of acoustic events varied and ranged from 5 minutes to 190 minutes. </w:t>
       </w:r>
     </w:p>
     <w:p>
@@ -3035,15 +2624,7 @@
           <w:rFonts w:eastAsia="Times New Roman" w:cstheme="minorHAnsi"/>
           <w:color w:val="000000"/>
         </w:rPr>
-        <w:t xml:space="preserve">) was used to collect audio recordings. The shore-cabled </w:t>
-      </w:r>
-      <w:r>
-        <w:rPr>
-          <w:rFonts w:eastAsia="Times New Roman" w:cstheme="minorHAnsi"/>
-          <w:color w:val="000000"/>
-        </w:rPr>
-        <w:lastRenderedPageBreak/>
-        <w:t xml:space="preserve">hydrophone is located at a depth of 18 m, approximately 120 m from shore, and is in close proximity to the commercial shipping channel in Boundary Pass. The exact location of the hydrophone is </w:t>
+        <w:t xml:space="preserve">) was used to collect audio recordings. The shore-cabled hydrophone is located at a depth of 18 m, approximately 120 m from shore, and is in close proximity to the commercial shipping channel in Boundary Pass. The exact location of the hydrophone is </w:t>
       </w:r>
       <w:r>
         <w:rPr>
@@ -3402,13 +2983,17 @@
         <w:t xml:space="preserve"> </w:t>
       </w:r>
       <w:r>
-        <w:t xml:space="preserve">As with all biological signals, the quality varied considerably based on the background noise, distance between the animal and they hydrophone, and propagation considerations. </w:t>
+        <w:t xml:space="preserve">As with all biological signals, the quality varied </w:t>
+      </w:r>
+      <w:r>
+        <w:lastRenderedPageBreak/>
+        <w:t xml:space="preserve">considerably based on the background noise, distance between the animal and they hydrophone, and propagation considerations. </w:t>
       </w:r>
     </w:p>
     <w:p>
       <w:pPr>
         <w:rPr>
-          <w:ins w:id="13" w:author="Kaitlin Palmer" w:date="2024-02-05T13:30:00Z"/>
+          <w:ins w:id="9" w:author="Kaitlin Palmer" w:date="2024-02-05T13:30:00Z"/>
         </w:rPr>
       </w:pPr>
       <w:r>
@@ -3453,7 +3038,6 @@
     </w:p>
     <w:p>
       <w:r>
-        <w:lastRenderedPageBreak/>
         <w:t xml:space="preserve">An annotation file is provided as a CSV that includes links to audio files. The following describes each column in the annotation file. </w:t>
       </w:r>
       <w:r>
@@ -3469,14 +3053,27 @@
       <w:r>
         <w:t xml:space="preserve">Table </w:t>
       </w:r>
-      <w:fldSimple w:instr=" SEQ Table \* ARABIC ">
-        <w:r>
-          <w:rPr>
-            <w:noProof/>
-          </w:rPr>
-          <w:t>1</w:t>
-        </w:r>
-      </w:fldSimple>
+      <w:r>
+        <w:fldChar w:fldCharType="begin"/>
+      </w:r>
+      <w:r>
+        <w:instrText xml:space="preserve"> SEQ Table \* ARABIC </w:instrText>
+      </w:r>
+      <w:r>
+        <w:fldChar w:fldCharType="separate"/>
+      </w:r>
+      <w:r>
+        <w:rPr>
+          <w:noProof/>
+        </w:rPr>
+        <w:t>1</w:t>
+      </w:r>
+      <w:r>
+        <w:rPr>
+          <w:noProof/>
+        </w:rPr>
+        <w:fldChar w:fldCharType="end"/>
+      </w:r>
       <w:r>
         <w:t xml:space="preserve"> Annotation file </w:t>
       </w:r>
@@ -4530,19 +4127,32 @@
           <w:noProof/>
         </w:rPr>
       </w:pPr>
-      <w:bookmarkStart w:id="14" w:name="_Ref163560742"/>
+      <w:bookmarkStart w:id="10" w:name="_Ref163560742"/>
       <w:r>
         <w:t xml:space="preserve">Figure </w:t>
       </w:r>
-      <w:fldSimple w:instr=" SEQ Figure \* ARABIC ">
-        <w:r>
-          <w:rPr>
-            <w:noProof/>
-          </w:rPr>
-          <w:t>1</w:t>
-        </w:r>
-      </w:fldSimple>
-      <w:bookmarkEnd w:id="14"/>
+      <w:r>
+        <w:fldChar w:fldCharType="begin"/>
+      </w:r>
+      <w:r>
+        <w:instrText xml:space="preserve"> SEQ Figure \* ARABIC </w:instrText>
+      </w:r>
+      <w:r>
+        <w:fldChar w:fldCharType="separate"/>
+      </w:r>
+      <w:r>
+        <w:rPr>
+          <w:noProof/>
+        </w:rPr>
+        <w:t>1</w:t>
+      </w:r>
+      <w:r>
+        <w:rPr>
+          <w:noProof/>
+        </w:rPr>
+        <w:fldChar w:fldCharType="end"/>
+      </w:r>
+      <w:bookmarkEnd w:id="10"/>
       <w:r>
         <w:t xml:space="preserve"> Map of study area and hydrophone locations. Points represent data collection sites and transparent bubbles indicate approximate regions for DFO data collection sites (exact coordinates are not provided).</w:t>
       </w:r>
@@ -4572,19 +4182,32 @@
         <w:pStyle w:val="Caption"/>
         <w:keepNext/>
       </w:pPr>
-      <w:bookmarkStart w:id="15" w:name="_Ref160180346"/>
+      <w:bookmarkStart w:id="11" w:name="_Ref160180346"/>
       <w:r>
         <w:t xml:space="preserve">Table </w:t>
       </w:r>
-      <w:fldSimple w:instr=" SEQ Table \* ARABIC ">
-        <w:r>
-          <w:rPr>
-            <w:noProof/>
-          </w:rPr>
-          <w:t>2</w:t>
-        </w:r>
-      </w:fldSimple>
-      <w:bookmarkEnd w:id="15"/>
+      <w:r>
+        <w:fldChar w:fldCharType="begin"/>
+      </w:r>
+      <w:r>
+        <w:instrText xml:space="preserve"> SEQ Table \* ARABIC </w:instrText>
+      </w:r>
+      <w:r>
+        <w:fldChar w:fldCharType="separate"/>
+      </w:r>
+      <w:r>
+        <w:rPr>
+          <w:noProof/>
+        </w:rPr>
+        <w:t>2</w:t>
+      </w:r>
+      <w:r>
+        <w:rPr>
+          <w:noProof/>
+        </w:rPr>
+        <w:fldChar w:fldCharType="end"/>
+      </w:r>
+      <w:bookmarkEnd w:id="11"/>
       <w:r>
         <w:t xml:space="preserve"> Deployment summary for the data included in the detection and classification dataset. Annotation </w:t>
       </w:r>
@@ -6622,17 +6245,8 @@
                 <w:rFonts w:ascii="Calibri" w:eastAsia="Times New Roman" w:hAnsi="Calibri" w:cs="Calibri"/>
                 <w:color w:val="000000"/>
               </w:rPr>
-              <w:t xml:space="preserve">Port </w:t>
-            </w:r>
-            <w:proofErr w:type="spellStart"/>
-            <w:r>
-              <w:rPr>
-                <w:rFonts w:ascii="Calibri" w:eastAsia="Times New Roman" w:hAnsi="Calibri" w:cs="Calibri"/>
-                <w:color w:val="000000"/>
-              </w:rPr>
-              <w:t>Townsand</w:t>
-            </w:r>
-            <w:proofErr w:type="spellEnd"/>
+              <w:t>Port Townsand</w:t>
+            </w:r>
           </w:p>
         </w:tc>
         <w:tc>
@@ -7552,17 +7166,8 @@
                 <w:rFonts w:ascii="Calibri" w:eastAsia="Times New Roman" w:hAnsi="Calibri" w:cs="Calibri"/>
                 <w:color w:val="000000"/>
               </w:rPr>
-              <w:t xml:space="preserve">Port </w:t>
-            </w:r>
-            <w:proofErr w:type="spellStart"/>
-            <w:r>
-              <w:rPr>
-                <w:rFonts w:ascii="Calibri" w:eastAsia="Times New Roman" w:hAnsi="Calibri" w:cs="Calibri"/>
-                <w:color w:val="000000"/>
-              </w:rPr>
-              <w:t>Townsand</w:t>
-            </w:r>
-            <w:proofErr w:type="spellEnd"/>
+              <w:t>Port Townsand</w:t>
+            </w:r>
           </w:p>
         </w:tc>
         <w:tc>
@@ -10438,21 +10043,12 @@
                 <w:color w:val="000000"/>
               </w:rPr>
             </w:pPr>
-            <w:proofErr w:type="spellStart"/>
-            <w:r>
-              <w:rPr>
-                <w:rFonts w:ascii="Calibri" w:eastAsia="Times New Roman" w:hAnsi="Calibri" w:cs="Calibri"/>
-                <w:color w:val="000000"/>
-              </w:rPr>
-              <w:t>Swansen</w:t>
-            </w:r>
-            <w:proofErr w:type="spellEnd"/>
-            <w:r>
-              <w:rPr>
-                <w:rFonts w:ascii="Calibri" w:eastAsia="Times New Roman" w:hAnsi="Calibri" w:cs="Calibri"/>
-                <w:color w:val="000000"/>
-              </w:rPr>
-              <w:t xml:space="preserve"> Channel</w:t>
+            <w:r>
+              <w:rPr>
+                <w:rFonts w:ascii="Calibri" w:eastAsia="Times New Roman" w:hAnsi="Calibri" w:cs="Calibri"/>
+                <w:color w:val="000000"/>
+              </w:rPr>
+              <w:t>Swansen Channel</w:t>
             </w:r>
           </w:p>
         </w:tc>
@@ -12353,14 +11949,27 @@
       <w:r>
         <w:t xml:space="preserve">Table </w:t>
       </w:r>
-      <w:fldSimple w:instr=" SEQ Table \* ARABIC ">
-        <w:r>
-          <w:rPr>
-            <w:noProof/>
-          </w:rPr>
-          <w:t>3</w:t>
-        </w:r>
-      </w:fldSimple>
+      <w:r>
+        <w:fldChar w:fldCharType="begin"/>
+      </w:r>
+      <w:r>
+        <w:instrText xml:space="preserve"> SEQ Table \* ARABIC </w:instrText>
+      </w:r>
+      <w:r>
+        <w:fldChar w:fldCharType="separate"/>
+      </w:r>
+      <w:r>
+        <w:rPr>
+          <w:noProof/>
+        </w:rPr>
+        <w:t>3</w:t>
+      </w:r>
+      <w:r>
+        <w:rPr>
+          <w:noProof/>
+        </w:rPr>
+        <w:fldChar w:fldCharType="end"/>
+      </w:r>
       <w:r>
         <w:t xml:space="preserve"> </w:t>
       </w:r>
@@ -22280,13 +21889,8 @@
           <w:rFonts w:cstheme="minorHAnsi"/>
         </w:rPr>
       </w:pPr>
-      <w:proofErr w:type="spellStart"/>
-      <w:r>
-        <w:t>Balcomb</w:t>
-      </w:r>
-      <w:proofErr w:type="spellEnd"/>
-      <w:r>
-        <w:t xml:space="preserve"> KC, Bigg MA (1986) Population biology of three resident killer whale pods in Puget Sound and off southern Vancouver Island. </w:t>
+      <w:r>
+        <w:t xml:space="preserve">Balcomb KC, Bigg MA (1986) Population biology of three resident killer whale pods in Puget Sound and off southern Vancouver Island. </w:t>
       </w:r>
       <w:proofErr w:type="spellStart"/>
       <w:proofErr w:type="gramStart"/>
@@ -22304,15 +21908,7 @@
       </w:r>
       <w:proofErr w:type="spellEnd"/>
       <w:r>
-        <w:t xml:space="preserve"> biology of killer whales. Alan R. </w:t>
-      </w:r>
-      <w:proofErr w:type="spellStart"/>
-      <w:r>
-        <w:t>Liss</w:t>
-      </w:r>
-      <w:proofErr w:type="spellEnd"/>
-      <w:r>
-        <w:t>, New York, NY, p 85−95</w:t>
+        <w:t xml:space="preserve"> biology of killer whales. Alan R. Liss, New York, NY, p 85−95</w:t>
       </w:r>
     </w:p>
     <w:p>
@@ -22325,15 +21921,7 @@
         </w:rPr>
       </w:pPr>
       <w:r>
-        <w:t xml:space="preserve">de </w:t>
-      </w:r>
-      <w:proofErr w:type="spellStart"/>
-      <w:r>
-        <w:t>Bruyn</w:t>
-      </w:r>
-      <w:proofErr w:type="spellEnd"/>
-      <w:r>
-        <w:t>, P.J.N., Tosh</w:t>
+        <w:t>de Bruyn, P.J.N., Tosh</w:t>
       </w:r>
       <w:r>
         <w:rPr>
@@ -22549,21 +22137,7 @@
         <w:rPr>
           <w:rFonts w:cstheme="minorHAnsi"/>
         </w:rPr>
-        <w:t xml:space="preserve">Ford, J. K. B., G. M. Ellis, L. G. Barrett-Lennard, A. B. Morton, R. S. Palm, and K. C. </w:t>
-      </w:r>
-      <w:proofErr w:type="spellStart"/>
-      <w:r>
-        <w:rPr>
-          <w:rFonts w:cstheme="minorHAnsi"/>
-        </w:rPr>
-        <w:t>Balcomb</w:t>
-      </w:r>
-      <w:proofErr w:type="spellEnd"/>
-      <w:r>
-        <w:rPr>
-          <w:rFonts w:cstheme="minorHAnsi"/>
-        </w:rPr>
-        <w:t xml:space="preserve"> III. 1998. “Dietary Specialization in Two Sympatric Populations of Killer Whales (Orcinus Orca) in Coastal British Columbia and Adjacent Waters.” Canadian Journal of Zoology 76: 1456–1471. </w:t>
+        <w:t xml:space="preserve">Ford, J. K. B., G. M. Ellis, L. G. Barrett-Lennard, A. B. Morton, R. S. Palm, and K. C. Balcomb III. 1998. “Dietary Specialization in Two Sympatric Populations of Killer Whales (Orcinus Orca) in Coastal British Columbia and Adjacent Waters.” Canadian Journal of Zoology 76: 1456–1471. </w:t>
       </w:r>
       <w:hyperlink r:id="rId20" w:history="1">
         <w:r>
@@ -22722,21 +22296,7 @@
         <w:rPr>
           <w:rFonts w:cstheme="minorHAnsi"/>
         </w:rPr>
-        <w:t xml:space="preserve">, D., Mellinger, D., Redmond, P., </w:t>
-      </w:r>
-      <w:proofErr w:type="spellStart"/>
-      <w:r>
-        <w:rPr>
-          <w:rFonts w:cstheme="minorHAnsi"/>
-        </w:rPr>
-        <w:t>Thode</w:t>
-      </w:r>
-      <w:proofErr w:type="spellEnd"/>
-      <w:r>
-        <w:rPr>
-          <w:rFonts w:cstheme="minorHAnsi"/>
-        </w:rPr>
-        <w:t xml:space="preserve">, A., Trinder, P., &amp; Deng, X. Y. (2008). PAMGUARD: Semiautomated, </w:t>
+        <w:t xml:space="preserve">, D., Mellinger, D., Redmond, P., Thode, A., Trinder, P., &amp; Deng, X. Y. (2008). PAMGUARD: Semiautomated, </w:t>
       </w:r>
       <w:proofErr w:type="gramStart"/>
       <w:r>
@@ -22788,63 +22348,21 @@
         <w:rPr>
           <w:rFonts w:cstheme="minorHAnsi"/>
         </w:rPr>
-        <w:t xml:space="preserve">, O.S., </w:t>
+        <w:t xml:space="preserve">, O.S., Frazão, F., </w:t>
       </w:r>
       <w:proofErr w:type="spellStart"/>
       <w:r>
         <w:rPr>
           <w:rFonts w:cstheme="minorHAnsi"/>
         </w:rPr>
-        <w:t>Frazão</w:t>
+        <w:t>Padovese</w:t>
       </w:r>
       <w:proofErr w:type="spellEnd"/>
       <w:r>
         <w:rPr>
           <w:rFonts w:cstheme="minorHAnsi"/>
         </w:rPr>
-        <w:t xml:space="preserve">, F., </w:t>
-      </w:r>
-      <w:proofErr w:type="spellStart"/>
-      <w:r>
-        <w:rPr>
-          <w:rFonts w:cstheme="minorHAnsi"/>
-        </w:rPr>
-        <w:t>Padovese</w:t>
-      </w:r>
-      <w:proofErr w:type="spellEnd"/>
-      <w:r>
-        <w:rPr>
-          <w:rFonts w:cstheme="minorHAnsi"/>
-        </w:rPr>
-        <w:t xml:space="preserve">, B., </w:t>
-      </w:r>
-      <w:proofErr w:type="spellStart"/>
-      <w:r>
-        <w:rPr>
-          <w:rFonts w:cstheme="minorHAnsi"/>
-        </w:rPr>
-        <w:t>Sakib</w:t>
-      </w:r>
-      <w:proofErr w:type="spellEnd"/>
-      <w:r>
-        <w:rPr>
-          <w:rFonts w:cstheme="minorHAnsi"/>
-        </w:rPr>
-        <w:t xml:space="preserve">, S.M., </w:t>
-      </w:r>
-      <w:proofErr w:type="spellStart"/>
-      <w:r>
-        <w:rPr>
-          <w:rFonts w:cstheme="minorHAnsi"/>
-        </w:rPr>
-        <w:t>Su</w:t>
-      </w:r>
-      <w:proofErr w:type="spellEnd"/>
-      <w:r>
-        <w:rPr>
-          <w:rFonts w:cstheme="minorHAnsi"/>
-        </w:rPr>
-        <w:t xml:space="preserve">, Y., &amp; </w:t>
+        <w:t xml:space="preserve">, B., Sakib, S.M., Su, Y., &amp; </w:t>
       </w:r>
       <w:proofErr w:type="spellStart"/>
       <w:r>
@@ -22925,21 +22443,8 @@
         <w:ind w:left="720" w:hanging="720"/>
         <w:jc w:val="both"/>
       </w:pPr>
-      <w:proofErr w:type="spellStart"/>
-      <w:r>
-        <w:t>Shiu</w:t>
-      </w:r>
-      <w:proofErr w:type="spellEnd"/>
-      <w:r>
-        <w:t xml:space="preserve"> Y, Palmer KJ, </w:t>
-      </w:r>
-      <w:proofErr w:type="spellStart"/>
-      <w:r>
-        <w:t>Roch</w:t>
-      </w:r>
-      <w:proofErr w:type="spellEnd"/>
-      <w:r>
-        <w:t xml:space="preserve"> MA, et al. Deep neural networks for automated detection of marine mammal species [published correction appears in Sci Rep. 2020 Jun 30;10(1):11000] [published correction appears in Sci Rep. 2021 Oct 21;11(1):21189]. Sci Rep. 2020;10(1):607. Published 2020 Jan 17. doi:10.1038/s41598-020-57549-y</w:t>
+      <w:r>
+        <w:t>Shiu Y, Palmer KJ, Roch MA, et al. Deep neural networks for automated detection of marine mammal species [published correction appears in Sci Rep. 2020 Jun 30;10(1):11000] [published correction appears in Sci Rep. 2021 Oct 21;11(1):21189]. Sci Rep. 2020;10(1):607. Published 2020 Jan 17. doi:10.1038/s41598-020-57549-y</w:t>
       </w:r>
     </w:p>
     <w:p>
@@ -22984,15 +22489,7 @@
       </w:r>
       <w:proofErr w:type="spellEnd"/>
       <w:r>
-        <w:t xml:space="preserve">, Sofie M., Chris W. Clark, Renata S. Sousa-Lima, Susan E. Parks, Shannon Rankin, Denise </w:t>
-      </w:r>
-      <w:proofErr w:type="spellStart"/>
-      <w:r>
-        <w:t>Risch</w:t>
-      </w:r>
-      <w:proofErr w:type="spellEnd"/>
-      <w:r>
-        <w:t xml:space="preserve">, and Ilse C. Van </w:t>
+        <w:t xml:space="preserve">, Sofie M., Chris W. Clark, Renata S. Sousa-Lima, Susan E. Parks, Shannon Rankin, Denise Risch, and Ilse C. Van </w:t>
       </w:r>
       <w:proofErr w:type="spellStart"/>
       <w:r>
@@ -23179,7 +22676,7 @@
 </file>
 
 <file path=word/comments.xml><?xml version="1.0" encoding="utf-8"?>
-<w:comments xmlns:wpc="http://schemas.microsoft.com/office/word/2010/wordprocessingCanvas" xmlns:cx="http://schemas.microsoft.com/office/drawing/2014/chartex" xmlns:cx1="http://schemas.microsoft.com/office/drawing/2015/9/8/chartex" xmlns:cx2="http://schemas.microsoft.com/office/drawing/2015/10/21/chartex" xmlns:cx3="http://schemas.microsoft.com/office/drawing/2016/5/9/chartex" xmlns:cx4="http://schemas.microsoft.com/office/drawing/2016/5/10/chartex" xmlns:cx5="http://schemas.microsoft.com/office/drawing/2016/5/11/chartex" xmlns:cx6="http://schemas.microsoft.com/office/drawing/2016/5/12/chartex" xmlns:cx7="http://schemas.microsoft.com/office/drawing/2016/5/13/chartex" xmlns:cx8="http://schemas.microsoft.com/office/drawing/2016/5/14/chartex" xmlns:mc="http://schemas.openxmlformats.org/markup-compatibility/2006" xmlns:aink="http://schemas.microsoft.com/office/drawing/2016/ink" xmlns:am3d="http://schemas.microsoft.com/office/drawing/2017/model3d" xmlns:o="urn:schemas-microsoft-com:office:office" xmlns:r="http://schemas.openxmlformats.org/officeDocument/2006/relationships" xmlns:m="http://schemas.openxmlformats.org/officeDocument/2006/math" xmlns:v="urn:schemas-microsoft-com:vml" xmlns:wp14="http://schemas.microsoft.com/office/word/2010/wordprocessingDrawing" xmlns:wp="http://schemas.openxmlformats.org/drawingml/2006/wordprocessingDrawing" xmlns:w10="urn:schemas-microsoft-com:office:word" xmlns:w="http://schemas.openxmlformats.org/wordprocessingml/2006/main" xmlns:w14="http://schemas.microsoft.com/office/word/2010/wordml" xmlns:w15="http://schemas.microsoft.com/office/word/2012/wordml" xmlns:w16cex="http://schemas.microsoft.com/office/word/2018/wordml/cex" xmlns:w16cid="http://schemas.microsoft.com/office/word/2016/wordml/cid" xmlns:w16="http://schemas.microsoft.com/office/word/2018/wordml" xmlns:w16sdtdh="http://schemas.microsoft.com/office/word/2020/wordml/sdtdatahash" xmlns:w16se="http://schemas.microsoft.com/office/word/2015/wordml/symex" xmlns:wpg="http://schemas.microsoft.com/office/word/2010/wordprocessingGroup" xmlns:wpi="http://schemas.microsoft.com/office/word/2010/wordprocessingInk" xmlns:wne="http://schemas.microsoft.com/office/word/2006/wordml" xmlns:wps="http://schemas.microsoft.com/office/word/2010/wordprocessingShape" mc:Ignorable="w14 w15 w16se w16cid w16 w16cex w16sdtdh wp14">
+<w:comments xmlns:wpc="http://schemas.microsoft.com/office/word/2010/wordprocessingCanvas" xmlns:cx="http://schemas.microsoft.com/office/drawing/2014/chartex" xmlns:cx1="http://schemas.microsoft.com/office/drawing/2015/9/8/chartex" xmlns:cx2="http://schemas.microsoft.com/office/drawing/2015/10/21/chartex" xmlns:cx3="http://schemas.microsoft.com/office/drawing/2016/5/9/chartex" xmlns:cx4="http://schemas.microsoft.com/office/drawing/2016/5/10/chartex" xmlns:cx5="http://schemas.microsoft.com/office/drawing/2016/5/11/chartex" xmlns:cx6="http://schemas.microsoft.com/office/drawing/2016/5/12/chartex" xmlns:cx7="http://schemas.microsoft.com/office/drawing/2016/5/13/chartex" xmlns:cx8="http://schemas.microsoft.com/office/drawing/2016/5/14/chartex" xmlns:mc="http://schemas.openxmlformats.org/markup-compatibility/2006" xmlns:aink="http://schemas.microsoft.com/office/drawing/2016/ink" xmlns:am3d="http://schemas.microsoft.com/office/drawing/2017/model3d" xmlns:o="urn:schemas-microsoft-com:office:office" xmlns:oel="http://schemas.microsoft.com/office/2019/extlst" xmlns:r="http://schemas.openxmlformats.org/officeDocument/2006/relationships" xmlns:m="http://schemas.openxmlformats.org/officeDocument/2006/math" xmlns:v="urn:schemas-microsoft-com:vml" xmlns:wp14="http://schemas.microsoft.com/office/word/2010/wordprocessingDrawing" xmlns:wp="http://schemas.openxmlformats.org/drawingml/2006/wordprocessingDrawing" xmlns:w10="urn:schemas-microsoft-com:office:word" xmlns:w="http://schemas.openxmlformats.org/wordprocessingml/2006/main" xmlns:w14="http://schemas.microsoft.com/office/word/2010/wordml" xmlns:w15="http://schemas.microsoft.com/office/word/2012/wordml" xmlns:w16cex="http://schemas.microsoft.com/office/word/2018/wordml/cex" xmlns:w16cid="http://schemas.microsoft.com/office/word/2016/wordml/cid" xmlns:w16="http://schemas.microsoft.com/office/word/2018/wordml" xmlns:w16du="http://schemas.microsoft.com/office/word/2023/wordml/word16du" xmlns:w16sdtdh="http://schemas.microsoft.com/office/word/2020/wordml/sdtdatahash" xmlns:w16se="http://schemas.microsoft.com/office/word/2015/wordml/symex" xmlns:wpg="http://schemas.microsoft.com/office/word/2010/wordprocessingGroup" xmlns:wpi="http://schemas.microsoft.com/office/word/2010/wordprocessingInk" xmlns:wne="http://schemas.microsoft.com/office/word/2006/wordml" xmlns:wps="http://schemas.microsoft.com/office/word/2010/wordprocessingShape" mc:Ignorable="w14 w15 w16se w16cid w16 w16cex w16sdtdh w16du wp14">
   <w:comment w:id="2" w:author="Pilkington, James" w:date="2024-02-23T18:02:00Z" w:initials="PJ">
     <w:p>
       <w:pPr>
@@ -23224,15 +22721,7 @@
         <w:annotationRef/>
       </w:r>
       <w:r>
-        <w:t xml:space="preserve">Hi Kate, I don't think that is a good thing to do here. If both, the Sound.Type and the </w:t>
-      </w:r>
-      <w:proofErr w:type="gramStart"/>
-      <w:r>
-        <w:t>KW.Type</w:t>
-      </w:r>
-      <w:proofErr w:type="gramEnd"/>
-      <w:r>
-        <w:t xml:space="preserve"> classes contained question mark, e.g. KW? with KWT?, it would denote uncertainty in the sound being KW, but if it is KW, it could be Bigg's.  There is still uncertainty in all levels, and that uncertainty should remain.  It seems like only 5 out of the ~433K detections falls into this category, is that also how many you have?  I would leave the uncertainty. </w:t>
+        <w:t xml:space="preserve">Hi Kate, I don't think that is a good thing to do here. If both, the Sound.Type and the KW.Type classes contained question mark, e.g. KW? with KWT?, it would denote uncertainty in the sound being KW, but if it is KW, it could be Bigg's.  There is still uncertainty in all levels, and that uncertainty should remain.  It seems like only 5 out of the ~433K detections falls into this category, is that also how many you have?  I would leave the uncertainty. </w:t>
       </w:r>
     </w:p>
   </w:comment>
@@ -23268,7 +22757,7 @@
       </w:r>
     </w:p>
   </w:comment>
-  <w:comment w:id="7" w:author="Pilkington, James" w:date="2024-02-23T17:52:00Z" w:initials="PJ">
+  <w:comment w:id="7" w:author="Pilkington, James" w:date="2024-02-23T17:56:00Z" w:initials="PJ">
     <w:p>
       <w:pPr>
         <w:pStyle w:val="CommentText"/>
@@ -23280,79 +22769,7 @@
         <w:annotationRef/>
       </w:r>
       <w:r>
-        <w:t xml:space="preserve">See following comments about our original dataset size, versus the size you mention.  It may be that the large discrepency between the size of my original datasets and your version is that someone (Fabio?) may have attempted to deal with harmonics and </w:t>
-      </w:r>
-      <w:proofErr w:type="gramStart"/>
-      <w:r>
-        <w:t>merge  detections</w:t>
-      </w:r>
-      <w:proofErr w:type="gramEnd"/>
-      <w:r>
-        <w:t xml:space="preserve"> if they overlapped significantly in the time domain, which would mean this paragraph is only applicable to our originally submitted datasets and should be changed accordingly once it is determined how the dataset was changed by HALLO/Fabio.</w:t>
-      </w:r>
-    </w:p>
-  </w:comment>
-  <w:comment w:id="8" w:author="Pilkington, James" w:date="2024-02-23T17:26:00Z" w:initials="PJ">
-    <w:p>
-      <w:pPr>
-        <w:pStyle w:val="CommentText"/>
-      </w:pPr>
-      <w:r>
-        <w:rPr>
-          <w:rStyle w:val="CommentReference"/>
-        </w:rPr>
-        <w:annotationRef/>
-      </w:r>
-      <w:r>
-        <w:t>The text files that we submitted contained 433,324 validated detections. The data was obviously manipulated in some way after it left our hands, which isn't described here at all. I think those other methods need to be described here as well so we all understand what happened to the other 300K detections!</w:t>
-      </w:r>
-    </w:p>
-  </w:comment>
-  <w:comment w:id="9" w:author="Pilkington, James" w:date="2024-02-23T17:46:00Z" w:initials="PJ">
-    <w:p>
-      <w:pPr>
-        <w:pStyle w:val="CommentText"/>
-      </w:pPr>
-      <w:r>
-        <w:rPr>
-          <w:rStyle w:val="CommentReference"/>
-        </w:rPr>
-        <w:annotationRef/>
-      </w:r>
-      <w:r>
-        <w:t>Were all detections overlapping in time merged under the same annotation to remove harmonics??</w:t>
-      </w:r>
-    </w:p>
-  </w:comment>
-  <w:comment w:id="10" w:author="Pilkington, James" w:date="2024-02-23T17:56:00Z" w:initials="PJ">
-    <w:p>
-      <w:pPr>
-        <w:pStyle w:val="CommentText"/>
-      </w:pPr>
-      <w:r>
-        <w:rPr>
-          <w:rStyle w:val="CommentReference"/>
-        </w:rPr>
-        <w:annotationRef/>
-      </w:r>
-      <w:r>
         <w:t>This small of a number would suggest that someone already tried merging detections overlapping in time...</w:t>
-      </w:r>
-    </w:p>
-  </w:comment>
-  <w:comment w:id="11" w:author="Jennifer Wladichuk" w:date="2024-02-28T10:00:00Z" w:initials="JW">
-    <w:p>
-      <w:pPr>
-        <w:pStyle w:val="CommentText"/>
-      </w:pPr>
-      <w:r>
-        <w:rPr>
-          <w:rStyle w:val="CommentReference"/>
-        </w:rPr>
-        <w:annotationRef/>
-      </w:r>
-      <w:r>
-        <w:t>I suggest we use “population” instead of ecotype throughout this DCLDE dataset since we are differentiating between NRKW and SRKW for example, correct?</w:t>
       </w:r>
     </w:p>
   </w:comment>
@@ -23360,52 +22777,40 @@
 </file>
 
 <file path=word/commentsExtended.xml><?xml version="1.0" encoding="utf-8"?>
-<w15:commentsEx xmlns:wpc="http://schemas.microsoft.com/office/word/2010/wordprocessingCanvas" xmlns:cx="http://schemas.microsoft.com/office/drawing/2014/chartex" xmlns:cx1="http://schemas.microsoft.com/office/drawing/2015/9/8/chartex" xmlns:cx2="http://schemas.microsoft.com/office/drawing/2015/10/21/chartex" xmlns:cx3="http://schemas.microsoft.com/office/drawing/2016/5/9/chartex" xmlns:cx4="http://schemas.microsoft.com/office/drawing/2016/5/10/chartex" xmlns:cx5="http://schemas.microsoft.com/office/drawing/2016/5/11/chartex" xmlns:cx6="http://schemas.microsoft.com/office/drawing/2016/5/12/chartex" xmlns:cx7="http://schemas.microsoft.com/office/drawing/2016/5/13/chartex" xmlns:cx8="http://schemas.microsoft.com/office/drawing/2016/5/14/chartex" xmlns:mc="http://schemas.openxmlformats.org/markup-compatibility/2006" xmlns:aink="http://schemas.microsoft.com/office/drawing/2016/ink" xmlns:am3d="http://schemas.microsoft.com/office/drawing/2017/model3d" xmlns:o="urn:schemas-microsoft-com:office:office" xmlns:r="http://schemas.openxmlformats.org/officeDocument/2006/relationships" xmlns:m="http://schemas.openxmlformats.org/officeDocument/2006/math" xmlns:v="urn:schemas-microsoft-com:vml" xmlns:wp14="http://schemas.microsoft.com/office/word/2010/wordprocessingDrawing" xmlns:wp="http://schemas.openxmlformats.org/drawingml/2006/wordprocessingDrawing" xmlns:w10="urn:schemas-microsoft-com:office:word" xmlns:w="http://schemas.openxmlformats.org/wordprocessingml/2006/main" xmlns:w14="http://schemas.microsoft.com/office/word/2010/wordml" xmlns:w15="http://schemas.microsoft.com/office/word/2012/wordml" xmlns:w16cex="http://schemas.microsoft.com/office/word/2018/wordml/cex" xmlns:w16cid="http://schemas.microsoft.com/office/word/2016/wordml/cid" xmlns:w16="http://schemas.microsoft.com/office/word/2018/wordml" xmlns:w16sdtdh="http://schemas.microsoft.com/office/word/2020/wordml/sdtdatahash" xmlns:w16se="http://schemas.microsoft.com/office/word/2015/wordml/symex" xmlns:wpg="http://schemas.microsoft.com/office/word/2010/wordprocessingGroup" xmlns:wpi="http://schemas.microsoft.com/office/word/2010/wordprocessingInk" xmlns:wne="http://schemas.microsoft.com/office/word/2006/wordml" xmlns:wps="http://schemas.microsoft.com/office/word/2010/wordprocessingShape" mc:Ignorable="w14 w15 w16se w16cid w16 w16cex w16sdtdh wp14">
+<w15:commentsEx xmlns:wpc="http://schemas.microsoft.com/office/word/2010/wordprocessingCanvas" xmlns:cx="http://schemas.microsoft.com/office/drawing/2014/chartex" xmlns:cx1="http://schemas.microsoft.com/office/drawing/2015/9/8/chartex" xmlns:cx2="http://schemas.microsoft.com/office/drawing/2015/10/21/chartex" xmlns:cx3="http://schemas.microsoft.com/office/drawing/2016/5/9/chartex" xmlns:cx4="http://schemas.microsoft.com/office/drawing/2016/5/10/chartex" xmlns:cx5="http://schemas.microsoft.com/office/drawing/2016/5/11/chartex" xmlns:cx6="http://schemas.microsoft.com/office/drawing/2016/5/12/chartex" xmlns:cx7="http://schemas.microsoft.com/office/drawing/2016/5/13/chartex" xmlns:cx8="http://schemas.microsoft.com/office/drawing/2016/5/14/chartex" xmlns:mc="http://schemas.openxmlformats.org/markup-compatibility/2006" xmlns:aink="http://schemas.microsoft.com/office/drawing/2016/ink" xmlns:am3d="http://schemas.microsoft.com/office/drawing/2017/model3d" xmlns:o="urn:schemas-microsoft-com:office:office" xmlns:oel="http://schemas.microsoft.com/office/2019/extlst" xmlns:r="http://schemas.openxmlformats.org/officeDocument/2006/relationships" xmlns:m="http://schemas.openxmlformats.org/officeDocument/2006/math" xmlns:v="urn:schemas-microsoft-com:vml" xmlns:wp14="http://schemas.microsoft.com/office/word/2010/wordprocessingDrawing" xmlns:wp="http://schemas.openxmlformats.org/drawingml/2006/wordprocessingDrawing" xmlns:w10="urn:schemas-microsoft-com:office:word" xmlns:w="http://schemas.openxmlformats.org/wordprocessingml/2006/main" xmlns:w14="http://schemas.microsoft.com/office/word/2010/wordml" xmlns:w15="http://schemas.microsoft.com/office/word/2012/wordml" xmlns:w16cex="http://schemas.microsoft.com/office/word/2018/wordml/cex" xmlns:w16cid="http://schemas.microsoft.com/office/word/2016/wordml/cid" xmlns:w16="http://schemas.microsoft.com/office/word/2018/wordml" xmlns:w16du="http://schemas.microsoft.com/office/word/2023/wordml/word16du" xmlns:w16sdtdh="http://schemas.microsoft.com/office/word/2020/wordml/sdtdatahash" xmlns:w16se="http://schemas.microsoft.com/office/word/2015/wordml/symex" xmlns:wpg="http://schemas.microsoft.com/office/word/2010/wordprocessingGroup" xmlns:wpi="http://schemas.microsoft.com/office/word/2010/wordprocessingInk" xmlns:wne="http://schemas.microsoft.com/office/word/2006/wordml" xmlns:wps="http://schemas.microsoft.com/office/word/2010/wordprocessingShape" mc:Ignorable="w14 w15 w16se w16cid w16 w16cex w16sdtdh w16du wp14">
   <w15:commentEx w15:paraId="323736F0" w15:done="0"/>
   <w15:commentEx w15:paraId="0B437387" w15:done="0"/>
   <w15:commentEx w15:paraId="35B3A975" w15:paraIdParent="0B437387" w15:done="0"/>
   <w15:commentEx w15:paraId="17382537" w15:paraIdParent="0B437387" w15:done="0"/>
   <w15:commentEx w15:paraId="4878B5CF" w15:done="0"/>
-  <w15:commentEx w15:paraId="59E3AAE7" w15:done="1"/>
-  <w15:commentEx w15:paraId="0E203E8E" w15:done="1"/>
-  <w15:commentEx w15:paraId="060C90E0" w15:paraIdParent="0E203E8E" w15:done="1"/>
   <w15:commentEx w15:paraId="2B1E9933" w15:done="0"/>
-  <w15:commentEx w15:paraId="3E506ABD" w15:done="0"/>
 </w15:commentsEx>
 </file>
 
 <file path=word/commentsExtensible.xml><?xml version="1.0" encoding="utf-8"?>
-<w16cex:commentsExtensible xmlns:wpc="http://schemas.microsoft.com/office/word/2010/wordprocessingCanvas" xmlns:cx="http://schemas.microsoft.com/office/drawing/2014/chartex" xmlns:cx1="http://schemas.microsoft.com/office/drawing/2015/9/8/chartex" xmlns:cx2="http://schemas.microsoft.com/office/drawing/2015/10/21/chartex" xmlns:cx3="http://schemas.microsoft.com/office/drawing/2016/5/9/chartex" xmlns:cx4="http://schemas.microsoft.com/office/drawing/2016/5/10/chartex" xmlns:cx5="http://schemas.microsoft.com/office/drawing/2016/5/11/chartex" xmlns:cx6="http://schemas.microsoft.com/office/drawing/2016/5/12/chartex" xmlns:cx7="http://schemas.microsoft.com/office/drawing/2016/5/13/chartex" xmlns:cx8="http://schemas.microsoft.com/office/drawing/2016/5/14/chartex" xmlns:mc="http://schemas.openxmlformats.org/markup-compatibility/2006" xmlns:aink="http://schemas.microsoft.com/office/drawing/2016/ink" xmlns:am3d="http://schemas.microsoft.com/office/drawing/2017/model3d" xmlns:o="urn:schemas-microsoft-com:office:office" xmlns:r="http://schemas.openxmlformats.org/officeDocument/2006/relationships" xmlns:m="http://schemas.openxmlformats.org/officeDocument/2006/math" xmlns:v="urn:schemas-microsoft-com:vml" xmlns:wp14="http://schemas.microsoft.com/office/word/2010/wordprocessingDrawing" xmlns:wp="http://schemas.openxmlformats.org/drawingml/2006/wordprocessingDrawing" xmlns:w10="urn:schemas-microsoft-com:office:word" xmlns:w="http://schemas.openxmlformats.org/wordprocessingml/2006/main" xmlns:w14="http://schemas.microsoft.com/office/word/2010/wordml" xmlns:w15="http://schemas.microsoft.com/office/word/2012/wordml" xmlns:w16cex="http://schemas.microsoft.com/office/word/2018/wordml/cex" xmlns:w16cid="http://schemas.microsoft.com/office/word/2016/wordml/cid" xmlns:w16="http://schemas.microsoft.com/office/word/2018/wordml" xmlns:w16sdtdh="http://schemas.microsoft.com/office/word/2020/wordml/sdtdatahash" xmlns:w16se="http://schemas.microsoft.com/office/word/2015/wordml/symex" xmlns:wpg="http://schemas.microsoft.com/office/word/2010/wordprocessingGroup" xmlns:wpi="http://schemas.microsoft.com/office/word/2010/wordprocessingInk" xmlns:wne="http://schemas.microsoft.com/office/word/2006/wordml" xmlns:wps="http://schemas.microsoft.com/office/word/2010/wordprocessingShape" mc:Ignorable="w14 w15 w16se w16cid w16 w16cex w16sdtdh wp14">
+<w16cex:commentsExtensible xmlns:wpc="http://schemas.microsoft.com/office/word/2010/wordprocessingCanvas" xmlns:cx="http://schemas.microsoft.com/office/drawing/2014/chartex" xmlns:cx1="http://schemas.microsoft.com/office/drawing/2015/9/8/chartex" xmlns:cx2="http://schemas.microsoft.com/office/drawing/2015/10/21/chartex" xmlns:cx3="http://schemas.microsoft.com/office/drawing/2016/5/9/chartex" xmlns:cx4="http://schemas.microsoft.com/office/drawing/2016/5/10/chartex" xmlns:cx5="http://schemas.microsoft.com/office/drawing/2016/5/11/chartex" xmlns:cx6="http://schemas.microsoft.com/office/drawing/2016/5/12/chartex" xmlns:cx7="http://schemas.microsoft.com/office/drawing/2016/5/13/chartex" xmlns:cx8="http://schemas.microsoft.com/office/drawing/2016/5/14/chartex" xmlns:cr="http://schemas.microsoft.com/office/comments/2020/reactions" xmlns:mc="http://schemas.openxmlformats.org/markup-compatibility/2006" xmlns:aink="http://schemas.microsoft.com/office/drawing/2016/ink" xmlns:am3d="http://schemas.microsoft.com/office/drawing/2017/model3d" xmlns:o="urn:schemas-microsoft-com:office:office" xmlns:oel="http://schemas.microsoft.com/office/2019/extlst" xmlns:r="http://schemas.openxmlformats.org/officeDocument/2006/relationships" xmlns:m="http://schemas.openxmlformats.org/officeDocument/2006/math" xmlns:v="urn:schemas-microsoft-com:vml" xmlns:wp14="http://schemas.microsoft.com/office/word/2010/wordprocessingDrawing" xmlns:wp="http://schemas.openxmlformats.org/drawingml/2006/wordprocessingDrawing" xmlns:w10="urn:schemas-microsoft-com:office:word" xmlns:w="http://schemas.openxmlformats.org/wordprocessingml/2006/main" xmlns:w14="http://schemas.microsoft.com/office/word/2010/wordml" xmlns:w15="http://schemas.microsoft.com/office/word/2012/wordml" xmlns:w16cex="http://schemas.microsoft.com/office/word/2018/wordml/cex" xmlns:w16cid="http://schemas.microsoft.com/office/word/2016/wordml/cid" xmlns:w16="http://schemas.microsoft.com/office/word/2018/wordml" xmlns:w16du="http://schemas.microsoft.com/office/word/2023/wordml/word16du" xmlns:w16sdtdh="http://schemas.microsoft.com/office/word/2020/wordml/sdtdatahash" xmlns:w16se="http://schemas.microsoft.com/office/word/2015/wordml/symex" xmlns:wpg="http://schemas.microsoft.com/office/word/2010/wordprocessingGroup" xmlns:wpi="http://schemas.microsoft.com/office/word/2010/wordprocessingInk" xmlns:wne="http://schemas.microsoft.com/office/word/2006/wordml" xmlns:wps="http://schemas.microsoft.com/office/word/2010/wordprocessingShape" mc:Ignorable="w14 w15 w16se w16cid w16 w16cex w16sdtdh cr w16du wp14">
   <w16cex:commentExtensible w16cex:durableId="298327DB" w16cex:dateUtc="2024-02-23T22:19:00Z"/>
   <w16cex:commentExtensible w16cex:durableId="298327DE" w16cex:dateUtc="2024-02-23T22:19:00Z"/>
   <w16cex:commentExtensible w16cex:durableId="298327DF" w16cex:dateUtc="2024-02-23T22:19:00Z"/>
   <w16cex:commentExtensible w16cex:durableId="298D9D06" w16cex:dateUtc="2024-03-02T20:41:00Z"/>
   <w16cex:commentExtensible w16cex:durableId="298327E0" w16cex:dateUtc="2024-02-23T22:19:00Z"/>
-  <w16cex:commentExtensible w16cex:durableId="298327E1" w16cex:dateUtc="2024-02-23T22:19:00Z"/>
-  <w16cex:commentExtensible w16cex:durableId="298327E4" w16cex:dateUtc="2024-02-23T22:19:00Z"/>
-  <w16cex:commentExtensible w16cex:durableId="298327E5" w16cex:dateUtc="2024-02-23T22:19:00Z"/>
   <w16cex:commentExtensible w16cex:durableId="298327E6" w16cex:dateUtc="2024-02-23T22:19:00Z"/>
-  <w16cex:commentExtensible w16cex:durableId="2DE3524B" w16cex:dateUtc="2024-02-28T18:00:00Z"/>
 </w16cex:commentsExtensible>
 </file>
 
 <file path=word/commentsIds.xml><?xml version="1.0" encoding="utf-8"?>
-<w16cid:commentsIds xmlns:wpc="http://schemas.microsoft.com/office/word/2010/wordprocessingCanvas" xmlns:cx="http://schemas.microsoft.com/office/drawing/2014/chartex" xmlns:cx1="http://schemas.microsoft.com/office/drawing/2015/9/8/chartex" xmlns:cx2="http://schemas.microsoft.com/office/drawing/2015/10/21/chartex" xmlns:cx3="http://schemas.microsoft.com/office/drawing/2016/5/9/chartex" xmlns:cx4="http://schemas.microsoft.com/office/drawing/2016/5/10/chartex" xmlns:cx5="http://schemas.microsoft.com/office/drawing/2016/5/11/chartex" xmlns:cx6="http://schemas.microsoft.com/office/drawing/2016/5/12/chartex" xmlns:cx7="http://schemas.microsoft.com/office/drawing/2016/5/13/chartex" xmlns:cx8="http://schemas.microsoft.com/office/drawing/2016/5/14/chartex" xmlns:mc="http://schemas.openxmlformats.org/markup-compatibility/2006" xmlns:aink="http://schemas.microsoft.com/office/drawing/2016/ink" xmlns:am3d="http://schemas.microsoft.com/office/drawing/2017/model3d" xmlns:o="urn:schemas-microsoft-com:office:office" xmlns:r="http://schemas.openxmlformats.org/officeDocument/2006/relationships" xmlns:m="http://schemas.openxmlformats.org/officeDocument/2006/math" xmlns:v="urn:schemas-microsoft-com:vml" xmlns:wp14="http://schemas.microsoft.com/office/word/2010/wordprocessingDrawing" xmlns:wp="http://schemas.openxmlformats.org/drawingml/2006/wordprocessingDrawing" xmlns:w10="urn:schemas-microsoft-com:office:word" xmlns:w="http://schemas.openxmlformats.org/wordprocessingml/2006/main" xmlns:w14="http://schemas.microsoft.com/office/word/2010/wordml" xmlns:w15="http://schemas.microsoft.com/office/word/2012/wordml" xmlns:w16cex="http://schemas.microsoft.com/office/word/2018/wordml/cex" xmlns:w16cid="http://schemas.microsoft.com/office/word/2016/wordml/cid" xmlns:w16="http://schemas.microsoft.com/office/word/2018/wordml" xmlns:w16sdtdh="http://schemas.microsoft.com/office/word/2020/wordml/sdtdatahash" xmlns:w16se="http://schemas.microsoft.com/office/word/2015/wordml/symex" xmlns:wpg="http://schemas.microsoft.com/office/word/2010/wordprocessingGroup" xmlns:wpi="http://schemas.microsoft.com/office/word/2010/wordprocessingInk" xmlns:wne="http://schemas.microsoft.com/office/word/2006/wordml" xmlns:wps="http://schemas.microsoft.com/office/word/2010/wordprocessingShape" mc:Ignorable="w14 w15 w16se w16cid w16 w16cex w16sdtdh wp14">
+<w16cid:commentsIds xmlns:wpc="http://schemas.microsoft.com/office/word/2010/wordprocessingCanvas" xmlns:cx="http://schemas.microsoft.com/office/drawing/2014/chartex" xmlns:cx1="http://schemas.microsoft.com/office/drawing/2015/9/8/chartex" xmlns:cx2="http://schemas.microsoft.com/office/drawing/2015/10/21/chartex" xmlns:cx3="http://schemas.microsoft.com/office/drawing/2016/5/9/chartex" xmlns:cx4="http://schemas.microsoft.com/office/drawing/2016/5/10/chartex" xmlns:cx5="http://schemas.microsoft.com/office/drawing/2016/5/11/chartex" xmlns:cx6="http://schemas.microsoft.com/office/drawing/2016/5/12/chartex" xmlns:cx7="http://schemas.microsoft.com/office/drawing/2016/5/13/chartex" xmlns:cx8="http://schemas.microsoft.com/office/drawing/2016/5/14/chartex" xmlns:mc="http://schemas.openxmlformats.org/markup-compatibility/2006" xmlns:aink="http://schemas.microsoft.com/office/drawing/2016/ink" xmlns:am3d="http://schemas.microsoft.com/office/drawing/2017/model3d" xmlns:o="urn:schemas-microsoft-com:office:office" xmlns:oel="http://schemas.microsoft.com/office/2019/extlst" xmlns:r="http://schemas.openxmlformats.org/officeDocument/2006/relationships" xmlns:m="http://schemas.openxmlformats.org/officeDocument/2006/math" xmlns:v="urn:schemas-microsoft-com:vml" xmlns:wp14="http://schemas.microsoft.com/office/word/2010/wordprocessingDrawing" xmlns:wp="http://schemas.openxmlformats.org/drawingml/2006/wordprocessingDrawing" xmlns:w10="urn:schemas-microsoft-com:office:word" xmlns:w="http://schemas.openxmlformats.org/wordprocessingml/2006/main" xmlns:w14="http://schemas.microsoft.com/office/word/2010/wordml" xmlns:w15="http://schemas.microsoft.com/office/word/2012/wordml" xmlns:w16cex="http://schemas.microsoft.com/office/word/2018/wordml/cex" xmlns:w16cid="http://schemas.microsoft.com/office/word/2016/wordml/cid" xmlns:w16="http://schemas.microsoft.com/office/word/2018/wordml" xmlns:w16du="http://schemas.microsoft.com/office/word/2023/wordml/word16du" xmlns:w16sdtdh="http://schemas.microsoft.com/office/word/2020/wordml/sdtdatahash" xmlns:w16se="http://schemas.microsoft.com/office/word/2015/wordml/symex" xmlns:wpg="http://schemas.microsoft.com/office/word/2010/wordprocessingGroup" xmlns:wpi="http://schemas.microsoft.com/office/word/2010/wordprocessingInk" xmlns:wne="http://schemas.microsoft.com/office/word/2006/wordml" xmlns:wps="http://schemas.microsoft.com/office/word/2010/wordprocessingShape" mc:Ignorable="w14 w15 w16se w16cid w16 w16cex w16sdtdh w16du wp14">
   <w16cid:commentId w16cid:paraId="323736F0" w16cid:durableId="298327DB"/>
   <w16cid:commentId w16cid:paraId="0B437387" w16cid:durableId="298327DE"/>
   <w16cid:commentId w16cid:paraId="35B3A975" w16cid:durableId="298327DF"/>
   <w16cid:commentId w16cid:paraId="17382537" w16cid:durableId="298D9D06"/>
   <w16cid:commentId w16cid:paraId="4878B5CF" w16cid:durableId="298327E0"/>
-  <w16cid:commentId w16cid:paraId="59E3AAE7" w16cid:durableId="298327E1"/>
-  <w16cid:commentId w16cid:paraId="0E203E8E" w16cid:durableId="298327E4"/>
-  <w16cid:commentId w16cid:paraId="060C90E0" w16cid:durableId="298327E5"/>
   <w16cid:commentId w16cid:paraId="2B1E9933" w16cid:durableId="298327E6"/>
-  <w16cid:commentId w16cid:paraId="3E506ABD" w16cid:durableId="2DE3524B"/>
 </w16cid:commentsIds>
 </file>
 
 <file path=word/endnotes.xml><?xml version="1.0" encoding="utf-8"?>
-<w:endnotes xmlns:wpc="http://schemas.microsoft.com/office/word/2010/wordprocessingCanvas" xmlns:cx="http://schemas.microsoft.com/office/drawing/2014/chartex" xmlns:cx1="http://schemas.microsoft.com/office/drawing/2015/9/8/chartex" xmlns:cx2="http://schemas.microsoft.com/office/drawing/2015/10/21/chartex" xmlns:cx3="http://schemas.microsoft.com/office/drawing/2016/5/9/chartex" xmlns:cx4="http://schemas.microsoft.com/office/drawing/2016/5/10/chartex" xmlns:cx5="http://schemas.microsoft.com/office/drawing/2016/5/11/chartex" xmlns:cx6="http://schemas.microsoft.com/office/drawing/2016/5/12/chartex" xmlns:cx7="http://schemas.microsoft.com/office/drawing/2016/5/13/chartex" xmlns:cx8="http://schemas.microsoft.com/office/drawing/2016/5/14/chartex" xmlns:mc="http://schemas.openxmlformats.org/markup-compatibility/2006" xmlns:aink="http://schemas.microsoft.com/office/drawing/2016/ink" xmlns:am3d="http://schemas.microsoft.com/office/drawing/2017/model3d" xmlns:o="urn:schemas-microsoft-com:office:office" xmlns:r="http://schemas.openxmlformats.org/officeDocument/2006/relationships" xmlns:m="http://schemas.openxmlformats.org/officeDocument/2006/math" xmlns:v="urn:schemas-microsoft-com:vml" xmlns:wp14="http://schemas.microsoft.com/office/word/2010/wordprocessingDrawing" xmlns:wp="http://schemas.openxmlformats.org/drawingml/2006/wordprocessingDrawing" xmlns:w10="urn:schemas-microsoft-com:office:word" xmlns:w="http://schemas.openxmlformats.org/wordprocessingml/2006/main" xmlns:w14="http://schemas.microsoft.com/office/word/2010/wordml" xmlns:w15="http://schemas.microsoft.com/office/word/2012/wordml" xmlns:w16cex="http://schemas.microsoft.com/office/word/2018/wordml/cex" xmlns:w16cid="http://schemas.microsoft.com/office/word/2016/wordml/cid" xmlns:w16="http://schemas.microsoft.com/office/word/2018/wordml" xmlns:w16sdtdh="http://schemas.microsoft.com/office/word/2020/wordml/sdtdatahash" xmlns:w16se="http://schemas.microsoft.com/office/word/2015/wordml/symex" xmlns:wpg="http://schemas.microsoft.com/office/word/2010/wordprocessingGroup" xmlns:wpi="http://schemas.microsoft.com/office/word/2010/wordprocessingInk" xmlns:wne="http://schemas.microsoft.com/office/word/2006/wordml" xmlns:wps="http://schemas.microsoft.com/office/word/2010/wordprocessingShape" mc:Ignorable="w14 w15 w16se w16cid w16 w16cex w16sdtdh wp14">
+<w:endnotes xmlns:wpc="http://schemas.microsoft.com/office/word/2010/wordprocessingCanvas" xmlns:cx="http://schemas.microsoft.com/office/drawing/2014/chartex" xmlns:cx1="http://schemas.microsoft.com/office/drawing/2015/9/8/chartex" xmlns:cx2="http://schemas.microsoft.com/office/drawing/2015/10/21/chartex" xmlns:cx3="http://schemas.microsoft.com/office/drawing/2016/5/9/chartex" xmlns:cx4="http://schemas.microsoft.com/office/drawing/2016/5/10/chartex" xmlns:cx5="http://schemas.microsoft.com/office/drawing/2016/5/11/chartex" xmlns:cx6="http://schemas.microsoft.com/office/drawing/2016/5/12/chartex" xmlns:cx7="http://schemas.microsoft.com/office/drawing/2016/5/13/chartex" xmlns:cx8="http://schemas.microsoft.com/office/drawing/2016/5/14/chartex" xmlns:mc="http://schemas.openxmlformats.org/markup-compatibility/2006" xmlns:aink="http://schemas.microsoft.com/office/drawing/2016/ink" xmlns:am3d="http://schemas.microsoft.com/office/drawing/2017/model3d" xmlns:o="urn:schemas-microsoft-com:office:office" xmlns:oel="http://schemas.microsoft.com/office/2019/extlst" xmlns:r="http://schemas.openxmlformats.org/officeDocument/2006/relationships" xmlns:m="http://schemas.openxmlformats.org/officeDocument/2006/math" xmlns:v="urn:schemas-microsoft-com:vml" xmlns:wp14="http://schemas.microsoft.com/office/word/2010/wordprocessingDrawing" xmlns:wp="http://schemas.openxmlformats.org/drawingml/2006/wordprocessingDrawing" xmlns:w10="urn:schemas-microsoft-com:office:word" xmlns:w="http://schemas.openxmlformats.org/wordprocessingml/2006/main" xmlns:w14="http://schemas.microsoft.com/office/word/2010/wordml" xmlns:w15="http://schemas.microsoft.com/office/word/2012/wordml" xmlns:w16cex="http://schemas.microsoft.com/office/word/2018/wordml/cex" xmlns:w16cid="http://schemas.microsoft.com/office/word/2016/wordml/cid" xmlns:w16="http://schemas.microsoft.com/office/word/2018/wordml" xmlns:w16du="http://schemas.microsoft.com/office/word/2023/wordml/word16du" xmlns:w16sdtdh="http://schemas.microsoft.com/office/word/2020/wordml/sdtdatahash" xmlns:w16se="http://schemas.microsoft.com/office/word/2015/wordml/symex" xmlns:wpg="http://schemas.microsoft.com/office/word/2010/wordprocessingGroup" xmlns:wpi="http://schemas.microsoft.com/office/word/2010/wordprocessingInk" xmlns:wne="http://schemas.microsoft.com/office/word/2006/wordml" xmlns:wps="http://schemas.microsoft.com/office/word/2010/wordprocessingShape" mc:Ignorable="w14 w15 w16se w16cid w16 w16cex w16sdtdh w16du wp14">
   <w:endnote w:type="separator" w:id="-1">
     <w:p>
       <w:pPr>
@@ -23430,7 +22835,7 @@
 </file>
 
 <file path=word/footnotes.xml><?xml version="1.0" encoding="utf-8"?>
-<w:footnotes xmlns:wpc="http://schemas.microsoft.com/office/word/2010/wordprocessingCanvas" xmlns:cx="http://schemas.microsoft.com/office/drawing/2014/chartex" xmlns:cx1="http://schemas.microsoft.com/office/drawing/2015/9/8/chartex" xmlns:cx2="http://schemas.microsoft.com/office/drawing/2015/10/21/chartex" xmlns:cx3="http://schemas.microsoft.com/office/drawing/2016/5/9/chartex" xmlns:cx4="http://schemas.microsoft.com/office/drawing/2016/5/10/chartex" xmlns:cx5="http://schemas.microsoft.com/office/drawing/2016/5/11/chartex" xmlns:cx6="http://schemas.microsoft.com/office/drawing/2016/5/12/chartex" xmlns:cx7="http://schemas.microsoft.com/office/drawing/2016/5/13/chartex" xmlns:cx8="http://schemas.microsoft.com/office/drawing/2016/5/14/chartex" xmlns:mc="http://schemas.openxmlformats.org/markup-compatibility/2006" xmlns:aink="http://schemas.microsoft.com/office/drawing/2016/ink" xmlns:am3d="http://schemas.microsoft.com/office/drawing/2017/model3d" xmlns:o="urn:schemas-microsoft-com:office:office" xmlns:r="http://schemas.openxmlformats.org/officeDocument/2006/relationships" xmlns:m="http://schemas.openxmlformats.org/officeDocument/2006/math" xmlns:v="urn:schemas-microsoft-com:vml" xmlns:wp14="http://schemas.microsoft.com/office/word/2010/wordprocessingDrawing" xmlns:wp="http://schemas.openxmlformats.org/drawingml/2006/wordprocessingDrawing" xmlns:w10="urn:schemas-microsoft-com:office:word" xmlns:w="http://schemas.openxmlformats.org/wordprocessingml/2006/main" xmlns:w14="http://schemas.microsoft.com/office/word/2010/wordml" xmlns:w15="http://schemas.microsoft.com/office/word/2012/wordml" xmlns:w16cex="http://schemas.microsoft.com/office/word/2018/wordml/cex" xmlns:w16cid="http://schemas.microsoft.com/office/word/2016/wordml/cid" xmlns:w16="http://schemas.microsoft.com/office/word/2018/wordml" xmlns:w16sdtdh="http://schemas.microsoft.com/office/word/2020/wordml/sdtdatahash" xmlns:w16se="http://schemas.microsoft.com/office/word/2015/wordml/symex" xmlns:wpg="http://schemas.microsoft.com/office/word/2010/wordprocessingGroup" xmlns:wpi="http://schemas.microsoft.com/office/word/2010/wordprocessingInk" xmlns:wne="http://schemas.microsoft.com/office/word/2006/wordml" xmlns:wps="http://schemas.microsoft.com/office/word/2010/wordprocessingShape" mc:Ignorable="w14 w15 w16se w16cid w16 w16cex w16sdtdh wp14">
+<w:footnotes xmlns:wpc="http://schemas.microsoft.com/office/word/2010/wordprocessingCanvas" xmlns:cx="http://schemas.microsoft.com/office/drawing/2014/chartex" xmlns:cx1="http://schemas.microsoft.com/office/drawing/2015/9/8/chartex" xmlns:cx2="http://schemas.microsoft.com/office/drawing/2015/10/21/chartex" xmlns:cx3="http://schemas.microsoft.com/office/drawing/2016/5/9/chartex" xmlns:cx4="http://schemas.microsoft.com/office/drawing/2016/5/10/chartex" xmlns:cx5="http://schemas.microsoft.com/office/drawing/2016/5/11/chartex" xmlns:cx6="http://schemas.microsoft.com/office/drawing/2016/5/12/chartex" xmlns:cx7="http://schemas.microsoft.com/office/drawing/2016/5/13/chartex" xmlns:cx8="http://schemas.microsoft.com/office/drawing/2016/5/14/chartex" xmlns:mc="http://schemas.openxmlformats.org/markup-compatibility/2006" xmlns:aink="http://schemas.microsoft.com/office/drawing/2016/ink" xmlns:am3d="http://schemas.microsoft.com/office/drawing/2017/model3d" xmlns:o="urn:schemas-microsoft-com:office:office" xmlns:oel="http://schemas.microsoft.com/office/2019/extlst" xmlns:r="http://schemas.openxmlformats.org/officeDocument/2006/relationships" xmlns:m="http://schemas.openxmlformats.org/officeDocument/2006/math" xmlns:v="urn:schemas-microsoft-com:vml" xmlns:wp14="http://schemas.microsoft.com/office/word/2010/wordprocessingDrawing" xmlns:wp="http://schemas.openxmlformats.org/drawingml/2006/wordprocessingDrawing" xmlns:w10="urn:schemas-microsoft-com:office:word" xmlns:w="http://schemas.openxmlformats.org/wordprocessingml/2006/main" xmlns:w14="http://schemas.microsoft.com/office/word/2010/wordml" xmlns:w15="http://schemas.microsoft.com/office/word/2012/wordml" xmlns:w16cex="http://schemas.microsoft.com/office/word/2018/wordml/cex" xmlns:w16cid="http://schemas.microsoft.com/office/word/2016/wordml/cid" xmlns:w16="http://schemas.microsoft.com/office/word/2018/wordml" xmlns:w16du="http://schemas.microsoft.com/office/word/2023/wordml/word16du" xmlns:w16sdtdh="http://schemas.microsoft.com/office/word/2020/wordml/sdtdatahash" xmlns:w16se="http://schemas.microsoft.com/office/word/2015/wordml/symex" xmlns:wpg="http://schemas.microsoft.com/office/word/2010/wordprocessingGroup" xmlns:wpi="http://schemas.microsoft.com/office/word/2010/wordprocessingInk" xmlns:wne="http://schemas.microsoft.com/office/word/2006/wordml" xmlns:wps="http://schemas.microsoft.com/office/word/2010/wordprocessingShape" mc:Ignorable="w14 w15 w16se w16cid w16 w16cex w16sdtdh w16du wp14">
   <w:footnote w:type="separator" w:id="-1">
     <w:p>
       <w:pPr>
@@ -23455,21 +22860,18 @@
 </file>
 
 <file path=word/people.xml><?xml version="1.0" encoding="utf-8"?>
-<w15:people xmlns:wpc="http://schemas.microsoft.com/office/word/2010/wordprocessingCanvas" xmlns:cx="http://schemas.microsoft.com/office/drawing/2014/chartex" xmlns:cx1="http://schemas.microsoft.com/office/drawing/2015/9/8/chartex" xmlns:cx2="http://schemas.microsoft.com/office/drawing/2015/10/21/chartex" xmlns:cx3="http://schemas.microsoft.com/office/drawing/2016/5/9/chartex" xmlns:cx4="http://schemas.microsoft.com/office/drawing/2016/5/10/chartex" xmlns:cx5="http://schemas.microsoft.com/office/drawing/2016/5/11/chartex" xmlns:cx6="http://schemas.microsoft.com/office/drawing/2016/5/12/chartex" xmlns:cx7="http://schemas.microsoft.com/office/drawing/2016/5/13/chartex" xmlns:cx8="http://schemas.microsoft.com/office/drawing/2016/5/14/chartex" xmlns:mc="http://schemas.openxmlformats.org/markup-compatibility/2006" xmlns:aink="http://schemas.microsoft.com/office/drawing/2016/ink" xmlns:am3d="http://schemas.microsoft.com/office/drawing/2017/model3d" xmlns:o="urn:schemas-microsoft-com:office:office" xmlns:r="http://schemas.openxmlformats.org/officeDocument/2006/relationships" xmlns:m="http://schemas.openxmlformats.org/officeDocument/2006/math" xmlns:v="urn:schemas-microsoft-com:vml" xmlns:wp14="http://schemas.microsoft.com/office/word/2010/wordprocessingDrawing" xmlns:wp="http://schemas.openxmlformats.org/drawingml/2006/wordprocessingDrawing" xmlns:w10="urn:schemas-microsoft-com:office:word" xmlns:w="http://schemas.openxmlformats.org/wordprocessingml/2006/main" xmlns:w14="http://schemas.microsoft.com/office/word/2010/wordml" xmlns:w15="http://schemas.microsoft.com/office/word/2012/wordml" xmlns:w16cex="http://schemas.microsoft.com/office/word/2018/wordml/cex" xmlns:w16cid="http://schemas.microsoft.com/office/word/2016/wordml/cid" xmlns:w16="http://schemas.microsoft.com/office/word/2018/wordml" xmlns:w16sdtdh="http://schemas.microsoft.com/office/word/2020/wordml/sdtdatahash" xmlns:w16se="http://schemas.microsoft.com/office/word/2015/wordml/symex" xmlns:wpg="http://schemas.microsoft.com/office/word/2010/wordprocessingGroup" xmlns:wpi="http://schemas.microsoft.com/office/word/2010/wordprocessingInk" xmlns:wne="http://schemas.microsoft.com/office/word/2006/wordml" xmlns:wps="http://schemas.microsoft.com/office/word/2010/wordprocessingShape" mc:Ignorable="w14 w15 w16se w16cid w16 w16cex w16sdtdh wp14">
+<w15:people xmlns:wpc="http://schemas.microsoft.com/office/word/2010/wordprocessingCanvas" xmlns:cx="http://schemas.microsoft.com/office/drawing/2014/chartex" xmlns:cx1="http://schemas.microsoft.com/office/drawing/2015/9/8/chartex" xmlns:cx2="http://schemas.microsoft.com/office/drawing/2015/10/21/chartex" xmlns:cx3="http://schemas.microsoft.com/office/drawing/2016/5/9/chartex" xmlns:cx4="http://schemas.microsoft.com/office/drawing/2016/5/10/chartex" xmlns:cx5="http://schemas.microsoft.com/office/drawing/2016/5/11/chartex" xmlns:cx6="http://schemas.microsoft.com/office/drawing/2016/5/12/chartex" xmlns:cx7="http://schemas.microsoft.com/office/drawing/2016/5/13/chartex" xmlns:cx8="http://schemas.microsoft.com/office/drawing/2016/5/14/chartex" xmlns:mc="http://schemas.openxmlformats.org/markup-compatibility/2006" xmlns:aink="http://schemas.microsoft.com/office/drawing/2016/ink" xmlns:am3d="http://schemas.microsoft.com/office/drawing/2017/model3d" xmlns:o="urn:schemas-microsoft-com:office:office" xmlns:oel="http://schemas.microsoft.com/office/2019/extlst" xmlns:r="http://schemas.openxmlformats.org/officeDocument/2006/relationships" xmlns:m="http://schemas.openxmlformats.org/officeDocument/2006/math" xmlns:v="urn:schemas-microsoft-com:vml" xmlns:wp14="http://schemas.microsoft.com/office/word/2010/wordprocessingDrawing" xmlns:wp="http://schemas.openxmlformats.org/drawingml/2006/wordprocessingDrawing" xmlns:w10="urn:schemas-microsoft-com:office:word" xmlns:w="http://schemas.openxmlformats.org/wordprocessingml/2006/main" xmlns:w14="http://schemas.microsoft.com/office/word/2010/wordml" xmlns:w15="http://schemas.microsoft.com/office/word/2012/wordml" xmlns:w16cex="http://schemas.microsoft.com/office/word/2018/wordml/cex" xmlns:w16cid="http://schemas.microsoft.com/office/word/2016/wordml/cid" xmlns:w16="http://schemas.microsoft.com/office/word/2018/wordml" xmlns:w16du="http://schemas.microsoft.com/office/word/2023/wordml/word16du" xmlns:w16sdtdh="http://schemas.microsoft.com/office/word/2020/wordml/sdtdatahash" xmlns:w16se="http://schemas.microsoft.com/office/word/2015/wordml/symex" xmlns:wpg="http://schemas.microsoft.com/office/word/2010/wordprocessingGroup" xmlns:wpi="http://schemas.microsoft.com/office/word/2010/wordprocessingInk" xmlns:wne="http://schemas.microsoft.com/office/word/2006/wordml" xmlns:wps="http://schemas.microsoft.com/office/word/2010/wordprocessingShape" mc:Ignorable="w14 w15 w16se w16cid w16 w16cex w16sdtdh w16du wp14">
   <w15:person w15:author="Kaitlin Palmer">
     <w15:presenceInfo w15:providerId="AD" w15:userId="S-1-5-21-1625102663-4013227018-1311561448-48985"/>
   </w15:person>
   <w15:person w15:author="Pilkington, James">
     <w15:presenceInfo w15:providerId="AD" w15:userId="S::James.Pilkington@dfo-mpo.gc.ca::e721d532-9c55-42c1-a8e9-04977154010e"/>
   </w15:person>
-  <w15:person w15:author="Jennifer Wladichuk">
-    <w15:presenceInfo w15:providerId="AD" w15:userId="S-1-5-21-2362509903-1527038193-540913232-2687"/>
-  </w15:person>
 </w15:people>
 </file>
 
 <file path=word/styles.xml><?xml version="1.0" encoding="utf-8"?>
-<w:styles xmlns:mc="http://schemas.openxmlformats.org/markup-compatibility/2006" xmlns:r="http://schemas.openxmlformats.org/officeDocument/2006/relationships" xmlns:w="http://schemas.openxmlformats.org/wordprocessingml/2006/main" xmlns:w14="http://schemas.microsoft.com/office/word/2010/wordml" xmlns:w15="http://schemas.microsoft.com/office/word/2012/wordml" xmlns:w16cex="http://schemas.microsoft.com/office/word/2018/wordml/cex" xmlns:w16cid="http://schemas.microsoft.com/office/word/2016/wordml/cid" xmlns:w16="http://schemas.microsoft.com/office/word/2018/wordml" xmlns:w16sdtdh="http://schemas.microsoft.com/office/word/2020/wordml/sdtdatahash" xmlns:w16se="http://schemas.microsoft.com/office/word/2015/wordml/symex" mc:Ignorable="w14 w15 w16se w16cid w16 w16cex w16sdtdh">
+<w:styles xmlns:mc="http://schemas.openxmlformats.org/markup-compatibility/2006" xmlns:r="http://schemas.openxmlformats.org/officeDocument/2006/relationships" xmlns:w="http://schemas.openxmlformats.org/wordprocessingml/2006/main" xmlns:w14="http://schemas.microsoft.com/office/word/2010/wordml" xmlns:w15="http://schemas.microsoft.com/office/word/2012/wordml" xmlns:w16cex="http://schemas.microsoft.com/office/word/2018/wordml/cex" xmlns:w16cid="http://schemas.microsoft.com/office/word/2016/wordml/cid" xmlns:w16="http://schemas.microsoft.com/office/word/2018/wordml" xmlns:w16du="http://schemas.microsoft.com/office/word/2023/wordml/word16du" xmlns:w16sdtdh="http://schemas.microsoft.com/office/word/2020/wordml/sdtdatahash" xmlns:w16se="http://schemas.microsoft.com/office/word/2015/wordml/symex" mc:Ignorable="w14 w15 w16se w16cid w16 w16cex w16sdtdh w16du">
   <w:docDefaults>
     <w:rPrDefault>
       <w:rPr>

</xml_diff>

<commit_message>
update dep locs and manuscript
</commit_message>
<xml_diff>
--- a/Documentation/Manuscript.docx
+++ b/Documentation/Manuscript.docx
@@ -20,15 +20,7 @@
         <w:t>Authors:</w:t>
       </w:r>
       <w:r>
-        <w:t xml:space="preserve"> (in no </w:t>
-      </w:r>
-      <w:proofErr w:type="gramStart"/>
-      <w:r>
-        <w:t>particular order</w:t>
-      </w:r>
-      <w:proofErr w:type="gramEnd"/>
-      <w:r>
-        <w:t>)</w:t>
+        <w:t xml:space="preserve"> (in no particular order)</w:t>
       </w:r>
     </w:p>
     <w:p>
@@ -66,7 +58,15 @@
         <w:t xml:space="preserve"> Krista Trounce</w:t>
       </w:r>
       <w:r>
-        <w:t xml:space="preserve">, Lauren Laturnus, </w:t>
+        <w:t xml:space="preserve">, Lauren </w:t>
+      </w:r>
+      <w:proofErr w:type="spellStart"/>
+      <w:r>
+        <w:t>Laturnus</w:t>
+      </w:r>
+      <w:proofErr w:type="spellEnd"/>
+      <w:r>
+        <w:t xml:space="preserve">, </w:t>
       </w:r>
       <w:r>
         <w:rPr>
@@ -80,8 +80,21 @@
         </w:rPr>
         <w:t xml:space="preserve">, </w:t>
       </w:r>
-      <w:r>
-        <w:t>Amalis Riera Vuibert, Alex Harris, Emma Cummings,</w:t>
+      <w:proofErr w:type="spellStart"/>
+      <w:r>
+        <w:t>Amalis</w:t>
+      </w:r>
+      <w:proofErr w:type="spellEnd"/>
+      <w:r>
+        <w:t xml:space="preserve"> Riera </w:t>
+      </w:r>
+      <w:proofErr w:type="spellStart"/>
+      <w:r>
+        <w:t>Vuibert</w:t>
+      </w:r>
+      <w:proofErr w:type="spellEnd"/>
+      <w:r>
+        <w:t>, Alex Harris, Emma Cummings,</w:t>
       </w:r>
       <w:r>
         <w:t xml:space="preserve"> Kait Frasier, Amanda A. Leu, </w:t>
@@ -92,15 +105,7 @@
     </w:p>
     <w:p>
       <w:r>
-        <w:t xml:space="preserve">This list is not comprehensive nor in any </w:t>
-      </w:r>
-      <w:proofErr w:type="gramStart"/>
-      <w:r>
-        <w:t>particular order</w:t>
-      </w:r>
-      <w:proofErr w:type="gramEnd"/>
-      <w:r>
-        <w:t xml:space="preserve">.  Please add </w:t>
+        <w:t xml:space="preserve">This list is not comprehensive nor in any particular order.  Please add </w:t>
       </w:r>
       <w:r>
         <w:t>any missing names</w:t>
@@ -173,7 +178,15 @@
         <w:t xml:space="preserve"> and longitudinal studies</w:t>
       </w:r>
       <w:r>
-        <w:t xml:space="preserve"> spanning decades (van Parjis et al. 2009)</w:t>
+        <w:t xml:space="preserve"> spanning decades (van </w:t>
+      </w:r>
+      <w:proofErr w:type="spellStart"/>
+      <w:r>
+        <w:t>Parjis</w:t>
+      </w:r>
+      <w:proofErr w:type="spellEnd"/>
+      <w:r>
+        <w:t xml:space="preserve"> et al. 2009)</w:t>
       </w:r>
       <w:r>
         <w:t xml:space="preserve">. All methods rely on automated detectors to identify relatively rare sounds of animals and discriminate between species, and in the case of killer whales, between different ecotypes and </w:t>
@@ -449,37 +462,21 @@
         <w:t xml:space="preserve">in </w:t>
       </w:r>
       <w:r>
-        <w:t xml:space="preserve">areas inaccessible to visual observers. Acoustic surveys, however, generate large volumes of data which require some level of automated processing </w:t>
-      </w:r>
-      <w:proofErr w:type="gramStart"/>
-      <w:r>
-        <w:t>in order to</w:t>
-      </w:r>
-      <w:proofErr w:type="gramEnd"/>
-      <w:r>
-        <w:t xml:space="preserve"> be </w:t>
-      </w:r>
-      <w:proofErr w:type="gramStart"/>
-      <w:r>
-        <w:t>usefully</w:t>
-      </w:r>
-      <w:proofErr w:type="gramEnd"/>
-      <w:r>
-        <w:t xml:space="preserve">. </w:t>
-      </w:r>
-      <w:r>
-        <w:t xml:space="preserve">A variety of generalized detection algorithms are available as well as one open-source ketos-based killer whale detector (Kirsebom et al. 2022). </w:t>
-      </w:r>
-      <w:r>
-        <w:t xml:space="preserve">Several groups have independently been working to build Killer whale detection and classification algorithms but there is a need to combine efforts </w:t>
-      </w:r>
-      <w:proofErr w:type="gramStart"/>
-      <w:r>
-        <w:t>in order to</w:t>
-      </w:r>
-      <w:proofErr w:type="gramEnd"/>
-      <w:r>
-        <w:t xml:space="preserve"> build an ecologically representative dataset.</w:t>
+        <w:t xml:space="preserve">areas inaccessible to visual observers. Acoustic surveys, however, generate large volumes of data which require some level of automated processing in order to be usefully. </w:t>
+      </w:r>
+      <w:r>
+        <w:t>A variety of generalized detection algorithms are available as well as one open-source ketos-based killer whale detector (</w:t>
+      </w:r>
+      <w:proofErr w:type="spellStart"/>
+      <w:r>
+        <w:t>Kirsebom</w:t>
+      </w:r>
+      <w:proofErr w:type="spellEnd"/>
+      <w:r>
+        <w:t xml:space="preserve"> et al. 2022). </w:t>
+      </w:r>
+      <w:r>
+        <w:t>Several groups have independently been working to build Killer whale detection and classification algorithms but there is a need to combine efforts in order to build an ecologically representative dataset.</w:t>
       </w:r>
     </w:p>
     <w:p>
@@ -511,15 +508,7 @@
         <w:t xml:space="preserve"> echolocation clicks, whistles, and pulsed calls. </w:t>
       </w:r>
       <w:r>
-        <w:t xml:space="preserve">Echolocation clicks are broadband impulsive sounds with </w:t>
-      </w:r>
-      <w:proofErr w:type="gramStart"/>
-      <w:r>
-        <w:t>the majority of</w:t>
-      </w:r>
-      <w:proofErr w:type="gramEnd"/>
-      <w:r>
-        <w:t xml:space="preserve"> the energy between </w:t>
+        <w:t xml:space="preserve">Echolocation clicks are broadband impulsive sounds with the majority of the energy between </w:t>
       </w:r>
       <w:r>
         <w:t>20</w:t>
@@ -617,15 +606,7 @@
     <w:p/>
     <w:p>
       <w:r>
-        <w:t xml:space="preserve">Machine learning models are only as good as the data used to train them. For acoustic ecology, data used to train the algorithm must be representative of the animals’ repertoire </w:t>
-      </w:r>
-      <w:proofErr w:type="gramStart"/>
-      <w:r>
-        <w:t>in order to</w:t>
-      </w:r>
-      <w:proofErr w:type="gramEnd"/>
-      <w:r>
-        <w:t xml:space="preserve"> be effective</w:t>
+        <w:t>Machine learning models are only as good as the data used to train them. For acoustic ecology, data used to train the algorithm must be representative of the animals’ repertoire in order to be effective</w:t>
       </w:r>
       <w:r>
         <w:t xml:space="preserve"> </w:t>
@@ -635,15 +616,7 @@
         <w:t>(Shiu et al. 2020)</w:t>
       </w:r>
       <w:r>
-        <w:t xml:space="preserve">. Furthermore, many machine learning applications in conservation are targeted at longitudinal, or backwards looking studies </w:t>
-      </w:r>
-      <w:proofErr w:type="gramStart"/>
-      <w:r>
-        <w:t>in order to</w:t>
-      </w:r>
-      <w:proofErr w:type="gramEnd"/>
-      <w:r>
-        <w:t xml:space="preserve"> assess changes on the scale of years or decades. In species capable of cultural adaptation of their repertoires including humpback and killer whales, data for machine learning algorithms must represent signals that were previously heard in the environment (e.g. antiquated song, and killer whale calls from now diseased animals). </w:t>
+        <w:t xml:space="preserve">. Furthermore, many machine learning applications in conservation are targeted at longitudinal, or backwards looking studies in order to assess changes on the scale of years or decades. In species capable of cultural adaptation of their repertoires including humpback and killer whales, data for machine learning algorithms must represent signals that were previously heard in the environment (e.g. antiquated song, and killer whale calls from now diseased animals). </w:t>
       </w:r>
       <w:r>
         <w:t xml:space="preserve">Furthermore, environmental factors including but not limited to background noise, instrument parameters, sound propagation conditions can all influence how robust a detection and classification algorithm is. </w:t>
@@ -660,15 +633,7 @@
         <w:t xml:space="preserve"> that annotated audio signals encompass the range breadth of the target species </w:t>
       </w:r>
       <w:r>
-        <w:t xml:space="preserve">repertoire. The dataset must also contain recordings from a variety of </w:t>
-      </w:r>
-      <w:proofErr w:type="gramStart"/>
-      <w:r>
-        <w:t>locations, and</w:t>
-      </w:r>
-      <w:proofErr w:type="gramEnd"/>
-      <w:r>
-        <w:t xml:space="preserve"> recording conditions. Equally as important, the detection and classification algorithm must be able to discriminate between target sounds and those by other animals in the survey area. Notably, this includes humpback whales. </w:t>
+        <w:t xml:space="preserve">repertoire. The dataset must also contain recordings from a variety of locations, and recording conditions. Equally as important, the detection and classification algorithm must be able to discriminate between target sounds and those by other animals in the survey area. Notably, this includes humpback whales. </w:t>
       </w:r>
       <w:r>
         <w:t xml:space="preserve"> </w:t>
@@ -679,15 +644,7 @@
     </w:p>
     <w:p>
       <w:r>
-        <w:t xml:space="preserve">Building such a dataset is challenging and often cost prohibitive for a single organization. Thus, in this effort we have combined smaller annotated datasets from multiple commercial, non-commercial, and governmental organizations </w:t>
-      </w:r>
-      <w:proofErr w:type="gramStart"/>
-      <w:r>
-        <w:t>in order to</w:t>
-      </w:r>
-      <w:proofErr w:type="gramEnd"/>
-      <w:r>
-        <w:t xml:space="preserve"> build a an ecologically representative annotation dataset</w:t>
+        <w:t>Building such a dataset is challenging and often cost prohibitive for a single organization. Thus, in this effort we have combined smaller annotated datasets from multiple commercial, non-commercial, and governmental organizations in order to build a an ecologically representative annotation dataset</w:t>
       </w:r>
       <w:r>
         <w:t xml:space="preserve">. Here, </w:t>
@@ -768,14 +725,21 @@
       <w:r>
         <w:t xml:space="preserve"> </w:t>
       </w:r>
+      <w:proofErr w:type="spellStart"/>
       <w:r>
         <w:t>Orcasound</w:t>
       </w:r>
+      <w:proofErr w:type="spellEnd"/>
       <w:r>
         <w:t xml:space="preserve">, Ocean Networks Canada (ONC), the Canadian Department of Fisheries and Oceans (DFO), JASCO Applied Sciences (JASCO) and Malahat First Nations, and </w:t>
       </w:r>
-      <w:r>
-        <w:t>Saturna Island Marine Research &amp; Education Society</w:t>
+      <w:proofErr w:type="spellStart"/>
+      <w:r>
+        <w:t>Saturna</w:t>
+      </w:r>
+      <w:proofErr w:type="spellEnd"/>
+      <w:r>
+        <w:t xml:space="preserve"> Island Marine Research &amp; Education Society</w:t>
       </w:r>
       <w:r>
         <w:t xml:space="preserve"> (SIMRES). Data were collected using a variety of instruments deployed in the Pacific Northwest including AAMRs (</w:t>
@@ -789,7 +753,23 @@
         </w:r>
       </w:hyperlink>
       <w:r>
-        <w:t>), Ocean Sonics icListens, and Ocean Instruments soundtrap recorders in depths ranging from 8-253m. Data coverage varied, as time and funding allowed</w:t>
+        <w:t xml:space="preserve">), Ocean Sonics </w:t>
+      </w:r>
+      <w:proofErr w:type="spellStart"/>
+      <w:r>
+        <w:t>icListens</w:t>
+      </w:r>
+      <w:proofErr w:type="spellEnd"/>
+      <w:r>
+        <w:t xml:space="preserve">, and Ocean Instruments </w:t>
+      </w:r>
+      <w:proofErr w:type="spellStart"/>
+      <w:r>
+        <w:t>soundtrap</w:t>
+      </w:r>
+      <w:proofErr w:type="spellEnd"/>
+      <w:r>
+        <w:t xml:space="preserve"> recorders in depths ranging from 8-253m. Data coverage varied, as time and funding allowed</w:t>
       </w:r>
       <w:r>
         <w:t xml:space="preserve"> but covered a </w:t>
@@ -839,23 +819,7 @@
       </w:r>
       <w:r>
         <w:lastRenderedPageBreak/>
-        <w:t xml:space="preserve">discriminate between ecotypes, clans, and even individuals. However, the resolution varies. </w:t>
-      </w:r>
-      <w:proofErr w:type="gramStart"/>
-      <w:r>
-        <w:t>More often than not</w:t>
-      </w:r>
-      <w:proofErr w:type="gramEnd"/>
-      <w:r>
-        <w:t xml:space="preserve">, it is possible to discriminate ecotypes if numerous calls are detected within an encounter. In some </w:t>
-      </w:r>
-      <w:proofErr w:type="gramStart"/>
-      <w:r>
-        <w:t>instances</w:t>
-      </w:r>
-      <w:proofErr w:type="gramEnd"/>
-      <w:r>
-        <w:t xml:space="preserve"> it’s possible to determine matriline or individual identification. However, it’s also as likely that no ecotype specific information is present within the acoustic encounter.  </w:t>
+        <w:t xml:space="preserve">discriminate between ecotypes, clans, and even individuals. However, the resolution varies. More often than not, it is possible to discriminate ecotypes if numerous calls are detected within an encounter. In some instances it’s possible to determine matriline or individual identification. However, it’s also as likely that no ecotype specific information is present within the acoustic encounter.  </w:t>
       </w:r>
       <w:r>
         <w:t>Thus, the annotation scheme should retain classification uncertainty where present.</w:t>
@@ -869,15 +833,7 @@
         <w:t>argued,</w:t>
       </w:r>
       <w:r>
-        <w:t xml:space="preserve"> and model performance may </w:t>
-      </w:r>
-      <w:proofErr w:type="gramStart"/>
-      <w:r>
-        <w:t>modified</w:t>
-      </w:r>
-      <w:proofErr w:type="gramEnd"/>
-      <w:r>
-        <w:t xml:space="preserve"> depending on where these arbitrary lines are drawn. Finally, the original annotations from each provider are included. </w:t>
+        <w:t xml:space="preserve"> and model performance may modified depending on where these arbitrary lines are drawn. Finally, the original annotations from each provider are included. </w:t>
       </w:r>
     </w:p>
     <w:p>
@@ -896,30 +852,32 @@
       <w:pPr>
         <w:pStyle w:val="Heading3"/>
       </w:pPr>
+      <w:proofErr w:type="spellStart"/>
       <w:r>
         <w:t>Orcasound</w:t>
       </w:r>
+      <w:proofErr w:type="spellEnd"/>
     </w:p>
     <w:p/>
     <w:p>
       <w:r>
-        <w:t xml:space="preserve">Data from Orcasound </w:t>
-      </w:r>
-      <w:proofErr w:type="gramStart"/>
-      <w:r>
-        <w:t>were</w:t>
-      </w:r>
-      <w:proofErr w:type="gramEnd"/>
-      <w:r>
-        <w:t xml:space="preserve"> compiled from multiple recording efforts spanning from 2017 to 2020. This public dataset includes nine labeling efforts with the 'Pod.Cast' annotation tool, an </w:t>
-      </w:r>
-      <w:proofErr w:type="gramStart"/>
-      <w:r>
-        <w:t>open source</w:t>
-      </w:r>
-      <w:proofErr w:type="gramEnd"/>
-      <w:r>
-        <w:t xml:space="preserve"> web app developed by Microsoft Hackathon volunteers to efficiently analyze audio data to detect the presence of killer whale calls</w:t>
+        <w:t xml:space="preserve">Data from </w:t>
+      </w:r>
+      <w:proofErr w:type="spellStart"/>
+      <w:r>
+        <w:t>Orcasound</w:t>
+      </w:r>
+      <w:proofErr w:type="spellEnd"/>
+      <w:r>
+        <w:t xml:space="preserve"> were compiled from multiple recording efforts spanning from 2017 to 2020. This public dataset includes nine labeling efforts with the '</w:t>
+      </w:r>
+      <w:proofErr w:type="spellStart"/>
+      <w:r>
+        <w:t>Pod.Cast</w:t>
+      </w:r>
+      <w:proofErr w:type="spellEnd"/>
+      <w:r>
+        <w:t>' annotation tool, an open source web app developed by Microsoft Hackathon volunteers to efficiently analyze audio data to detect the presence of killer whale calls</w:t>
       </w:r>
       <w:r>
         <w:t xml:space="preserve"> (</w:t>
@@ -931,13 +889,29 @@
         <w:t>)</w:t>
       </w:r>
       <w:r>
-        <w:t xml:space="preserve">. In addition to the ZENDO archives, both the original audio recordings and annotations are accessible via Orcasound's open labeled data bucket. The dataset is organized into annotation rounds that used audio data from various Orcasound locations with a range of SRKW call </w:t>
-      </w:r>
-      <w:proofErr w:type="gramStart"/>
+        <w:t xml:space="preserve">. In addition to the ZENDO archives, both the original audio recordings and annotations are accessible via </w:t>
+      </w:r>
+      <w:proofErr w:type="spellStart"/>
+      <w:r>
+        <w:t>Orcasound's</w:t>
+      </w:r>
+      <w:proofErr w:type="spellEnd"/>
+      <w:r>
+        <w:t xml:space="preserve"> open labeled data bucket. The dataset is organized into annotation rounds that used audio data from various </w:t>
+      </w:r>
+      <w:proofErr w:type="spellStart"/>
+      <w:r>
+        <w:t>Orcasound</w:t>
+      </w:r>
+      <w:proofErr w:type="spellEnd"/>
+      <w:r>
+        <w:t xml:space="preserve"> locations with a range of SRKW call </w:t>
+      </w:r>
+      <w:proofErr w:type="spellStart"/>
       <w:r>
         <w:t>signal:noise</w:t>
       </w:r>
-      <w:proofErr w:type="gramEnd"/>
+      <w:proofErr w:type="spellEnd"/>
       <w:r>
         <w:t xml:space="preserve"> and background noise characteristics.</w:t>
       </w:r>
@@ -959,15 +933,39 @@
     </w:p>
     <w:p>
       <w:r>
-        <w:t>The Orcasound data were gathered from three sites in Washington State, USA: the Orcasound Lab on San Juan Island (Haro Strait), Bush Point on Whidbey Island, and Port Townsend (the latter two within Admiralty Inlet). At each location, low-cost hydrophones were deployed: LabCore-40 or CRT26-08 elements were utilized in Admiralty Inlet, whereas Orcasound Lab tested a wide variety of elements, including HTI 99-MIN, Aquarian AS-1, and ITC1032 models. These hydrophones were deployed in shallow waters (less than 10 meters at low tide) using bespoke, affordable live-streaming equipment (Raspberry Pi with the Pisound ADC HAT [</w:t>
-      </w:r>
-      <w:proofErr w:type="gramStart"/>
-      <w:r>
-        <w:t>24 bit</w:t>
-      </w:r>
-      <w:proofErr w:type="gramEnd"/>
-      <w:r>
-        <w:t xml:space="preserve">, stereo, max 192 kHz]) and the orcanode open source code that generates compressed, lossy audio segments in HLS format and uploads it to an open S3 bucket sponsored by Amazon. </w:t>
+        <w:t xml:space="preserve">The </w:t>
+      </w:r>
+      <w:proofErr w:type="spellStart"/>
+      <w:r>
+        <w:t>Orcasound</w:t>
+      </w:r>
+      <w:proofErr w:type="spellEnd"/>
+      <w:r>
+        <w:t xml:space="preserve"> data were gathered from three sites in Washington State, USA: the </w:t>
+      </w:r>
+      <w:proofErr w:type="spellStart"/>
+      <w:r>
+        <w:t>Orcasound</w:t>
+      </w:r>
+      <w:proofErr w:type="spellEnd"/>
+      <w:r>
+        <w:t xml:space="preserve"> Lab on San Juan Island (Haro Strait), Bush Point on Whidbey Island, and Port Townsend (the latter two within Admiralty Inlet). At each location, low-cost hydrophones were deployed: LabCore-40 or CRT26-08 elements were utilized in Admiralty Inlet, whereas </w:t>
+      </w:r>
+      <w:proofErr w:type="spellStart"/>
+      <w:r>
+        <w:t>Orcasound</w:t>
+      </w:r>
+      <w:proofErr w:type="spellEnd"/>
+      <w:r>
+        <w:t xml:space="preserve"> Lab tested a wide variety of elements, including HTI 99-MIN, Aquarian AS-1, and ITC1032 models. These hydrophones were deployed in shallow waters (less than 10 meters at low tide) using bespoke, affordable live-streaming equipment (Raspberry Pi with the Pisound ADC HAT [24 bit, stereo, max 192 kHz]) and the </w:t>
+      </w:r>
+      <w:proofErr w:type="spellStart"/>
+      <w:r>
+        <w:t>orcanode</w:t>
+      </w:r>
+      <w:proofErr w:type="spellEnd"/>
+      <w:r>
+        <w:t xml:space="preserve"> open source code that generates compressed, lossy audio segments in HLS format and uploads it to an open S3 bucket sponsored by Amazon. </w:t>
       </w:r>
     </w:p>
     <w:p>
@@ -994,18 +992,10 @@
         <w:t xml:space="preserve"> were recorded with</w:t>
       </w:r>
       <w:r>
-        <w:t xml:space="preserve"> a sampling rate of </w:t>
-      </w:r>
-      <w:proofErr w:type="gramStart"/>
-      <w:r>
-        <w:t xml:space="preserve">32kHz, </w:t>
-      </w:r>
-      <w:r>
-        <w:t>and</w:t>
-      </w:r>
-      <w:proofErr w:type="gramEnd"/>
-      <w:r>
-        <w:t xml:space="preserve"> were pre-processed with an </w:t>
+        <w:t xml:space="preserve"> a sampling rate of 32kHz, </w:t>
+      </w:r>
+      <w:r>
+        <w:t xml:space="preserve">and were pre-processed with an </w:t>
       </w:r>
       <w:r>
         <w:t xml:space="preserve">anti-aliasing filtration </w:t>
@@ -1023,15 +1013,7 @@
         <w:t xml:space="preserve"> above 12kHz. </w:t>
       </w:r>
       <w:r>
-        <w:t xml:space="preserve">Potential killer whale calls were initially detected by citizen scientists who have access to live-streamed audio recordings. Citizen scientists indicate periods of likely killer whale </w:t>
-      </w:r>
-      <w:proofErr w:type="gramStart"/>
-      <w:r>
-        <w:t>activity</w:t>
-      </w:r>
-      <w:proofErr w:type="gramEnd"/>
-      <w:r>
-        <w:t xml:space="preserve"> and those audio files are reviewed by expert analysists and annotated accordingly. </w:t>
+        <w:t xml:space="preserve">Potential killer whale calls were initially detected by citizen scientists who have access to live-streamed audio recordings. Citizen scientists indicate periods of likely killer whale activity and those audio files are reviewed by expert analysists and annotated accordingly. </w:t>
       </w:r>
     </w:p>
     <w:p>
@@ -1053,38 +1035,45 @@
       <w:r>
         <w:t xml:space="preserve">A sub-set of </w:t>
       </w:r>
+      <w:proofErr w:type="spellStart"/>
       <w:r>
         <w:t>Orcasound</w:t>
       </w:r>
       <w:r>
-        <w:t>'s open labeled data includes labeled data archives that were prepared via the Pod.</w:t>
-      </w:r>
-      <w:proofErr w:type="gramStart"/>
-      <w:r>
-        <w:t>Cast</w:t>
-      </w:r>
-      <w:proofErr w:type="gramEnd"/>
+        <w:t>'s</w:t>
+      </w:r>
+      <w:proofErr w:type="spellEnd"/>
+      <w:r>
+        <w:t xml:space="preserve"> open labeled data includes labeled data archives that were prepared via the </w:t>
+      </w:r>
+      <w:proofErr w:type="spellStart"/>
+      <w:r>
+        <w:t>Pod.Cast</w:t>
+      </w:r>
+      <w:proofErr w:type="spellEnd"/>
       <w:r>
         <w:t xml:space="preserve"> system. For each 'Round' of data, </w:t>
       </w:r>
+      <w:proofErr w:type="spellStart"/>
       <w:r>
         <w:t>Orcasound</w:t>
       </w:r>
+      <w:proofErr w:type="spellEnd"/>
       <w:r>
         <w:t xml:space="preserve"> candidates for annotation were prioritized, extracted from an archive of unlabeled (raw audio) data, pre-labeled by running an existing classifier with a threshold tuned for high-recall, and validated by crowd-sourcing the predictions. </w:t>
       </w:r>
     </w:p>
     <w:p>
       <w:r>
-        <w:t>This project's annotations specifically aimed at identifying Southern Resident Killer Whales (SRKW), categorizing detections into two classes: SRKW and False Positive. The annotation granularity varied between these classes; for confirmed SRKW calls, the start and end times were documented. For non-</w:t>
-      </w:r>
-      <w:proofErr w:type="gramStart"/>
-      <w:r>
-        <w:t>detections</w:t>
-      </w:r>
-      <w:proofErr w:type="gramEnd"/>
-      <w:r>
-        <w:t xml:space="preserve"> (i.e., 'false positives'), the files were marked as 'FP,' without specifying time or frequency boundaries. Citizen scientist-flagged files underwent expert review to confirm the presence of SRKW calls, noting the call's start and end times. Frequency bounds were not recorded, hence listed as 'NAN' in the frequency columns of the annotation files. Files lacking identifiable SRKW calls were tagged as 'noise,' and all noise labels were reclassified as 'Abiotic' in the SpeciesClass column.</w:t>
+        <w:t xml:space="preserve">This project's annotations specifically aimed at identifying Southern Resident Killer Whales (SRKW), categorizing detections into two classes: SRKW and False Positive. The annotation granularity varied between these classes; for confirmed SRKW calls, the start and end times were documented. For non-detections (i.e., 'false positives'), the files were marked as 'FP,' without specifying time or frequency boundaries. Citizen scientist-flagged files underwent expert review to confirm the presence of SRKW calls, noting the call's start and end times. Frequency bounds were not recorded, hence listed as 'NAN' in the frequency columns of the annotation files. Files lacking identifiable SRKW calls were tagged as 'noise,' and all noise labels were reclassified as 'Abiotic' in the </w:t>
+      </w:r>
+      <w:proofErr w:type="spellStart"/>
+      <w:r>
+        <w:t>SpeciesClass</w:t>
+      </w:r>
+      <w:proofErr w:type="spellEnd"/>
+      <w:r>
+        <w:t xml:space="preserve"> column.</w:t>
       </w:r>
     </w:p>
     <w:p>
@@ -1100,15 +1089,7 @@
         <w:t xml:space="preserve">Ocean Networks Canada maintains a variety of hydrophone nodes in Canadian waters. </w:t>
       </w:r>
       <w:r>
-        <w:t xml:space="preserve">All raw </w:t>
-      </w:r>
-      <w:proofErr w:type="gramStart"/>
-      <w:r>
-        <w:t>audio</w:t>
-      </w:r>
-      <w:proofErr w:type="gramEnd"/>
-      <w:r>
-        <w:t xml:space="preserve"> are area</w:t>
+        <w:t>All raw audio are area</w:t>
       </w:r>
       <w:r>
         <w:t xml:space="preserve"> </w:t>
@@ -1191,13 +1172,35 @@
         </w:rPr>
       </w:pPr>
       <w:r>
-        <w:t>The hydrophone sampled at 64kHz but uses a 25.6kHz anti-aliasing filter during data collection and digitization, yielding a 32kHz bandwidth with reduced apparent sound intensities above 25.6kHz. Data were evaluated for the presence of killer whales and other species in three separate efforts with varying protocols for each. All manual annotation was completed initially using JASCO’s PAMLab software. Annotations were produced using a logarithmic spectrogram display with different spectral settings in 4 different bands, enabling multi-</w:t>
+        <w:t xml:space="preserve">The hydrophone sampled at 64kHz but uses a 25.6kHz anti-aliasing filter during data collection and digitization, yielding a 32kHz bandwidth with reduced apparent sound intensities above 25.6kHz. Data were evaluated for the presence of killer whales and other species in three separate efforts with varying protocols for each. All manual annotation was completed initially using JASCO’s </w:t>
+      </w:r>
+      <w:proofErr w:type="spellStart"/>
+      <w:r>
+        <w:t>PAMLab</w:t>
+      </w:r>
+      <w:proofErr w:type="spellEnd"/>
+      <w:r>
+        <w:t xml:space="preserve"> software. Annotations were produced using a logarithmic spectrogram display with different spectral settings in 4 different bands, enabling multi-</w:t>
       </w:r>
       <w:r>
         <w:rPr>
           <w:color w:val="000000" w:themeColor="text1"/>
         </w:rPr>
-        <w:t>species identification across the full bandwidth in a single pass. All visible signals were considered for annotation, and no signal-to-noise ratio threshold was used. Annotations initially made in PAMLab were reviewed for accuracy, signal diversity, and completeness using Raven Pro</w:t>
+        <w:t xml:space="preserve">species identification across the full bandwidth in a single pass. All visible signals were considered for annotation, and no signal-to-noise ratio threshold was used. Annotations initially made in </w:t>
+      </w:r>
+      <w:proofErr w:type="spellStart"/>
+      <w:r>
+        <w:rPr>
+          <w:color w:val="000000" w:themeColor="text1"/>
+        </w:rPr>
+        <w:t>PAMLab</w:t>
+      </w:r>
+      <w:proofErr w:type="spellEnd"/>
+      <w:r>
+        <w:rPr>
+          <w:color w:val="000000" w:themeColor="text1"/>
+        </w:rPr>
+        <w:t xml:space="preserve"> were reviewed for accuracy, signal diversity, and completeness using Raven Pro</w:t>
       </w:r>
       <w:r>
         <w:rPr>
@@ -1247,18 +1250,10 @@
         <w:t>nter-observer variability into the analysis</w:t>
       </w:r>
       <w:r>
-        <w:t xml:space="preserve"> and thus hired two outside experts to re-annotate a section of data between May 20 and June 23, 2023</w:t>
-      </w:r>
-      <w:proofErr w:type="gramStart"/>
-      <w:r>
-        <w:t xml:space="preserve">. </w:t>
-      </w:r>
-      <w:r>
-        <w:t>.</w:t>
-      </w:r>
-      <w:proofErr w:type="gramEnd"/>
-      <w:r>
-        <w:t xml:space="preserve"> Thus, two outside experts from JASCO analyzed </w:t>
+        <w:t xml:space="preserve"> and thus hired two outside experts to re-annotate a section of data between May 20 and June 23, 2023. </w:t>
+      </w:r>
+      <w:r>
+        <w:t xml:space="preserve">. Thus, two outside experts from JASCO analyzed </w:t>
       </w:r>
       <w:r>
         <w:t>a subset of the annotations from A</w:t>
@@ -1333,15 +1328,7 @@
         <w:t xml:space="preserve"> </w:t>
       </w:r>
       <w:r>
-        <w:t xml:space="preserve">The two annotation streams have been combined for the final dataset. The two annotation sets have not been thoroughly cross referenced </w:t>
-      </w:r>
-      <w:proofErr w:type="gramStart"/>
-      <w:r>
-        <w:t>in order to</w:t>
-      </w:r>
-      <w:proofErr w:type="gramEnd"/>
-      <w:r>
-        <w:t xml:space="preserve"> allow for inter-observer analysis.</w:t>
+        <w:t>The two annotation streams have been combined for the final dataset. The two annotation sets have not been thoroughly cross referenced in order to allow for inter-observer analysis.</w:t>
       </w:r>
       <w:r>
         <w:t xml:space="preserve"> </w:t>
@@ -1363,14 +1350,27 @@
       <w:r>
         <w:t xml:space="preserve">categorized as ‘KW’ regardless of certainty. </w:t>
       </w:r>
-      <w:r>
-        <w:t xml:space="preserve">Anotations that indicated uncertainty to the species by indicating either possible alternative species or were demarcated with </w:t>
+      <w:proofErr w:type="spellStart"/>
+      <w:r>
+        <w:t>Anotations</w:t>
+      </w:r>
+      <w:proofErr w:type="spellEnd"/>
+      <w:r>
+        <w:t xml:space="preserve"> that indicated uncertainty to the species by indicating either possible alternative species or were demarcated with </w:t>
       </w:r>
       <w:r>
         <w:t xml:space="preserve">medium or low certainty were </w:t>
       </w:r>
       <w:r>
-        <w:t xml:space="preserve">defined in the KW_certain </w:t>
+        <w:t xml:space="preserve">defined in the </w:t>
+      </w:r>
+      <w:proofErr w:type="spellStart"/>
+      <w:r>
+        <w:t>KW_certain</w:t>
+      </w:r>
+      <w:proofErr w:type="spellEnd"/>
+      <w:r>
+        <w:t xml:space="preserve"> </w:t>
       </w:r>
       <w:r>
         <w:t xml:space="preserve">category. Because click annotation varied between groups, click annotations in the ONC data were classified as ‘undetermined biological’ sounds. Killer whale annotations that were paired with other potential species, e.g. </w:t>
@@ -1417,7 +1417,23 @@
         <w:t xml:space="preserve"> Calls that were identified as possible humpback whale calls were added to the humpback category</w:t>
       </w:r>
       <w:r>
-        <w:t xml:space="preserve"> The ClassSpecies label for killer whale clicks and buzzes was set to ‘UndBio’ as this was the only dataset that labeled impulsive calls. Should users wish to include clicks in classifiers, they should </w:t>
+        <w:t xml:space="preserve"> The </w:t>
+      </w:r>
+      <w:proofErr w:type="spellStart"/>
+      <w:r>
+        <w:t>ClassSpecies</w:t>
+      </w:r>
+      <w:proofErr w:type="spellEnd"/>
+      <w:r>
+        <w:t xml:space="preserve"> label for killer whale clicks and buzzes was set to ‘</w:t>
+      </w:r>
+      <w:proofErr w:type="spellStart"/>
+      <w:r>
+        <w:t>UndBio</w:t>
+      </w:r>
+      <w:proofErr w:type="spellEnd"/>
+      <w:r>
+        <w:t xml:space="preserve">’ as this was the only dataset that labeled impulsive calls. Should users wish to include clicks in classifiers, they should </w:t>
       </w:r>
       <w:r>
         <w:t>refer</w:t>
@@ -1496,15 +1512,7 @@
         <w:t xml:space="preserve"> </w:t>
       </w:r>
       <w:r>
-        <w:t xml:space="preserve">lab consisted of two deployments, one on the continental shelf edge off the west coast of Vancouver Island and another from an instrument deployed on the northern mainland coast of British Columbia. Data were based on approximately 375 days of recording off Vancouver Island and 116 days of recording in northern BC. With the former targeting the winter months. The focus of the original analysis effort that resulted in these datasets was simply to identify which of the recording files contained killer whales calls for use in various habitat studies. The analysis was conducted by using an automated detector and manually identifying </w:t>
-      </w:r>
-      <w:proofErr w:type="gramStart"/>
-      <w:r>
-        <w:t>all of</w:t>
-      </w:r>
-      <w:proofErr w:type="gramEnd"/>
-      <w:r>
-        <w:t xml:space="preserve"> the resulting detections. Such a manually annotated dataset may be useful to detector/classifier development efforts.</w:t>
+        <w:t>lab consisted of two deployments, one on the continental shelf edge off the west coast of Vancouver Island and another from an instrument deployed on the northern mainland coast of British Columbia. Data were based on approximately 375 days of recording off Vancouver Island and 116 days of recording in northern BC. With the former targeting the winter months. The focus of the original analysis effort that resulted in these datasets was simply to identify which of the recording files contained killer whales calls for use in various habitat studies. The analysis was conducted by using an automated detector and manually identifying all of the resulting detections. Such a manually annotated dataset may be useful to detector/classifier development efforts.</w:t>
       </w:r>
     </w:p>
     <w:p>
@@ -1524,23 +1532,7 @@
     </w:p>
     <w:p>
       <w:r>
-        <w:t xml:space="preserve">Data were collected using AURAL-M2 and SM2M </w:t>
-      </w:r>
-      <w:proofErr w:type="gramStart"/>
-      <w:r>
-        <w:t>off of</w:t>
-      </w:r>
-      <w:proofErr w:type="gramEnd"/>
-      <w:r>
-        <w:t xml:space="preserve"> Vancouver Island and Northern BC, respectively. As with all DFO data exact locations are not publicly available. Deployment depth </w:t>
-      </w:r>
-      <w:proofErr w:type="gramStart"/>
-      <w:r>
-        <w:t>off of</w:t>
-      </w:r>
-      <w:proofErr w:type="gramEnd"/>
-      <w:r>
-        <w:t xml:space="preserve"> Vancouver Island was approximately 114m and 35m at the Northern BC deployment site. The AURAL-M2 sampled audio at 16.384 kHz and the SM2M sampled at 16khz. </w:t>
+        <w:t xml:space="preserve">Data were collected using AURAL-M2 and SM2M off of Vancouver Island and Northern BC, respectively. As with all DFO data exact locations are not publicly available. Deployment depth off of Vancouver Island was approximately 114m and 35m at the Northern BC deployment site. The AURAL-M2 sampled audio at 16.384 kHz and the SM2M sampled at 16khz. </w:t>
       </w:r>
     </w:p>
     <w:p>
@@ -1582,15 +1574,7 @@
         <w:t xml:space="preserve">. </w:t>
       </w:r>
       <w:r>
-        <w:t xml:space="preserve">Detection </w:t>
-      </w:r>
-      <w:proofErr w:type="gramStart"/>
-      <w:r>
-        <w:t>start</w:t>
-      </w:r>
-      <w:proofErr w:type="gramEnd"/>
-      <w:r>
-        <w:t>, end, low and high frequencies were combined if the labels were consistent across overlapping detections. This was done with finer resolution labels (e.g. call type, clan, subclan, or pod)</w:t>
+        <w:t>Detection start, end, low and high frequencies were combined if the labels were consistent across overlapping detections. This was done with finer resolution labels (e.g. call type, clan, subclan, or pod)</w:t>
       </w:r>
       <w:r>
         <w:t xml:space="preserve"> than are presented in the </w:t>
@@ -1669,15 +1653,7 @@
         <w:t>ecotype,</w:t>
       </w:r>
       <w:r>
-        <w:t xml:space="preserve"> we assume that KW class is </w:t>
-      </w:r>
-      <w:proofErr w:type="gramStart"/>
-      <w:r>
-        <w:t>certain</w:t>
-      </w:r>
-      <w:proofErr w:type="gramEnd"/>
-      <w:r>
-        <w:t xml:space="preserve"> and the question mark is removed. </w:t>
+        <w:t xml:space="preserve"> we assume that KW class is certain and the question mark is removed. </w:t>
       </w:r>
       <w:commentRangeEnd w:id="6"/>
       <w:r>
@@ -1689,15 +1665,7 @@
     </w:p>
     <w:p>
       <w:r>
-        <w:t xml:space="preserve">Note that individual detections may be separate components of the same discrete call (i.e. harmonics or sidebands), thus, not every detection represents a unique vocalization. The PAMGuard Whistle and Moan detector detects individual contours, so all individual harmonics within a call </w:t>
-      </w:r>
-      <w:proofErr w:type="gramStart"/>
-      <w:r>
-        <w:t>would</w:t>
-      </w:r>
-      <w:proofErr w:type="gramEnd"/>
-      <w:r>
-        <w:t xml:space="preserve"> constitute separate detections if they meet the detector’s criteria (this happens quite frequently). Also, the settings of the detector mean that independent tones (like from multiple individuals) that cross or overlap in frequency and time may be detected as a single detection. </w:t>
+        <w:t xml:space="preserve">Note that individual detections may be separate components of the same discrete call (i.e. harmonics or sidebands), thus, not every detection represents a unique vocalization. The PAMGuard Whistle and Moan detector detects individual contours, so all individual harmonics within a call would constitute separate detections if they meet the detector’s criteria (this happens quite frequently). Also, the settings of the detector mean that independent tones (like from multiple individuals) that cross or overlap in frequency and time may be detected as a single detection. </w:t>
       </w:r>
       <w:r>
         <w:rPr>
@@ -1772,7 +1740,25 @@
           <w:color w:val="222222"/>
           <w:shd w:val="clear" w:color="auto" w:fill="FFFFFF"/>
         </w:rPr>
-        <w:t>provided data from four deployment locations, Carmanah, Swanson Channel, and two locations in the Strait of Georgia. The annotated dataset spanned 298 days from September 2021 through June 2022.</w:t>
+        <w:t xml:space="preserve">provided data from four deployment locations, </w:t>
+      </w:r>
+      <w:proofErr w:type="spellStart"/>
+      <w:r>
+        <w:rPr>
+          <w:rFonts w:ascii="Calibri" w:hAnsi="Calibri"/>
+          <w:color w:val="222222"/>
+          <w:shd w:val="clear" w:color="auto" w:fill="FFFFFF"/>
+        </w:rPr>
+        <w:t>Carmanah</w:t>
+      </w:r>
+      <w:proofErr w:type="spellEnd"/>
+      <w:r>
+        <w:rPr>
+          <w:rFonts w:ascii="Calibri" w:hAnsi="Calibri"/>
+          <w:color w:val="222222"/>
+          <w:shd w:val="clear" w:color="auto" w:fill="FFFFFF"/>
+        </w:rPr>
+        <w:t>, Swanson Channel, and two locations in the Strait of Georgia. The annotated dataset spanned 298 days from September 2021 through June 2022.</w:t>
       </w:r>
     </w:p>
     <w:p>
@@ -1792,16 +1778,34 @@
     </w:p>
     <w:p>
       <w:r>
-        <w:t xml:space="preserve">Four locations were chosen for the study area. Carmanah Point, Swanson Channel and the Northern and Southern Ends of the Strait of Georgia. Exact locations are not disclosed. A </w:t>
-      </w:r>
-      <w:r>
-        <w:t xml:space="preserve">SoundTrap </w:t>
+        <w:t xml:space="preserve">Four locations were chosen for the study area. </w:t>
+      </w:r>
+      <w:proofErr w:type="spellStart"/>
+      <w:r>
+        <w:t>Carmanah</w:t>
+      </w:r>
+      <w:proofErr w:type="spellEnd"/>
+      <w:r>
+        <w:t xml:space="preserve"> Point, Swanson Channel and the Northern and Southern Ends of the Strait of Georgia. Exact locations are not disclosed. A </w:t>
+      </w:r>
+      <w:proofErr w:type="spellStart"/>
+      <w:r>
+        <w:t>SoundTrap</w:t>
+      </w:r>
+      <w:proofErr w:type="spellEnd"/>
+      <w:r>
+        <w:t xml:space="preserve"> </w:t>
       </w:r>
       <w:r>
         <w:t xml:space="preserve">(www.oceaninstruments.co.nz) was used for the </w:t>
       </w:r>
-      <w:r>
-        <w:t xml:space="preserve">Carmanah </w:t>
+      <w:proofErr w:type="spellStart"/>
+      <w:r>
+        <w:t>Carmanah</w:t>
+      </w:r>
+      <w:proofErr w:type="spellEnd"/>
+      <w:r>
+        <w:t xml:space="preserve"> </w:t>
       </w:r>
       <w:r>
         <w:t xml:space="preserve">point location and AMARS were used for all other deployments. </w:t>
@@ -1816,7 +1820,15 @@
         <w:t>H</w:t>
       </w:r>
       <w:r>
-        <w:t>z for the SoundTrap or 256 kHz for the AMARs.</w:t>
+        <w:t xml:space="preserve">z for the </w:t>
+      </w:r>
+      <w:proofErr w:type="spellStart"/>
+      <w:r>
+        <w:t>SoundTrap</w:t>
+      </w:r>
+      <w:proofErr w:type="spellEnd"/>
+      <w:r>
+        <w:t xml:space="preserve"> or 256 kHz for the AMARs.</w:t>
       </w:r>
     </w:p>
     <w:p>
@@ -1842,7 +1854,23 @@
         <w:t>A</w:t>
       </w:r>
       <w:r>
-        <w:t xml:space="preserve">udio files were downsampled within PAMGuard to 48 kHz, and a weak IIR Butterworth high-pass filter with a threshold of 2 kHz and an order of 1 was applied to reduce background noise in the lower frequency bands. </w:t>
+        <w:t xml:space="preserve">udio files were </w:t>
+      </w:r>
+      <w:proofErr w:type="spellStart"/>
+      <w:r>
+        <w:t>downsampled</w:t>
+      </w:r>
+      <w:proofErr w:type="spellEnd"/>
+      <w:r>
+        <w:t xml:space="preserve"> within </w:t>
+      </w:r>
+      <w:proofErr w:type="spellStart"/>
+      <w:r>
+        <w:t>PAMGuard</w:t>
+      </w:r>
+      <w:proofErr w:type="spellEnd"/>
+      <w:r>
+        <w:t xml:space="preserve"> to 48 kHz, and a weak IIR Butterworth high-pass filter with a threshold of 2 kHz and an order of 1 was applied to reduce background noise in the lower frequency bands. </w:t>
       </w:r>
       <w:r>
         <w:t>N</w:t>
@@ -1854,16 +1882,11 @@
         <w:t>ies</w:t>
       </w:r>
       <w:r>
-        <w:t xml:space="preserve"> </w:t>
-      </w:r>
-      <w:proofErr w:type="gramStart"/>
-      <w:r>
-        <w:t xml:space="preserve">of </w:t>
+        <w:t xml:space="preserve"> of </w:t>
       </w:r>
       <w:r>
         <w:t xml:space="preserve"> -</w:t>
       </w:r>
-      <w:proofErr w:type="gramEnd"/>
       <w:r>
         <w:t xml:space="preserve">164.1 dB  </w:t>
       </w:r>
@@ -1877,7 +1900,15 @@
         <w:t>were used</w:t>
       </w:r>
       <w:r>
-        <w:t xml:space="preserve"> for AMARs and the SoundTraps, respectively. The Whistle and Moan Detector used a minimum frequency threshold of 200 Hz, a maximum frequency threshold of 24000 Hz (the Nyquist rate), and a minimum contour length of 15 time slices (about 341 milliseconds); otherwise, all other detection settings were kept at their defaults. In the detector's noise and thresholding tab, all boxes except "Run Gaussian Kernel Smoothing" were checked and any input values were kept at their defaults as well. The FFT engine used with the detector used an FFT length of 2048, a hop size of 1024, and a Hann window function, with the same noise parameters as those in the detector.</w:t>
+        <w:t xml:space="preserve"> for AMARs and the </w:t>
+      </w:r>
+      <w:proofErr w:type="spellStart"/>
+      <w:r>
+        <w:t>SoundTraps</w:t>
+      </w:r>
+      <w:proofErr w:type="spellEnd"/>
+      <w:r>
+        <w:t>, respectively. The Whistle and Moan Detector used a minimum frequency threshold of 200 Hz, a maximum frequency threshold of 24000 Hz (the Nyquist rate), and a minimum contour length of 15 time slices (about 341 milliseconds); otherwise, all other detection settings were kept at their defaults. In the detector's noise and thresholding tab, all boxes except "Run Gaussian Kernel Smoothing" were checked and any input values were kept at their defaults as well. The FFT engine used with the detector used an FFT length of 2048, a hop size of 1024, and a Hann window function, with the same noise parameters as those in the detector.</w:t>
       </w:r>
     </w:p>
     <w:p>
@@ -1903,21 +1934,7 @@
         <w:rPr>
           <w:color w:val="FF0000"/>
         </w:rPr>
-        <w:t xml:space="preserve"> Annotations included whistles and pulsed </w:t>
-      </w:r>
-      <w:proofErr w:type="gramStart"/>
-      <w:r>
-        <w:rPr>
-          <w:color w:val="FF0000"/>
-        </w:rPr>
-        <w:t>calls</w:t>
-      </w:r>
-      <w:proofErr w:type="gramEnd"/>
-      <w:r>
-        <w:rPr>
-          <w:color w:val="FF0000"/>
-        </w:rPr>
-        <w:t xml:space="preserve"> but echolocation clicks were not </w:t>
+        <w:t xml:space="preserve"> Annotations included whistles and pulsed calls but echolocation clicks were not </w:t>
       </w:r>
       <w:r>
         <w:rPr>
@@ -1966,12 +1983,54 @@
         <w:pStyle w:val="Heading3"/>
       </w:pPr>
       <w:r>
-        <w:t>JASCO, Vancouver Frasier Port Authority</w:t>
+        <w:t>JASCO</w:t>
+      </w:r>
+      <w:r>
+        <w:t xml:space="preserve"> and</w:t>
+      </w:r>
+      <w:r>
+        <w:t xml:space="preserve"> Vancouver Frasier Port Authority</w:t>
       </w:r>
     </w:p>
     <w:p>
       <w:r>
-        <w:t xml:space="preserve">The Vancouver Frasier Port Authority (VFPA) in collaboration with JASCO Applied Sciences, collected data from two locations in Haro Strait. These data were part of the Enhancing Cetacean Habitat Observation program which aims to improve killer whale acoustic habitat through voluntary vessel speed reductions. </w:t>
+        <w:t>The Vancouver Frasier Port Authority (VFPA) in collaboration with JASCO Applied Sciences, collected data from two locations in Haro Strait</w:t>
+      </w:r>
+      <w:r>
+        <w:t xml:space="preserve"> </w:t>
+      </w:r>
+      <w:r>
+        <w:t>and Boundary Pass</w:t>
+      </w:r>
+      <w:r>
+        <w:t>. These data were part of the Enhancing Cetacean Habitat Observation program which aims to improve killer whale acoustic habitat through voluntary vessel speed reductions</w:t>
+      </w:r>
+      <w:r>
+        <w:t xml:space="preserve"> </w:t>
+      </w:r>
+      <w:r>
+        <w:fldChar w:fldCharType="begin"/>
+      </w:r>
+      <w:r>
+        <w:instrText xml:space="preserve"> ADDIN ZOTERO_ITEM CSL_CITATION {"citationID":"KJcznww4","properties":{"formattedCitation":"(Joy et al., 2019)","plainCitation":"(Joy et al., 2019)","noteIndex":0},"citationItems":[{"id":70,"uris":["http://zotero.org/users/local/kg8zx2dc/items/DHG3VRPK"],"itemData":{"id":70,"type":"article-journal","abstract":"A voluntary commercial vessel Slowdown trial was conducted through 16 nm of shipping lanes overlapping critical habitat of at-risk southern resident killer whales (SRKW) in the Salish Sea. From August 7 to October 6, 2017, the trial requested piloted vessels to slow to 11 knots speed-through-water. Analysis of AIS vessel tracking data showed that 421 of 951 (44%) piloted transits achieved speeds within one knot of the target (i.e., ≤12 knots) and 55% achieved speeds ≤13 knots. Slowdown results were compared to ‘Baseline’ noise of the same region, matched across lunar months. A local hydrophone listening station in Lime Kiln State Park, 2.3 km from the shipping lane, recorded 1.2 dB reductions in median broadband noise (10-100,000 Hz, rms) compared to the Baseline period, despite longer transit durations during the trial. Filtering for commercial vessels within 6 km radius of Lime Kiln listening station (aiming to remove confounding effects of variability in vessel numbers), and excluding small boat noise, high current and wind speed periods, median noise was reduced by 2.5 dB. The reductions were highest in the 1st decade band (-3.1 dB, 10-100 Hz) and lowest in the 4th decade band (-0.3 dB reduction, 10-100 kHz). A regional vessel noise model predicted noise for a range of traffic volume and vessel speed scenarios for a 1133 km2 ‘Slowdown region’ containing the 16 nm of the trial’s shipping lanes. A temporally and spatially-explicit simulation model was used to evaluate the changes in traffic volume and speed on SRKW in their foraging habitat within this Slowdown region. The simulation model tracked the number and magnitude of noise-exposure events that impacted each of 78 SRKW across different traffic volume-speed scenarios. These metrics were simplified to a cumulative effect termed ‘potential lost foraging time’. The model predicted that the voluntary Slowdown trial achieved 22% reduction in ‘potential lost foraging time’ for SRKW, with 40% reductions under 100% 11 knot participation. Slower vessel speeds reduced underwater noise in the Slowdown area despite longer passage times and therefore suggest this is an effective way to benefit SRKW habitat function in the vicinity of shipping lanes.","container-title":"Frontiers in Marine Science","DOI":"10.3389/fmars.2019.00344","ISSN":"2296-7745","journalAbbreviation":"Front. Mar. Sci.","language":"English","note":"publisher: Frontiers","source":"Frontiers","title":"Potential Benefits of Vessel Slowdowns on Endangered Southern Resident Killer Whales","URL":"https://www.frontiersin.org/articles/10.3389/fmars.2019.00344","volume":"6","author":[{"family":"Joy","given":"Ruth"},{"family":"Tollit","given":"Dominic"},{"family":"Wood","given":"Jason"},{"family":"MacGillivray","given":"Alexander"},{"family":"Li","given":"Zizheng"},{"family":"Trounce","given":"Krista"},{"family":"Robinson","given":"Orla"}],"accessed":{"date-parts":[["2024",5,28]]},"issued":{"date-parts":[["2019",6,26]]}}}],"schema":"https://github.com/citation-style-language/schema/raw/master/csl-citation.json"} </w:instrText>
+      </w:r>
+      <w:r>
+        <w:fldChar w:fldCharType="separate"/>
+      </w:r>
+      <w:r>
+        <w:rPr>
+          <w:rFonts w:ascii="Calibri" w:hAnsi="Calibri" w:cs="Calibri"/>
+        </w:rPr>
+        <w:t>(Joy et al., 2019)</w:t>
+      </w:r>
+      <w:r>
+        <w:fldChar w:fldCharType="end"/>
+      </w:r>
+      <w:r>
+        <w:t>.</w:t>
+      </w:r>
+      <w:r>
+        <w:t xml:space="preserve"> </w:t>
       </w:r>
     </w:p>
     <w:p>
@@ -1990,21 +2049,6 @@
       </w:r>
     </w:p>
     <w:p>
-      <w:pPr>
-        <w:rPr>
-          <w:b/>
-          <w:bCs/>
-        </w:rPr>
-      </w:pPr>
-      <w:r>
-        <w:rPr>
-          <w:b/>
-          <w:bCs/>
-        </w:rPr>
-        <w:t>Haro Strait North and South</w:t>
-      </w:r>
-    </w:p>
-    <w:p>
       <w:r>
         <w:t>AMAR recorders were deployed directly adjacent to the southbound and northbound shipping lanes in Haro Strait (</w:t>
       </w:r>
@@ -2074,13 +2118,8 @@
         </w:rPr>
         <w:t>th</w:t>
       </w:r>
-      <w:proofErr w:type="gramStart"/>
-      <w:r>
-        <w:t xml:space="preserve"> 2017</w:t>
-      </w:r>
-      <w:proofErr w:type="gramEnd"/>
-      <w:r>
-        <w:t xml:space="preserve">. Instruments were deployed and refurbished AMAR’s were re-deployed at the same locations on </w:t>
+      <w:r>
+        <w:t xml:space="preserve"> 2017. Instruments were deployed and refurbished AMAR’s were re-deployed at the same locations on </w:t>
       </w:r>
       <w:r>
         <w:t>September</w:t>
@@ -2106,10 +2145,14 @@
       <w:r>
         <w:t xml:space="preserve"> of the same year.</w:t>
       </w:r>
-    </w:p>
-    <w:p>
-      <w:r>
-        <w:t xml:space="preserve">In addition to the he Haro Strait monitors an AMAR was also briefly deployed in Boundary Pass as part of an </w:t>
+      <w:r>
+        <w:t xml:space="preserve"> Data from the boundary pass location were collected over the period between September 2018 and April 2019. Deployment depths ranged between 193m to 251</w:t>
+      </w:r>
+      <w:r>
+        <w:t>m across the three regions.</w:t>
+      </w:r>
+      <w:r>
+        <w:t xml:space="preserve">  </w:t>
       </w:r>
     </w:p>
     <w:p>
@@ -2129,34 +2172,16 @@
     </w:p>
     <w:p>
       <w:r>
-        <w:t xml:space="preserve">As above raw audio files were pre-processed for the presence of target signals by the same proprietary </w:t>
-      </w:r>
-      <w:r>
-        <w:t>detection algorithm developed by JASCO</w:t>
+        <w:t>For all deployments, d</w:t>
+      </w:r>
+      <w:r>
+        <w:t>ata were sampled at 256 kHz and killer whale encounters were identified with a proprietary detection algorithm</w:t>
+      </w:r>
+      <w:r>
+        <w:t xml:space="preserve"> developed by JASCO Applied Science</w:t>
       </w:r>
       <w:r>
         <w:t xml:space="preserve">. </w:t>
-      </w:r>
-    </w:p>
-    <w:p/>
-    <w:p>
-      <w:pPr>
-        <w:rPr>
-          <w:b/>
-          <w:bCs/>
-        </w:rPr>
-      </w:pPr>
-      <w:r>
-        <w:rPr>
-          <w:b/>
-          <w:bCs/>
-        </w:rPr>
-        <w:t>Annotation</w:t>
-      </w:r>
-    </w:p>
-    <w:p>
-      <w:r>
-        <w:t xml:space="preserve">Annotations were provided by the HALLO group </w:t>
       </w:r>
     </w:p>
     <w:p>
@@ -2171,55 +2196,35 @@
           <w:b/>
           <w:bCs/>
         </w:rPr>
-        <w:t>Boundary Pass</w:t>
+        <w:t>Annotation</w:t>
       </w:r>
     </w:p>
     <w:p>
-      <w:pPr>
-        <w:rPr>
-          <w:b/>
-          <w:bCs/>
-        </w:rPr>
-      </w:pPr>
-      <w:r>
-        <w:rPr>
-          <w:b/>
-          <w:bCs/>
-        </w:rPr>
-        <w:t>Deployment</w:t>
+      <w:r>
+        <w:t xml:space="preserve">Encounters were manually annotated </w:t>
+      </w:r>
+      <w:r>
+        <w:t xml:space="preserve">by expert analysts </w:t>
+      </w:r>
+      <w:r>
+        <w:t xml:space="preserve">for the presence of killer whale calls as part of the HALLO project. </w:t>
+      </w:r>
+      <w:r>
+        <w:t>A</w:t>
+      </w:r>
+      <w:r>
+        <w:t xml:space="preserve">nnotators used Raven Pro to identify killer whale calls and, where </w:t>
+      </w:r>
+      <w:r>
+        <w:t>possible, classify</w:t>
+      </w:r>
+      <w:r>
+        <w:t xml:space="preserve"> calls to call type. </w:t>
+      </w:r>
+      <w:r>
+        <w:t xml:space="preserve">Annotators also noted the presence of a variety of non-target calls and abiotic sounds including unknown signals, background noise, fish, and potential pacific-white-sided dolphins.  </w:t>
       </w:r>
     </w:p>
-    <w:p>
-      <w:pPr>
-        <w:rPr>
-          <w:b/>
-          <w:bCs/>
-        </w:rPr>
-      </w:pPr>
-      <w:r>
-        <w:rPr>
-          <w:b/>
-          <w:bCs/>
-        </w:rPr>
-        <w:t>Processing</w:t>
-      </w:r>
-    </w:p>
-    <w:p>
-      <w:pPr>
-        <w:rPr>
-          <w:b/>
-          <w:bCs/>
-        </w:rPr>
-      </w:pPr>
-      <w:r>
-        <w:rPr>
-          <w:b/>
-          <w:bCs/>
-        </w:rPr>
-        <w:t>Annotation</w:t>
-      </w:r>
-    </w:p>
-    <w:p/>
     <w:p>
       <w:pPr>
         <w:pStyle w:val="Heading3"/>
@@ -2263,13 +2268,46 @@
         <w:t xml:space="preserve"> </w:t>
       </w:r>
       <w:r>
-        <w:t>Networks Canada and JASCO Applied Sciences. This listening station has been in place since</w:t>
+        <w:t xml:space="preserve">Networks Canada and JASCO Applied Sciences. </w:t>
+      </w:r>
+      <w:r>
+        <w:t xml:space="preserve">Data from this hydrophone have been used in evaluating changes in noise levels associated with voluntary vessel slowdowns </w:t>
+      </w:r>
+      <w:r>
+        <w:fldChar w:fldCharType="begin"/>
+      </w:r>
+      <w:r>
+        <w:instrText xml:space="preserve"> ADDIN ZOTERO_ITEM CSL_CITATION {"citationID":"DghvjEAI","properties":{"formattedCitation":"(Joy et al., 2019)","plainCitation":"(Joy et al., 2019)","noteIndex":0},"citationItems":[{"id":70,"uris":["http://zotero.org/users/local/kg8zx2dc/items/DHG3VRPK"],"itemData":{"id":70,"type":"article-journal","abstract":"A voluntary commercial vessel Slowdown trial was conducted through 16 nm of shipping lanes overlapping critical habitat of at-risk southern resident killer whales (SRKW) in the Salish Sea. From August 7 to October 6, 2017, the trial requested piloted vessels to slow to 11 knots speed-through-water. Analysis of AIS vessel tracking data showed that 421 of 951 (44%) piloted transits achieved speeds within one knot of the target (i.e., ≤12 knots) and 55% achieved speeds ≤13 knots. Slowdown results were compared to ‘Baseline’ noise of the same region, matched across lunar months. A local hydrophone listening station in Lime Kiln State Park, 2.3 km from the shipping lane, recorded 1.2 dB reductions in median broadband noise (10-100,000 Hz, rms) compared to the Baseline period, despite longer transit durations during the trial. Filtering for commercial vessels within 6 km radius of Lime Kiln listening station (aiming to remove confounding effects of variability in vessel numbers), and excluding small boat noise, high current and wind speed periods, median noise was reduced by 2.5 dB. The reductions were highest in the 1st decade band (-3.1 dB, 10-100 Hz) and lowest in the 4th decade band (-0.3 dB reduction, 10-100 kHz). A regional vessel noise model predicted noise for a range of traffic volume and vessel speed scenarios for a 1133 km2 ‘Slowdown region’ containing the 16 nm of the trial’s shipping lanes. A temporally and spatially-explicit simulation model was used to evaluate the changes in traffic volume and speed on SRKW in their foraging habitat within this Slowdown region. The simulation model tracked the number and magnitude of noise-exposure events that impacted each of 78 SRKW across different traffic volume-speed scenarios. These metrics were simplified to a cumulative effect termed ‘potential lost foraging time’. The model predicted that the voluntary Slowdown trial achieved 22% reduction in ‘potential lost foraging time’ for SRKW, with 40% reductions under 100% 11 knot participation. Slower vessel speeds reduced underwater noise in the Slowdown area despite longer passage times and therefore suggest this is an effective way to benefit SRKW habitat function in the vicinity of shipping lanes.","container-title":"Frontiers in Marine Science","DOI":"10.3389/fmars.2019.00344","ISSN":"2296-7745","journalAbbreviation":"Front. Mar. Sci.","language":"English","note":"publisher: Frontiers","source":"Frontiers","title":"Potential Benefits of Vessel Slowdowns on Endangered Southern Resident Killer Whales","URL":"https://www.frontiersin.org/articles/10.3389/fmars.2019.00344","volume":"6","author":[{"family":"Joy","given":"Ruth"},{"family":"Tollit","given":"Dominic"},{"family":"Wood","given":"Jason"},{"family":"MacGillivray","given":"Alexander"},{"family":"Li","given":"Zizheng"},{"family":"Trounce","given":"Krista"},{"family":"Robinson","given":"Orla"}],"accessed":{"date-parts":[["2024",5,28]]},"issued":{"date-parts":[["2019",6,26]]}}}],"schema":"https://github.com/citation-style-language/schema/raw/master/csl-citation.json"} </w:instrText>
+      </w:r>
+      <w:r>
+        <w:fldChar w:fldCharType="separate"/>
+      </w:r>
+      <w:r>
+        <w:rPr>
+          <w:rFonts w:ascii="Calibri" w:hAnsi="Calibri" w:cs="Calibri"/>
+        </w:rPr>
+        <w:t>(Joy et al., 2019)</w:t>
+      </w:r>
+      <w:r>
+        <w:fldChar w:fldCharType="end"/>
+      </w:r>
+      <w:r>
+        <w:t>.</w:t>
+      </w:r>
+      <w:r>
+        <w:t>This listening station has been in place since</w:t>
       </w:r>
       <w:r>
         <w:t xml:space="preserve"> </w:t>
       </w:r>
       <w:r>
         <w:t xml:space="preserve">September 2015 and is now in its third year of operation. </w:t>
+      </w:r>
+      <w:r>
+        <w:t>A small section of the data were manually validated for the presence of killer whales, humpback whales and other signals of interest</w:t>
+      </w:r>
+      <w:r>
+        <w:t>.</w:t>
       </w:r>
     </w:p>
     <w:p>
@@ -2288,35 +2326,32 @@
       </w:r>
     </w:p>
     <w:p>
-      <w:proofErr w:type="gramStart"/>
-      <w:r>
-        <w:lastRenderedPageBreak/>
-        <w:t>Roberts</w:t>
-      </w:r>
-      <w:proofErr w:type="gramEnd"/>
-      <w:r>
-        <w:t xml:space="preserve"> bank (actually Strait of Georgia)</w:t>
-      </w:r>
-    </w:p>
-    <w:p>
-      <w:r>
-        <w:t>The ULS is situated on the seabed at approximately 170 metres water depth, in the northbound traffic lane, approximately 30 kilometres southwest of Vancouver. Synchronized data from four hydrophones are streamed to shore in near real-time via the Victoria Experimental Network Under the Sea (VENUS) Observatory operated by Ocean Networks Canada.</w:t>
-      </w:r>
-    </w:p>
-    <w:p/>
-    <w:p>
-      <w:pPr>
-        <w:rPr>
-          <w:b/>
-          <w:bCs/>
-        </w:rPr>
-      </w:pPr>
-      <w:r>
-        <w:rPr>
-          <w:b/>
-          <w:bCs/>
-        </w:rPr>
-        <w:t>Processing</w:t>
+      <w:r>
+        <w:t>The ULS is situated on the seabed at approximately 170</w:t>
+      </w:r>
+      <w:r>
+        <w:t xml:space="preserve"> m</w:t>
+      </w:r>
+      <w:r>
+        <w:t xml:space="preserve"> depth</w:t>
+      </w:r>
+      <w:r>
+        <w:t xml:space="preserve"> approximately 30km west of Vancouver, Canada</w:t>
+      </w:r>
+      <w:r>
+        <w:t xml:space="preserve">. The </w:t>
+      </w:r>
+      <w:r>
+        <w:t>location</w:t>
+      </w:r>
+      <w:r>
+        <w:t xml:space="preserve"> </w:t>
+      </w:r>
+      <w:r>
+        <w:t>aims to monitor noise in association with the northbound shipping lane</w:t>
+      </w:r>
+      <w:r>
+        <w:t>. Synchronized data from four hydrophones are streamed to shore in near real-time via the Victoria Experimental Network Under the Sea (VENUS) Observatory operated by Ocean Networks Canada.</w:t>
       </w:r>
     </w:p>
     <w:p>
@@ -2331,10 +2366,35 @@
           <w:b/>
           <w:bCs/>
         </w:rPr>
+        <w:lastRenderedPageBreak/>
+        <w:t>Processing</w:t>
+      </w:r>
+    </w:p>
+    <w:p>
+      <w:r>
+        <w:t xml:space="preserve">For all deployments, data were sampled at 256 kHz and killer whale encounters were identified with a proprietary detection algorithm developed by JASCO Applied Science. </w:t>
+      </w:r>
+    </w:p>
+    <w:p>
+      <w:pPr>
+        <w:rPr>
+          <w:b/>
+          <w:bCs/>
+        </w:rPr>
+      </w:pPr>
+      <w:r>
+        <w:rPr>
+          <w:b/>
+          <w:bCs/>
+        </w:rPr>
         <w:t>Annotation</w:t>
       </w:r>
     </w:p>
-    <w:p/>
+    <w:p>
+      <w:r>
+        <w:t xml:space="preserve">Encounters were manually annotated by expert analysts for the presence of killer whale calls as part of the HALLO project. Annotators used Raven Pro to identify killer whale calls and, where possible, classify calls to call type. Annotators also noted the presence of a variety of non-target calls and abiotic sounds including unknown signals, background noise, fish, sonar, and potential pacific-white-sided dolphins.  </w:t>
+      </w:r>
+    </w:p>
     <w:p/>
     <w:p>
       <w:pPr>
@@ -2364,7 +2424,23 @@
           <w:rFonts w:eastAsia="Times New Roman" w:cstheme="minorHAnsi"/>
           <w:color w:val="000000" w:themeColor="text1"/>
         </w:rPr>
-        <w:t xml:space="preserve">The Saturna Island Marine Research and Education Society (SIMRES) maintains several hydrophones along the BC coast as part of the Whale Sound Network. This network collaborates to enable scientific quantification of how the ocean soundscape is changing. Since 2015, hydrophones have been placed in Boundary Pass at two different locations, East Point and Monarch Head (SIMRES, 2020). </w:t>
+        <w:t xml:space="preserve">The </w:t>
+      </w:r>
+      <w:proofErr w:type="spellStart"/>
+      <w:r>
+        <w:rPr>
+          <w:rFonts w:eastAsia="Times New Roman" w:cstheme="minorHAnsi"/>
+          <w:color w:val="000000" w:themeColor="text1"/>
+        </w:rPr>
+        <w:t>Saturna</w:t>
+      </w:r>
+      <w:proofErr w:type="spellEnd"/>
+      <w:r>
+        <w:rPr>
+          <w:rFonts w:eastAsia="Times New Roman" w:cstheme="minorHAnsi"/>
+          <w:color w:val="000000" w:themeColor="text1"/>
+        </w:rPr>
+        <w:t xml:space="preserve"> Island Marine Research and Education Society (SIMRES) maintains several hydrophones along the BC coast as part of the Whale Sound Network. This network collaborates to enable scientific quantification of how the ocean soundscape is changing. Since 2015, hydrophones have been placed in Boundary Pass at two different locations, East Point and Monarch Head (SIMRES, 2020). </w:t>
       </w:r>
       <w:r>
         <w:rPr>
@@ -2378,7 +2454,23 @@
           <w:rFonts w:eastAsia="Times New Roman" w:cstheme="minorHAnsi"/>
           <w:color w:val="000000" w:themeColor="text1"/>
         </w:rPr>
-        <w:t>nnotated data provided were from the East Point Hydrophone located off the southeasternmost point of Saturna Island.</w:t>
+        <w:t xml:space="preserve">nnotated data provided were from the East Point Hydrophone located off the southeasternmost point of </w:t>
+      </w:r>
+      <w:proofErr w:type="spellStart"/>
+      <w:r>
+        <w:rPr>
+          <w:rFonts w:eastAsia="Times New Roman" w:cstheme="minorHAnsi"/>
+          <w:color w:val="000000" w:themeColor="text1"/>
+        </w:rPr>
+        <w:t>Saturna</w:t>
+      </w:r>
+      <w:proofErr w:type="spellEnd"/>
+      <w:r>
+        <w:rPr>
+          <w:rFonts w:eastAsia="Times New Roman" w:cstheme="minorHAnsi"/>
+          <w:color w:val="000000" w:themeColor="text1"/>
+        </w:rPr>
+        <w:t xml:space="preserve"> Island.</w:t>
       </w:r>
       <w:r>
         <w:rPr>
@@ -2402,12 +2494,21 @@
           <w:rFonts w:cstheme="minorHAnsi"/>
           <w:color w:val="000000" w:themeColor="text1"/>
         </w:rPr>
-        <w:t xml:space="preserve">The original goal of this annotation effort was to determine how vessel noise impacts SRKW acoustic behaviour in Boundary Pass. Specifically, comparing the bandwidth frequency, peak frequency, and duration of SRKW calls in instances of low and high vessel noise (Murphy, 2023). The annotated dataset includes 13 hours and 40 minutes of SRKW acoustic activity and call types were identified from all three SRKW pods, J, K, and L. The duration of acoustic events varied and ranged from 5 minutes to 190 minutes. </w:t>
-      </w:r>
-    </w:p>
-    <w:p>
-      <w:r>
-        <w:t xml:space="preserve"> </w:t>
+        <w:t xml:space="preserve">The goal of this annotation effort was to determine how vessel noise impacts SRKW acoustic </w:t>
+      </w:r>
+      <w:r>
+        <w:rPr>
+          <w:rFonts w:cstheme="minorHAnsi"/>
+          <w:color w:val="000000" w:themeColor="text1"/>
+        </w:rPr>
+        <w:t>behavior</w:t>
+      </w:r>
+      <w:r>
+        <w:rPr>
+          <w:rFonts w:cstheme="minorHAnsi"/>
+          <w:color w:val="000000" w:themeColor="text1"/>
+        </w:rPr>
+        <w:t xml:space="preserve"> in Boundary Pass. The annotated dataset includes 13 hours and 40 minutes of SRKW acoustic activity and call types were identified from all three SRKW pods, J, K, and L. The duration of acoustic events varied and ranged from 5 minutes to 190 minutes. </w:t>
       </w:r>
     </w:p>
     <w:p>
@@ -2439,7 +2540,23 @@
           <w:rFonts w:eastAsia="Times New Roman" w:cstheme="minorHAnsi"/>
           <w:color w:val="222222"/>
         </w:rPr>
-        <w:t>An Ocean Sonic’s icListen high-frequency</w:t>
+        <w:t xml:space="preserve">An Ocean Sonic’s </w:t>
+      </w:r>
+      <w:proofErr w:type="spellStart"/>
+      <w:r>
+        <w:rPr>
+          <w:rFonts w:eastAsia="Times New Roman" w:cstheme="minorHAnsi"/>
+          <w:color w:val="222222"/>
+        </w:rPr>
+        <w:t>icListen</w:t>
+      </w:r>
+      <w:proofErr w:type="spellEnd"/>
+      <w:r>
+        <w:rPr>
+          <w:rFonts w:eastAsia="Times New Roman" w:cstheme="minorHAnsi"/>
+          <w:color w:val="222222"/>
+        </w:rPr>
+        <w:t xml:space="preserve"> high-frequency</w:t>
       </w:r>
       <w:r>
         <w:rPr>
@@ -2505,65 +2622,107 @@
           <w:rFonts w:eastAsia="Times New Roman" w:cstheme="minorHAnsi"/>
           <w:color w:val="000000"/>
         </w:rPr>
-        <w:t xml:space="preserve">) was used to collect audio recordings. The shore-cabled hydrophone is located at a depth of 18 m, approximately 120 m from shore, and is </w:t>
-      </w:r>
-      <w:proofErr w:type="gramStart"/>
+        <w:t>) was used to collect audio recordings. The shore-cabled hydrophone is located at a depth of 18 m, approximately 120 m from shore, and is in close proximity to the commercial shipping channel in Boundary Pass</w:t>
+      </w:r>
       <w:r>
         <w:rPr>
           <w:rFonts w:eastAsia="Times New Roman" w:cstheme="minorHAnsi"/>
           <w:color w:val="000000"/>
         </w:rPr>
-        <w:t>in close proximity to</w:t>
-      </w:r>
-      <w:proofErr w:type="gramEnd"/>
+        <w:t xml:space="preserve"> (</w:t>
+      </w:r>
+      <w:r>
+        <w:rPr>
+          <w:rFonts w:cstheme="minorHAnsi"/>
+          <w:color w:val="000000"/>
+        </w:rPr>
+        <w:t>48.780</w:t>
+      </w:r>
+      <w:r>
+        <w:rPr>
+          <w:rFonts w:cstheme="minorHAnsi"/>
+          <w:color w:val="000000"/>
+        </w:rPr>
+        <w:sym w:font="Symbol" w:char="F0B0"/>
+      </w:r>
+      <w:r>
+        <w:rPr>
+          <w:rFonts w:cstheme="minorHAnsi"/>
+          <w:color w:val="000000"/>
+        </w:rPr>
+        <w:t xml:space="preserve"> N</w:t>
+      </w:r>
+      <w:r>
+        <w:rPr>
+          <w:rFonts w:cstheme="minorHAnsi"/>
+          <w:color w:val="000000"/>
+        </w:rPr>
+        <w:t xml:space="preserve">, </w:t>
+      </w:r>
+      <w:r>
+        <w:rPr>
+          <w:rFonts w:cstheme="minorHAnsi"/>
+          <w:color w:val="000000"/>
+        </w:rPr>
+        <w:t>123.052</w:t>
+      </w:r>
+      <w:r>
+        <w:rPr>
+          <w:rFonts w:cstheme="minorHAnsi"/>
+          <w:color w:val="000000"/>
+        </w:rPr>
+        <w:sym w:font="Symbol" w:char="F0B0"/>
+      </w:r>
+      <w:r>
+        <w:rPr>
+          <w:rFonts w:cstheme="minorHAnsi"/>
+          <w:color w:val="000000"/>
+        </w:rPr>
+        <w:t xml:space="preserve"> W</w:t>
+      </w:r>
+      <w:r>
+        <w:rPr>
+          <w:rFonts w:cstheme="minorHAnsi"/>
+          <w:color w:val="000000"/>
+        </w:rPr>
+        <w:t>)</w:t>
+      </w:r>
+      <w:r>
+        <w:rPr>
+          <w:rFonts w:cstheme="minorHAnsi"/>
+          <w:color w:val="000000"/>
+        </w:rPr>
+        <w:t xml:space="preserve">. </w:t>
+      </w:r>
+    </w:p>
+    <w:p>
+      <w:pPr>
+        <w:rPr>
+          <w:b/>
+          <w:bCs/>
+        </w:rPr>
+      </w:pPr>
+      <w:r>
+        <w:rPr>
+          <w:b/>
+          <w:bCs/>
+        </w:rPr>
+        <w:t>Processing</w:t>
+      </w:r>
+    </w:p>
+    <w:p>
+      <w:pPr>
+        <w:rPr>
+          <w:rFonts w:eastAsia="Times New Roman" w:cstheme="minorHAnsi"/>
+          <w:color w:val="222222"/>
+        </w:rPr>
+      </w:pPr>
       <w:r>
         <w:rPr>
           <w:rFonts w:eastAsia="Times New Roman" w:cstheme="minorHAnsi"/>
           <w:color w:val="000000"/>
         </w:rPr>
-        <w:t xml:space="preserve"> the commercial shipping channel in Boundary Pass. The exact location of the hydrophone is </w:t>
-      </w:r>
-      <w:r>
-        <w:rPr>
-          <w:rFonts w:cstheme="minorHAnsi"/>
-          <w:color w:val="000000"/>
-        </w:rPr>
-        <w:t>48.780</w:t>
-      </w:r>
-      <w:r>
-        <w:rPr>
-          <w:rFonts w:cstheme="minorHAnsi"/>
-          <w:color w:val="000000"/>
-        </w:rPr>
-        <w:sym w:font="Symbol" w:char="F0B0"/>
-      </w:r>
-      <w:r>
-        <w:rPr>
-          <w:rFonts w:cstheme="minorHAnsi"/>
-          <w:color w:val="000000"/>
-        </w:rPr>
-        <w:t xml:space="preserve"> N latitude and 123.052</w:t>
-      </w:r>
-      <w:r>
-        <w:rPr>
-          <w:rFonts w:cstheme="minorHAnsi"/>
-          <w:color w:val="000000"/>
-        </w:rPr>
-        <w:sym w:font="Symbol" w:char="F0B0"/>
-      </w:r>
-      <w:r>
-        <w:rPr>
-          <w:rFonts w:cstheme="minorHAnsi"/>
-          <w:color w:val="000000"/>
-        </w:rPr>
-        <w:t xml:space="preserve"> W longitude. The d</w:t>
-      </w:r>
-      <w:r>
-        <w:rPr>
-          <w:rFonts w:eastAsia="Times New Roman" w:cstheme="minorHAnsi"/>
-          <w:color w:val="000000"/>
-        </w:rPr>
-        <w:t xml:space="preserve">eployment for this kind of hydrophone is typically eight to 12 months long. Audio data is continuously recorded at 128 kHz and stored as five-minute .wav files. In addition, audio data is often streamed live and can be listened to at </w:t>
+        <w:t xml:space="preserve">Audio data is continuously recorded at 128 kHz and stored as five-minute .wav files. In addition, audio data is often streamed live and can be listened to at </w:t>
       </w:r>
       <w:hyperlink r:id="rId14" w:tgtFrame="_blank" w:history="1">
         <w:r>
@@ -2595,11 +2754,141 @@
           <w:b/>
           <w:bCs/>
         </w:rPr>
-        <w:t>Processing</w:t>
+        <w:t>Annotation</w:t>
       </w:r>
     </w:p>
     <w:p>
       <w:pPr>
+        <w:jc w:val="both"/>
+        <w:rPr>
+          <w:rFonts w:cstheme="minorHAnsi"/>
+        </w:rPr>
+      </w:pPr>
+      <w:r>
+        <w:rPr>
+          <w:rFonts w:cstheme="minorHAnsi"/>
+        </w:rPr>
+        <w:t xml:space="preserve">Audio files were manually annotated in Raven Pro v 1.6. </w:t>
+      </w:r>
+      <w:r>
+        <w:rPr>
+          <w:rFonts w:cstheme="minorHAnsi"/>
+        </w:rPr>
+        <w:t xml:space="preserve">All SRKW communication signals </w:t>
+      </w:r>
+      <w:r>
+        <w:rPr>
+          <w:rFonts w:cstheme="minorHAnsi"/>
+        </w:rPr>
+        <w:t xml:space="preserve">including </w:t>
+      </w:r>
+      <w:r>
+        <w:rPr>
+          <w:rFonts w:cstheme="minorHAnsi"/>
+        </w:rPr>
+        <w:t xml:space="preserve">pulsed calls, whistles, buzzes, and rasps were annotated with bounding boxes demarcating the start and end time of the signal as well as the low and high frequencies. When possible, pulsed calls were further classified into </w:t>
+      </w:r>
+      <w:r>
+        <w:rPr>
+          <w:rFonts w:cstheme="minorHAnsi"/>
+        </w:rPr>
+        <w:t xml:space="preserve">the </w:t>
+      </w:r>
+      <w:r>
+        <w:rPr>
+          <w:rFonts w:cstheme="minorHAnsi"/>
+        </w:rPr>
+        <w:t>specific call types</w:t>
+      </w:r>
+      <w:r>
+        <w:rPr>
+          <w:rFonts w:cstheme="minorHAnsi"/>
+        </w:rPr>
+        <w:t xml:space="preserve"> </w:t>
+      </w:r>
+      <w:r>
+        <w:rPr>
+          <w:rFonts w:cstheme="minorHAnsi"/>
+        </w:rPr>
+        <w:t xml:space="preserve">outlined by Ford </w:t>
+      </w:r>
+      <w:r>
+        <w:rPr>
+          <w:rFonts w:cstheme="minorHAnsi"/>
+        </w:rPr>
+        <w:fldChar w:fldCharType="begin"/>
+      </w:r>
+      <w:r>
+        <w:rPr>
+          <w:rFonts w:cstheme="minorHAnsi"/>
+        </w:rPr>
+        <w:instrText xml:space="preserve"> ADDIN ZOTERO_ITEM CSL_CITATION {"citationID":"C1uzB7sv","properties":{"formattedCitation":"(1987)","plainCitation":"(1987)","noteIndex":0},"citationItems":[{"id":69,"uris":["http://zotero.org/users/local/kg8zx2dc/items/QQJXHE67"],"itemData":{"id":69,"type":"report","event-place":"Nanimo British Colombia V9R 5K6","genre":"Canadian Data Report of Fisheries and Aquatic Sciences","number":"633","page":"165","publisher":"Department of Fisheries and Oceans,","publisher-place":"Nanimo British Colombia V9R 5K6","title":"A catalogue of underwater calls produced by killer whales (Orcinus orca) in British Columbia","URL":"https://www.researchgate.net/publication/285709635_A_catalogue_of_underwater_calls_produced_by_killer_whales_Orcinus_orca_in_British_Columbia","author":[{"family":"Ford","given":"John KB"}],"accessed":{"date-parts":[["2024",5,28]]},"issued":{"date-parts":[["1987",1]]}},"suppress-author":true}],"schema":"https://github.com/citation-style-language/schema/raw/master/csl-citation.json"} </w:instrText>
+      </w:r>
+      <w:r>
+        <w:rPr>
+          <w:rFonts w:cstheme="minorHAnsi"/>
+        </w:rPr>
+        <w:fldChar w:fldCharType="separate"/>
+      </w:r>
+      <w:r>
+        <w:rPr>
+          <w:rFonts w:ascii="Calibri" w:hAnsi="Calibri" w:cs="Calibri"/>
+        </w:rPr>
+        <w:t>(1987)</w:t>
+      </w:r>
+      <w:r>
+        <w:rPr>
+          <w:rFonts w:cstheme="minorHAnsi"/>
+        </w:rPr>
+        <w:fldChar w:fldCharType="end"/>
+      </w:r>
+      <w:r>
+        <w:rPr>
+          <w:rFonts w:cstheme="minorHAnsi"/>
+        </w:rPr>
+        <w:t xml:space="preserve">. </w:t>
+      </w:r>
+      <w:r>
+        <w:rPr>
+          <w:rFonts w:cstheme="minorHAnsi"/>
+        </w:rPr>
+        <w:t>A</w:t>
+      </w:r>
+      <w:r>
+        <w:rPr>
+          <w:rFonts w:cstheme="minorHAnsi"/>
+        </w:rPr>
+        <w:t xml:space="preserve"> singular instance or burst of clicks was marked in each audio file to indicate the presence of echolocation</w:t>
+      </w:r>
+      <w:r>
+        <w:rPr>
+          <w:rFonts w:cstheme="minorHAnsi"/>
+        </w:rPr>
+        <w:t xml:space="preserve"> but echolocation clicks were not otherwise </w:t>
+      </w:r>
+      <w:r>
+        <w:rPr>
+          <w:rFonts w:cstheme="minorHAnsi"/>
+        </w:rPr>
+        <w:lastRenderedPageBreak/>
+        <w:t>annotated</w:t>
+      </w:r>
+      <w:r>
+        <w:rPr>
+          <w:rFonts w:cstheme="minorHAnsi"/>
+        </w:rPr>
+        <w:t xml:space="preserve">. </w:t>
+      </w:r>
+      <w:r>
+        <w:rPr>
+          <w:rFonts w:cstheme="minorHAnsi"/>
+        </w:rPr>
+        <w:t xml:space="preserve">The original selection tables also contain annotators comments which may be useful in selecting data to build finer level detection and classification algorithms than outlined here. </w:t>
+      </w:r>
+    </w:p>
+    <w:p>
+      <w:pPr>
+        <w:jc w:val="both"/>
         <w:rPr>
           <w:rFonts w:eastAsia="Times New Roman" w:cstheme="minorHAnsi"/>
           <w:color w:val="222222"/>
@@ -2607,10 +2896,201 @@
       </w:pPr>
       <w:r>
         <w:rPr>
+          <w:rFonts w:cstheme="minorHAnsi"/>
+        </w:rPr>
+        <w:t>Annotated signals were</w:t>
+      </w:r>
+      <w:r>
+        <w:rPr>
+          <w:rFonts w:cstheme="minorHAnsi"/>
+        </w:rPr>
+        <w:t xml:space="preserve"> assigned a confidence rating of either ‘low’, ‘medium’, or ‘high’ to specify the level of certainty provided by the annotator. If the call could not be identified, it was left as ‘unknown’.</w:t>
+      </w:r>
+      <w:r>
+        <w:rPr>
+          <w:rFonts w:cstheme="minorHAnsi"/>
+        </w:rPr>
+        <w:t xml:space="preserve"> </w:t>
+      </w:r>
+      <w:r>
+        <w:rPr>
           <w:rFonts w:eastAsia="Times New Roman" w:cstheme="minorHAnsi"/>
           <w:color w:val="222222"/>
         </w:rPr>
-        <w:t>An Ocean Sonic’s icListen high-frequency</w:t>
+        <w:t xml:space="preserve">A small number of potential humpback whale calls were also annotated with uncertainty, these have been included in the ‘humpback’ </w:t>
+      </w:r>
+      <w:proofErr w:type="spellStart"/>
+      <w:r>
+        <w:rPr>
+          <w:rFonts w:eastAsia="Times New Roman" w:cstheme="minorHAnsi"/>
+          <w:color w:val="222222"/>
+        </w:rPr>
+        <w:t>SpeciesClass</w:t>
+      </w:r>
+      <w:proofErr w:type="spellEnd"/>
+      <w:r>
+        <w:rPr>
+          <w:rFonts w:eastAsia="Times New Roman" w:cstheme="minorHAnsi"/>
+          <w:color w:val="222222"/>
+        </w:rPr>
+        <w:t xml:space="preserve">.  </w:t>
+      </w:r>
+    </w:p>
+    <w:p>
+      <w:pPr>
+        <w:jc w:val="both"/>
+        <w:rPr>
+          <w:rFonts w:cstheme="minorHAnsi"/>
+        </w:rPr>
+      </w:pPr>
+      <w:r>
+        <w:rPr>
+          <w:rFonts w:eastAsia="Times New Roman" w:cstheme="minorHAnsi"/>
+          <w:color w:val="222222"/>
+        </w:rPr>
+        <w:t xml:space="preserve">All killer whale annotations were included in the combined annotation dataset regardless of quality. </w:t>
+      </w:r>
+    </w:p>
+    <w:p>
+      <w:pPr>
+        <w:pStyle w:val="Heading3"/>
+      </w:pPr>
+      <w:r>
+        <w:t>SCRIPS</w:t>
+      </w:r>
+    </w:p>
+    <w:p>
+      <w:r>
+        <w:t xml:space="preserve">Data from two locations spanning </w:t>
+      </w:r>
+      <w:r>
+        <w:t>2008-2013</w:t>
+      </w:r>
+      <w:r>
+        <w:t xml:space="preserve"> years was provide by the Scripts Institute of Oceanography. Data were part of a long-term monitoring project off the Washington Coast</w:t>
+      </w:r>
+      <w:r>
+        <w:t xml:space="preserve"> and consist of encounters included in </w:t>
+      </w:r>
+      <w:r>
+        <w:t xml:space="preserve">previously published work </w:t>
+      </w:r>
+      <w:r>
+        <w:fldChar w:fldCharType="begin"/>
+      </w:r>
+      <w:r>
+        <w:instrText xml:space="preserve"> ADDIN ZOTERO_ITEM CSL_CITATION {"citationID":"ZFSya2UN","properties":{"formattedCitation":"(Leu et al., 2022; Rice et al., 2017)","plainCitation":"(Leu et al., 2022; Rice et al., 2017)","noteIndex":0},"citationItems":[{"id":59,"uris":["http://zotero.org/users/local/kg8zx2dc/items/4JNTKJW6"],"itemData":{"id":59,"type":"article-journal","container-title":"The Journal of the Acoustical Society of America","issue":"5","note":"publisher: Acoustical Society of America","page":"3197–3206","source":"Google Scholar","title":"Echolocation click discrimination for three killer whale ecotypes in the Northeastern Pacific","volume":"151","author":[{"family":"Leu","given":"Amanda A."},{"family":"Hildebrand","given":"John A."},{"family":"Rice","given":"Ally"},{"family":"Baumann-Pickering","given":"Simone"},{"family":"Frasier","given":"Kaitlin E."}],"issued":{"date-parts":[["2022"]]}}},{"id":61,"uris":["http://zotero.org/users/local/kg8zx2dc/items/E3X9F2AS"],"itemData":{"id":61,"type":"article-journal","container-title":"Marine Ecology Progress Series","page":"255–268","source":"Google Scholar","title":"Spatial and temporal occurrence of killer whale ecotypes off the outer coast of Washington State, USA","volume":"572","author":[{"family":"Rice","given":"Ally"},{"family":"Deecke","given":"Volker B."},{"family":"Ford","given":"John KB"},{"family":"Pilkington","given":"James F."},{"family":"Oleson","given":"Erin M."},{"family":"Hildebrand","given":"John A."}],"issued":{"date-parts":[["2017"]]}}}],"schema":"https://github.com/citation-style-language/schema/raw/master/csl-citation.json"} </w:instrText>
+      </w:r>
+      <w:r>
+        <w:fldChar w:fldCharType="separate"/>
+      </w:r>
+      <w:r>
+        <w:rPr>
+          <w:rFonts w:ascii="Calibri" w:hAnsi="Calibri" w:cs="Calibri"/>
+        </w:rPr>
+        <w:t>(Leu et al., 2022; Rice et al., 2017)</w:t>
+      </w:r>
+      <w:r>
+        <w:fldChar w:fldCharType="end"/>
+      </w:r>
+      <w:r>
+        <w:t>.</w:t>
+      </w:r>
+    </w:p>
+    <w:p>
+      <w:pPr>
+        <w:rPr>
+          <w:b/>
+          <w:bCs/>
+        </w:rPr>
+      </w:pPr>
+      <w:r>
+        <w:rPr>
+          <w:b/>
+          <w:bCs/>
+        </w:rPr>
+        <w:t>Deployment</w:t>
+      </w:r>
+    </w:p>
+    <w:p>
+      <w:r>
+        <w:t>High-frequency acoustic recording packages (</w:t>
+      </w:r>
+      <w:r>
+        <w:t>HARP</w:t>
+      </w:r>
+      <w:r>
+        <w:t>; Wiggens et al.</w:t>
+      </w:r>
+      <w:r>
+        <w:fldChar w:fldCharType="begin"/>
+      </w:r>
+      <w:r>
+        <w:instrText xml:space="preserve"> ADDIN ZOTERO_ITEM CSL_CITATION {"citationID":"6hlIvNFe","properties":{"formattedCitation":"(2007)","plainCitation":"(2007)","noteIndex":0},"citationItems":[{"id":63,"uris":["http://zotero.org/users/local/kg8zx2dc/items/HKII2KRJ"],"itemData":{"id":63,"type":"paper-conference","container-title":"2007 symposium on underwater technology and workshop on scientific use of submarine cables and related technologies","page":"551–557","publisher":"IEEE","source":"Google Scholar","title":"High-frequency Acoustic Recording Package (HARP) for broad-band, long-term marine mammal monitoring","URL":"https://ieeexplore.ieee.org/abstract/document/4231090/","author":[{"family":"Wiggins","given":"Sean M."},{"family":"Hildebrand","given":"John A."}],"accessed":{"date-parts":[["2024",5,28]]},"issued":{"date-parts":[["2007"]]}},"suppress-author":true}],"schema":"https://github.com/citation-style-language/schema/raw/master/csl-citation.json"} </w:instrText>
+      </w:r>
+      <w:r>
+        <w:fldChar w:fldCharType="separate"/>
+      </w:r>
+      <w:r>
+        <w:rPr>
+          <w:rFonts w:ascii="Calibri" w:hAnsi="Calibri" w:cs="Calibri"/>
+        </w:rPr>
+        <w:t>(2007)</w:t>
+      </w:r>
+      <w:r>
+        <w:fldChar w:fldCharType="end"/>
+      </w:r>
+      <w:r>
+        <w:t>)</w:t>
+      </w:r>
+      <w:r>
+        <w:t xml:space="preserve"> packages were deployed in</w:t>
+      </w:r>
+      <w:r>
+        <w:t xml:space="preserve"> a</w:t>
+      </w:r>
+      <w:r>
+        <w:t xml:space="preserve"> nearshore (Cape Elizabth) and offshore (Quinault Canyon) location</w:t>
+      </w:r>
+      <w:r>
+        <w:t>. Data from this project represent the most southern locations studied as well as the deepest deployment (1400 m).</w:t>
+      </w:r>
+      <w:r>
+        <w:t xml:space="preserve"> </w:t>
+      </w:r>
+    </w:p>
+    <w:p/>
+    <w:p>
+      <w:pPr>
+        <w:spacing w:line="240" w:lineRule="auto"/>
+        <w:jc w:val="both"/>
+        <w:rPr>
+          <w:rFonts w:cstheme="minorHAnsi"/>
+          <w:color w:val="222222"/>
+        </w:rPr>
+      </w:pPr>
+      <w:r>
+        <w:rPr>
+          <w:rFonts w:eastAsia="Times New Roman" w:cstheme="minorHAnsi"/>
+          <w:color w:val="222222"/>
+        </w:rPr>
+        <w:t xml:space="preserve">An Ocean Sonic’s </w:t>
+      </w:r>
+      <w:proofErr w:type="spellStart"/>
+      <w:r>
+        <w:rPr>
+          <w:rFonts w:eastAsia="Times New Roman" w:cstheme="minorHAnsi"/>
+          <w:color w:val="222222"/>
+        </w:rPr>
+        <w:t>icListen</w:t>
+      </w:r>
+      <w:proofErr w:type="spellEnd"/>
+      <w:r>
+        <w:rPr>
+          <w:rFonts w:eastAsia="Times New Roman" w:cstheme="minorHAnsi"/>
+          <w:color w:val="222222"/>
+        </w:rPr>
+        <w:t xml:space="preserve"> high-frequency</w:t>
       </w:r>
       <w:r>
         <w:rPr>
@@ -2676,31 +3156,7 @@
           <w:rFonts w:eastAsia="Times New Roman" w:cstheme="minorHAnsi"/>
           <w:color w:val="000000"/>
         </w:rPr>
-        <w:t xml:space="preserve">) was used to collect audio recordings. The shore-cabled hydrophone is located at a depth of 18 m, approximately 120 m from shore, and is </w:t>
-      </w:r>
-      <w:proofErr w:type="gramStart"/>
-      <w:r>
-        <w:rPr>
-          <w:rFonts w:eastAsia="Times New Roman" w:cstheme="minorHAnsi"/>
-          <w:color w:val="000000"/>
-        </w:rPr>
-        <w:t>in close proximity to</w:t>
-      </w:r>
-      <w:proofErr w:type="gramEnd"/>
-      <w:r>
-        <w:rPr>
-          <w:rFonts w:eastAsia="Times New Roman" w:cstheme="minorHAnsi"/>
-          <w:color w:val="000000"/>
-        </w:rPr>
-        <w:t xml:space="preserve"> </w:t>
-      </w:r>
-      <w:r>
-        <w:rPr>
-          <w:rFonts w:eastAsia="Times New Roman" w:cstheme="minorHAnsi"/>
-          <w:color w:val="000000"/>
-        </w:rPr>
-        <w:lastRenderedPageBreak/>
-        <w:t xml:space="preserve">the commercial shipping channel in Boundary Pass. The exact location of the hydrophone is </w:t>
+        <w:t xml:space="preserve">) was used to collect audio recordings. The shore-cabled hydrophone is located at a depth of 18 m, approximately 120 m from shore, and is in close proximity to the commercial shipping channel in Boundary Pass. The exact location of the hydrophone is </w:t>
       </w:r>
       <w:r>
         <w:rPr>
@@ -2762,6 +3218,7 @@
         <w:t>.</w:t>
       </w:r>
     </w:p>
+    <w:p/>
     <w:p>
       <w:pPr>
         <w:rPr>
@@ -2769,6 +3226,13 @@
           <w:bCs/>
         </w:rPr>
       </w:pPr>
+      <w:r>
+        <w:rPr>
+          <w:b/>
+          <w:bCs/>
+        </w:rPr>
+        <w:t xml:space="preserve">Processing </w:t>
+      </w:r>
     </w:p>
     <w:p>
       <w:pPr>
@@ -2786,62 +3250,50 @@
       </w:r>
     </w:p>
     <w:p>
-      <w:pPr>
-        <w:jc w:val="both"/>
-        <w:rPr>
-          <w:rFonts w:cstheme="minorHAnsi"/>
-        </w:rPr>
-      </w:pPr>
-      <w:r>
-        <w:rPr>
-          <w:rFonts w:cstheme="minorHAnsi"/>
-        </w:rPr>
-        <w:t>All SRKW communication signals such as pulsed calls, whistles, buzzes, and rasps were annotated with bounding boxes demarcating the start and end time of the signal as well as the low and high frequencies. When possible, pulsed calls were further classified into specific call types, as outlined by John Ford in 1987</w:t>
-      </w:r>
-      <w:r>
-        <w:rPr>
-          <w:rFonts w:cstheme="minorHAnsi"/>
-        </w:rPr>
-        <w:t>(xxx)</w:t>
-      </w:r>
-      <w:r>
-        <w:rPr>
-          <w:rFonts w:cstheme="minorHAnsi"/>
-        </w:rPr>
-        <w:t>. Although not all echolocation clicks were recorded, a singular instance or burst of clicks was marked in each audio file to indicate the presence of echolocation. Each signal was assigned a confidence rating of either ‘low’, ‘medium’, or ‘high’ to specify the level of certainty provided by the annotator. If the call could not be identified, it was left as ‘unknown’.</w:t>
-      </w:r>
-    </w:p>
-    <w:p>
-      <w:pPr>
-        <w:jc w:val="both"/>
-        <w:rPr>
-          <w:rFonts w:cstheme="minorHAnsi"/>
-          <w:color w:val="222222"/>
-        </w:rPr>
-      </w:pPr>
-      <w:r>
-        <w:rPr>
-          <w:rFonts w:eastAsia="Times New Roman" w:cstheme="minorHAnsi"/>
-          <w:color w:val="222222"/>
-        </w:rPr>
-        <w:t>A small number of potential humpback whale calls were also annotated with uncertainty, these have been included in the ‘humpback’ SpeciesClass.  One killer whale annotation had no assigned ecotype</w:t>
-      </w:r>
-      <w:r>
-        <w:rPr>
-          <w:rFonts w:cstheme="minorHAnsi"/>
-          <w:color w:val="222222"/>
-        </w:rPr>
-        <w:t xml:space="preserve"> and this occurred on a day when both SRKW and Bigg’s killer whales were present in Boundary Pass at the same time</w:t>
-      </w:r>
-      <w:r>
-        <w:rPr>
-          <w:rFonts w:eastAsia="Times New Roman" w:cstheme="minorHAnsi"/>
-          <w:color w:val="222222"/>
-        </w:rPr>
-        <w:t>. No other signals in the audio data were annotated</w:t>
-      </w:r>
-      <w:r>
-        <w:t>.</w:t>
+      <w:r>
+        <w:t xml:space="preserve">Original pulsed annotations ad described in </w:t>
+      </w:r>
+      <w:r>
+        <w:fldChar w:fldCharType="begin"/>
+      </w:r>
+      <w:r>
+        <w:instrText xml:space="preserve"> ADDIN ZOTERO_ITEM CSL_CITATION {"citationID":"lFR8XVor","properties":{"formattedCitation":"(2017)","plainCitation":"(2017)","noteIndex":0},"citationItems":[{"id":61,"uris":["http://zotero.org/users/local/kg8zx2dc/items/E3X9F2AS"],"itemData":{"id":61,"type":"article-journal","container-title":"Marine Ecology Progress Series","page":"255–268","source":"Google Scholar","title":"Spatial and temporal occurrence of killer whale ecotypes off the outer coast of Washington State, USA","volume":"572","author":[{"family":"Rice","given":"Ally"},{"family":"Deecke","given":"Volker B."},{"family":"Ford","given":"John KB"},{"family":"Pilkington","given":"James F."},{"family":"Oleson","given":"Erin M."},{"family":"Hildebrand","given":"John A."}],"issued":{"date-parts":[["2017"]]}},"suppress-author":true}],"schema":"https://github.com/citation-style-language/schema/raw/master/csl-citation.json"} </w:instrText>
+      </w:r>
+      <w:r>
+        <w:fldChar w:fldCharType="separate"/>
+      </w:r>
+      <w:r>
+        <w:rPr>
+          <w:rFonts w:ascii="Calibri" w:hAnsi="Calibri" w:cs="Calibri"/>
+        </w:rPr>
+        <w:t>(2017)</w:t>
+      </w:r>
+      <w:r>
+        <w:fldChar w:fldCharType="end"/>
+      </w:r>
+      <w:r>
+        <w:t xml:space="preserve"> were not available. As such, data were re-analyzed for the presence of killer whale calls using Raven Pro v1.6. Only call that could somewhat confidently be identified as killer whales were included in the final dataset. Humpback whale calls were added opportunistically and examples of self-noise, tagged as abiotic signals, were included as these signals show structural similarities to biological signals and should be trained against. Killer whale ecotype classes were defined off of the original encounter labels </w:t>
+      </w:r>
+      <w:r>
+        <w:fldChar w:fldCharType="begin"/>
+      </w:r>
+      <w:r>
+        <w:instrText xml:space="preserve"> ADDIN ZOTERO_ITEM CSL_CITATION {"citationID":"YxYufoqg","properties":{"formattedCitation":"(Leu et al., 2022, 2022)","plainCitation":"(Leu et al., 2022, 2022)","noteIndex":0},"citationItems":[{"id":59,"uris":["http://zotero.org/users/local/kg8zx2dc/items/4JNTKJW6"],"itemData":{"id":59,"type":"article-journal","container-title":"The Journal of the Acoustical Society of America","issue":"5","note":"publisher: Acoustical Society of America","page":"3197–3206","source":"Google Scholar","title":"Echolocation click discrimination for three killer whale ecotypes in the Northeastern Pacific","volume":"151","author":[{"family":"Leu","given":"Amanda A."},{"family":"Hildebrand","given":"John A."},{"family":"Rice","given":"Ally"},{"family":"Baumann-Pickering","given":"Simone"},{"family":"Frasier","given":"Kaitlin E."}],"issued":{"date-parts":[["2022"]]}}},{"id":59,"uris":["http://zotero.org/users/local/kg8zx2dc/items/4JNTKJW6"],"itemData":{"id":59,"type":"article-journal","container-title":"The Journal of the Acoustical Society of America","issue":"5","note":"publisher: Acoustical Society of America","page":"3197–3206","source":"Google Scholar","title":"Echolocation click discrimination for three killer whale ecotypes in the Northeastern Pacific","volume":"151","author":[{"family":"Leu","given":"Amanda A."},{"family":"Hildebrand","given":"John A."},{"family":"Rice","given":"Ally"},{"family":"Baumann-Pickering","given":"Simone"},{"family":"Frasier","given":"Kaitlin E."}],"issued":{"date-parts":[["2022"]]}}}],"schema":"https://github.com/citation-style-language/schema/raw/master/csl-citation.json"} </w:instrText>
+      </w:r>
+      <w:r>
+        <w:fldChar w:fldCharType="separate"/>
+      </w:r>
+      <w:r>
+        <w:rPr>
+          <w:rFonts w:ascii="Calibri" w:hAnsi="Calibri" w:cs="Calibri"/>
+        </w:rPr>
+        <w:t>(Leu et al., 2022, 2022)</w:t>
+      </w:r>
+      <w:r>
+        <w:fldChar w:fldCharType="end"/>
+      </w:r>
+      <w:r>
+        <w:t xml:space="preserve">. Though present in the encounters, echolocation clicks were not labeled during the annotation effort.   </w:t>
       </w:r>
     </w:p>
     <w:p>
@@ -2849,98 +3301,6 @@
         <w:pStyle w:val="Heading3"/>
       </w:pPr>
       <w:r>
-        <w:t>SCRIPS</w:t>
-      </w:r>
-    </w:p>
-    <w:p>
-      <w:r>
-        <w:t xml:space="preserve">Data from two locations spanning xx years was </w:t>
-      </w:r>
-      <w:proofErr w:type="gramStart"/>
-      <w:r>
-        <w:t>provide</w:t>
-      </w:r>
-      <w:proofErr w:type="gramEnd"/>
-      <w:r>
-        <w:t xml:space="preserve"> by the Scripts Institute of Oceanography. Data were part of a long-term monitoring project off the Washington Coast. Data are part of previously published work (</w:t>
-      </w:r>
-      <w:r>
-        <w:rPr>
-          <w:rFonts w:ascii="AdvHelv_R" w:hAnsi="AdvHelv_R" w:cs="AdvHelv_R"/>
-          <w:sz w:val="20"/>
-          <w:szCs w:val="20"/>
-          <w:lang w:val="en-CA"/>
-        </w:rPr>
-        <w:t>Leu</w:t>
-      </w:r>
-      <w:r>
-        <w:rPr>
-          <w:rFonts w:ascii="AdvHelv_R" w:hAnsi="AdvHelv_R" w:cs="AdvHelv_R"/>
-          <w:sz w:val="20"/>
-          <w:szCs w:val="20"/>
-          <w:lang w:val="en-CA"/>
-        </w:rPr>
-        <w:t xml:space="preserve"> et</w:t>
-      </w:r>
-    </w:p>
-    <w:p>
-      <w:pPr>
-        <w:rPr>
-          <w:b/>
-          <w:bCs/>
-        </w:rPr>
-      </w:pPr>
-      <w:r>
-        <w:rPr>
-          <w:b/>
-          <w:bCs/>
-        </w:rPr>
-        <w:t>Deployment</w:t>
-      </w:r>
-    </w:p>
-    <w:p>
-      <w:pPr>
-        <w:rPr>
-          <w:b/>
-          <w:bCs/>
-        </w:rPr>
-      </w:pPr>
-      <w:r>
-        <w:rPr>
-          <w:b/>
-          <w:bCs/>
-        </w:rPr>
-        <w:t xml:space="preserve">Processing </w:t>
-      </w:r>
-    </w:p>
-    <w:p>
-      <w:pPr>
-        <w:rPr>
-          <w:b/>
-          <w:bCs/>
-        </w:rPr>
-      </w:pPr>
-      <w:r>
-        <w:rPr>
-          <w:b/>
-          <w:bCs/>
-        </w:rPr>
-        <w:t>Annotation</w:t>
-      </w:r>
-    </w:p>
-    <w:p>
-      <w:pPr>
-        <w:rPr>
-          <w:b/>
-          <w:bCs/>
-        </w:rPr>
-      </w:pPr>
-    </w:p>
-    <w:p>
-      <w:pPr>
-        <w:pStyle w:val="Heading3"/>
-      </w:pPr>
-      <w:r>
         <w:t>SMRU</w:t>
       </w:r>
     </w:p>
@@ -2948,12 +3308,124 @@
       <w:pPr>
         <w:pStyle w:val="Heading2"/>
       </w:pPr>
-      <w:r>
-        <w:t>Technical Validation</w:t>
+    </w:p>
+    <w:p>
+      <w:r>
+        <w:t xml:space="preserve">SMRU Consulting in collaboration with the Whale Museum have maintained a cabled hydrophone within SRKW core habitat for nearly two decades. These data have also been involved in evaluating then potential benefits of voluntary ship slowdowns </w:t>
+      </w:r>
+      <w:r>
+        <w:fldChar w:fldCharType="begin"/>
+      </w:r>
+      <w:r>
+        <w:instrText xml:space="preserve"> ADDIN ZOTERO_ITEM CSL_CITATION {"citationID":"vLZqlsuv","properties":{"formattedCitation":"(Joy et al., 2019)","plainCitation":"(Joy et al., 2019)","noteIndex":0},"citationItems":[{"id":70,"uris":["http://zotero.org/users/local/kg8zx2dc/items/DHG3VRPK"],"itemData":{"id":70,"type":"article-journal","abstract":"A voluntary commercial vessel Slowdown trial was conducted through 16 nm of shipping lanes overlapping critical habitat of at-risk southern resident killer whales (SRKW) in the Salish Sea. From August 7 to October 6, 2017, the trial requested piloted vessels to slow to 11 knots speed-through-water. Analysis of AIS vessel tracking data showed that 421 of 951 (44%) piloted transits achieved speeds within one knot of the target (i.e., ≤12 knots) and 55% achieved speeds ≤13 knots. Slowdown results were compared to ‘Baseline’ noise of the same region, matched across lunar months. A local hydrophone listening station in Lime Kiln State Park, 2.3 km from the shipping lane, recorded 1.2 dB reductions in median broadband noise (10-100,000 Hz, rms) compared to the Baseline period, despite longer transit durations during the trial. Filtering for commercial vessels within 6 km radius of Lime Kiln listening station (aiming to remove confounding effects of variability in vessel numbers), and excluding small boat noise, high current and wind speed periods, median noise was reduced by 2.5 dB. The reductions were highest in the 1st decade band (-3.1 dB, 10-100 Hz) and lowest in the 4th decade band (-0.3 dB reduction, 10-100 kHz). A regional vessel noise model predicted noise for a range of traffic volume and vessel speed scenarios for a 1133 km2 ‘Slowdown region’ containing the 16 nm of the trial’s shipping lanes. A temporally and spatially-explicit simulation model was used to evaluate the changes in traffic volume and speed on SRKW in their foraging habitat within this Slowdown region. The simulation model tracked the number and magnitude of noise-exposure events that impacted each of 78 SRKW across different traffic volume-speed scenarios. These metrics were simplified to a cumulative effect termed ‘potential lost foraging time’. The model predicted that the voluntary Slowdown trial achieved 22% reduction in ‘potential lost foraging time’ for SRKW, with 40% reductions under 100% 11 knot participation. Slower vessel speeds reduced underwater noise in the Slowdown area despite longer passage times and therefore suggest this is an effective way to benefit SRKW habitat function in the vicinity of shipping lanes.","container-title":"Frontiers in Marine Science","DOI":"10.3389/fmars.2019.00344","ISSN":"2296-7745","journalAbbreviation":"Front. Mar. Sci.","language":"English","note":"publisher: Frontiers","source":"Frontiers","title":"Potential Benefits of Vessel Slowdowns on Endangered Southern Resident Killer Whales","URL":"https://www.frontiersin.org/articles/10.3389/fmars.2019.00344","volume":"6","author":[{"family":"Joy","given":"Ruth"},{"family":"Tollit","given":"Dominic"},{"family":"Wood","given":"Jason"},{"family":"MacGillivray","given":"Alexander"},{"family":"Li","given":"Zizheng"},{"family":"Trounce","given":"Krista"},{"family":"Robinson","given":"Orla"}],"accessed":{"date-parts":[["2024",5,28]]},"issued":{"date-parts":[["2019",6,26]]}}}],"schema":"https://github.com/citation-style-language/schema/raw/master/csl-citation.json"} </w:instrText>
+      </w:r>
+      <w:r>
+        <w:fldChar w:fldCharType="separate"/>
+      </w:r>
+      <w:r>
+        <w:rPr>
+          <w:rFonts w:ascii="Calibri" w:hAnsi="Calibri" w:cs="Calibri"/>
+        </w:rPr>
+        <w:t>(Joy et al., 2019)</w:t>
+      </w:r>
+      <w:r>
+        <w:fldChar w:fldCharType="end"/>
+      </w:r>
+      <w:r>
+        <w:t xml:space="preserve">. Data are routinely evaluated for the </w:t>
+      </w:r>
+      <w:r>
+        <w:lastRenderedPageBreak/>
+        <w:t>presence of killer whales and humpback whales. Data associated with acoustic events of these classes was provided.</w:t>
+      </w:r>
+    </w:p>
+    <w:p>
+      <w:pPr>
+        <w:rPr>
+          <w:b/>
+          <w:bCs/>
+        </w:rPr>
+      </w:pPr>
+      <w:r>
+        <w:rPr>
+          <w:b/>
+          <w:bCs/>
+        </w:rPr>
+        <w:t>Deployment</w:t>
+      </w:r>
+    </w:p>
+    <w:p>
+      <w:r>
+        <w:t xml:space="preserve">The recording setup consists of a cabled hydrophone ~30m from shore mounted to the seafloor at 23m depth. Data are streamed continuously onshore, uploaded to a cloud-based system.  </w:t>
+      </w:r>
+    </w:p>
+    <w:p>
+      <w:pPr>
+        <w:rPr>
+          <w:b/>
+          <w:bCs/>
+        </w:rPr>
+      </w:pPr>
+      <w:r>
+        <w:rPr>
+          <w:b/>
+          <w:bCs/>
+        </w:rPr>
+        <w:t>Processing</w:t>
+      </w:r>
+    </w:p>
+    <w:p>
+      <w:r>
+        <w:t xml:space="preserve">Data are processed for the presence of biological sounds with the PAMGuard whistle and moan detector </w:t>
+      </w:r>
+      <w:r>
+        <w:fldChar w:fldCharType="begin"/>
+      </w:r>
+      <w:r>
+        <w:instrText xml:space="preserve"> ADDIN ZOTERO_ITEM CSL_CITATION {"citationID":"068rapqr","properties":{"formattedCitation":"(Gillespie et al., 2009)","plainCitation":"(Gillespie et al., 2009)","noteIndex":0},"citationItems":[{"id":50,"uris":["http://zotero.org/users/local/kg8zx2dc/items/NZJILI8M"],"itemData":{"id":50,"type":"article-journal","abstract":"PAMGUARD is open‐source, platform‐independent software to address the needs of developers and users of Passive Acoustic Monitoring (PAM) systems. For the PAM operator—marine mammal biologist, manager, or mitigator—PAMGUARD provides a flexible and easy‐to‐use suite of detection, localization, data management, and display modules. These provide a standard interface across different platforms with the flexibility to allow multiple detectors to be added, removed, and configured according to the species of interest and the hardware configuration on a particular project. For developers of PAM systems, an Application Programming Interface (API) has been developed which contains standard classes for the efficient handling of many types of data, interfaces to acquisition hardware and to databases, and a GUI framework for data display. PAMGUARD replicates and exceeds the capabilities of earlier real time monitoring programs such as the IFAW Logger Suite and Ishmael. Ongoing developments include improved real‐time location and automated species classification. [PAMGUARD funded by the OGP E&amp;amp;P Sound and Marine Life project.]","container-title":"The Journal of the Acoustical Society of America","DOI":"10.1121/1.4808713","ISSN":"0001-4966","issue":"4_Supplement","journalAbbreviation":"The Journal of the Acoustical Society of America","page":"2547","source":"Silverchair","title":"PAMGUARD: Semiautomated, open source software for real‐time acoustic detection and localization of cetaceans.","title-short":"PAMGUARD","volume":"125","author":[{"family":"Gillespie","given":"Douglas"},{"family":"Mellinger","given":"David K."},{"family":"Gordon","given":"Jonathan"},{"family":"McLaren","given":"David"},{"family":"Redmond","given":"Paul"},{"family":"McHugh","given":"Ronald"},{"family":"Trinder","given":"Philip"},{"family":"Deng","given":"Xiao‐Yan"},{"family":"Thode","given":"Aaron"}],"issued":{"date-parts":[["2009",4,8]]}}}],"schema":"https://github.com/citation-style-language/schema/raw/master/csl-citation.json"} </w:instrText>
+      </w:r>
+      <w:r>
+        <w:fldChar w:fldCharType="separate"/>
+      </w:r>
+      <w:r>
+        <w:rPr>
+          <w:rFonts w:ascii="Calibri" w:hAnsi="Calibri" w:cs="Calibri"/>
+        </w:rPr>
+        <w:t>(Gillespie et al., 2009)</w:t>
+      </w:r>
+      <w:r>
+        <w:fldChar w:fldCharType="end"/>
+      </w:r>
+      <w:r>
+        <w:t xml:space="preserve">. Signals of interest are flagged for later review. </w:t>
+      </w:r>
+    </w:p>
+    <w:p>
+      <w:pPr>
+        <w:rPr>
+          <w:b/>
+          <w:bCs/>
+        </w:rPr>
+      </w:pPr>
+      <w:r>
+        <w:rPr>
+          <w:b/>
+          <w:bCs/>
+        </w:rPr>
+        <w:t>Annotation</w:t>
       </w:r>
     </w:p>
     <w:p/>
     <w:p>
+      <w:pPr>
+        <w:pStyle w:val="Heading2"/>
+      </w:pPr>
+      <w:r>
+        <w:t>Technical Validation</w:t>
+      </w:r>
+    </w:p>
+    <w:p/>
+    <w:p>
       <w:r>
         <w:t xml:space="preserve">All potential killer whale </w:t>
       </w:r>
@@ -2970,15 +3442,7 @@
         <w:t xml:space="preserve"> </w:t>
       </w:r>
       <w:r>
-        <w:t xml:space="preserve">As with all biological signals, the quality varied considerably based on the background noise, distance between the animal and </w:t>
-      </w:r>
-      <w:proofErr w:type="gramStart"/>
-      <w:r>
-        <w:t>they</w:t>
-      </w:r>
-      <w:proofErr w:type="gramEnd"/>
-      <w:r>
-        <w:t xml:space="preserve"> hydrophone, and propagation considerations. </w:t>
+        <w:t xml:space="preserve">As with all biological signals, the quality varied considerably based on the background noise, distance between the animal and they hydrophone, and propagation considerations. </w:t>
       </w:r>
     </w:p>
     <w:p>
@@ -2996,25 +3460,32 @@
     </w:p>
     <w:p>
       <w:r>
-        <w:lastRenderedPageBreak/>
         <w:t>Collated</w:t>
       </w:r>
       <w:r>
-        <w:t xml:space="preserve"> annotations covered an approximately </w:t>
-      </w:r>
-      <w:proofErr w:type="gramStart"/>
-      <w:r>
-        <w:t>11 year</w:t>
-      </w:r>
-      <w:proofErr w:type="gramEnd"/>
-      <w:r>
-        <w:t xml:space="preserve"> span from May 2011 through June 2022 and were recorded on a variety of instruments including JASCO </w:t>
+        <w:t xml:space="preserve"> annotations covered an approximately 11 year span from May 2011 through June 2022 and were recorded on a variety of instruments including JASCO </w:t>
       </w:r>
       <w:r>
         <w:t>AMARs</w:t>
       </w:r>
       <w:r>
-        <w:t>, Soundtraps, IC listening devices, and custom built hydrophones. Sample rates ranged from 16-125khz but were downsampled to 16khz.</w:t>
+        <w:t xml:space="preserve">, </w:t>
+      </w:r>
+      <w:proofErr w:type="spellStart"/>
+      <w:r>
+        <w:t>Soundtraps</w:t>
+      </w:r>
+      <w:proofErr w:type="spellEnd"/>
+      <w:r>
+        <w:t xml:space="preserve">, IC listening devices, and custom built hydrophones. Sample rates ranged from 16-125khz but were </w:t>
+      </w:r>
+      <w:proofErr w:type="spellStart"/>
+      <w:r>
+        <w:t>downsampled</w:t>
+      </w:r>
+      <w:proofErr w:type="spellEnd"/>
+      <w:r>
+        <w:t xml:space="preserve"> to 16khz.</w:t>
       </w:r>
       <w:r>
         <w:t xml:space="preserve"> </w:t>
@@ -3059,7 +3530,10 @@
         <w:fldChar w:fldCharType="end"/>
       </w:r>
       <w:r>
-        <w:t xml:space="preserve"> Annotation file decriptors</w:t>
+        <w:t xml:space="preserve"> Annotation file </w:t>
+      </w:r>
+      <w:r>
+        <w:t>descriptors</w:t>
       </w:r>
     </w:p>
     <w:tbl>
@@ -3111,6 +3585,7 @@
             <w:tcW w:w="3116" w:type="dxa"/>
           </w:tcPr>
           <w:p>
+            <w:proofErr w:type="spellStart"/>
             <w:r>
               <w:rPr>
                 <w:b/>
@@ -3118,6 +3593,7 @@
               </w:rPr>
               <w:t>SoundFile</w:t>
             </w:r>
+            <w:proofErr w:type="spellEnd"/>
           </w:p>
         </w:tc>
         <w:tc>
@@ -3153,13 +3629,59 @@
             <w:tcW w:w="3116" w:type="dxa"/>
           </w:tcPr>
           <w:p>
-            <w:r>
+            <w:pPr>
               <w:rPr>
                 <w:b/>
                 <w:bCs/>
               </w:rPr>
+            </w:pPr>
+            <w:proofErr w:type="spellStart"/>
+            <w:r>
+              <w:rPr>
+                <w:b/>
+                <w:bCs/>
+              </w:rPr>
+              <w:t>FilePath</w:t>
+            </w:r>
+            <w:proofErr w:type="spellEnd"/>
+          </w:p>
+        </w:tc>
+        <w:tc>
+          <w:tcPr>
+            <w:tcW w:w="4169" w:type="dxa"/>
+          </w:tcPr>
+          <w:p>
+            <w:r>
+              <w:t>Full file path to the to the audio file above</w:t>
+            </w:r>
+          </w:p>
+        </w:tc>
+        <w:tc>
+          <w:tcPr>
+            <w:tcW w:w="2065" w:type="dxa"/>
+          </w:tcPr>
+          <w:p>
+            <w:r>
+              <w:t>Character string</w:t>
+            </w:r>
+          </w:p>
+        </w:tc>
+      </w:tr>
+      <w:tr>
+        <w:tc>
+          <w:tcPr>
+            <w:tcW w:w="3116" w:type="dxa"/>
+          </w:tcPr>
+          <w:p>
+            <w:proofErr w:type="spellStart"/>
+            <w:r>
+              <w:rPr>
+                <w:b/>
+                <w:bCs/>
+              </w:rPr>
               <w:t>FileBeginSec</w:t>
             </w:r>
+            <w:proofErr w:type="spellEnd"/>
           </w:p>
         </w:tc>
         <w:tc>
@@ -3215,6 +3737,7 @@
                 <w:bCs/>
               </w:rPr>
             </w:pPr>
+            <w:proofErr w:type="spellStart"/>
             <w:r>
               <w:rPr>
                 <w:b/>
@@ -3222,6 +3745,7 @@
               </w:rPr>
               <w:t>FileEndSec</w:t>
             </w:r>
+            <w:proofErr w:type="spellEnd"/>
           </w:p>
         </w:tc>
         <w:tc>
@@ -3257,6 +3781,7 @@
                 <w:bCs/>
               </w:rPr>
             </w:pPr>
+            <w:proofErr w:type="spellStart"/>
             <w:r>
               <w:rPr>
                 <w:b/>
@@ -3264,6 +3789,7 @@
               </w:rPr>
               <w:t>LowFreqHz</w:t>
             </w:r>
+            <w:proofErr w:type="spellEnd"/>
           </w:p>
         </w:tc>
         <w:tc>
@@ -3299,6 +3825,7 @@
                 <w:bCs/>
               </w:rPr>
             </w:pPr>
+            <w:proofErr w:type="spellStart"/>
             <w:r>
               <w:rPr>
                 <w:b/>
@@ -3306,6 +3833,7 @@
               </w:rPr>
               <w:t>HighFreqHz</w:t>
             </w:r>
+            <w:proofErr w:type="spellEnd"/>
           </w:p>
         </w:tc>
         <w:tc>
@@ -3356,7 +3884,19 @@
           </w:tcPr>
           <w:p>
             <w:r>
-              <w:t>UTC time at the beginning of each annotation (StartTime)</w:t>
+              <w:t>UTC time at the beginning of each annotation (</w:t>
+            </w:r>
+            <w:proofErr w:type="spellStart"/>
+            <w:r>
+              <w:rPr>
+                <w:b/>
+                <w:bCs/>
+              </w:rPr>
+              <w:t>FileBeginSec</w:t>
+            </w:r>
+            <w:proofErr w:type="spellEnd"/>
+            <w:r>
+              <w:t>)</w:t>
             </w:r>
           </w:p>
         </w:tc>
@@ -3383,6 +3923,7 @@
                 <w:bCs/>
               </w:rPr>
             </w:pPr>
+            <w:proofErr w:type="spellStart"/>
             <w:r>
               <w:rPr>
                 <w:b/>
@@ -3390,6 +3931,7 @@
               </w:rPr>
               <w:t>ClassSpecies</w:t>
             </w:r>
+            <w:proofErr w:type="spellEnd"/>
           </w:p>
         </w:tc>
         <w:tc>
@@ -3430,6 +3972,7 @@
             <w:r>
               <w:t>), and Undetermined Biological sound (</w:t>
             </w:r>
+            <w:proofErr w:type="spellStart"/>
             <w:r>
               <w:rPr>
                 <w:b/>
@@ -3437,6 +3980,7 @@
               </w:rPr>
               <w:t>UndBio</w:t>
             </w:r>
+            <w:proofErr w:type="spellEnd"/>
             <w:r>
               <w:t>).</w:t>
             </w:r>
@@ -3465,6 +4009,7 @@
                 <w:bCs/>
               </w:rPr>
             </w:pPr>
+            <w:proofErr w:type="spellStart"/>
             <w:r>
               <w:rPr>
                 <w:b/>
@@ -3472,6 +4017,7 @@
               </w:rPr>
               <w:t>AnnotationLevel</w:t>
             </w:r>
+            <w:proofErr w:type="spellEnd"/>
           </w:p>
         </w:tc>
         <w:tc>
@@ -3545,15 +4091,7 @@
           </w:tcPr>
           <w:p>
             <w:r>
-              <w:t xml:space="preserve">Indicator of </w:t>
-            </w:r>
-            <w:proofErr w:type="gramStart"/>
-            <w:r>
-              <w:t>whether or not</w:t>
-            </w:r>
-            <w:proofErr w:type="gramEnd"/>
-            <w:r>
-              <w:t xml:space="preserve"> the annotation denotated that the annotation represented a killer whale call</w:t>
+              <w:t>Indicator of whether or not the annotation denotated that the annotation represented a killer whale call</w:t>
             </w:r>
           </w:p>
         </w:tc>
@@ -3563,7 +4101,13 @@
           </w:tcPr>
           <w:p>
             <w:r>
-              <w:t>Bool (0/1)</w:t>
+              <w:t>Bool (0</w:t>
+            </w:r>
+            <w:r>
+              <w:t>,</w:t>
+            </w:r>
+            <w:r>
+              <w:t>1)</w:t>
             </w:r>
           </w:p>
         </w:tc>
@@ -3580,6 +4124,7 @@
                 <w:bCs/>
               </w:rPr>
             </w:pPr>
+            <w:proofErr w:type="spellStart"/>
             <w:r>
               <w:rPr>
                 <w:b/>
@@ -3587,6 +4132,7 @@
               </w:rPr>
               <w:t>KW_certain</w:t>
             </w:r>
+            <w:proofErr w:type="spellEnd"/>
           </w:p>
         </w:tc>
         <w:tc>
@@ -3595,15 +4141,7 @@
           </w:tcPr>
           <w:p>
             <w:r>
-              <w:t xml:space="preserve">Indicator of </w:t>
-            </w:r>
-            <w:proofErr w:type="gramStart"/>
-            <w:r>
-              <w:t>whether or not</w:t>
-            </w:r>
-            <w:proofErr w:type="gramEnd"/>
-            <w:r>
-              <w:t xml:space="preserve"> the annotator was certain that the annotation was a KW. This is often represented by a question mark in the annotations. For ONC data, annotators listed all potential species that the thought the call could come from.</w:t>
+              <w:t>Indicator of whether or not the annotator was certain that the annotation was a KW. This is often represented by a question mark in the annotations. For ONC data, annotators listed all potential species that the thought the call could come from.</w:t>
             </w:r>
           </w:p>
         </w:tc>
@@ -3613,7 +4151,19 @@
           </w:tcPr>
           <w:p>
             <w:r>
-              <w:t>Bool (0/1)</w:t>
+              <w:t>Bool (</w:t>
+            </w:r>
+            <w:r>
+              <w:t>NA,</w:t>
+            </w:r>
+            <w:r>
+              <w:t>0</w:t>
+            </w:r>
+            <w:r>
+              <w:t>,</w:t>
+            </w:r>
+            <w:r>
+              <w:t>1)</w:t>
             </w:r>
           </w:p>
         </w:tc>
@@ -3700,15 +4250,7 @@
               <w:t>OKW</w:t>
             </w:r>
             <w:r>
-              <w:t xml:space="preserve">- Offshore Killer </w:t>
-            </w:r>
-            <w:proofErr w:type="gramStart"/>
-            <w:r>
-              <w:t>Whale  or</w:t>
-            </w:r>
-            <w:proofErr w:type="gramEnd"/>
-            <w:r>
-              <w:t xml:space="preserve"> blank when no ecotype could be determined</w:t>
+              <w:t>- Offshore Killer Whale  or blank when no ecotype could be determined</w:t>
             </w:r>
           </w:p>
           <w:p/>
@@ -3720,6 +4262,9 @@
           <w:p>
             <w:r>
               <w:t>Character string</w:t>
+            </w:r>
+            <w:r>
+              <w:t xml:space="preserve"> or NA</w:t>
             </w:r>
           </w:p>
         </w:tc>
@@ -3809,6 +4354,7 @@
         <w:pStyle w:val="Heading2"/>
       </w:pPr>
       <w:r>
+        <w:lastRenderedPageBreak/>
         <w:t>Usage Notes</w:t>
       </w:r>
     </w:p>
@@ -3822,7 +4368,6 @@
         <w:spacing w:before="120"/>
       </w:pPr>
       <w:r>
-        <w:lastRenderedPageBreak/>
         <w:t xml:space="preserve">The intended purpose of these data is to build classifiers for detecting killer whales and classifying </w:t>
       </w:r>
       <w:r>
@@ -3900,15 +4445,18 @@
         <w:t>Researchers wishing to measure received levels should reach out individual data providers</w:t>
       </w:r>
       <w:r>
+        <w:t xml:space="preserve"> directly to</w:t>
+      </w:r>
+      <w:r>
         <w:t xml:space="preserve"> </w:t>
       </w:r>
-      <w:proofErr w:type="gramStart"/>
-      <w:r>
-        <w:t>directly to</w:t>
-      </w:r>
-      <w:proofErr w:type="gramEnd"/>
-      <w:r>
-        <w:t xml:space="preserve"> to determine appropriate calibration offsets. </w:t>
+      <w:proofErr w:type="spellStart"/>
+      <w:r>
+        <w:t>to</w:t>
+      </w:r>
+      <w:proofErr w:type="spellEnd"/>
+      <w:r>
+        <w:t xml:space="preserve"> determine appropriate calibration offsets. </w:t>
       </w:r>
       <w:r>
         <w:t>It is also important to note that the sample rate is not always indicative of the useful frequencies. Some groups have applied</w:t>
@@ -3930,11 +4478,9 @@
       <w:r>
         <w:t xml:space="preserve">Note also that echolocation clicks have not </w:t>
       </w:r>
-      <w:proofErr w:type="gramStart"/>
-      <w:r>
-        <w:t>been not been</w:t>
-      </w:r>
-      <w:proofErr w:type="gramEnd"/>
+      <w:r>
+        <w:t>been not</w:t>
+      </w:r>
       <w:r>
         <w:t xml:space="preserve"> annotated consistently and are thus not included in the final dataset. However, the </w:t>
       </w:r>
@@ -3947,15 +4493,7 @@
     </w:p>
     <w:p>
       <w:r>
-        <w:t xml:space="preserve">Data for this project </w:t>
-      </w:r>
-      <w:proofErr w:type="gramStart"/>
-      <w:r>
-        <w:t>represent</w:t>
-      </w:r>
-      <w:proofErr w:type="gramEnd"/>
-      <w:r>
-        <w:t xml:space="preserve"> a large collaboration of groups and institutions and each dataset was processed in accordance with each groups project goals. Post processing of the annotations was done to provide a uniform system for machine learning algorithms. However, users should consider details from each deployment carefully to determine whether they wish to do any additional post-processing. For example, multiple annotations from the DFO datasets may represent different harmonics of the same call. Alternatively, data derived from ONC projects considered only </w:t>
+        <w:t xml:space="preserve">Data for this project represent a large collaboration of groups and institutions and each dataset was processed in accordance with each groups project goals. Post processing of the annotations was done to provide a uniform system for machine learning algorithms. However, users should consider details from each deployment carefully to determine whether they wish to do any additional post-processing. For example, multiple annotations from the DFO datasets may represent different harmonics of the same call. Alternatively, data derived from ONC projects considered only </w:t>
       </w:r>
       <w:r>
         <w:t>pulsed</w:t>
@@ -4199,15 +4737,7 @@
       </w:r>
       <w:bookmarkEnd w:id="11"/>
       <w:r>
-        <w:t xml:space="preserve"> Deployment summary for the data included in the detection and classification dataset. Annotation </w:t>
-      </w:r>
-      <w:proofErr w:type="gramStart"/>
-      <w:r>
-        <w:t>start</w:t>
-      </w:r>
-      <w:proofErr w:type="gramEnd"/>
-      <w:r>
-        <w:t xml:space="preserve"> and finish dates represent first and last annotation included in the dataset. Deployment is the name of the deployment location used in the annotations table. </w:t>
+        <w:t xml:space="preserve"> Deployment summary for the data included in the detection and classification dataset. Annotation start and finish dates represent first and last annotation included in the dataset. Deployment is the name of the deployment location used in the annotations table. </w:t>
       </w:r>
     </w:p>
     <w:tbl>
@@ -4650,6 +5180,7 @@
                 <w:color w:val="000000"/>
               </w:rPr>
             </w:pPr>
+            <w:proofErr w:type="spellStart"/>
             <w:r>
               <w:rPr>
                 <w:rFonts w:ascii="Calibri" w:eastAsia="Times New Roman" w:hAnsi="Calibri" w:cs="Calibri"/>
@@ -4657,6 +5188,7 @@
               </w:rPr>
               <w:t>Orcasound</w:t>
             </w:r>
+            <w:proofErr w:type="spellEnd"/>
             <w:r>
               <w:rPr>
                 <w:rFonts w:ascii="Calibri" w:eastAsia="Times New Roman" w:hAnsi="Calibri" w:cs="Calibri"/>
@@ -4964,6 +5496,7 @@
                 <w:color w:val="000000"/>
               </w:rPr>
             </w:pPr>
+            <w:proofErr w:type="spellStart"/>
             <w:r>
               <w:rPr>
                 <w:rFonts w:ascii="Calibri" w:eastAsia="Times New Roman" w:hAnsi="Calibri" w:cs="Calibri"/>
@@ -4971,6 +5504,7 @@
               </w:rPr>
               <w:t>Orcasound</w:t>
             </w:r>
+            <w:proofErr w:type="spellEnd"/>
             <w:r>
               <w:rPr>
                 <w:rFonts w:ascii="Calibri" w:eastAsia="Times New Roman" w:hAnsi="Calibri" w:cs="Calibri"/>
@@ -5278,6 +5812,7 @@
                 <w:color w:val="000000"/>
               </w:rPr>
             </w:pPr>
+            <w:proofErr w:type="spellStart"/>
             <w:r>
               <w:rPr>
                 <w:rFonts w:ascii="Calibri" w:eastAsia="Times New Roman" w:hAnsi="Calibri" w:cs="Calibri"/>
@@ -5285,6 +5820,7 @@
               </w:rPr>
               <w:t>Orcasound</w:t>
             </w:r>
+            <w:proofErr w:type="spellEnd"/>
             <w:r>
               <w:rPr>
                 <w:rFonts w:ascii="Calibri" w:eastAsia="Times New Roman" w:hAnsi="Calibri" w:cs="Calibri"/>
@@ -5592,6 +6128,7 @@
                 <w:color w:val="000000"/>
               </w:rPr>
             </w:pPr>
+            <w:proofErr w:type="spellStart"/>
             <w:r>
               <w:rPr>
                 <w:rFonts w:ascii="Calibri" w:eastAsia="Times New Roman" w:hAnsi="Calibri" w:cs="Calibri"/>
@@ -5599,6 +6136,7 @@
               </w:rPr>
               <w:t>Orcasound</w:t>
             </w:r>
+            <w:proofErr w:type="spellEnd"/>
             <w:r>
               <w:rPr>
                 <w:rFonts w:ascii="Calibri" w:eastAsia="Times New Roman" w:hAnsi="Calibri" w:cs="Calibri"/>
@@ -5906,6 +6444,7 @@
                 <w:color w:val="000000"/>
               </w:rPr>
             </w:pPr>
+            <w:proofErr w:type="spellStart"/>
             <w:r>
               <w:rPr>
                 <w:rFonts w:ascii="Calibri" w:eastAsia="Times New Roman" w:hAnsi="Calibri" w:cs="Calibri"/>
@@ -5913,6 +6452,7 @@
               </w:rPr>
               <w:t>Orcasound</w:t>
             </w:r>
+            <w:proofErr w:type="spellEnd"/>
             <w:r>
               <w:rPr>
                 <w:rFonts w:ascii="Calibri" w:eastAsia="Times New Roman" w:hAnsi="Calibri" w:cs="Calibri"/>
@@ -7805,12 +8345,21 @@
                 <w:color w:val="000000"/>
               </w:rPr>
             </w:pPr>
-            <w:r>
-              <w:rPr>
-                <w:rFonts w:ascii="Calibri" w:eastAsia="Times New Roman" w:hAnsi="Calibri" w:cs="Calibri"/>
-                <w:color w:val="000000"/>
-              </w:rPr>
-              <w:t xml:space="preserve">WVanIsl      </w:t>
+            <w:proofErr w:type="spellStart"/>
+            <w:r>
+              <w:rPr>
+                <w:rFonts w:ascii="Calibri" w:eastAsia="Times New Roman" w:hAnsi="Calibri" w:cs="Calibri"/>
+                <w:color w:val="000000"/>
+              </w:rPr>
+              <w:t>WVanIsl</w:t>
+            </w:r>
+            <w:proofErr w:type="spellEnd"/>
+            <w:r>
+              <w:rPr>
+                <w:rFonts w:ascii="Calibri" w:eastAsia="Times New Roman" w:hAnsi="Calibri" w:cs="Calibri"/>
+                <w:color w:val="000000"/>
+              </w:rPr>
+              <w:t xml:space="preserve">      </w:t>
             </w:r>
           </w:p>
         </w:tc>
@@ -8125,6 +8674,7 @@
                 <w:color w:val="000000"/>
               </w:rPr>
             </w:pPr>
+            <w:proofErr w:type="spellStart"/>
             <w:r>
               <w:rPr>
                 <w:rFonts w:ascii="Calibri" w:eastAsia="Times New Roman" w:hAnsi="Calibri" w:cs="Calibri"/>
@@ -8132,6 +8682,7 @@
               </w:rPr>
               <w:t>NorthBc</w:t>
             </w:r>
+            <w:proofErr w:type="spellEnd"/>
           </w:p>
         </w:tc>
         <w:tc>
@@ -8414,12 +8965,21 @@
                 <w:color w:val="000000"/>
               </w:rPr>
             </w:pPr>
-            <w:r>
-              <w:rPr>
-                <w:rFonts w:ascii="Calibri" w:eastAsia="Times New Roman" w:hAnsi="Calibri" w:cs="Calibri"/>
-                <w:color w:val="000000"/>
-              </w:rPr>
-              <w:t xml:space="preserve">Carmanah Point           </w:t>
+            <w:proofErr w:type="spellStart"/>
+            <w:r>
+              <w:rPr>
+                <w:rFonts w:ascii="Calibri" w:eastAsia="Times New Roman" w:hAnsi="Calibri" w:cs="Calibri"/>
+                <w:color w:val="000000"/>
+              </w:rPr>
+              <w:t>Carmanah</w:t>
+            </w:r>
+            <w:proofErr w:type="spellEnd"/>
+            <w:r>
+              <w:rPr>
+                <w:rFonts w:ascii="Calibri" w:eastAsia="Times New Roman" w:hAnsi="Calibri" w:cs="Calibri"/>
+                <w:color w:val="000000"/>
+              </w:rPr>
+              <w:t xml:space="preserve"> Point           </w:t>
             </w:r>
           </w:p>
         </w:tc>
@@ -8445,12 +9005,21 @@
                 <w:color w:val="000000"/>
               </w:rPr>
             </w:pPr>
-            <w:r>
-              <w:rPr>
-                <w:rFonts w:ascii="Calibri" w:eastAsia="Times New Roman" w:hAnsi="Calibri" w:cs="Calibri"/>
-                <w:color w:val="000000"/>
-              </w:rPr>
-              <w:t xml:space="preserve">CarmanahPt           </w:t>
+            <w:proofErr w:type="spellStart"/>
+            <w:r>
+              <w:rPr>
+                <w:rFonts w:ascii="Calibri" w:eastAsia="Times New Roman" w:hAnsi="Calibri" w:cs="Calibri"/>
+                <w:color w:val="000000"/>
+              </w:rPr>
+              <w:t>CarmanahPt</w:t>
+            </w:r>
+            <w:proofErr w:type="spellEnd"/>
+            <w:r>
+              <w:rPr>
+                <w:rFonts w:ascii="Calibri" w:eastAsia="Times New Roman" w:hAnsi="Calibri" w:cs="Calibri"/>
+                <w:color w:val="000000"/>
+              </w:rPr>
+              <w:t xml:space="preserve">           </w:t>
             </w:r>
           </w:p>
         </w:tc>
@@ -8604,12 +9173,21 @@
                 <w:color w:val="000000"/>
               </w:rPr>
             </w:pPr>
-            <w:r>
-              <w:rPr>
-                <w:rFonts w:ascii="Calibri" w:eastAsia="Times New Roman" w:hAnsi="Calibri" w:cs="Calibri"/>
-                <w:color w:val="000000"/>
-              </w:rPr>
-              <w:t>SoundTrap 6249</w:t>
+            <w:proofErr w:type="spellStart"/>
+            <w:r>
+              <w:rPr>
+                <w:rFonts w:ascii="Calibri" w:eastAsia="Times New Roman" w:hAnsi="Calibri" w:cs="Calibri"/>
+                <w:color w:val="000000"/>
+              </w:rPr>
+              <w:t>SoundTrap</w:t>
+            </w:r>
+            <w:proofErr w:type="spellEnd"/>
+            <w:r>
+              <w:rPr>
+                <w:rFonts w:ascii="Calibri" w:eastAsia="Times New Roman" w:hAnsi="Calibri" w:cs="Calibri"/>
+                <w:color w:val="000000"/>
+              </w:rPr>
+              <w:t xml:space="preserve"> 6249</w:t>
             </w:r>
           </w:p>
         </w:tc>
@@ -10016,6 +10594,7 @@
                 <w:color w:val="000000"/>
               </w:rPr>
             </w:pPr>
+            <w:proofErr w:type="spellStart"/>
             <w:r>
               <w:rPr>
                 <w:rFonts w:ascii="Calibri" w:eastAsia="Times New Roman" w:hAnsi="Calibri" w:cs="Calibri"/>
@@ -10023,6 +10602,7 @@
               </w:rPr>
               <w:t>SwanChan</w:t>
             </w:r>
+            <w:proofErr w:type="spellEnd"/>
           </w:p>
         </w:tc>
         <w:tc>
@@ -11572,12 +12152,37 @@
                 <w:color w:val="000000"/>
               </w:rPr>
             </w:pPr>
-            <w:r>
-              <w:rPr>
-                <w:rFonts w:ascii="Calibri" w:eastAsia="Times New Roman" w:hAnsi="Calibri" w:cs="Calibri"/>
-                <w:color w:val="000000"/>
-              </w:rPr>
-              <w:t>Tekteksen (East Point), Saturna Island, BC</w:t>
+            <w:proofErr w:type="spellStart"/>
+            <w:r>
+              <w:rPr>
+                <w:rFonts w:ascii="Calibri" w:eastAsia="Times New Roman" w:hAnsi="Calibri" w:cs="Calibri"/>
+                <w:color w:val="000000"/>
+              </w:rPr>
+              <w:t>Tekteksen</w:t>
+            </w:r>
+            <w:proofErr w:type="spellEnd"/>
+            <w:r>
+              <w:rPr>
+                <w:rFonts w:ascii="Calibri" w:eastAsia="Times New Roman" w:hAnsi="Calibri" w:cs="Calibri"/>
+                <w:color w:val="000000"/>
+              </w:rPr>
+              <w:t xml:space="preserve"> (East Point), </w:t>
+            </w:r>
+            <w:proofErr w:type="spellStart"/>
+            <w:r>
+              <w:rPr>
+                <w:rFonts w:ascii="Calibri" w:eastAsia="Times New Roman" w:hAnsi="Calibri" w:cs="Calibri"/>
+                <w:color w:val="000000"/>
+              </w:rPr>
+              <w:t>Saturna</w:t>
+            </w:r>
+            <w:proofErr w:type="spellEnd"/>
+            <w:r>
+              <w:rPr>
+                <w:rFonts w:ascii="Calibri" w:eastAsia="Times New Roman" w:hAnsi="Calibri" w:cs="Calibri"/>
+                <w:color w:val="000000"/>
+              </w:rPr>
+              <w:t xml:space="preserve"> Island, BC</w:t>
             </w:r>
           </w:p>
         </w:tc>
@@ -11603,6 +12208,7 @@
                 <w:color w:val="000000"/>
               </w:rPr>
             </w:pPr>
+            <w:proofErr w:type="spellStart"/>
             <w:r>
               <w:rPr>
                 <w:rFonts w:ascii="Calibri" w:eastAsia="Times New Roman" w:hAnsi="Calibri" w:cs="Calibri"/>
@@ -11610,6 +12216,7 @@
               </w:rPr>
               <w:t>Tekteksen</w:t>
             </w:r>
+            <w:proofErr w:type="spellEnd"/>
           </w:p>
         </w:tc>
         <w:tc>
@@ -11767,7 +12374,23 @@
                 <w:rFonts w:ascii="Calibri" w:eastAsia="Times New Roman" w:hAnsi="Calibri" w:cs="Calibri"/>
                 <w:color w:val="000000"/>
               </w:rPr>
-              <w:t>Ocean Soncics IC Listen</w:t>
+              <w:t xml:space="preserve">Ocean </w:t>
+            </w:r>
+            <w:proofErr w:type="spellStart"/>
+            <w:r>
+              <w:rPr>
+                <w:rFonts w:ascii="Calibri" w:eastAsia="Times New Roman" w:hAnsi="Calibri" w:cs="Calibri"/>
+                <w:color w:val="000000"/>
+              </w:rPr>
+              <w:t>Soncics</w:t>
+            </w:r>
+            <w:proofErr w:type="spellEnd"/>
+            <w:r>
+              <w:rPr>
+                <w:rFonts w:ascii="Calibri" w:eastAsia="Times New Roman" w:hAnsi="Calibri" w:cs="Calibri"/>
+                <w:color w:val="000000"/>
+              </w:rPr>
+              <w:t xml:space="preserve"> IC Listen</w:t>
             </w:r>
           </w:p>
         </w:tc>
@@ -11883,7 +12506,23 @@
         <w:t>’s detection and classification dataset</w:t>
       </w:r>
       <w:r>
-        <w:t>. CRP indicateds Cetacean Research Program and WDLP indicates Whald and Detection and Localization Program.</w:t>
+        <w:t xml:space="preserve">. CRP </w:t>
+      </w:r>
+      <w:proofErr w:type="spellStart"/>
+      <w:r>
+        <w:t>indicateds</w:t>
+      </w:r>
+      <w:proofErr w:type="spellEnd"/>
+      <w:r>
+        <w:t xml:space="preserve"> Cetacean Research Program and WDLP indicates </w:t>
+      </w:r>
+      <w:proofErr w:type="spellStart"/>
+      <w:r>
+        <w:t>Whald</w:t>
+      </w:r>
+      <w:proofErr w:type="spellEnd"/>
+      <w:r>
+        <w:t xml:space="preserve"> and Detection and Localization Program.</w:t>
       </w:r>
       <w:r>
         <w:t xml:space="preserve"> Detection dataset annotations are divided into killer whale, other or undetermined biological sounds, abiotic sounds, and humpback whales. Population/Ecotype classification task includes annotations for southern resident killer whales (SRKW), Biggs, northern resident killer whales (NRKW) and offshore killer whales (OKW)</w:t>
@@ -16601,12 +17240,21 @@
                 <w:color w:val="000000"/>
               </w:rPr>
             </w:pPr>
-            <w:r>
-              <w:rPr>
-                <w:rFonts w:ascii="Calibri" w:eastAsia="Times New Roman" w:hAnsi="Calibri" w:cs="Calibri"/>
-                <w:color w:val="000000"/>
-              </w:rPr>
-              <w:t xml:space="preserve">WVanIsl      </w:t>
+            <w:proofErr w:type="spellStart"/>
+            <w:r>
+              <w:rPr>
+                <w:rFonts w:ascii="Calibri" w:eastAsia="Times New Roman" w:hAnsi="Calibri" w:cs="Calibri"/>
+                <w:color w:val="000000"/>
+              </w:rPr>
+              <w:t>WVanIsl</w:t>
+            </w:r>
+            <w:proofErr w:type="spellEnd"/>
+            <w:r>
+              <w:rPr>
+                <w:rFonts w:ascii="Calibri" w:eastAsia="Times New Roman" w:hAnsi="Calibri" w:cs="Calibri"/>
+                <w:color w:val="000000"/>
+              </w:rPr>
+              <w:t xml:space="preserve">      </w:t>
             </w:r>
           </w:p>
         </w:tc>
@@ -16633,12 +17281,21 @@
                 <w:color w:val="000000"/>
               </w:rPr>
             </w:pPr>
-            <w:r>
-              <w:rPr>
-                <w:rFonts w:ascii="Calibri" w:eastAsia="Times New Roman" w:hAnsi="Calibri" w:cs="Calibri"/>
-                <w:color w:val="000000"/>
-              </w:rPr>
-              <w:t>Pamguard WM</w:t>
+            <w:proofErr w:type="spellStart"/>
+            <w:r>
+              <w:rPr>
+                <w:rFonts w:ascii="Calibri" w:eastAsia="Times New Roman" w:hAnsi="Calibri" w:cs="Calibri"/>
+                <w:color w:val="000000"/>
+              </w:rPr>
+              <w:t>Pamguard</w:t>
+            </w:r>
+            <w:proofErr w:type="spellEnd"/>
+            <w:r>
+              <w:rPr>
+                <w:rFonts w:ascii="Calibri" w:eastAsia="Times New Roman" w:hAnsi="Calibri" w:cs="Calibri"/>
+                <w:color w:val="000000"/>
+              </w:rPr>
+              <w:t xml:space="preserve"> WM</w:t>
             </w:r>
           </w:p>
         </w:tc>
@@ -16994,6 +17651,7 @@
                 <w:color w:val="000000"/>
               </w:rPr>
             </w:pPr>
+            <w:proofErr w:type="spellStart"/>
             <w:r>
               <w:rPr>
                 <w:rFonts w:ascii="Calibri" w:eastAsia="Times New Roman" w:hAnsi="Calibri" w:cs="Calibri"/>
@@ -17001,6 +17659,7 @@
               </w:rPr>
               <w:t>NorthBc</w:t>
             </w:r>
+            <w:proofErr w:type="spellEnd"/>
           </w:p>
         </w:tc>
         <w:tc>
@@ -17026,12 +17685,21 @@
                 <w:color w:val="000000"/>
               </w:rPr>
             </w:pPr>
-            <w:r>
-              <w:rPr>
-                <w:rFonts w:ascii="Calibri" w:eastAsia="Times New Roman" w:hAnsi="Calibri" w:cs="Calibri"/>
-                <w:color w:val="000000"/>
-              </w:rPr>
-              <w:t>Pamguard WM</w:t>
+            <w:proofErr w:type="spellStart"/>
+            <w:r>
+              <w:rPr>
+                <w:rFonts w:ascii="Calibri" w:eastAsia="Times New Roman" w:hAnsi="Calibri" w:cs="Calibri"/>
+                <w:color w:val="000000"/>
+              </w:rPr>
+              <w:t>Pamguard</w:t>
+            </w:r>
+            <w:proofErr w:type="spellEnd"/>
+            <w:r>
+              <w:rPr>
+                <w:rFonts w:ascii="Calibri" w:eastAsia="Times New Roman" w:hAnsi="Calibri" w:cs="Calibri"/>
+                <w:color w:val="000000"/>
+              </w:rPr>
+              <w:t xml:space="preserve"> WM</w:t>
             </w:r>
           </w:p>
         </w:tc>
@@ -17391,12 +18059,21 @@
                 <w:color w:val="000000"/>
               </w:rPr>
             </w:pPr>
-            <w:r>
-              <w:rPr>
-                <w:rFonts w:ascii="Calibri" w:eastAsia="Times New Roman" w:hAnsi="Calibri" w:cs="Calibri"/>
-                <w:color w:val="000000"/>
-              </w:rPr>
-              <w:t xml:space="preserve">CarmanahPt           </w:t>
+            <w:proofErr w:type="spellStart"/>
+            <w:r>
+              <w:rPr>
+                <w:rFonts w:ascii="Calibri" w:eastAsia="Times New Roman" w:hAnsi="Calibri" w:cs="Calibri"/>
+                <w:color w:val="000000"/>
+              </w:rPr>
+              <w:t>CarmanahPt</w:t>
+            </w:r>
+            <w:proofErr w:type="spellEnd"/>
+            <w:r>
+              <w:rPr>
+                <w:rFonts w:ascii="Calibri" w:eastAsia="Times New Roman" w:hAnsi="Calibri" w:cs="Calibri"/>
+                <w:color w:val="000000"/>
+              </w:rPr>
+              <w:t xml:space="preserve">           </w:t>
             </w:r>
           </w:p>
         </w:tc>
@@ -17423,12 +18100,21 @@
                 <w:color w:val="000000"/>
               </w:rPr>
             </w:pPr>
-            <w:r>
-              <w:rPr>
-                <w:rFonts w:ascii="Calibri" w:eastAsia="Times New Roman" w:hAnsi="Calibri" w:cs="Calibri"/>
-                <w:color w:val="000000"/>
-              </w:rPr>
-              <w:t>Pamguard WM</w:t>
+            <w:proofErr w:type="spellStart"/>
+            <w:r>
+              <w:rPr>
+                <w:rFonts w:ascii="Calibri" w:eastAsia="Times New Roman" w:hAnsi="Calibri" w:cs="Calibri"/>
+                <w:color w:val="000000"/>
+              </w:rPr>
+              <w:t>Pamguard</w:t>
+            </w:r>
+            <w:proofErr w:type="spellEnd"/>
+            <w:r>
+              <w:rPr>
+                <w:rFonts w:ascii="Calibri" w:eastAsia="Times New Roman" w:hAnsi="Calibri" w:cs="Calibri"/>
+                <w:color w:val="000000"/>
+              </w:rPr>
+              <w:t xml:space="preserve"> WM</w:t>
             </w:r>
           </w:p>
         </w:tc>
@@ -17810,12 +18496,21 @@
                 <w:color w:val="000000"/>
               </w:rPr>
             </w:pPr>
-            <w:r>
-              <w:rPr>
-                <w:rFonts w:ascii="Calibri" w:eastAsia="Times New Roman" w:hAnsi="Calibri" w:cs="Calibri"/>
-                <w:color w:val="000000"/>
-              </w:rPr>
-              <w:t>Pamguard WM</w:t>
+            <w:proofErr w:type="spellStart"/>
+            <w:r>
+              <w:rPr>
+                <w:rFonts w:ascii="Calibri" w:eastAsia="Times New Roman" w:hAnsi="Calibri" w:cs="Calibri"/>
+                <w:color w:val="000000"/>
+              </w:rPr>
+              <w:t>Pamguard</w:t>
+            </w:r>
+            <w:proofErr w:type="spellEnd"/>
+            <w:r>
+              <w:rPr>
+                <w:rFonts w:ascii="Calibri" w:eastAsia="Times New Roman" w:hAnsi="Calibri" w:cs="Calibri"/>
+                <w:color w:val="000000"/>
+              </w:rPr>
+              <w:t xml:space="preserve"> WM</w:t>
             </w:r>
           </w:p>
         </w:tc>
@@ -18197,12 +18892,21 @@
                 <w:color w:val="000000"/>
               </w:rPr>
             </w:pPr>
-            <w:r>
-              <w:rPr>
-                <w:rFonts w:ascii="Calibri" w:eastAsia="Times New Roman" w:hAnsi="Calibri" w:cs="Calibri"/>
-                <w:color w:val="000000"/>
-              </w:rPr>
-              <w:t>Pamguard WM</w:t>
+            <w:proofErr w:type="spellStart"/>
+            <w:r>
+              <w:rPr>
+                <w:rFonts w:ascii="Calibri" w:eastAsia="Times New Roman" w:hAnsi="Calibri" w:cs="Calibri"/>
+                <w:color w:val="000000"/>
+              </w:rPr>
+              <w:t>Pamguard</w:t>
+            </w:r>
+            <w:proofErr w:type="spellEnd"/>
+            <w:r>
+              <w:rPr>
+                <w:rFonts w:ascii="Calibri" w:eastAsia="Times New Roman" w:hAnsi="Calibri" w:cs="Calibri"/>
+                <w:color w:val="000000"/>
+              </w:rPr>
+              <w:t xml:space="preserve"> WM</w:t>
             </w:r>
           </w:p>
         </w:tc>
@@ -18584,12 +19288,21 @@
                 <w:color w:val="000000"/>
               </w:rPr>
             </w:pPr>
-            <w:r>
-              <w:rPr>
-                <w:rFonts w:ascii="Calibri" w:eastAsia="Times New Roman" w:hAnsi="Calibri" w:cs="Calibri"/>
-                <w:color w:val="000000"/>
-              </w:rPr>
-              <w:t>Pamguard WM</w:t>
+            <w:proofErr w:type="spellStart"/>
+            <w:r>
+              <w:rPr>
+                <w:rFonts w:ascii="Calibri" w:eastAsia="Times New Roman" w:hAnsi="Calibri" w:cs="Calibri"/>
+                <w:color w:val="000000"/>
+              </w:rPr>
+              <w:t>Pamguard</w:t>
+            </w:r>
+            <w:proofErr w:type="spellEnd"/>
+            <w:r>
+              <w:rPr>
+                <w:rFonts w:ascii="Calibri" w:eastAsia="Times New Roman" w:hAnsi="Calibri" w:cs="Calibri"/>
+                <w:color w:val="000000"/>
+              </w:rPr>
+              <w:t xml:space="preserve"> WM</w:t>
             </w:r>
           </w:p>
         </w:tc>
@@ -18971,12 +19684,21 @@
                 <w:color w:val="000000"/>
               </w:rPr>
             </w:pPr>
-            <w:r>
-              <w:rPr>
-                <w:rFonts w:ascii="Calibri" w:eastAsia="Times New Roman" w:hAnsi="Calibri" w:cs="Calibri"/>
-                <w:color w:val="000000"/>
-              </w:rPr>
-              <w:t>Pamguard WM</w:t>
+            <w:proofErr w:type="spellStart"/>
+            <w:r>
+              <w:rPr>
+                <w:rFonts w:ascii="Calibri" w:eastAsia="Times New Roman" w:hAnsi="Calibri" w:cs="Calibri"/>
+                <w:color w:val="000000"/>
+              </w:rPr>
+              <w:t>Pamguard</w:t>
+            </w:r>
+            <w:proofErr w:type="spellEnd"/>
+            <w:r>
+              <w:rPr>
+                <w:rFonts w:ascii="Calibri" w:eastAsia="Times New Roman" w:hAnsi="Calibri" w:cs="Calibri"/>
+                <w:color w:val="000000"/>
+              </w:rPr>
+              <w:t xml:space="preserve"> WM</w:t>
             </w:r>
           </w:p>
         </w:tc>
@@ -19332,6 +20054,7 @@
                 <w:color w:val="000000"/>
               </w:rPr>
             </w:pPr>
+            <w:proofErr w:type="spellStart"/>
             <w:r>
               <w:rPr>
                 <w:rFonts w:ascii="Calibri" w:eastAsia="Times New Roman" w:hAnsi="Calibri" w:cs="Calibri"/>
@@ -19339,6 +20062,7 @@
               </w:rPr>
               <w:t>SwanChan</w:t>
             </w:r>
+            <w:proofErr w:type="spellEnd"/>
           </w:p>
         </w:tc>
         <w:tc>
@@ -19364,12 +20088,21 @@
                 <w:color w:val="000000"/>
               </w:rPr>
             </w:pPr>
-            <w:r>
-              <w:rPr>
-                <w:rFonts w:ascii="Calibri" w:eastAsia="Times New Roman" w:hAnsi="Calibri" w:cs="Calibri"/>
-                <w:color w:val="000000"/>
-              </w:rPr>
-              <w:t>Pamguard WM</w:t>
+            <w:proofErr w:type="spellStart"/>
+            <w:r>
+              <w:rPr>
+                <w:rFonts w:ascii="Calibri" w:eastAsia="Times New Roman" w:hAnsi="Calibri" w:cs="Calibri"/>
+                <w:color w:val="000000"/>
+              </w:rPr>
+              <w:t>Pamguard</w:t>
+            </w:r>
+            <w:proofErr w:type="spellEnd"/>
+            <w:r>
+              <w:rPr>
+                <w:rFonts w:ascii="Calibri" w:eastAsia="Times New Roman" w:hAnsi="Calibri" w:cs="Calibri"/>
+                <w:color w:val="000000"/>
+              </w:rPr>
+              <w:t xml:space="preserve"> WM</w:t>
             </w:r>
           </w:p>
         </w:tc>
@@ -21285,6 +22018,7 @@
                 <w:color w:val="000000"/>
               </w:rPr>
             </w:pPr>
+            <w:proofErr w:type="spellStart"/>
             <w:r>
               <w:rPr>
                 <w:rFonts w:ascii="Calibri" w:eastAsia="Times New Roman" w:hAnsi="Calibri" w:cs="Calibri"/>
@@ -21292,6 +22026,7 @@
               </w:rPr>
               <w:t>Tekteksen</w:t>
             </w:r>
+            <w:proofErr w:type="spellEnd"/>
           </w:p>
         </w:tc>
         <w:tc>
@@ -21640,13 +22375,29 @@
         <w:jc w:val="both"/>
       </w:pPr>
       <w:r>
-        <w:t>Baird RW, Hanson MB, Dill LM (2005) Factors influencing the diving behaviour of fish-eating killer whales:</w:t>
+        <w:t xml:space="preserve">Baird RW, Hanson MB, Dill LM (2005) Factors influencing the diving </w:t>
+      </w:r>
+      <w:proofErr w:type="spellStart"/>
+      <w:r>
+        <w:t>behaviour</w:t>
+      </w:r>
+      <w:proofErr w:type="spellEnd"/>
+      <w:r>
+        <w:t xml:space="preserve"> of fish-eating killer whales:</w:t>
       </w:r>
       <w:r>
         <w:t xml:space="preserve"> </w:t>
       </w:r>
       <w:r>
-        <w:t>sex differences and diel and interannual variation in diving rates. Can J Zool 83: 257−267</w:t>
+        <w:t xml:space="preserve">sex differences and diel and interannual variation in diving rates. Can J </w:t>
+      </w:r>
+      <w:proofErr w:type="spellStart"/>
+      <w:r>
+        <w:t>Zool</w:t>
+      </w:r>
+      <w:proofErr w:type="spellEnd"/>
+      <w:r>
+        <w:t xml:space="preserve"> 83: 257−267</w:t>
       </w:r>
     </w:p>
     <w:p>
@@ -21661,13 +22412,21 @@
       <w:r>
         <w:t xml:space="preserve">Balcomb KC, Bigg MA (1986) Population biology of three resident killer whale pods in Puget Sound and off southern Vancouver Island. </w:t>
       </w:r>
-      <w:proofErr w:type="gramStart"/>
+      <w:proofErr w:type="spellStart"/>
       <w:r>
         <w:t>In:Kirkevold</w:t>
       </w:r>
-      <w:proofErr w:type="gramEnd"/>
-      <w:r>
-        <w:t xml:space="preserve"> BC, Lockard JS (eds) Behavioural biology of killer whales. Alan R. Liss, New York, NY, p 85−95</w:t>
+      <w:proofErr w:type="spellEnd"/>
+      <w:r>
+        <w:t xml:space="preserve"> BC, Lockard JS (eds) </w:t>
+      </w:r>
+      <w:proofErr w:type="spellStart"/>
+      <w:r>
+        <w:t>Behavioural</w:t>
+      </w:r>
+      <w:proofErr w:type="spellEnd"/>
+      <w:r>
+        <w:t xml:space="preserve"> biology of killer whales. Alan R. Liss, New York, NY, p 85−95</w:t>
       </w:r>
     </w:p>
     <w:p>
@@ -21686,16 +22445,22 @@
         <w:rPr>
           <w:rFonts w:cstheme="minorHAnsi"/>
         </w:rPr>
-        <w:t xml:space="preserve">, C.A. and Terauds, A. (2013), Killer whale ecotypes: is there a global </w:t>
-      </w:r>
-      <w:proofErr w:type="gramStart"/>
+        <w:t xml:space="preserve">, C.A. and </w:t>
+      </w:r>
+      <w:proofErr w:type="spellStart"/>
       <w:r>
         <w:rPr>
           <w:rFonts w:cstheme="minorHAnsi"/>
         </w:rPr>
-        <w:t>model?.</w:t>
-      </w:r>
-      <w:proofErr w:type="gramEnd"/>
+        <w:t>Terauds</w:t>
+      </w:r>
+      <w:proofErr w:type="spellEnd"/>
+      <w:r>
+        <w:rPr>
+          <w:rFonts w:cstheme="minorHAnsi"/>
+        </w:rPr>
+        <w:t>, A. (2013), Killer whale ecotypes: is there a global model?.</w:t>
+      </w:r>
       <w:r>
         <w:rPr>
           <w:rFonts w:cstheme="minorHAnsi"/>
@@ -21919,7 +22684,21 @@
         <w:rPr>
           <w:rFonts w:cstheme="minorHAnsi"/>
         </w:rPr>
-        <w:t xml:space="preserve">Southern Resident Killer Whale Call Catelogue. </w:t>
+        <w:t xml:space="preserve">Southern Resident Killer Whale Call </w:t>
+      </w:r>
+      <w:proofErr w:type="spellStart"/>
+      <w:r>
+        <w:rPr>
+          <w:rFonts w:cstheme="minorHAnsi"/>
+        </w:rPr>
+        <w:t>Catelogue</w:t>
+      </w:r>
+      <w:proofErr w:type="spellEnd"/>
+      <w:r>
+        <w:rPr>
+          <w:rFonts w:cstheme="minorHAnsi"/>
+        </w:rPr>
+        <w:t xml:space="preserve">. </w:t>
       </w:r>
       <w:r>
         <w:rPr>
@@ -21983,7 +22762,21 @@
         <w:rPr>
           <w:rFonts w:cstheme="minorHAnsi"/>
         </w:rPr>
-        <w:t>Ford, John K.B., Volker B. Deecke, and James F. Pilkington. 2023. Dialects of Killer Whales in Coastal Northeastern Pacific Waters: A Catalogue of Call Types. https://orca.research.sfu.ca/call-library. Accessed 26 Feb. 2024 (or whatever date you accessed it).</w:t>
+        <w:t xml:space="preserve">Ford, John K.B., Volker B. </w:t>
+      </w:r>
+      <w:proofErr w:type="spellStart"/>
+      <w:r>
+        <w:rPr>
+          <w:rFonts w:cstheme="minorHAnsi"/>
+        </w:rPr>
+        <w:t>Deecke</w:t>
+      </w:r>
+      <w:proofErr w:type="spellEnd"/>
+      <w:r>
+        <w:rPr>
+          <w:rFonts w:cstheme="minorHAnsi"/>
+        </w:rPr>
+        <w:t>, and James F. Pilkington. 2023. Dialects of Killer Whales in Coastal Northeastern Pacific Waters: A Catalogue of Call Types. https://orca.research.sfu.ca/call-library. Accessed 26 Feb. 2024 (or whatever date you accessed it).</w:t>
       </w:r>
     </w:p>
     <w:p>
@@ -21999,21 +22792,35 @@
         <w:rPr>
           <w:rFonts w:cstheme="minorHAnsi"/>
         </w:rPr>
-        <w:t xml:space="preserve">Gillespie, D. M., Gordon, J., McHugh, R., Mclaren, D., Mellinger, D., Redmond, P., Thode, A., Trinder, P., &amp; Deng, X. Y. (2008). PAMGUARD: Semiautomated, </w:t>
-      </w:r>
-      <w:proofErr w:type="gramStart"/>
+        <w:t xml:space="preserve">Gillespie, D. M., Gordon, J., McHugh, R., </w:t>
+      </w:r>
+      <w:proofErr w:type="spellStart"/>
       <w:r>
         <w:rPr>
           <w:rFonts w:cstheme="minorHAnsi"/>
         </w:rPr>
-        <w:t>open source</w:t>
-      </w:r>
-      <w:proofErr w:type="gramEnd"/>
+        <w:t>Mclaren</w:t>
+      </w:r>
+      <w:proofErr w:type="spellEnd"/>
       <w:r>
         <w:rPr>
           <w:rFonts w:cstheme="minorHAnsi"/>
         </w:rPr>
-        <w:t xml:space="preserve"> software for real-time acoustic detection and localisation of cetaceans.</w:t>
+        <w:t xml:space="preserve">, D., Mellinger, D., Redmond, P., Thode, A., Trinder, P., &amp; Deng, X. Y. (2008). PAMGUARD: Semiautomated, open source software for real-time acoustic detection and </w:t>
+      </w:r>
+      <w:proofErr w:type="spellStart"/>
+      <w:r>
+        <w:rPr>
+          <w:rFonts w:cstheme="minorHAnsi"/>
+        </w:rPr>
+        <w:t>localisation</w:t>
+      </w:r>
+      <w:proofErr w:type="spellEnd"/>
+      <w:r>
+        <w:rPr>
+          <w:rFonts w:cstheme="minorHAnsi"/>
+        </w:rPr>
+        <w:t xml:space="preserve"> of cetaceans.</w:t>
       </w:r>
     </w:p>
     <w:p>
@@ -22025,25 +22832,47 @@
           <w:rFonts w:cstheme="minorHAnsi"/>
         </w:rPr>
       </w:pPr>
+      <w:proofErr w:type="spellStart"/>
       <w:r>
         <w:rPr>
           <w:rFonts w:cstheme="minorHAnsi"/>
         </w:rPr>
-        <w:t xml:space="preserve">Kirsebom, O.S., Frazão, F., Padovese, B., Sakib, S.M., Su, Y., &amp; Matwin, S. (2022). MERIDIAN </w:t>
-      </w:r>
-      <w:proofErr w:type="gramStart"/>
+        <w:t>Kirsebom</w:t>
+      </w:r>
+      <w:proofErr w:type="spellEnd"/>
       <w:r>
         <w:rPr>
           <w:rFonts w:cstheme="minorHAnsi"/>
         </w:rPr>
-        <w:t>open</w:t>
-      </w:r>
-      <w:proofErr w:type="gramEnd"/>
+        <w:t xml:space="preserve">, O.S., Frazão, F., </w:t>
+      </w:r>
+      <w:proofErr w:type="spellStart"/>
       <w:r>
         <w:rPr>
           <w:rFonts w:cstheme="minorHAnsi"/>
         </w:rPr>
-        <w:t>-source software for deep learning-based acoustic data analysis. The Journal of the Acoustical Society of America.</w:t>
+        <w:t>Padovese</w:t>
+      </w:r>
+      <w:proofErr w:type="spellEnd"/>
+      <w:r>
+        <w:rPr>
+          <w:rFonts w:cstheme="minorHAnsi"/>
+        </w:rPr>
+        <w:t xml:space="preserve">, B., Sakib, S.M., Su, Y., &amp; </w:t>
+      </w:r>
+      <w:proofErr w:type="spellStart"/>
+      <w:r>
+        <w:rPr>
+          <w:rFonts w:cstheme="minorHAnsi"/>
+        </w:rPr>
+        <w:t>Matwin</w:t>
+      </w:r>
+      <w:proofErr w:type="spellEnd"/>
+      <w:r>
+        <w:rPr>
+          <w:rFonts w:cstheme="minorHAnsi"/>
+        </w:rPr>
+        <w:t>, S. (2022). MERIDIAN open-source software for deep learning-based acoustic data analysis. The Journal of the Acoustical Society of America.</w:t>
       </w:r>
       <w:r>
         <w:t xml:space="preserve"> </w:t>
@@ -22068,7 +22897,35 @@
         <w:rPr>
           <w:rFonts w:cstheme="minorHAnsi"/>
         </w:rPr>
-        <w:t xml:space="preserve">Murphy O (2023) Analysing marine vessel noise impacts on endangered Southern Resident killer whale acoustic behaviour during transits of Boundary Pass in the Salish Sea. MSc Thesis, Simon Fraser University </w:t>
+        <w:t xml:space="preserve">Murphy O (2023) </w:t>
+      </w:r>
+      <w:proofErr w:type="spellStart"/>
+      <w:r>
+        <w:rPr>
+          <w:rFonts w:cstheme="minorHAnsi"/>
+        </w:rPr>
+        <w:t>Analysing</w:t>
+      </w:r>
+      <w:proofErr w:type="spellEnd"/>
+      <w:r>
+        <w:rPr>
+          <w:rFonts w:cstheme="minorHAnsi"/>
+        </w:rPr>
+        <w:t xml:space="preserve"> marine vessel noise impacts on endangered Southern Resident killer whale acoustic </w:t>
+      </w:r>
+      <w:proofErr w:type="spellStart"/>
+      <w:r>
+        <w:rPr>
+          <w:rFonts w:cstheme="minorHAnsi"/>
+        </w:rPr>
+        <w:t>behaviour</w:t>
+      </w:r>
+      <w:proofErr w:type="spellEnd"/>
+      <w:r>
+        <w:rPr>
+          <w:rFonts w:cstheme="minorHAnsi"/>
+        </w:rPr>
+        <w:t xml:space="preserve"> during transits of Boundary Pass in the Salish Sea. MSc Thesis, Simon Fraser University </w:t>
       </w:r>
       <w:hyperlink r:id="rId22" w:history="1">
         <w:r>
@@ -22120,7 +22977,23 @@
         <w:jc w:val="both"/>
       </w:pPr>
       <w:r>
-        <w:t xml:space="preserve">Van Parijs, Sofie M., Chris W. Clark, Renata S. Sousa-Lima, Susan E. Parks, Shannon Rankin, Denise Risch, and Ilse C. Van Opzeeland. "Management and research applications of real-time and archival </w:t>
+        <w:t xml:space="preserve">Van </w:t>
+      </w:r>
+      <w:proofErr w:type="spellStart"/>
+      <w:r>
+        <w:t>Parijs</w:t>
+      </w:r>
+      <w:proofErr w:type="spellEnd"/>
+      <w:r>
+        <w:t xml:space="preserve">, Sofie M., Chris W. Clark, Renata S. Sousa-Lima, Susan E. Parks, Shannon Rankin, Denise Risch, and Ilse C. Van </w:t>
+      </w:r>
+      <w:proofErr w:type="spellStart"/>
+      <w:r>
+        <w:t>Opzeeland</w:t>
+      </w:r>
+      <w:proofErr w:type="spellEnd"/>
+      <w:r>
+        <w:t xml:space="preserve">. "Management and research applications of real-time and archival </w:t>
       </w:r>
       <w:r>
         <w:lastRenderedPageBreak/>
@@ -22178,23 +23051,7 @@
         <w:t>Clarification: calls, whistles, pulsed calls.</w:t>
       </w:r>
       <w:r>
-        <w:t xml:space="preserve"> I would classify pulsed calls and whistles as ‘</w:t>
-      </w:r>
-      <w:proofErr w:type="gramStart"/>
-      <w:r>
-        <w:t>calls’</w:t>
-      </w:r>
-      <w:proofErr w:type="gramEnd"/>
-      <w:r>
-        <w:t>. Is the typical jargon ‘pulsed calls’ simplified to ‘</w:t>
-      </w:r>
-      <w:proofErr w:type="gramStart"/>
-      <w:r>
-        <w:t>calls’</w:t>
-      </w:r>
-      <w:proofErr w:type="gramEnd"/>
-      <w:r>
-        <w:t>?</w:t>
+        <w:t xml:space="preserve"> I would classify pulsed calls and whistles as ‘calls’. Is the typical jargon ‘pulsed calls’ simplified to ‘calls’?</w:t>
       </w:r>
       <w:r>
         <w:t xml:space="preserve"> Need consistency across labelling or a better understanding</w:t>
@@ -22217,15 +23074,7 @@
         <w:t>ONC double annotation effort – I’m still vague here. Please someone fill in the blanks</w:t>
       </w:r>
       <w:r>
-        <w:t xml:space="preserve">. If April and Jenn annotated only some of what Jasper did, then we need to define these as two different datasets – which is </w:t>
-      </w:r>
-      <w:proofErr w:type="gramStart"/>
-      <w:r>
-        <w:t>fine</w:t>
-      </w:r>
-      <w:proofErr w:type="gramEnd"/>
-      <w:r>
-        <w:t xml:space="preserve"> but we need to know what that is. </w:t>
+        <w:t xml:space="preserve">. If April and Jenn annotated only some of what Jasper did, then we need to define these as two different datasets – which is fine but we need to know what that is. </w:t>
       </w:r>
     </w:p>
     <w:p/>
@@ -22258,13 +23107,21 @@
       <w:r>
         <w:t>How ere the data processed? Filters? Detectors (.</w:t>
       </w:r>
-      <w:proofErr w:type="gramStart"/>
+      <w:proofErr w:type="spellStart"/>
       <w:r>
         <w:t>e.g</w:t>
       </w:r>
-      <w:proofErr w:type="gramEnd"/>
-      <w:r>
-        <w:t xml:space="preserve"> Pamguard version, whistle moan detector including settings parameters)</w:t>
+      <w:proofErr w:type="spellEnd"/>
+      <w:r>
+        <w:t xml:space="preserve"> </w:t>
+      </w:r>
+      <w:proofErr w:type="spellStart"/>
+      <w:r>
+        <w:t>Pamguard</w:t>
+      </w:r>
+      <w:proofErr w:type="spellEnd"/>
+      <w:r>
+        <w:t xml:space="preserve"> version, whistle moan detector including settings parameters)</w:t>
       </w:r>
     </w:p>
     <w:p>

</xml_diff>